<commit_message>
Fin de journée 09/05/2019
Page avis côté client terminé.
Naviguation réparateur(utilisateur connecté) terminé.
Page A propos côté client terminé
Page A propos côté réparateur en cours(modification des informations personnelles)
</commit_message>
<xml_diff>
--- a/TPI/docs/Documentation/BJ_DocumentationTPI.docx
+++ b/TPI/docs/Documentation/BJ_DocumentationTPI.docx
@@ -21,7 +21,7 @@
             <mc:AlternateContent>
               <mc:Choice Requires="wps">
                 <w:drawing>
-                  <wp:anchor distT="0" distB="0" distL="114300" distR="114300" simplePos="0" relativeHeight="251664384" behindDoc="0" locked="0" layoutInCell="1" allowOverlap="1">
+                  <wp:anchor distT="0" distB="0" distL="114300" distR="114300" simplePos="0" relativeHeight="251664384" behindDoc="0" locked="0" layoutInCell="1" allowOverlap="1" wp14:anchorId="012628F7" wp14:editId="2FFE4AD2">
                     <wp:simplePos x="0" y="0"/>
                     <mc:AlternateContent>
                       <mc:Choice Requires="wp14">
@@ -173,7 +173,7 @@
             <mc:AlternateContent>
               <mc:Choice Requires="wps">
                 <w:drawing>
-                  <wp:anchor distT="0" distB="0" distL="114300" distR="114300" simplePos="0" relativeHeight="251663360" behindDoc="1" locked="0" layoutInCell="1" allowOverlap="1">
+                  <wp:anchor distT="0" distB="0" distL="114300" distR="114300" simplePos="0" relativeHeight="251663360" behindDoc="1" locked="0" layoutInCell="1" allowOverlap="1" wp14:anchorId="498931E2" wp14:editId="2F4B770B">
                     <wp:simplePos x="0" y="0"/>
                     <wp:positionH relativeFrom="page">
                       <wp:align>center</wp:align>
@@ -287,7 +287,7 @@
             <mc:AlternateContent>
               <mc:Choice Requires="wps">
                 <w:drawing>
-                  <wp:anchor distT="0" distB="0" distL="114300" distR="114300" simplePos="0" relativeHeight="251660288" behindDoc="0" locked="0" layoutInCell="1" allowOverlap="1">
+                  <wp:anchor distT="0" distB="0" distL="114300" distR="114300" simplePos="0" relativeHeight="251660288" behindDoc="0" locked="0" layoutInCell="1" allowOverlap="1" wp14:anchorId="7D22AB2C" wp14:editId="360DB072">
                     <wp:simplePos x="0" y="0"/>
                     <mc:AlternateContent>
                       <mc:Choice Requires="wp14">
@@ -458,7 +458,7 @@
             <mc:AlternateContent>
               <mc:Choice Requires="wps">
                 <w:drawing>
-                  <wp:anchor distT="0" distB="0" distL="114300" distR="114300" simplePos="0" relativeHeight="251659264" behindDoc="0" locked="0" layoutInCell="1" allowOverlap="1">
+                  <wp:anchor distT="0" distB="0" distL="114300" distR="114300" simplePos="0" relativeHeight="251659264" behindDoc="0" locked="0" layoutInCell="1" allowOverlap="1" wp14:anchorId="4636C9D3" wp14:editId="3EE97746">
                     <wp:simplePos x="0" y="0"/>
                     <mc:AlternateContent>
                       <mc:Choice Requires="wp14">
@@ -563,7 +563,7 @@
             <mc:AlternateContent>
               <mc:Choice Requires="wps">
                 <w:drawing>
-                  <wp:anchor distT="0" distB="0" distL="114300" distR="114300" simplePos="0" relativeHeight="251662336" behindDoc="0" locked="0" layoutInCell="1" allowOverlap="1">
+                  <wp:anchor distT="0" distB="0" distL="114300" distR="114300" simplePos="0" relativeHeight="251662336" behindDoc="0" locked="0" layoutInCell="1" allowOverlap="1" wp14:anchorId="1D91872F" wp14:editId="72FBC5E0">
                     <wp:simplePos x="0" y="0"/>
                     <mc:AlternateContent>
                       <mc:Choice Requires="wp14">
@@ -661,7 +661,7 @@
             <mc:AlternateContent>
               <mc:Choice Requires="wps">
                 <w:drawing>
-                  <wp:anchor distT="0" distB="0" distL="114300" distR="114300" simplePos="0" relativeHeight="251661312" behindDoc="0" locked="0" layoutInCell="1" allowOverlap="1">
+                  <wp:anchor distT="0" distB="0" distL="114300" distR="114300" simplePos="0" relativeHeight="251661312" behindDoc="0" locked="0" layoutInCell="1" allowOverlap="1" wp14:anchorId="3FE31E3B" wp14:editId="070BA104">
                     <wp:simplePos x="0" y="0"/>
                     <mc:AlternateContent>
                       <mc:Choice Requires="wp14">
@@ -1000,7 +1000,13 @@
         <w:t>utilisateur non-connecté</w:t>
       </w:r>
       <w:r>
-        <w:t xml:space="preserve"> de faire une demande de réparation informatique au réparateur du site. Le réparateur pourra alors lire sa demande et choisir si cette demande entre dans ses compétences</w:t>
+        <w:t xml:space="preserve"> de faire une demande de réparation informatique au réparateur du site</w:t>
+      </w:r>
+      <w:r>
+        <w:t xml:space="preserve"> qui est l’unique utilisateur connecté du site</w:t>
+      </w:r>
+      <w:r>
+        <w:t>. Le réparateur pourra alors lire sa demande et choisir si cette demande entre dans ses compétences</w:t>
       </w:r>
       <w:r>
         <w:t xml:space="preserve"> ou non. Le réparateur devra valider les potentiels avis poster sur le site et aura accès à différentes statistique et modification du site web.</w:t>
@@ -1030,6 +1036,8 @@
       <w:r>
         <w:t>Faire une demande de réparations informatique</w:t>
       </w:r>
+      <w:bookmarkStart w:id="0" w:name="_GoBack"/>
+      <w:bookmarkEnd w:id="0"/>
     </w:p>
     <w:p>
       <w:pPr>
@@ -1947,11 +1955,12 @@
       <w:r>
         <w:rPr>
           <w:noProof/>
+          <w:lang w:eastAsia="fr-CH"/>
         </w:rPr>
         <mc:AlternateContent>
           <mc:Choice Requires="wps">
             <w:drawing>
-              <wp:anchor distT="0" distB="0" distL="114300" distR="114300" simplePos="0" relativeHeight="251682816" behindDoc="0" locked="0" layoutInCell="1" allowOverlap="1" wp14:anchorId="434389A8" wp14:editId="1104BE50">
+              <wp:anchor distT="0" distB="0" distL="114300" distR="114300" simplePos="0" relativeHeight="251682816" behindDoc="0" locked="0" layoutInCell="1" allowOverlap="1" wp14:anchorId="642CD94A" wp14:editId="2798C69F">
                 <wp:simplePos x="0" y="0"/>
                 <wp:positionH relativeFrom="margin">
                   <wp:posOffset>633730</wp:posOffset>
@@ -2096,11 +2105,12 @@
       <w:r>
         <w:rPr>
           <w:noProof/>
+          <w:lang w:eastAsia="fr-CH"/>
         </w:rPr>
         <mc:AlternateContent>
           <mc:Choice Requires="wps">
             <w:drawing>
-              <wp:anchor distT="0" distB="0" distL="114300" distR="114300" simplePos="0" relativeHeight="251672576" behindDoc="0" locked="0" layoutInCell="1" allowOverlap="1" wp14:anchorId="3D63CABB" wp14:editId="386529DF">
+              <wp:anchor distT="0" distB="0" distL="114300" distR="114300" simplePos="0" relativeHeight="251672576" behindDoc="0" locked="0" layoutInCell="1" allowOverlap="1" wp14:anchorId="2B089A54" wp14:editId="041556D2">
                 <wp:simplePos x="0" y="0"/>
                 <wp:positionH relativeFrom="margin">
                   <wp:posOffset>1481455</wp:posOffset>
@@ -2245,11 +2255,12 @@
       <w:r>
         <w:rPr>
           <w:noProof/>
+          <w:lang w:eastAsia="fr-CH"/>
         </w:rPr>
         <mc:AlternateContent>
           <mc:Choice Requires="wps">
             <w:drawing>
-              <wp:anchor distT="0" distB="0" distL="114300" distR="114300" simplePos="0" relativeHeight="251670528" behindDoc="0" locked="0" layoutInCell="1" allowOverlap="1" wp14:anchorId="1C0423DC" wp14:editId="65E06C36">
+              <wp:anchor distT="0" distB="0" distL="114300" distR="114300" simplePos="0" relativeHeight="251670528" behindDoc="0" locked="0" layoutInCell="1" allowOverlap="1" wp14:anchorId="41B062A6" wp14:editId="26C5422A">
                 <wp:simplePos x="0" y="0"/>
                 <wp:positionH relativeFrom="margin">
                   <wp:posOffset>1043305</wp:posOffset>
@@ -2394,11 +2405,12 @@
       <w:r>
         <w:rPr>
           <w:noProof/>
+          <w:lang w:eastAsia="fr-CH"/>
         </w:rPr>
         <mc:AlternateContent>
           <mc:Choice Requires="wps">
             <w:drawing>
-              <wp:anchor distT="0" distB="0" distL="114300" distR="114300" simplePos="0" relativeHeight="251666432" behindDoc="0" locked="0" layoutInCell="1" allowOverlap="1" wp14:anchorId="6DA443C8" wp14:editId="51C94CA3">
+              <wp:anchor distT="0" distB="0" distL="114300" distR="114300" simplePos="0" relativeHeight="251666432" behindDoc="0" locked="0" layoutInCell="1" allowOverlap="1" wp14:anchorId="78880026" wp14:editId="147AA92B">
                 <wp:simplePos x="0" y="0"/>
                 <wp:positionH relativeFrom="margin">
                   <wp:posOffset>95250</wp:posOffset>
@@ -2582,7 +2594,7 @@
           <w:lang w:eastAsia="fr-CH"/>
         </w:rPr>
         <w:drawing>
-          <wp:inline distT="0" distB="0" distL="0" distR="0" wp14:anchorId="328DE228" wp14:editId="0829E350">
+          <wp:inline distT="0" distB="0" distL="0" distR="0" wp14:anchorId="40B897BC" wp14:editId="04A1DB38">
             <wp:extent cx="5753100" cy="228600"/>
             <wp:effectExtent l="0" t="0" r="0" b="0"/>
             <wp:docPr id="5" name="Image 5" descr="C:\Users\ADMINC306\AppData\Local\Microsoft\Windows\INetCache\Content.Word\MockupNavBar.png"/>
@@ -2644,24 +2656,14 @@
       <w:r>
         <w:t xml:space="preserve">Fig.  </w:t>
       </w:r>
-      <w:r>
-        <w:fldChar w:fldCharType="begin"/>
-      </w:r>
-      <w:r>
-        <w:instrText xml:space="preserve"> SEQ Fig._ \* ARABIC </w:instrText>
-      </w:r>
-      <w:r>
-        <w:fldChar w:fldCharType="separate"/>
-      </w:r>
-      <w:r>
-        <w:rPr>
-          <w:noProof/>
-        </w:rPr>
-        <w:t>1</w:t>
-      </w:r>
-      <w:r>
-        <w:fldChar w:fldCharType="end"/>
-      </w:r>
+      <w:fldSimple w:instr=" SEQ Fig._ \* ARABIC ">
+        <w:r>
+          <w:rPr>
+            <w:noProof/>
+          </w:rPr>
+          <w:t>1</w:t>
+        </w:r>
+      </w:fldSimple>
       <w:r>
         <w:t xml:space="preserve"> </w:t>
       </w:r>
@@ -2763,11 +2765,201 @@
       <w:r>
         <w:rPr>
           <w:noProof/>
+          <w:lang w:eastAsia="fr-CH"/>
         </w:rPr>
         <mc:AlternateContent>
           <mc:Choice Requires="wps">
             <w:drawing>
-              <wp:anchor distT="0" distB="0" distL="114300" distR="114300" simplePos="0" relativeHeight="251674624" behindDoc="0" locked="0" layoutInCell="1" allowOverlap="1" wp14:anchorId="4A02322E" wp14:editId="514BD871">
+              <wp:anchor distT="0" distB="0" distL="114300" distR="114300" simplePos="0" relativeHeight="251697152" behindDoc="0" locked="0" layoutInCell="1" allowOverlap="1" wp14:anchorId="57B08176" wp14:editId="296376F1">
+                <wp:simplePos x="0" y="0"/>
+                <wp:positionH relativeFrom="margin">
+                  <wp:posOffset>2795905</wp:posOffset>
+                </wp:positionH>
+                <wp:positionV relativeFrom="paragraph">
+                  <wp:posOffset>88900</wp:posOffset>
+                </wp:positionV>
+                <wp:extent cx="466725" cy="457200"/>
+                <wp:effectExtent l="0" t="0" r="0" b="0"/>
+                <wp:wrapNone/>
+                <wp:docPr id="2" name="Zone de texte 2"/>
+                <wp:cNvGraphicFramePr/>
+                <a:graphic xmlns:a="http://schemas.openxmlformats.org/drawingml/2006/main">
+                  <a:graphicData uri="http://schemas.microsoft.com/office/word/2010/wordprocessingShape">
+                    <wps:wsp>
+                      <wps:cNvSpPr txBox="1"/>
+                      <wps:spPr>
+                        <a:xfrm>
+                          <a:off x="0" y="0"/>
+                          <a:ext cx="466725" cy="457200"/>
+                        </a:xfrm>
+                        <a:prstGeom prst="rect">
+                          <a:avLst/>
+                        </a:prstGeom>
+                        <a:noFill/>
+                        <a:ln>
+                          <a:noFill/>
+                        </a:ln>
+                      </wps:spPr>
+                      <wps:txbx>
+                        <w:txbxContent>
+                          <w:p>
+                            <w:pPr>
+                              <w:jc w:val="center"/>
+                              <w:rPr>
+                                <w:color w:val="000000" w:themeColor="text1"/>
+                                <w:sz w:val="48"/>
+                                <w:szCs w:val="72"/>
+                                <w14:shadow w14:blurRad="38100" w14:dist="19050" w14:dir="2700000" w14:sx="100000" w14:sy="100000" w14:kx="0" w14:ky="0" w14:algn="tl">
+                                  <w14:schemeClr w14:val="dk1">
+                                    <w14:alpha w14:val="60000"/>
+                                  </w14:schemeClr>
+                                </w14:shadow>
+                                <w14:textOutline w14:w="0" w14:cap="flat" w14:cmpd="sng" w14:algn="ctr">
+                                  <w14:noFill/>
+                                  <w14:prstDash w14:val="solid"/>
+                                  <w14:round/>
+                                </w14:textOutline>
+                              </w:rPr>
+                            </w:pPr>
+                            <w:r>
+                              <w:rPr>
+                                <w:color w:val="4472C4" w:themeColor="accent5"/>
+                                <w:sz w:val="36"/>
+                                <w:szCs w:val="72"/>
+                                <w14:shadow w14:blurRad="38100" w14:dist="19050" w14:dir="2700000" w14:sx="100000" w14:sy="100000" w14:kx="0" w14:ky="0" w14:algn="tl">
+                                  <w14:schemeClr w14:val="dk1">
+                                    <w14:alpha w14:val="60000"/>
+                                  </w14:schemeClr>
+                                </w14:shadow>
+                                <w14:textOutline w14:w="0" w14:cap="flat" w14:cmpd="sng" w14:algn="ctr">
+                                  <w14:noFill/>
+                                  <w14:prstDash w14:val="solid"/>
+                                  <w14:round/>
+                                </w14:textOutline>
+                              </w:rPr>
+                              <w:t>6</w:t>
+                            </w:r>
+                            <w:r>
+                              <w:rPr>
+                                <w:color w:val="000000" w:themeColor="text1"/>
+                                <w:sz w:val="48"/>
+                                <w:szCs w:val="72"/>
+                                <w14:shadow w14:blurRad="38100" w14:dist="19050" w14:dir="2700000" w14:sx="100000" w14:sy="100000" w14:kx="0" w14:ky="0" w14:algn="tl">
+                                  <w14:schemeClr w14:val="dk1">
+                                    <w14:alpha w14:val="60000"/>
+                                  </w14:schemeClr>
+                                </w14:shadow>
+                                <w14:textOutline w14:w="0" w14:cap="flat" w14:cmpd="sng" w14:algn="ctr">
+                                  <w14:noFill/>
+                                  <w14:prstDash w14:val="solid"/>
+                                  <w14:round/>
+                                </w14:textOutline>
+                              </w:rPr>
+                              <w:t>D</w:t>
+                            </w:r>
+                          </w:p>
+                        </w:txbxContent>
+                      </wps:txbx>
+                      <wps:bodyPr rot="0" spcFirstLastPara="0" vertOverflow="overflow" horzOverflow="overflow" vert="horz" wrap="square" lIns="91440" tIns="45720" rIns="91440" bIns="45720" numCol="1" spcCol="0" rtlCol="0" fromWordArt="0" anchor="t" anchorCtr="0" forceAA="0" compatLnSpc="1">
+                        <a:prstTxWarp prst="textNoShape">
+                          <a:avLst/>
+                        </a:prstTxWarp>
+                        <a:noAutofit/>
+                      </wps:bodyPr>
+                    </wps:wsp>
+                  </a:graphicData>
+                </a:graphic>
+                <wp14:sizeRelH relativeFrom="margin">
+                  <wp14:pctWidth>0</wp14:pctWidth>
+                </wp14:sizeRelH>
+                <wp14:sizeRelV relativeFrom="margin">
+                  <wp14:pctHeight>0</wp14:pctHeight>
+                </wp14:sizeRelV>
+              </wp:anchor>
+            </w:drawing>
+          </mc:Choice>
+          <mc:Fallback>
+            <w:pict>
+              <v:shapetype w14:anchorId="57B08176" id="_x0000_t202" coordsize="21600,21600" o:spt="202" path="m,l,21600r21600,l21600,xe">
+                <v:stroke joinstyle="miter"/>
+                <v:path gradientshapeok="t" o:connecttype="rect"/>
+              </v:shapetype>
+              <v:shape id="Zone de texte 2" o:spid="_x0000_s1034" type="#_x0000_t202" style="position:absolute;left:0;text-align:left;margin-left:220.15pt;margin-top:7pt;width:36.75pt;height:36pt;z-index:251697152;visibility:visible;mso-wrap-style:square;mso-width-percent:0;mso-height-percent:0;mso-wrap-distance-left:9pt;mso-wrap-distance-top:0;mso-wrap-distance-right:9pt;mso-wrap-distance-bottom:0;mso-position-horizontal:absolute;mso-position-horizontal-relative:margin;mso-position-vertical:absolute;mso-position-vertical-relative:text;mso-width-percent:0;mso-height-percent:0;mso-width-relative:margin;mso-height-relative:margin;v-text-anchor:top" o:gfxdata="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" filled="f" stroked="f">
+                <v:textbox>
+                  <w:txbxContent>
+                    <w:p>
+                      <w:pPr>
+                        <w:jc w:val="center"/>
+                        <w:rPr>
+                          <w:color w:val="000000" w:themeColor="text1"/>
+                          <w:sz w:val="48"/>
+                          <w:szCs w:val="72"/>
+                          <w14:shadow w14:blurRad="38100" w14:dist="19050" w14:dir="2700000" w14:sx="100000" w14:sy="100000" w14:kx="0" w14:ky="0" w14:algn="tl">
+                            <w14:schemeClr w14:val="dk1">
+                              <w14:alpha w14:val="60000"/>
+                            </w14:schemeClr>
+                          </w14:shadow>
+                          <w14:textOutline w14:w="0" w14:cap="flat" w14:cmpd="sng" w14:algn="ctr">
+                            <w14:noFill/>
+                            <w14:prstDash w14:val="solid"/>
+                            <w14:round/>
+                          </w14:textOutline>
+                        </w:rPr>
+                      </w:pPr>
+                      <w:r>
+                        <w:rPr>
+                          <w:color w:val="4472C4" w:themeColor="accent5"/>
+                          <w:sz w:val="36"/>
+                          <w:szCs w:val="72"/>
+                          <w14:shadow w14:blurRad="38100" w14:dist="19050" w14:dir="2700000" w14:sx="100000" w14:sy="100000" w14:kx="0" w14:ky="0" w14:algn="tl">
+                            <w14:schemeClr w14:val="dk1">
+                              <w14:alpha w14:val="60000"/>
+                            </w14:schemeClr>
+                          </w14:shadow>
+                          <w14:textOutline w14:w="0" w14:cap="flat" w14:cmpd="sng" w14:algn="ctr">
+                            <w14:noFill/>
+                            <w14:prstDash w14:val="solid"/>
+                            <w14:round/>
+                          </w14:textOutline>
+                        </w:rPr>
+                        <w:t>6</w:t>
+                      </w:r>
+                      <w:r>
+                        <w:rPr>
+                          <w:color w:val="000000" w:themeColor="text1"/>
+                          <w:sz w:val="48"/>
+                          <w:szCs w:val="72"/>
+                          <w14:shadow w14:blurRad="38100" w14:dist="19050" w14:dir="2700000" w14:sx="100000" w14:sy="100000" w14:kx="0" w14:ky="0" w14:algn="tl">
+                            <w14:schemeClr w14:val="dk1">
+                              <w14:alpha w14:val="60000"/>
+                            </w14:schemeClr>
+                          </w14:shadow>
+                          <w14:textOutline w14:w="0" w14:cap="flat" w14:cmpd="sng" w14:algn="ctr">
+                            <w14:noFill/>
+                            <w14:prstDash w14:val="solid"/>
+                            <w14:round/>
+                          </w14:textOutline>
+                        </w:rPr>
+                        <w:t>D</w:t>
+                      </w:r>
+                    </w:p>
+                  </w:txbxContent>
+                </v:textbox>
+                <w10:wrap anchorx="margin"/>
+              </v:shape>
+            </w:pict>
+          </mc:Fallback>
+        </mc:AlternateContent>
+      </w:r>
+      <w:r>
+        <w:rPr>
+          <w:noProof/>
+          <w:lang w:eastAsia="fr-CH"/>
+        </w:rPr>
+        <mc:AlternateContent>
+          <mc:Choice Requires="wps">
+            <w:drawing>
+              <wp:anchor distT="0" distB="0" distL="114300" distR="114300" simplePos="0" relativeHeight="251674624" behindDoc="0" locked="0" layoutInCell="1" allowOverlap="1" wp14:anchorId="5282198D" wp14:editId="641B29C3">
                 <wp:simplePos x="0" y="0"/>
                 <wp:positionH relativeFrom="margin">
                   <wp:posOffset>2028825</wp:posOffset>
@@ -2877,8 +3069,7 @@
           </mc:Choice>
           <mc:Fallback>
             <w:pict>
-              <v:shape w14:anchorId="4A02322E" id="Zone de texte 9" o:spid="_x0000_s1034" type="#_x0000_t202" style="position:absolute;left:0;text-align:left;margin-left:159.75pt;margin-top:7.2pt;width:36.75pt;height:36pt;z-index:251674624;visibility:visible;mso-wrap-style:square;mso-width-percent:0;mso-height-percent:0;mso-wrap-distance-left:9pt;mso-wrap-distance-top:0;mso-wrap-distance-right:9pt;mso-wrap-distance-bottom:0;mso-position-horizontal:absolute;mso-position-horizontal-relative:margin;mso-position-vertical:absolute;mso-position-vertical-relative:text;mso-width-percent:0;mso-height-percent:0;mso-width-relative:margin;mso-height-relative:margin;v-text-anchor:top" o:gfxdata="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" filled="f" stroked="f">
-                <v:fill o:detectmouseclick="t"/>
+              <v:shape w14:anchorId="5282198D" id="Zone de texte 9" o:spid="_x0000_s1035" type="#_x0000_t202" style="position:absolute;left:0;text-align:left;margin-left:159.75pt;margin-top:7.2pt;width:36.75pt;height:36pt;z-index:251674624;visibility:visible;mso-wrap-style:square;mso-width-percent:0;mso-height-percent:0;mso-wrap-distance-left:9pt;mso-wrap-distance-top:0;mso-wrap-distance-right:9pt;mso-wrap-distance-bottom:0;mso-position-horizontal:absolute;mso-position-horizontal-relative:margin;mso-position-vertical:absolute;mso-position-vertical-relative:text;mso-width-percent:0;mso-height-percent:0;mso-width-relative:margin;mso-height-relative:margin;v-text-anchor:top" o:gfxdata="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" filled="f" stroked="f">
                 <v:textbox>
                   <w:txbxContent>
                     <w:p>
@@ -2956,11 +3147,12 @@
       <w:r>
         <w:rPr>
           <w:noProof/>
+          <w:lang w:eastAsia="fr-CH"/>
         </w:rPr>
         <mc:AlternateContent>
           <mc:Choice Requires="wps">
             <w:drawing>
-              <wp:anchor distT="0" distB="0" distL="114300" distR="114300" simplePos="0" relativeHeight="251676672" behindDoc="0" locked="0" layoutInCell="1" allowOverlap="1" wp14:anchorId="2BF301D2" wp14:editId="2499B067">
+              <wp:anchor distT="0" distB="0" distL="114300" distR="114300" simplePos="0" relativeHeight="251676672" behindDoc="0" locked="0" layoutInCell="1" allowOverlap="1" wp14:anchorId="0D109053" wp14:editId="4F7D8682">
                 <wp:simplePos x="0" y="0"/>
                 <wp:positionH relativeFrom="margin">
                   <wp:posOffset>2157730</wp:posOffset>
@@ -3105,11 +3297,12 @@
       <w:r>
         <w:rPr>
           <w:noProof/>
+          <w:lang w:eastAsia="fr-CH"/>
         </w:rPr>
         <mc:AlternateContent>
           <mc:Choice Requires="wps">
             <w:drawing>
-              <wp:anchor distT="0" distB="0" distL="114300" distR="114300" simplePos="0" relativeHeight="251677696" behindDoc="0" locked="0" layoutInCell="1" allowOverlap="1" wp14:anchorId="37113476" wp14:editId="2A1672ED">
+              <wp:anchor distT="0" distB="0" distL="114300" distR="114300" simplePos="0" relativeHeight="251677696" behindDoc="0" locked="0" layoutInCell="1" allowOverlap="1" wp14:anchorId="1D9E1893" wp14:editId="55216FBB">
                 <wp:simplePos x="0" y="0"/>
                 <wp:positionH relativeFrom="margin">
                   <wp:posOffset>2157730</wp:posOffset>
@@ -3290,11 +3483,12 @@
       <w:r>
         <w:rPr>
           <w:noProof/>
+          <w:lang w:eastAsia="fr-CH"/>
         </w:rPr>
         <mc:AlternateContent>
           <mc:Choice Requires="wps">
             <w:drawing>
-              <wp:anchor distT="0" distB="0" distL="114300" distR="114300" simplePos="0" relativeHeight="251679744" behindDoc="0" locked="0" layoutInCell="1" allowOverlap="1" wp14:anchorId="3A43C2B1" wp14:editId="5490DCE9">
+              <wp:anchor distT="0" distB="0" distL="114300" distR="114300" simplePos="0" relativeHeight="251679744" behindDoc="0" locked="0" layoutInCell="1" allowOverlap="1" wp14:anchorId="7EC838D7" wp14:editId="62397D20">
                 <wp:simplePos x="0" y="0"/>
                 <wp:positionH relativeFrom="margin">
                   <wp:posOffset>2157730</wp:posOffset>
@@ -3475,11 +3669,12 @@
       <w:r>
         <w:rPr>
           <w:noProof/>
+          <w:lang w:eastAsia="fr-CH"/>
         </w:rPr>
         <mc:AlternateContent>
           <mc:Choice Requires="wps">
             <w:drawing>
-              <wp:anchor distT="0" distB="0" distL="114300" distR="114300" simplePos="0" relativeHeight="251675648" behindDoc="0" locked="0" layoutInCell="1" allowOverlap="1" wp14:anchorId="5477C3F7" wp14:editId="11A5B519">
+              <wp:anchor distT="0" distB="0" distL="114300" distR="114300" simplePos="0" relativeHeight="251675648" behindDoc="0" locked="0" layoutInCell="1" allowOverlap="1" wp14:anchorId="2CE03141" wp14:editId="2FCE4CED">
                 <wp:simplePos x="0" y="0"/>
                 <wp:positionH relativeFrom="margin">
                   <wp:posOffset>2157730</wp:posOffset>
@@ -3663,7 +3858,7 @@
           <w:lang w:eastAsia="fr-CH"/>
         </w:rPr>
         <w:drawing>
-          <wp:inline distT="0" distB="0" distL="0" distR="0" wp14:anchorId="1D2135CF" wp14:editId="1E1A02BE">
+          <wp:inline distT="0" distB="0" distL="0" distR="0" wp14:anchorId="1869F06C" wp14:editId="33392E49">
             <wp:extent cx="5724525" cy="1046418"/>
             <wp:effectExtent l="0" t="0" r="0" b="1905"/>
             <wp:docPr id="10" name="Image 10"/>
@@ -3710,6 +3905,12 @@
           </wp:inline>
         </w:drawing>
       </w:r>
+      <w:r>
+        <w:rPr>
+          <w:rStyle w:val="Marquedecommentaire"/>
+        </w:rPr>
+        <w:commentReference w:id="1"/>
+      </w:r>
     </w:p>
     <w:p>
       <w:pPr>
@@ -3719,24 +3920,14 @@
       <w:r>
         <w:t xml:space="preserve">Fig.  </w:t>
       </w:r>
-      <w:r>
-        <w:fldChar w:fldCharType="begin"/>
-      </w:r>
-      <w:r>
-        <w:instrText xml:space="preserve"> SEQ Fig._ \* ARABIC </w:instrText>
-      </w:r>
-      <w:r>
-        <w:fldChar w:fldCharType="separate"/>
-      </w:r>
-      <w:r>
-        <w:rPr>
-          <w:noProof/>
-        </w:rPr>
-        <w:t>2</w:t>
-      </w:r>
-      <w:r>
-        <w:fldChar w:fldCharType="end"/>
-      </w:r>
+      <w:fldSimple w:instr=" SEQ Fig._ \* ARABIC ">
+        <w:r>
+          <w:rPr>
+            <w:noProof/>
+          </w:rPr>
+          <w:t>2</w:t>
+        </w:r>
+      </w:fldSimple>
       <w:r>
         <w:t xml:space="preserve"> </w:t>
       </w:r>
@@ -3756,10 +3947,7 @@
         <w:t xml:space="preserve">Le lien « Administration » permet à l’utilisateur d’ouvrir le menu déroulant </w:t>
       </w:r>
       <w:r>
-        <w:t>d’administration (</w:t>
-      </w:r>
-      <w:r>
-        <w:t xml:space="preserve">voir </w:t>
+        <w:t xml:space="preserve">d’administration (voir </w:t>
       </w:r>
       <w:r>
         <w:t>Fig.  2</w:t>
@@ -3792,10 +3980,7 @@
         <w:t>la page</w:t>
       </w:r>
       <w:r>
-        <w:t xml:space="preserve"> de planification de rendez-vous </w:t>
-      </w:r>
-      <w:r>
-        <w:t>(voir fig.).</w:t>
+        <w:t xml:space="preserve"> de planification de rendez-vous (voir fig.).</w:t>
       </w:r>
     </w:p>
     <w:p>
@@ -3807,10 +3992,7 @@
         </w:numPr>
       </w:pPr>
       <w:r>
-        <w:t xml:space="preserve">Le lien « Demande » permet à l’utilisateur d’accéder à la page répertoriant toute les demandes </w:t>
-      </w:r>
-      <w:r>
-        <w:t>(voir fig.).</w:t>
+        <w:t>Le lien « Demande » permet à l’utilisateur d’accéder à la page répertoriant toute les demandes (voir fig.).</w:t>
       </w:r>
     </w:p>
     <w:p>
@@ -3822,10 +4004,7 @@
         </w:numPr>
       </w:pPr>
       <w:r>
-        <w:t xml:space="preserve">Le lien « Avis » permet à l’utilisateur d’accéder à la page listant les avis en attente de validation </w:t>
-      </w:r>
-      <w:r>
-        <w:t>(voir fig.).</w:t>
+        <w:t>Le lien « Avis » permet à l’utilisateur d’accéder à la page listant les avis en attente de validation (voir fig.).</w:t>
       </w:r>
     </w:p>
     <w:p>
@@ -3837,10 +4016,19 @@
         </w:numPr>
       </w:pPr>
       <w:r>
-        <w:t>Le lien « Statistique » permet à l’utilisateur d’accéder la page de statistique</w:t>
-      </w:r>
-      <w:r>
-        <w:t xml:space="preserve"> (voir fig.).</w:t>
+        <w:t>Le lien « Statistique » permet à l’utilisateur d’accéder la page de statistique (voir fig.).</w:t>
+      </w:r>
+    </w:p>
+    <w:p>
+      <w:pPr>
+        <w:pStyle w:val="Paragraphedeliste"/>
+        <w:numPr>
+          <w:ilvl w:val="0"/>
+          <w:numId w:val="16"/>
+        </w:numPr>
+      </w:pPr>
+      <w:r>
+        <w:t>Le lien « Déconnexion »</w:t>
       </w:r>
     </w:p>
     <w:p>
@@ -3862,7 +4050,7 @@
           <w:lang w:eastAsia="fr-CH"/>
         </w:rPr>
         <w:drawing>
-          <wp:inline distT="0" distB="0" distL="0" distR="0" wp14:anchorId="12C9FF71" wp14:editId="6A5945C0">
+          <wp:inline distT="0" distB="0" distL="0" distR="0" wp14:anchorId="33B17233" wp14:editId="3976D389">
             <wp:extent cx="5760720" cy="4398010"/>
             <wp:effectExtent l="0" t="0" r="0" b="2540"/>
             <wp:docPr id="14" name="Image 14"/>
@@ -3877,7 +4065,7 @@
                     <pic:cNvPicPr/>
                   </pic:nvPicPr>
                   <pic:blipFill>
-                    <a:blip r:embed="rId14">
+                    <a:blip r:embed="rId16">
                       <a:extLst>
                         <a:ext uri="{28A0092B-C50C-407E-A947-70E740481C1C}">
                           <a14:useLocalDpi xmlns:a14="http://schemas.microsoft.com/office/drawing/2010/main" val="0"/>
@@ -3912,54 +4100,45 @@
       <w:r>
         <w:t xml:space="preserve">Fig.  </w:t>
       </w:r>
-      <w:r>
-        <w:fldChar w:fldCharType="begin"/>
-      </w:r>
-      <w:r>
-        <w:instrText xml:space="preserve"> SEQ Fig._ \* ARABIC </w:instrText>
-      </w:r>
-      <w:r>
-        <w:fldChar w:fldCharType="separate"/>
-      </w:r>
+      <w:fldSimple w:instr=" SEQ Fig._ \* ARABIC ">
+        <w:r>
+          <w:rPr>
+            <w:noProof/>
+          </w:rPr>
+          <w:t>3</w:t>
+        </w:r>
+      </w:fldSimple>
+      <w:r>
+        <w:t xml:space="preserve"> - Page "A propos"</w:t>
+      </w:r>
+    </w:p>
+    <w:p>
+      <w:r>
+        <w:t>La page « A propos » est la page d’accueil du site, elle permet à l’utilisateur de consulter les informations personnelles du réparateur.</w:t>
+      </w:r>
+    </w:p>
+    <w:p>
+      <w:pPr>
+        <w:pStyle w:val="Titre3"/>
+      </w:pPr>
+      <w:r>
+        <w:lastRenderedPageBreak/>
+        <w:t>Page « Contact »</w:t>
+      </w:r>
+    </w:p>
+    <w:p>
+      <w:pPr>
+        <w:keepNext/>
+      </w:pPr>
       <w:r>
         <w:rPr>
           <w:noProof/>
-        </w:rPr>
-        <w:t>3</w:t>
-      </w:r>
-      <w:r>
-        <w:fldChar w:fldCharType="end"/>
-      </w:r>
-      <w:r>
-        <w:t xml:space="preserve"> - Page "A propos"</w:t>
-      </w:r>
-    </w:p>
-    <w:p>
-      <w:r>
-        <w:t>La page « A propos » est la page d’accueil du site, elle permet à l’utilisateur de consulter les informations personnelles du réparateur.</w:t>
-      </w:r>
-    </w:p>
-    <w:p>
-      <w:pPr>
-        <w:pStyle w:val="Titre3"/>
-      </w:pPr>
-      <w:r>
-        <w:lastRenderedPageBreak/>
-        <w:t>Page « Contact »</w:t>
-      </w:r>
-    </w:p>
-    <w:p>
-      <w:pPr>
-        <w:keepNext/>
-      </w:pPr>
-      <w:r>
-        <w:rPr>
-          <w:noProof/>
+          <w:lang w:eastAsia="fr-CH"/>
         </w:rPr>
         <mc:AlternateContent>
           <mc:Choice Requires="wps">
             <w:drawing>
-              <wp:anchor distT="0" distB="0" distL="114300" distR="114300" simplePos="0" relativeHeight="251684864" behindDoc="0" locked="0" layoutInCell="1" allowOverlap="1" wp14:anchorId="57CE5F59" wp14:editId="232CC502">
+              <wp:anchor distT="0" distB="0" distL="114300" distR="114300" simplePos="0" relativeHeight="251684864" behindDoc="0" locked="0" layoutInCell="1" allowOverlap="1" wp14:anchorId="1E9E13C6" wp14:editId="31696713">
                 <wp:simplePos x="0" y="0"/>
                 <wp:positionH relativeFrom="margin">
                   <wp:posOffset>1057275</wp:posOffset>
@@ -4143,7 +4322,7 @@
           <w:lang w:eastAsia="fr-CH"/>
         </w:rPr>
         <w:drawing>
-          <wp:inline distT="0" distB="0" distL="0" distR="0" wp14:anchorId="1D544A17" wp14:editId="45AB22A8">
+          <wp:inline distT="0" distB="0" distL="0" distR="0" wp14:anchorId="33A41D11" wp14:editId="39FBF4DC">
             <wp:extent cx="5760720" cy="4398010"/>
             <wp:effectExtent l="0" t="0" r="0" b="2540"/>
             <wp:docPr id="16" name="Image 16"/>
@@ -4158,7 +4337,7 @@
                     <pic:cNvPicPr/>
                   </pic:nvPicPr>
                   <pic:blipFill>
-                    <a:blip r:embed="rId15">
+                    <a:blip r:embed="rId17">
                       <a:extLst>
                         <a:ext uri="{28A0092B-C50C-407E-A947-70E740481C1C}">
                           <a14:useLocalDpi xmlns:a14="http://schemas.microsoft.com/office/drawing/2010/main" val="0"/>
@@ -4193,24 +4372,14 @@
       <w:r>
         <w:t xml:space="preserve">Fig.  </w:t>
       </w:r>
-      <w:r>
-        <w:fldChar w:fldCharType="begin"/>
-      </w:r>
-      <w:r>
-        <w:instrText xml:space="preserve"> SEQ Fig._ \* ARABIC </w:instrText>
-      </w:r>
-      <w:r>
-        <w:fldChar w:fldCharType="separate"/>
-      </w:r>
-      <w:r>
-        <w:rPr>
-          <w:noProof/>
-        </w:rPr>
-        <w:t>4</w:t>
-      </w:r>
-      <w:r>
-        <w:fldChar w:fldCharType="end"/>
-      </w:r>
+      <w:fldSimple w:instr=" SEQ Fig._ \* ARABIC ">
+        <w:r>
+          <w:rPr>
+            <w:noProof/>
+          </w:rPr>
+          <w:t>4</w:t>
+        </w:r>
+      </w:fldSimple>
       <w:r>
         <w:t xml:space="preserve"> - Page "Contact"</w:t>
       </w:r>
@@ -4269,11 +4438,12 @@
       <w:r>
         <w:rPr>
           <w:noProof/>
+          <w:lang w:eastAsia="fr-CH"/>
         </w:rPr>
         <mc:AlternateContent>
           <mc:Choice Requires="wps">
             <w:drawing>
-              <wp:anchor distT="0" distB="0" distL="114300" distR="114300" simplePos="0" relativeHeight="251686912" behindDoc="0" locked="0" layoutInCell="1" allowOverlap="1" wp14:anchorId="6F30A0E7" wp14:editId="3799B701">
+              <wp:anchor distT="0" distB="0" distL="114300" distR="114300" simplePos="0" relativeHeight="251686912" behindDoc="0" locked="0" layoutInCell="1" allowOverlap="1" wp14:anchorId="11ED740A" wp14:editId="5D896E7C">
                 <wp:simplePos x="0" y="0"/>
                 <wp:positionH relativeFrom="margin">
                   <wp:posOffset>1409700</wp:posOffset>
@@ -4457,7 +4627,7 @@
           <w:lang w:eastAsia="fr-CH"/>
         </w:rPr>
         <w:drawing>
-          <wp:inline distT="0" distB="0" distL="0" distR="0" wp14:anchorId="1F0E6939" wp14:editId="06E76A9B">
+          <wp:inline distT="0" distB="0" distL="0" distR="0" wp14:anchorId="7C60767E" wp14:editId="1BAEABBF">
             <wp:extent cx="5760720" cy="4398010"/>
             <wp:effectExtent l="0" t="0" r="0" b="2540"/>
             <wp:docPr id="19" name="Image 19"/>
@@ -4472,7 +4642,7 @@
                     <pic:cNvPicPr/>
                   </pic:nvPicPr>
                   <pic:blipFill>
-                    <a:blip r:embed="rId16">
+                    <a:blip r:embed="rId18">
                       <a:extLst>
                         <a:ext uri="{28A0092B-C50C-407E-A947-70E740481C1C}">
                           <a14:useLocalDpi xmlns:a14="http://schemas.microsoft.com/office/drawing/2010/main" val="0"/>
@@ -4507,24 +4677,14 @@
       <w:r>
         <w:t xml:space="preserve">Fig.  </w:t>
       </w:r>
-      <w:r>
-        <w:fldChar w:fldCharType="begin"/>
-      </w:r>
-      <w:r>
-        <w:instrText xml:space="preserve"> SEQ Fig._ \* ARABIC </w:instrText>
-      </w:r>
-      <w:r>
-        <w:fldChar w:fldCharType="separate"/>
-      </w:r>
-      <w:r>
-        <w:rPr>
-          <w:noProof/>
-        </w:rPr>
-        <w:t>5</w:t>
-      </w:r>
-      <w:r>
-        <w:fldChar w:fldCharType="end"/>
-      </w:r>
+      <w:fldSimple w:instr=" SEQ Fig._ \* ARABIC ">
+        <w:r>
+          <w:rPr>
+            <w:noProof/>
+          </w:rPr>
+          <w:t>5</w:t>
+        </w:r>
+      </w:fldSimple>
       <w:r>
         <w:t xml:space="preserve"> - Page "Avis"</w:t>
       </w:r>
@@ -4571,11 +4731,12 @@
       <w:r>
         <w:rPr>
           <w:noProof/>
+          <w:lang w:eastAsia="fr-CH"/>
         </w:rPr>
         <mc:AlternateContent>
           <mc:Choice Requires="wps">
             <w:drawing>
-              <wp:anchor distT="0" distB="0" distL="114300" distR="114300" simplePos="0" relativeHeight="251688960" behindDoc="0" locked="0" layoutInCell="1" allowOverlap="1" wp14:anchorId="024BB383" wp14:editId="2D32668F">
+              <wp:anchor distT="0" distB="0" distL="114300" distR="114300" simplePos="0" relativeHeight="251688960" behindDoc="0" locked="0" layoutInCell="1" allowOverlap="1" wp14:anchorId="16FF8E7D" wp14:editId="650A0B8D">
                 <wp:simplePos x="0" y="0"/>
                 <wp:positionH relativeFrom="margin">
                   <wp:posOffset>3643630</wp:posOffset>
@@ -4759,7 +4920,7 @@
           <w:lang w:eastAsia="fr-CH"/>
         </w:rPr>
         <w:drawing>
-          <wp:inline distT="0" distB="0" distL="0" distR="0" wp14:anchorId="7975392B" wp14:editId="211F1598">
+          <wp:inline distT="0" distB="0" distL="0" distR="0" wp14:anchorId="4D6A1EA0" wp14:editId="7B25CA5F">
             <wp:extent cx="5760720" cy="4398010"/>
             <wp:effectExtent l="0" t="0" r="0" b="2540"/>
             <wp:docPr id="21" name="Image 21"/>
@@ -4774,7 +4935,7 @@
                     <pic:cNvPicPr/>
                   </pic:nvPicPr>
                   <pic:blipFill>
-                    <a:blip r:embed="rId17">
+                    <a:blip r:embed="rId19">
                       <a:extLst>
                         <a:ext uri="{28A0092B-C50C-407E-A947-70E740481C1C}">
                           <a14:useLocalDpi xmlns:a14="http://schemas.microsoft.com/office/drawing/2010/main" val="0"/>
@@ -4809,24 +4970,14 @@
       <w:r>
         <w:t xml:space="preserve">Fig.  </w:t>
       </w:r>
-      <w:r>
-        <w:fldChar w:fldCharType="begin"/>
-      </w:r>
-      <w:r>
-        <w:instrText xml:space="preserve"> SEQ Fig._ \* ARABIC </w:instrText>
-      </w:r>
-      <w:r>
-        <w:fldChar w:fldCharType="separate"/>
-      </w:r>
-      <w:r>
-        <w:rPr>
-          <w:noProof/>
-        </w:rPr>
-        <w:t>6</w:t>
-      </w:r>
-      <w:r>
-        <w:fldChar w:fldCharType="end"/>
-      </w:r>
+      <w:fldSimple w:instr=" SEQ Fig._ \* ARABIC ">
+        <w:r>
+          <w:rPr>
+            <w:noProof/>
+          </w:rPr>
+          <w:t>6</w:t>
+        </w:r>
+      </w:fldSimple>
       <w:r>
         <w:t xml:space="preserve"> - Page de connexion</w:t>
       </w:r>
@@ -4864,11 +5015,12 @@
       <w:r>
         <w:rPr>
           <w:noProof/>
+          <w:lang w:eastAsia="fr-CH"/>
         </w:rPr>
         <mc:AlternateContent>
           <mc:Choice Requires="wps">
             <w:drawing>
-              <wp:anchor distT="0" distB="0" distL="114300" distR="114300" simplePos="0" relativeHeight="251691008" behindDoc="0" locked="0" layoutInCell="1" allowOverlap="1" wp14:anchorId="71492F90" wp14:editId="1FB28E57">
+              <wp:anchor distT="0" distB="0" distL="114300" distR="114300" simplePos="0" relativeHeight="251691008" behindDoc="0" locked="0" layoutInCell="1" allowOverlap="1" wp14:anchorId="73D18E14" wp14:editId="494480F0">
                 <wp:simplePos x="0" y="0"/>
                 <wp:positionH relativeFrom="margin">
                   <wp:posOffset>2000250</wp:posOffset>
@@ -5052,7 +5204,7 @@
           <w:lang w:eastAsia="fr-CH"/>
         </w:rPr>
         <w:drawing>
-          <wp:inline distT="0" distB="0" distL="0" distR="0" wp14:anchorId="06041308" wp14:editId="655AC656">
+          <wp:inline distT="0" distB="0" distL="0" distR="0" wp14:anchorId="641351C6" wp14:editId="543509EC">
             <wp:extent cx="5760720" cy="4398010"/>
             <wp:effectExtent l="0" t="0" r="0" b="2540"/>
             <wp:docPr id="23" name="Image 23"/>
@@ -5067,7 +5219,7 @@
                     <pic:cNvPicPr/>
                   </pic:nvPicPr>
                   <pic:blipFill>
-                    <a:blip r:embed="rId18">
+                    <a:blip r:embed="rId20">
                       <a:extLst>
                         <a:ext uri="{28A0092B-C50C-407E-A947-70E740481C1C}">
                           <a14:useLocalDpi xmlns:a14="http://schemas.microsoft.com/office/drawing/2010/main" val="0"/>
@@ -5102,24 +5254,14 @@
       <w:r>
         <w:t xml:space="preserve">Fig.  </w:t>
       </w:r>
-      <w:r>
-        <w:fldChar w:fldCharType="begin"/>
-      </w:r>
-      <w:r>
-        <w:instrText xml:space="preserve"> SEQ Fig._ \* ARABIC </w:instrText>
-      </w:r>
-      <w:r>
-        <w:fldChar w:fldCharType="separate"/>
-      </w:r>
-      <w:r>
-        <w:rPr>
-          <w:noProof/>
-        </w:rPr>
-        <w:t>7</w:t>
-      </w:r>
-      <w:r>
-        <w:fldChar w:fldCharType="end"/>
-      </w:r>
+      <w:fldSimple w:instr=" SEQ Fig._ \* ARABIC ">
+        <w:r>
+          <w:rPr>
+            <w:noProof/>
+          </w:rPr>
+          <w:t>7</w:t>
+        </w:r>
+      </w:fldSimple>
       <w:r>
         <w:t xml:space="preserve"> - Page "Calendrier"</w:t>
       </w:r>
@@ -5138,13 +5280,7 @@
         </w:numPr>
       </w:pPr>
       <w:r>
-        <w:t xml:space="preserve">Une fois une date sélectionné le réparateur pourra y planifier un rendez-vous </w:t>
-      </w:r>
-      <w:r>
-        <w:t>de récupération ou de réédition</w:t>
-      </w:r>
-      <w:r>
-        <w:t xml:space="preserve"> en rapport avec une demande ouverte.</w:t>
+        <w:t>Une fois une date sélectionné le réparateur pourra y planifier un rendez-vous de récupération ou de réédition en rapport avec une demande ouverte.</w:t>
       </w:r>
     </w:p>
     <w:p>
@@ -5163,11 +5299,12 @@
       <w:r>
         <w:rPr>
           <w:noProof/>
+          <w:lang w:eastAsia="fr-CH"/>
         </w:rPr>
         <mc:AlternateContent>
           <mc:Choice Requires="wps">
             <w:drawing>
-              <wp:anchor distT="0" distB="0" distL="114300" distR="114300" simplePos="0" relativeHeight="251695104" behindDoc="0" locked="0" layoutInCell="1" allowOverlap="1" wp14:anchorId="764AF450" wp14:editId="348BA683">
+              <wp:anchor distT="0" distB="0" distL="114300" distR="114300" simplePos="0" relativeHeight="251695104" behindDoc="0" locked="0" layoutInCell="1" allowOverlap="1" wp14:anchorId="11CA7948" wp14:editId="1F9B6AC4">
                 <wp:simplePos x="0" y="0"/>
                 <wp:positionH relativeFrom="margin">
                   <wp:posOffset>4939030</wp:posOffset>
@@ -5351,7 +5488,7 @@
           <w:lang w:eastAsia="fr-CH"/>
         </w:rPr>
         <w:drawing>
-          <wp:inline distT="0" distB="0" distL="0" distR="0" wp14:anchorId="54882975" wp14:editId="06AB597B">
+          <wp:inline distT="0" distB="0" distL="0" distR="0" wp14:anchorId="285BB01B" wp14:editId="607FB98C">
             <wp:extent cx="5760720" cy="4398010"/>
             <wp:effectExtent l="0" t="0" r="0" b="2540"/>
             <wp:docPr id="26" name="Image 26"/>
@@ -5366,7 +5503,7 @@
                     <pic:cNvPicPr/>
                   </pic:nvPicPr>
                   <pic:blipFill>
-                    <a:blip r:embed="rId19">
+                    <a:blip r:embed="rId21">
                       <a:extLst>
                         <a:ext uri="{28A0092B-C50C-407E-A947-70E740481C1C}">
                           <a14:useLocalDpi xmlns:a14="http://schemas.microsoft.com/office/drawing/2010/main" val="0"/>
@@ -5401,24 +5538,14 @@
       <w:r>
         <w:t xml:space="preserve">Fig.  </w:t>
       </w:r>
-      <w:r>
-        <w:fldChar w:fldCharType="begin"/>
-      </w:r>
-      <w:r>
-        <w:instrText xml:space="preserve"> SEQ Fig._ \* ARABIC </w:instrText>
-      </w:r>
-      <w:r>
-        <w:fldChar w:fldCharType="separate"/>
-      </w:r>
-      <w:r>
-        <w:rPr>
-          <w:noProof/>
-        </w:rPr>
-        <w:t>8</w:t>
-      </w:r>
-      <w:r>
-        <w:fldChar w:fldCharType="end"/>
-      </w:r>
+      <w:fldSimple w:instr=" SEQ Fig._ \* ARABIC ">
+        <w:r>
+          <w:rPr>
+            <w:noProof/>
+          </w:rPr>
+          <w:t>8</w:t>
+        </w:r>
+      </w:fldSimple>
       <w:r>
         <w:t xml:space="preserve"> - Page "Demande"</w:t>
       </w:r>
@@ -5428,12 +5555,7 @@
         <w:t xml:space="preserve">La page « Demande » permet </w:t>
       </w:r>
       <w:r>
-        <w:t>au réparate</w:t>
-      </w:r>
-      <w:bookmarkStart w:id="0" w:name="_GoBack"/>
-      <w:bookmarkEnd w:id="0"/>
-      <w:r>
-        <w:t>ur</w:t>
+        <w:t>au réparateur</w:t>
       </w:r>
       <w:r>
         <w:t xml:space="preserve"> de consulter et</w:t>
@@ -5499,12 +5621,12 @@
     <w:p/>
     <w:p/>
     <w:sectPr>
-      <w:headerReference w:type="even" r:id="rId20"/>
-      <w:headerReference w:type="default" r:id="rId21"/>
-      <w:footerReference w:type="even" r:id="rId22"/>
-      <w:footerReference w:type="default" r:id="rId23"/>
-      <w:headerReference w:type="first" r:id="rId24"/>
-      <w:footerReference w:type="first" r:id="rId25"/>
+      <w:headerReference w:type="even" r:id="rId22"/>
+      <w:headerReference w:type="default" r:id="rId23"/>
+      <w:footerReference w:type="even" r:id="rId24"/>
+      <w:footerReference w:type="default" r:id="rId25"/>
+      <w:headerReference w:type="first" r:id="rId26"/>
+      <w:footerReference w:type="first" r:id="rId27"/>
       <w:pgSz w:w="11906" w:h="16838"/>
       <w:pgMar w:top="1417" w:right="1417" w:bottom="1417" w:left="1417" w:header="708" w:footer="708" w:gutter="0"/>
       <w:pgNumType w:start="0"/>
@@ -5514,6 +5636,38 @@
     </w:sectPr>
   </w:body>
 </w:document>
+</file>
+
+<file path=word/comments.xml><?xml version="1.0" encoding="utf-8"?>
+<w:comments xmlns:wpc="http://schemas.microsoft.com/office/word/2010/wordprocessingCanvas" xmlns:cx="http://schemas.microsoft.com/office/drawing/2014/chartex" xmlns:mc="http://schemas.openxmlformats.org/markup-compatibility/2006" xmlns:o="urn:schemas-microsoft-com:office:office" xmlns:r="http://schemas.openxmlformats.org/officeDocument/2006/relationships" xmlns:m="http://schemas.openxmlformats.org/officeDocument/2006/math" xmlns:v="urn:schemas-microsoft-com:vml" xmlns:wp14="http://schemas.microsoft.com/office/word/2010/wordprocessingDrawing" xmlns:wp="http://schemas.openxmlformats.org/drawingml/2006/wordprocessingDrawing" xmlns:w10="urn:schemas-microsoft-com:office:word" xmlns:w="http://schemas.openxmlformats.org/wordprocessingml/2006/main" xmlns:w14="http://schemas.microsoft.com/office/word/2010/wordml" xmlns:w15="http://schemas.microsoft.com/office/word/2012/wordml" xmlns:w16se="http://schemas.microsoft.com/office/word/2015/wordml/symex" xmlns:wpg="http://schemas.microsoft.com/office/word/2010/wordprocessingGroup" xmlns:wpi="http://schemas.microsoft.com/office/word/2010/wordprocessingInk" xmlns:wne="http://schemas.microsoft.com/office/word/2006/wordml" xmlns:wps="http://schemas.microsoft.com/office/word/2010/wordprocessingShape" mc:Ignorable="w14 w15 w16se wp14">
+  <w:comment w:id="1" w:author="ADMINC306" w:date="2019-05-09T16:20:00Z" w:initials="A">
+    <w:p>
+      <w:pPr>
+        <w:pStyle w:val="Commentaire"/>
+      </w:pPr>
+      <w:r>
+        <w:rPr>
+          <w:rStyle w:val="Marquedecommentaire"/>
+        </w:rPr>
+        <w:annotationRef/>
+      </w:r>
+      <w:r>
+        <w:t>D « é</w:t>
+      </w:r>
+      <w:proofErr w:type="gramStart"/>
+      <w:r>
+        <w:t> »connexion</w:t>
+      </w:r>
+      <w:proofErr w:type="gramEnd"/>
+    </w:p>
+  </w:comment>
+</w:comments>
+</file>
+
+<file path=word/commentsExtended.xml><?xml version="1.0" encoding="utf-8"?>
+<w15:commentsEx xmlns:wpc="http://schemas.microsoft.com/office/word/2010/wordprocessingCanvas" xmlns:cx="http://schemas.microsoft.com/office/drawing/2014/chartex" xmlns:mc="http://schemas.openxmlformats.org/markup-compatibility/2006" xmlns:o="urn:schemas-microsoft-com:office:office" xmlns:r="http://schemas.openxmlformats.org/officeDocument/2006/relationships" xmlns:m="http://schemas.openxmlformats.org/officeDocument/2006/math" xmlns:v="urn:schemas-microsoft-com:vml" xmlns:wp14="http://schemas.microsoft.com/office/word/2010/wordprocessingDrawing" xmlns:wp="http://schemas.openxmlformats.org/drawingml/2006/wordprocessingDrawing" xmlns:w10="urn:schemas-microsoft-com:office:word" xmlns:w="http://schemas.openxmlformats.org/wordprocessingml/2006/main" xmlns:w14="http://schemas.microsoft.com/office/word/2010/wordml" xmlns:w15="http://schemas.microsoft.com/office/word/2012/wordml" xmlns:w16se="http://schemas.microsoft.com/office/word/2015/wordml/symex" xmlns:wpg="http://schemas.microsoft.com/office/word/2010/wordprocessingGroup" xmlns:wpi="http://schemas.microsoft.com/office/word/2010/wordprocessingInk" xmlns:wne="http://schemas.microsoft.com/office/word/2006/wordml" xmlns:wps="http://schemas.microsoft.com/office/word/2010/wordprocessingShape" mc:Ignorable="w14 w15 w16se wp14">
+  <w15:commentEx w15:paraId="67D6C4AE" w15:done="0"/>
+</w15:commentsEx>
 </file>
 
 <file path=word/endnotes.xml><?xml version="1.0" encoding="utf-8"?>
@@ -5740,7 +5894,7 @@
       <w:rPr>
         <w:noProof/>
       </w:rPr>
-      <w:t>08.05.2019</w:t>
+      <w:t>09.05.2019</w:t>
     </w:r>
     <w:r>
       <w:fldChar w:fldCharType="end"/>
@@ -8089,6 +8243,14 @@
     <w:abstractNumId w:val="5"/>
   </w:num>
 </w:numbering>
+</file>
+
+<file path=word/people.xml><?xml version="1.0" encoding="utf-8"?>
+<w15:people xmlns:wpc="http://schemas.microsoft.com/office/word/2010/wordprocessingCanvas" xmlns:cx="http://schemas.microsoft.com/office/drawing/2014/chartex" xmlns:mc="http://schemas.openxmlformats.org/markup-compatibility/2006" xmlns:o="urn:schemas-microsoft-com:office:office" xmlns:r="http://schemas.openxmlformats.org/officeDocument/2006/relationships" xmlns:m="http://schemas.openxmlformats.org/officeDocument/2006/math" xmlns:v="urn:schemas-microsoft-com:vml" xmlns:wp14="http://schemas.microsoft.com/office/word/2010/wordprocessingDrawing" xmlns:wp="http://schemas.openxmlformats.org/drawingml/2006/wordprocessingDrawing" xmlns:w10="urn:schemas-microsoft-com:office:word" xmlns:w="http://schemas.openxmlformats.org/wordprocessingml/2006/main" xmlns:w14="http://schemas.microsoft.com/office/word/2010/wordml" xmlns:w15="http://schemas.microsoft.com/office/word/2012/wordml" xmlns:w16se="http://schemas.microsoft.com/office/word/2015/wordml/symex" xmlns:wpg="http://schemas.microsoft.com/office/word/2010/wordprocessingGroup" xmlns:wpi="http://schemas.microsoft.com/office/word/2010/wordprocessingInk" xmlns:wne="http://schemas.microsoft.com/office/word/2006/wordml" xmlns:wps="http://schemas.microsoft.com/office/word/2010/wordprocessingShape" mc:Ignorable="w14 w15 w16se wp14">
+  <w15:person w15:author="ADMINC306">
+    <w15:presenceInfo w15:providerId="None" w15:userId="ADMINC306"/>
+  </w15:person>
+</w15:people>
 </file>
 
 <file path=word/styles.xml><?xml version="1.0" encoding="utf-8"?>
@@ -8982,6 +9144,104 @@
       <w:szCs w:val="18"/>
     </w:rPr>
   </w:style>
+  <w:style w:type="character" w:styleId="Marquedecommentaire">
+    <w:name w:val="annotation reference"/>
+    <w:basedOn w:val="Policepardfaut"/>
+    <w:uiPriority w:val="99"/>
+    <w:semiHidden/>
+    <w:unhideWhenUsed/>
+    <w:rsid w:val="00770D45"/>
+    <w:rPr>
+      <w:sz w:val="16"/>
+      <w:szCs w:val="16"/>
+    </w:rPr>
+  </w:style>
+  <w:style w:type="paragraph" w:styleId="Commentaire">
+    <w:name w:val="annotation text"/>
+    <w:basedOn w:val="Normal"/>
+    <w:link w:val="CommentaireCar"/>
+    <w:uiPriority w:val="99"/>
+    <w:semiHidden/>
+    <w:unhideWhenUsed/>
+    <w:rsid w:val="00770D45"/>
+    <w:pPr>
+      <w:spacing w:line="240" w:lineRule="auto"/>
+    </w:pPr>
+    <w:rPr>
+      <w:sz w:val="20"/>
+      <w:szCs w:val="20"/>
+    </w:rPr>
+  </w:style>
+  <w:style w:type="character" w:customStyle="1" w:styleId="CommentaireCar">
+    <w:name w:val="Commentaire Car"/>
+    <w:basedOn w:val="Policepardfaut"/>
+    <w:link w:val="Commentaire"/>
+    <w:uiPriority w:val="99"/>
+    <w:semiHidden/>
+    <w:rsid w:val="00770D45"/>
+    <w:rPr>
+      <w:sz w:val="20"/>
+      <w:szCs w:val="20"/>
+    </w:rPr>
+  </w:style>
+  <w:style w:type="paragraph" w:styleId="Objetducommentaire">
+    <w:name w:val="annotation subject"/>
+    <w:basedOn w:val="Commentaire"/>
+    <w:next w:val="Commentaire"/>
+    <w:link w:val="ObjetducommentaireCar"/>
+    <w:uiPriority w:val="99"/>
+    <w:semiHidden/>
+    <w:unhideWhenUsed/>
+    <w:rsid w:val="00770D45"/>
+    <w:rPr>
+      <w:b/>
+      <w:bCs/>
+    </w:rPr>
+  </w:style>
+  <w:style w:type="character" w:customStyle="1" w:styleId="ObjetducommentaireCar">
+    <w:name w:val="Objet du commentaire Car"/>
+    <w:basedOn w:val="CommentaireCar"/>
+    <w:link w:val="Objetducommentaire"/>
+    <w:uiPriority w:val="99"/>
+    <w:semiHidden/>
+    <w:rsid w:val="00770D45"/>
+    <w:rPr>
+      <w:b/>
+      <w:bCs/>
+      <w:sz w:val="20"/>
+      <w:szCs w:val="20"/>
+    </w:rPr>
+  </w:style>
+  <w:style w:type="paragraph" w:styleId="Textedebulles">
+    <w:name w:val="Balloon Text"/>
+    <w:basedOn w:val="Normal"/>
+    <w:link w:val="TextedebullesCar"/>
+    <w:uiPriority w:val="99"/>
+    <w:semiHidden/>
+    <w:unhideWhenUsed/>
+    <w:rsid w:val="00770D45"/>
+    <w:pPr>
+      <w:spacing w:after="0" w:line="240" w:lineRule="auto"/>
+    </w:pPr>
+    <w:rPr>
+      <w:rFonts w:ascii="Segoe UI" w:hAnsi="Segoe UI" w:cs="Segoe UI"/>
+      <w:sz w:val="18"/>
+      <w:szCs w:val="18"/>
+    </w:rPr>
+  </w:style>
+  <w:style w:type="character" w:customStyle="1" w:styleId="TextedebullesCar">
+    <w:name w:val="Texte de bulles Car"/>
+    <w:basedOn w:val="Policepardfaut"/>
+    <w:link w:val="Textedebulles"/>
+    <w:uiPriority w:val="99"/>
+    <w:semiHidden/>
+    <w:rsid w:val="00770D45"/>
+    <w:rPr>
+      <w:rFonts w:ascii="Segoe UI" w:hAnsi="Segoe UI" w:cs="Segoe UI"/>
+      <w:sz w:val="18"/>
+      <w:szCs w:val="18"/>
+    </w:rPr>
+  </w:style>
 </w:styles>
 </file>
 
@@ -9251,7 +9511,7 @@
 </file>
 
 <file path=customXml/itemProps1.xml><?xml version="1.0" encoding="utf-8"?>
-<ds:datastoreItem xmlns:ds="http://schemas.openxmlformats.org/officeDocument/2006/customXml" ds:itemID="{44421FB0-0125-4976-8407-EF49DF30F2BD}">
+<ds:datastoreItem xmlns:ds="http://schemas.openxmlformats.org/officeDocument/2006/customXml" ds:itemID="{6ABF7FC3-E953-4A5A-AA19-8AB11AA20FE8}">
   <ds:schemaRefs>
     <ds:schemaRef ds:uri="http://schemas.openxmlformats.org/officeDocument/2006/bibliography"/>
   </ds:schemaRefs>

</xml_diff>

<commit_message>
Fin de journée 13/05/2019
Page d'accueil du site côté admin terminé
Page contact côté client terminé
Début de développement de la page contact côté admin.
Suite documentation.
</commit_message>
<xml_diff>
--- a/TPI/docs/Documentation/BJ_DocumentationTPI.docx
+++ b/TPI/docs/Documentation/BJ_DocumentationTPI.docx
@@ -1,11 +1,12 @@
 
 <file path=word/document.xml><?xml version="1.0" encoding="utf-8"?>
-<w:document xmlns:wpc="http://schemas.microsoft.com/office/word/2010/wordprocessingCanvas" xmlns:cx="http://schemas.microsoft.com/office/drawing/2014/chartex" xmlns:cx1="http://schemas.microsoft.com/office/drawing/2015/9/8/chartex" xmlns:cx2="http://schemas.microsoft.com/office/drawing/2015/10/21/chartex" xmlns:cx3="http://schemas.microsoft.com/office/drawing/2016/5/9/chartex" xmlns:cx4="http://schemas.microsoft.com/office/drawing/2016/5/10/chartex" xmlns:cx5="http://schemas.microsoft.com/office/drawing/2016/5/11/chartex" xmlns:cx6="http://schemas.microsoft.com/office/drawing/2016/5/12/chartex" xmlns:cx7="http://schemas.microsoft.com/office/drawing/2016/5/13/chartex" xmlns:cx8="http://schemas.microsoft.com/office/drawing/2016/5/14/chartex" xmlns:mc="http://schemas.openxmlformats.org/markup-compatibility/2006" xmlns:aink="http://schemas.microsoft.com/office/drawing/2016/ink" xmlns:am3d="http://schemas.microsoft.com/office/drawing/2017/model3d" xmlns:o="urn:schemas-microsoft-com:office:office" xmlns:r="http://schemas.openxmlformats.org/officeDocument/2006/relationships" xmlns:m="http://schemas.openxmlformats.org/officeDocument/2006/math" xmlns:v="urn:schemas-microsoft-com:vml" xmlns:wp14="http://schemas.microsoft.com/office/word/2010/wordprocessingDrawing" xmlns:wp="http://schemas.openxmlformats.org/drawingml/2006/wordprocessingDrawing" xmlns:w10="urn:schemas-microsoft-com:office:word" xmlns:w="http://schemas.openxmlformats.org/wordprocessingml/2006/main" xmlns:w14="http://schemas.microsoft.com/office/word/2010/wordml" xmlns:w15="http://schemas.microsoft.com/office/word/2012/wordml" xmlns:w16cid="http://schemas.microsoft.com/office/word/2016/wordml/cid" xmlns:w16se="http://schemas.microsoft.com/office/word/2015/wordml/symex" xmlns:wpg="http://schemas.microsoft.com/office/word/2010/wordprocessingGroup" xmlns:wpi="http://schemas.microsoft.com/office/word/2010/wordprocessingInk" xmlns:wne="http://schemas.microsoft.com/office/word/2006/wordml" xmlns:wps="http://schemas.microsoft.com/office/word/2010/wordprocessingShape" mc:Ignorable="w14 w15 w16se w16cid wp14">
+<w:document xmlns:wpc="http://schemas.microsoft.com/office/word/2010/wordprocessingCanvas" xmlns:cx="http://schemas.microsoft.com/office/drawing/2014/chartex" xmlns:mc="http://schemas.openxmlformats.org/markup-compatibility/2006" xmlns:o="urn:schemas-microsoft-com:office:office" xmlns:r="http://schemas.openxmlformats.org/officeDocument/2006/relationships" xmlns:m="http://schemas.openxmlformats.org/officeDocument/2006/math" xmlns:v="urn:schemas-microsoft-com:vml" xmlns:wp14="http://schemas.microsoft.com/office/word/2010/wordprocessingDrawing" xmlns:wp="http://schemas.openxmlformats.org/drawingml/2006/wordprocessingDrawing" xmlns:w10="urn:schemas-microsoft-com:office:word" xmlns:w="http://schemas.openxmlformats.org/wordprocessingml/2006/main" xmlns:w14="http://schemas.microsoft.com/office/word/2010/wordml" xmlns:w15="http://schemas.microsoft.com/office/word/2012/wordml" xmlns:w16se="http://schemas.microsoft.com/office/word/2015/wordml/symex" xmlns:wpg="http://schemas.microsoft.com/office/word/2010/wordprocessingGroup" xmlns:wpi="http://schemas.microsoft.com/office/word/2010/wordprocessingInk" xmlns:wne="http://schemas.microsoft.com/office/word/2006/wordml" xmlns:wps="http://schemas.microsoft.com/office/word/2010/wordprocessingShape" mc:Ignorable="w14 w15 w16se wp14">
   <w:body>
     <w:p>
       <w:r>
         <w:rPr>
           <w:noProof/>
+          <w:lang w:eastAsia="fr-CH"/>
         </w:rPr>
         <w:drawing>
           <wp:anchor distT="0" distB="0" distL="114300" distR="114300" simplePos="0" relativeHeight="251697152" behindDoc="0" locked="0" layoutInCell="1" allowOverlap="1" wp14:anchorId="499F4327" wp14:editId="55F9F8E8">
@@ -113,6 +114,7 @@
               <w:sz w:val="36"/>
               <w:szCs w:val="36"/>
               <w:u w:val="single"/>
+              <w:lang w:eastAsia="fr-CH"/>
             </w:rPr>
             <mc:AlternateContent>
               <mc:Choice Requires="wps">
@@ -378,7 +380,7 @@
                                       <w14:round/>
                                     </w14:textOutline>
                                   </w:rPr>
-                                  <w:t>12.05.2019</w:t>
+                                  <w:t>13.05.2019</w:t>
                                 </w:r>
                                 <w:r>
                                   <w:rPr>
@@ -681,7 +683,7 @@
                                 <w14:round/>
                               </w14:textOutline>
                             </w:rPr>
-                            <w:t>12.05.2019</w:t>
+                            <w:t>13.05.2019</w:t>
                           </w:r>
                           <w:r>
                             <w:rPr>
@@ -4010,13 +4012,8 @@
         <w:t>Inscrire</w:t>
       </w:r>
       <w:r>
-        <w:t xml:space="preserve"> </w:t>
-      </w:r>
-      <w:proofErr w:type="gramStart"/>
-      <w:r>
-        <w:t>différents rendez-vous planifié</w:t>
-      </w:r>
-      <w:proofErr w:type="gramEnd"/>
+        <w:t xml:space="preserve"> différents rendez-vous planifié</w:t>
+      </w:r>
       <w:r>
         <w:t xml:space="preserve"> dans un calendrier</w:t>
       </w:r>
@@ -4069,23 +4066,18 @@
         </w:numPr>
       </w:pPr>
       <w:r>
-        <w:t>Informer par mail le client de tout changement de statut</w:t>
-      </w:r>
-      <w:bookmarkStart w:id="4" w:name="_GoBack"/>
+        <w:t>Informer par mail le client de tout changement de statut d’une demande</w:t>
+      </w:r>
+    </w:p>
+    <w:p>
+      <w:pPr>
+        <w:pStyle w:val="Titre2"/>
+      </w:pPr>
+      <w:bookmarkStart w:id="4" w:name="_Toc8578611"/>
+      <w:r>
+        <w:t>Restrictions</w:t>
+      </w:r>
       <w:bookmarkEnd w:id="4"/>
-      <w:r>
-        <w:t xml:space="preserve"> d’une demande</w:t>
-      </w:r>
-    </w:p>
-    <w:p>
-      <w:pPr>
-        <w:pStyle w:val="Titre2"/>
-      </w:pPr>
-      <w:bookmarkStart w:id="5" w:name="_Toc8578611"/>
-      <w:r>
-        <w:t>Restrictions</w:t>
-      </w:r>
-      <w:bookmarkEnd w:id="5"/>
     </w:p>
     <w:p>
       <w:r>
@@ -4237,11 +4229,11 @@
       <w:pPr>
         <w:pStyle w:val="Titre2"/>
       </w:pPr>
-      <w:bookmarkStart w:id="6" w:name="_Toc8578612"/>
+      <w:bookmarkStart w:id="5" w:name="_Toc8578612"/>
       <w:r>
         <w:t>Environnement</w:t>
       </w:r>
-      <w:bookmarkEnd w:id="6"/>
+      <w:bookmarkEnd w:id="5"/>
     </w:p>
     <w:p>
       <w:pPr>
@@ -4343,11 +4335,11 @@
       <w:pPr>
         <w:pStyle w:val="Titre2"/>
       </w:pPr>
-      <w:bookmarkStart w:id="7" w:name="_Toc8578613"/>
+      <w:bookmarkStart w:id="6" w:name="_Toc8578613"/>
       <w:r>
         <w:t>Organisation</w:t>
       </w:r>
-      <w:bookmarkEnd w:id="7"/>
+      <w:bookmarkEnd w:id="6"/>
     </w:p>
     <w:p>
       <w:pPr>
@@ -4472,11 +4464,11 @@
       <w:pPr>
         <w:pStyle w:val="Titre2"/>
       </w:pPr>
-      <w:bookmarkStart w:id="8" w:name="_Toc8578614"/>
+      <w:bookmarkStart w:id="7" w:name="_Toc8578614"/>
       <w:r>
         <w:t>Livrable</w:t>
       </w:r>
-      <w:bookmarkEnd w:id="8"/>
+      <w:bookmarkEnd w:id="7"/>
     </w:p>
     <w:p>
       <w:r>
@@ -4582,33 +4574,33 @@
       <w:pPr>
         <w:pStyle w:val="Titre1"/>
       </w:pPr>
-      <w:bookmarkStart w:id="9" w:name="_Toc8578615"/>
+      <w:bookmarkStart w:id="8" w:name="_Toc8578615"/>
       <w:r>
         <w:t>Analyse fonctionnelle</w:t>
       </w:r>
+      <w:bookmarkEnd w:id="8"/>
+    </w:p>
+    <w:p>
+      <w:pPr>
+        <w:pStyle w:val="Titre2"/>
+      </w:pPr>
+      <w:bookmarkStart w:id="9" w:name="_Toc8578616"/>
+      <w:r>
+        <w:t>Fonctionnalités</w:t>
+      </w:r>
       <w:bookmarkEnd w:id="9"/>
     </w:p>
     <w:p>
       <w:pPr>
-        <w:pStyle w:val="Titre2"/>
-      </w:pPr>
-      <w:bookmarkStart w:id="10" w:name="_Toc8578616"/>
-      <w:r>
-        <w:t>Fonctionnalités</w:t>
-      </w:r>
+        <w:pStyle w:val="Titre3"/>
+      </w:pPr>
+      <w:bookmarkStart w:id="10" w:name="_Créer_une_demande"/>
+      <w:bookmarkStart w:id="11" w:name="_Toc8578617"/>
       <w:bookmarkEnd w:id="10"/>
-    </w:p>
-    <w:p>
-      <w:pPr>
-        <w:pStyle w:val="Titre3"/>
-      </w:pPr>
-      <w:bookmarkStart w:id="11" w:name="_Créer_une_demande"/>
-      <w:bookmarkStart w:id="12" w:name="_Toc8578617"/>
+      <w:r>
+        <w:t>Créer une demande de réparation informatique</w:t>
+      </w:r>
       <w:bookmarkEnd w:id="11"/>
-      <w:r>
-        <w:t>Créer une demande de réparation informatique</w:t>
-      </w:r>
-      <w:bookmarkEnd w:id="12"/>
     </w:p>
     <w:p>
       <w:r>
@@ -4682,13 +4674,13 @@
       <w:pPr>
         <w:pStyle w:val="Titre3"/>
       </w:pPr>
-      <w:bookmarkStart w:id="13" w:name="_Changer_le_statut"/>
-      <w:bookmarkStart w:id="14" w:name="_Toc8578618"/>
+      <w:bookmarkStart w:id="12" w:name="_Changer_le_statut"/>
+      <w:bookmarkStart w:id="13" w:name="_Toc8578618"/>
+      <w:bookmarkEnd w:id="12"/>
+      <w:r>
+        <w:t>Changer le statut d’une demande de réparation</w:t>
+      </w:r>
       <w:bookmarkEnd w:id="13"/>
-      <w:r>
-        <w:t>Changer le statut d’une demande de réparation</w:t>
-      </w:r>
-      <w:bookmarkEnd w:id="14"/>
     </w:p>
     <w:p>
       <w:r>
@@ -4747,56 +4739,56 @@
       <w:pPr>
         <w:pStyle w:val="Titre3"/>
       </w:pPr>
-      <w:bookmarkStart w:id="15" w:name="_Toc8578619"/>
+      <w:bookmarkStart w:id="14" w:name="_Toc8578619"/>
       <w:r>
         <w:t>Créer un avis sur le service effectué</w:t>
       </w:r>
+      <w:bookmarkEnd w:id="14"/>
+    </w:p>
+    <w:p>
+      <w:r>
+        <w:t>Cette fonctionnalité permet à un utilisateur non-connecté de créer un avis sur la potentiel réparation effectué qui serra afficher sur une page dédiée à cela.</w:t>
+      </w:r>
+    </w:p>
+    <w:p>
+      <w:pPr>
+        <w:pStyle w:val="Titre3"/>
+      </w:pPr>
+      <w:bookmarkStart w:id="15" w:name="_Toc8578620"/>
+      <w:r>
+        <w:t>Valider la publication d’un avis</w:t>
+      </w:r>
       <w:bookmarkEnd w:id="15"/>
     </w:p>
     <w:p>
       <w:r>
-        <w:t>Cette fonctionnalité permet à un utilisateur non-connecté de créer un avis sur la potentiel réparation effectué qui serra afficher sur une page dédiée à cela.</w:t>
+        <w:t>Cette fonctionnalité permet à un utilisateur connecté de valider ou refuser un avis précédemment créer par un utilisateur non-connecté.</w:t>
       </w:r>
     </w:p>
     <w:p>
       <w:pPr>
         <w:pStyle w:val="Titre3"/>
       </w:pPr>
-      <w:bookmarkStart w:id="16" w:name="_Toc8578620"/>
-      <w:r>
-        <w:t>Valider la publication d’un avis</w:t>
+      <w:bookmarkStart w:id="16" w:name="_Toc8578621"/>
+      <w:r>
+        <w:t>Enregistrer un rendez-vous</w:t>
       </w:r>
       <w:bookmarkEnd w:id="16"/>
     </w:p>
     <w:p>
       <w:r>
-        <w:t>Cette fonctionnalité permet à un utilisateur connecté de valider ou refuser un avis précédemment créer par un utilisateur non-connecté.</w:t>
+        <w:t>Cette fonctionnalité permet à un utilisateur connecté d’inscrire une demande de réparation de type ouverte dans un calendrier, il pourra choisir d’y inscrire un rendez-vous pour la récupération et la reddition d’un ordinateur.</w:t>
       </w:r>
     </w:p>
     <w:p>
       <w:pPr>
         <w:pStyle w:val="Titre3"/>
       </w:pPr>
-      <w:bookmarkStart w:id="17" w:name="_Toc8578621"/>
-      <w:r>
-        <w:t>Enregistrer un rendez-vous</w:t>
+      <w:bookmarkStart w:id="17" w:name="_Toc8578622"/>
+      <w:r>
+        <w:t>Modifier les informations personnelles</w:t>
       </w:r>
       <w:bookmarkEnd w:id="17"/>
-    </w:p>
-    <w:p>
-      <w:r>
-        <w:t>Cette fonctionnalité permet à un utilisateur connecté d’inscrire une demande de réparation de type ouverte dans un calendrier, il pourra choisir d’y inscrire un rendez-vous pour la récupération et la reddition d’un ordinateur.</w:t>
-      </w:r>
-    </w:p>
-    <w:p>
-      <w:pPr>
-        <w:pStyle w:val="Titre3"/>
-      </w:pPr>
-      <w:bookmarkStart w:id="18" w:name="_Toc8578622"/>
-      <w:r>
-        <w:t>Modifier les informations personnelles</w:t>
-      </w:r>
-      <w:bookmarkEnd w:id="18"/>
     </w:p>
     <w:p>
       <w:r>
@@ -4862,35 +4854,35 @@
       <w:pPr>
         <w:pStyle w:val="Titre3"/>
       </w:pPr>
-      <w:bookmarkStart w:id="19" w:name="_Toc8578623"/>
+      <w:bookmarkStart w:id="18" w:name="_Toc8578623"/>
       <w:r>
         <w:t>Consult</w:t>
       </w:r>
       <w:r>
         <w:t>er les réparations effectuées</w:t>
       </w:r>
+      <w:bookmarkEnd w:id="18"/>
+    </w:p>
+    <w:p>
+      <w:r>
+        <w:t xml:space="preserve">Cette fonctionnalité </w:t>
+      </w:r>
+      <w:r>
+        <w:t>permet à un utilisateur connecté de consulter la liste des réparations qu’il a effectué, elles seront listées par mois et par années.</w:t>
+      </w:r>
+    </w:p>
+    <w:p>
+      <w:pPr>
+        <w:pStyle w:val="Titre3"/>
+      </w:pPr>
+      <w:bookmarkStart w:id="19" w:name="_Toc8578624"/>
+      <w:r>
+        <w:t xml:space="preserve">Consulter les différentes pages </w:t>
+      </w:r>
+      <w:r>
+        <w:t>du site</w:t>
+      </w:r>
       <w:bookmarkEnd w:id="19"/>
-    </w:p>
-    <w:p>
-      <w:r>
-        <w:t xml:space="preserve">Cette fonctionnalité </w:t>
-      </w:r>
-      <w:r>
-        <w:t>permet à un utilisateur connecté de consulter la liste des réparations qu’il a effectué, elles seront listées par mois et par années.</w:t>
-      </w:r>
-    </w:p>
-    <w:p>
-      <w:pPr>
-        <w:pStyle w:val="Titre3"/>
-      </w:pPr>
-      <w:bookmarkStart w:id="20" w:name="_Toc8578624"/>
-      <w:r>
-        <w:t xml:space="preserve">Consulter les différentes pages </w:t>
-      </w:r>
-      <w:r>
-        <w:t>du site</w:t>
-      </w:r>
-      <w:bookmarkEnd w:id="20"/>
     </w:p>
     <w:p>
       <w:r>
@@ -4952,24 +4944,71 @@
       <w:pPr>
         <w:pStyle w:val="Titre3"/>
       </w:pPr>
-      <w:bookmarkStart w:id="21" w:name="_Toc8578625"/>
+      <w:bookmarkStart w:id="20" w:name="_Toc8578625"/>
       <w:r>
         <w:t>Envoyer un mail lors d’un changement de statut d’une demande</w:t>
       </w:r>
+      <w:bookmarkEnd w:id="20"/>
+    </w:p>
+    <w:p>
+      <w:r>
+        <w:t xml:space="preserve">Cette fonctionnalité permet à un utilisateur non-connecté </w:t>
+      </w:r>
+      <w:r>
+        <w:t>d’être avertis par mail</w:t>
+      </w:r>
+      <w:r>
+        <w:t xml:space="preserve"> de tout changement de statut de sa </w:t>
+      </w:r>
+      <w:r>
+        <w:t>demande (</w:t>
+      </w:r>
+      <w:r>
+        <w:t>Réf :</w:t>
+      </w:r>
+      <w:r>
+        <w:t xml:space="preserve"> </w:t>
+      </w:r>
+      <w:hyperlink w:anchor="_Changer_le_statut" w:history="1">
+        <w:r>
+          <w:rPr>
+            <w:rStyle w:val="Lienhypertexte"/>
+          </w:rPr>
+          <w:t>3.1.2 Changer le statut d’une demande de réparation</w:t>
+        </w:r>
+      </w:hyperlink>
+      <w:r>
+        <w:t>)</w:t>
+      </w:r>
+      <w:r>
+        <w:t>.</w:t>
+      </w:r>
+      <w:r>
+        <w:t xml:space="preserve"> </w:t>
+      </w:r>
+    </w:p>
+    <w:p>
+      <w:pPr>
+        <w:pStyle w:val="Titre3"/>
+      </w:pPr>
+      <w:bookmarkStart w:id="21" w:name="_Toc8578626"/>
+      <w:r>
+        <w:t>Envoyer un mail lors de la création d’une nouvelle demande</w:t>
+      </w:r>
       <w:bookmarkEnd w:id="21"/>
     </w:p>
     <w:p>
       <w:r>
-        <w:t xml:space="preserve">Cette fonctionnalité permet à un utilisateur non-connecté </w:t>
-      </w:r>
-      <w:r>
-        <w:t>d’être avertis par mail</w:t>
-      </w:r>
-      <w:r>
-        <w:t xml:space="preserve"> de tout changement de statut de sa </w:t>
-      </w:r>
-      <w:r>
-        <w:t>demande (</w:t>
+        <w:t>Cette fonctionnalité permet à un utilisateur connecté d’être avertis</w:t>
+      </w:r>
+      <w:r>
+        <w:t xml:space="preserve"> par mail</w:t>
+      </w:r>
+      <w:r>
+        <w:t xml:space="preserve"> de la création d’une nouvelle demande</w:t>
+      </w:r>
+      <w:r>
+        <w:t xml:space="preserve"> (</w:t>
       </w:r>
       <w:r>
         <w:t>Réf :</w:t>
@@ -4977,137 +5016,54 @@
       <w:r>
         <w:t xml:space="preserve"> </w:t>
       </w:r>
-      <w:hyperlink w:anchor="_Changer_le_statut" w:history="1">
+      <w:hyperlink w:anchor="_Créer_une_demande" w:history="1">
         <w:r>
           <w:rPr>
             <w:rStyle w:val="Lienhypertexte"/>
           </w:rPr>
-          <w:t>3.1.2</w:t>
-        </w:r>
-        <w:r>
-          <w:rPr>
-            <w:rStyle w:val="Lienhypertexte"/>
-          </w:rPr>
-          <w:t xml:space="preserve"> </w:t>
-        </w:r>
-        <w:r>
-          <w:rPr>
-            <w:rStyle w:val="Lienhypertexte"/>
-          </w:rPr>
-          <w:t>Ch</w:t>
-        </w:r>
-        <w:r>
-          <w:rPr>
-            <w:rStyle w:val="Lienhypertexte"/>
-          </w:rPr>
-          <w:t>a</w:t>
-        </w:r>
-        <w:r>
-          <w:rPr>
-            <w:rStyle w:val="Lienhypertexte"/>
-          </w:rPr>
-          <w:t>nger le statut d’une demande de réparation</w:t>
+          <w:t>3.1.1 Créer une demande de réparation informatique</w:t>
         </w:r>
       </w:hyperlink>
       <w:r>
-        <w:t>)</w:t>
-      </w:r>
-      <w:r>
-        <w:t>.</w:t>
-      </w:r>
+        <w:t>).</w:t>
+      </w:r>
+    </w:p>
+    <w:p>
+      <w:pPr>
+        <w:pStyle w:val="Titre3"/>
+      </w:pPr>
+      <w:bookmarkStart w:id="22" w:name="_Toc8578627"/>
+      <w:r>
+        <w:t>Se connecter à l’application</w:t>
+      </w:r>
+      <w:bookmarkEnd w:id="22"/>
       <w:r>
         <w:t xml:space="preserve"> </w:t>
       </w:r>
     </w:p>
     <w:p>
-      <w:pPr>
-        <w:pStyle w:val="Titre3"/>
-      </w:pPr>
-      <w:bookmarkStart w:id="22" w:name="_Toc8578626"/>
-      <w:r>
-        <w:t>Envoyer un mail lors de la création d’une nouvelle demande</w:t>
-      </w:r>
-      <w:bookmarkEnd w:id="22"/>
-    </w:p>
-    <w:p>
-      <w:r>
-        <w:t>Cette fonctionnalité permet à un utilisateur connecté d’être avertis</w:t>
-      </w:r>
-      <w:r>
-        <w:t xml:space="preserve"> par mail</w:t>
-      </w:r>
-      <w:r>
-        <w:t xml:space="preserve"> de la création d’une nouvelle demande</w:t>
-      </w:r>
-      <w:r>
-        <w:t xml:space="preserve"> (</w:t>
-      </w:r>
-      <w:r>
-        <w:t>Réf :</w:t>
-      </w:r>
-      <w:r>
-        <w:t xml:space="preserve"> </w:t>
-      </w:r>
-      <w:hyperlink w:anchor="_Créer_une_demande" w:history="1">
-        <w:r>
-          <w:rPr>
-            <w:rStyle w:val="Lienhypertexte"/>
-          </w:rPr>
-          <w:t>3.1.</w:t>
-        </w:r>
-        <w:r>
-          <w:rPr>
-            <w:rStyle w:val="Lienhypertexte"/>
-          </w:rPr>
-          <w:t xml:space="preserve">1 </w:t>
-        </w:r>
-        <w:r>
-          <w:rPr>
-            <w:rStyle w:val="Lienhypertexte"/>
-          </w:rPr>
-          <w:t>Créer une demande de réparation informatique</w:t>
-        </w:r>
-      </w:hyperlink>
-      <w:r>
-        <w:t>).</w:t>
-      </w:r>
-    </w:p>
-    <w:p>
-      <w:pPr>
-        <w:pStyle w:val="Titre3"/>
-      </w:pPr>
-      <w:bookmarkStart w:id="23" w:name="_Toc8578627"/>
-      <w:r>
-        <w:t>Se connecter à l’application</w:t>
+      <w:r>
+        <w:t xml:space="preserve">Cette fonctionnalité permet à un utilisateur qui possède un compte de pouvoir se connecter et avoir accès </w:t>
+      </w:r>
+      <w:r>
+        <w:t>aux différentes fonctionnalités</w:t>
+      </w:r>
+      <w:r>
+        <w:t xml:space="preserve"> d’administration.</w:t>
+      </w:r>
+    </w:p>
+    <w:p/>
+    <w:p>
+      <w:pPr>
+        <w:pStyle w:val="Titre2"/>
+      </w:pPr>
+      <w:bookmarkStart w:id="23" w:name="_Toc8578628"/>
+      <w:commentRangeStart w:id="24"/>
+      <w:r>
+        <w:t>Interfaces</w:t>
       </w:r>
       <w:bookmarkEnd w:id="23"/>
-      <w:r>
-        <w:t xml:space="preserve"> </w:t>
-      </w:r>
-    </w:p>
-    <w:p>
-      <w:r>
-        <w:t xml:space="preserve">Cette fonctionnalité permet à un utilisateur qui possède un compte de pouvoir se connecter et avoir accès </w:t>
-      </w:r>
-      <w:r>
-        <w:t>aux différentes fonctionnalités</w:t>
-      </w:r>
-      <w:r>
-        <w:t xml:space="preserve"> d’administration.</w:t>
-      </w:r>
-    </w:p>
-    <w:p/>
-    <w:p>
-      <w:pPr>
-        <w:pStyle w:val="Titre2"/>
-      </w:pPr>
-      <w:bookmarkStart w:id="24" w:name="_Toc8578628"/>
-      <w:commentRangeStart w:id="25"/>
-      <w:r>
-        <w:t>Interfaces</w:t>
-      </w:r>
-      <w:bookmarkEnd w:id="24"/>
-      <w:commentRangeEnd w:id="25"/>
+      <w:commentRangeEnd w:id="24"/>
       <w:r>
         <w:rPr>
           <w:rStyle w:val="Marquedecommentaire"/>
@@ -5115,18 +5071,18 @@
           <w:b w:val="0"/>
           <w:color w:val="auto"/>
         </w:rPr>
-        <w:commentReference w:id="25"/>
+        <w:commentReference w:id="24"/>
       </w:r>
     </w:p>
     <w:p>
       <w:pPr>
         <w:pStyle w:val="Titre3"/>
       </w:pPr>
-      <w:bookmarkStart w:id="26" w:name="_Toc8578629"/>
+      <w:bookmarkStart w:id="25" w:name="_Toc8578629"/>
       <w:r>
         <w:t>Barre de navigation</w:t>
       </w:r>
-      <w:bookmarkEnd w:id="26"/>
+      <w:bookmarkEnd w:id="25"/>
     </w:p>
     <w:p>
       <w:pPr>
@@ -5148,10 +5104,308 @@
         <mc:AlternateContent>
           <mc:Choice Requires="wps">
             <w:drawing>
-              <wp:anchor distT="0" distB="0" distL="114300" distR="114300" simplePos="0" relativeHeight="251681792" behindDoc="0" locked="0" layoutInCell="1" allowOverlap="1" wp14:anchorId="642CD94A" wp14:editId="6245DC06">
+              <wp:anchor distT="0" distB="0" distL="114300" distR="114300" simplePos="0" relativeHeight="251671552" behindDoc="0" locked="0" layoutInCell="1" allowOverlap="1" wp14:anchorId="2B089A54" wp14:editId="64656184">
                 <wp:simplePos x="0" y="0"/>
                 <wp:positionH relativeFrom="margin">
-                  <wp:posOffset>633730</wp:posOffset>
+                  <wp:posOffset>1462405</wp:posOffset>
+                </wp:positionH>
+                <wp:positionV relativeFrom="paragraph">
+                  <wp:posOffset>135890</wp:posOffset>
+                </wp:positionV>
+                <wp:extent cx="466725" cy="457200"/>
+                <wp:effectExtent l="0" t="0" r="0" b="0"/>
+                <wp:wrapNone/>
+                <wp:docPr id="4" name="Zone de texte 4"/>
+                <wp:cNvGraphicFramePr/>
+                <a:graphic xmlns:a="http://schemas.openxmlformats.org/drawingml/2006/main">
+                  <a:graphicData uri="http://schemas.microsoft.com/office/word/2010/wordprocessingShape">
+                    <wps:wsp>
+                      <wps:cNvSpPr txBox="1"/>
+                      <wps:spPr>
+                        <a:xfrm>
+                          <a:off x="0" y="0"/>
+                          <a:ext cx="466725" cy="457200"/>
+                        </a:xfrm>
+                        <a:prstGeom prst="rect">
+                          <a:avLst/>
+                        </a:prstGeom>
+                        <a:noFill/>
+                        <a:ln>
+                          <a:noFill/>
+                        </a:ln>
+                      </wps:spPr>
+                      <wps:txbx>
+                        <w:txbxContent>
+                          <w:p>
+                            <w:pPr>
+                              <w:jc w:val="center"/>
+                              <w:rPr>
+                                <w:color w:val="4472C4" w:themeColor="accent5"/>
+                                <w:sz w:val="48"/>
+                                <w:szCs w:val="72"/>
+                                <w14:shadow w14:blurRad="38100" w14:dist="19050" w14:dir="2700000" w14:sx="100000" w14:sy="100000" w14:kx="0" w14:ky="0" w14:algn="tl">
+                                  <w14:schemeClr w14:val="dk1">
+                                    <w14:alpha w14:val="60000"/>
+                                  </w14:schemeClr>
+                                </w14:shadow>
+                                <w14:textOutline w14:w="0" w14:cap="flat" w14:cmpd="sng" w14:algn="ctr">
+                                  <w14:noFill/>
+                                  <w14:prstDash w14:val="solid"/>
+                                  <w14:round/>
+                                </w14:textOutline>
+                              </w:rPr>
+                            </w:pPr>
+                            <w:r>
+                              <w:rPr>
+                                <w:color w:val="4472C4" w:themeColor="accent5"/>
+                                <w:sz w:val="36"/>
+                                <w:szCs w:val="72"/>
+                                <w14:shadow w14:blurRad="38100" w14:dist="19050" w14:dir="2700000" w14:sx="100000" w14:sy="100000" w14:kx="0" w14:ky="0" w14:algn="tl">
+                                  <w14:schemeClr w14:val="dk1">
+                                    <w14:alpha w14:val="60000"/>
+                                  </w14:schemeClr>
+                                </w14:shadow>
+                                <w14:textOutline w14:w="0" w14:cap="flat" w14:cmpd="sng" w14:algn="ctr">
+                                  <w14:noFill/>
+                                  <w14:prstDash w14:val="solid"/>
+                                  <w14:round/>
+                                </w14:textOutline>
+                              </w:rPr>
+                              <w:t>4</w:t>
+                            </w:r>
+                          </w:p>
+                        </w:txbxContent>
+                      </wps:txbx>
+                      <wps:bodyPr rot="0" spcFirstLastPara="0" vertOverflow="overflow" horzOverflow="overflow" vert="horz" wrap="square" lIns="91440" tIns="45720" rIns="91440" bIns="45720" numCol="1" spcCol="0" rtlCol="0" fromWordArt="0" anchor="t" anchorCtr="0" forceAA="0" compatLnSpc="1">
+                        <a:prstTxWarp prst="textNoShape">
+                          <a:avLst/>
+                        </a:prstTxWarp>
+                        <a:noAutofit/>
+                      </wps:bodyPr>
+                    </wps:wsp>
+                  </a:graphicData>
+                </a:graphic>
+                <wp14:sizeRelH relativeFrom="margin">
+                  <wp14:pctWidth>0</wp14:pctWidth>
+                </wp14:sizeRelH>
+                <wp14:sizeRelV relativeFrom="margin">
+                  <wp14:pctHeight>0</wp14:pctHeight>
+                </wp14:sizeRelV>
+              </wp:anchor>
+            </w:drawing>
+          </mc:Choice>
+          <mc:Fallback>
+            <w:pict>
+              <v:shape w14:anchorId="2B089A54" id="Zone de texte 4" o:spid="_x0000_s1027" type="#_x0000_t202" style="position:absolute;left:0;text-align:left;margin-left:115.15pt;margin-top:10.7pt;width:36.75pt;height:36pt;z-index:251671552;visibility:visible;mso-wrap-style:square;mso-width-percent:0;mso-height-percent:0;mso-wrap-distance-left:9pt;mso-wrap-distance-top:0;mso-wrap-distance-right:9pt;mso-wrap-distance-bottom:0;mso-position-horizontal:absolute;mso-position-horizontal-relative:margin;mso-position-vertical:absolute;mso-position-vertical-relative:text;mso-width-percent:0;mso-height-percent:0;mso-width-relative:margin;mso-height-relative:margin;v-text-anchor:top" o:gfxdata="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" filled="f" stroked="f">
+                <v:textbox>
+                  <w:txbxContent>
+                    <w:p>
+                      <w:pPr>
+                        <w:jc w:val="center"/>
+                        <w:rPr>
+                          <w:color w:val="4472C4" w:themeColor="accent5"/>
+                          <w:sz w:val="48"/>
+                          <w:szCs w:val="72"/>
+                          <w14:shadow w14:blurRad="38100" w14:dist="19050" w14:dir="2700000" w14:sx="100000" w14:sy="100000" w14:kx="0" w14:ky="0" w14:algn="tl">
+                            <w14:schemeClr w14:val="dk1">
+                              <w14:alpha w14:val="60000"/>
+                            </w14:schemeClr>
+                          </w14:shadow>
+                          <w14:textOutline w14:w="0" w14:cap="flat" w14:cmpd="sng" w14:algn="ctr">
+                            <w14:noFill/>
+                            <w14:prstDash w14:val="solid"/>
+                            <w14:round/>
+                          </w14:textOutline>
+                        </w:rPr>
+                      </w:pPr>
+                      <w:r>
+                        <w:rPr>
+                          <w:color w:val="4472C4" w:themeColor="accent5"/>
+                          <w:sz w:val="36"/>
+                          <w:szCs w:val="72"/>
+                          <w14:shadow w14:blurRad="38100" w14:dist="19050" w14:dir="2700000" w14:sx="100000" w14:sy="100000" w14:kx="0" w14:ky="0" w14:algn="tl">
+                            <w14:schemeClr w14:val="dk1">
+                              <w14:alpha w14:val="60000"/>
+                            </w14:schemeClr>
+                          </w14:shadow>
+                          <w14:textOutline w14:w="0" w14:cap="flat" w14:cmpd="sng" w14:algn="ctr">
+                            <w14:noFill/>
+                            <w14:prstDash w14:val="solid"/>
+                            <w14:round/>
+                          </w14:textOutline>
+                        </w:rPr>
+                        <w:t>4</w:t>
+                      </w:r>
+                    </w:p>
+                  </w:txbxContent>
+                </v:textbox>
+                <w10:wrap anchorx="margin"/>
+              </v:shape>
+            </w:pict>
+          </mc:Fallback>
+        </mc:AlternateContent>
+      </w:r>
+      <w:r>
+        <w:rPr>
+          <w:noProof/>
+          <w:lang w:eastAsia="fr-CH"/>
+        </w:rPr>
+        <mc:AlternateContent>
+          <mc:Choice Requires="wps">
+            <w:drawing>
+              <wp:anchor distT="0" distB="0" distL="114300" distR="114300" simplePos="0" relativeHeight="251669504" behindDoc="0" locked="0" layoutInCell="1" allowOverlap="1" wp14:anchorId="41B062A6" wp14:editId="14A31F55">
+                <wp:simplePos x="0" y="0"/>
+                <wp:positionH relativeFrom="margin">
+                  <wp:posOffset>1005205</wp:posOffset>
+                </wp:positionH>
+                <wp:positionV relativeFrom="paragraph">
+                  <wp:posOffset>126365</wp:posOffset>
+                </wp:positionV>
+                <wp:extent cx="466725" cy="457200"/>
+                <wp:effectExtent l="0" t="0" r="0" b="0"/>
+                <wp:wrapNone/>
+                <wp:docPr id="3" name="Zone de texte 3"/>
+                <wp:cNvGraphicFramePr/>
+                <a:graphic xmlns:a="http://schemas.openxmlformats.org/drawingml/2006/main">
+                  <a:graphicData uri="http://schemas.microsoft.com/office/word/2010/wordprocessingShape">
+                    <wps:wsp>
+                      <wps:cNvSpPr txBox="1"/>
+                      <wps:spPr>
+                        <a:xfrm>
+                          <a:off x="0" y="0"/>
+                          <a:ext cx="466725" cy="457200"/>
+                        </a:xfrm>
+                        <a:prstGeom prst="rect">
+                          <a:avLst/>
+                        </a:prstGeom>
+                        <a:noFill/>
+                        <a:ln>
+                          <a:noFill/>
+                        </a:ln>
+                      </wps:spPr>
+                      <wps:txbx>
+                        <w:txbxContent>
+                          <w:p>
+                            <w:pPr>
+                              <w:jc w:val="center"/>
+                              <w:rPr>
+                                <w:color w:val="4472C4" w:themeColor="accent5"/>
+                                <w:sz w:val="48"/>
+                                <w:szCs w:val="72"/>
+                                <w14:shadow w14:blurRad="38100" w14:dist="19050" w14:dir="2700000" w14:sx="100000" w14:sy="100000" w14:kx="0" w14:ky="0" w14:algn="tl">
+                                  <w14:schemeClr w14:val="dk1">
+                                    <w14:alpha w14:val="60000"/>
+                                  </w14:schemeClr>
+                                </w14:shadow>
+                                <w14:textOutline w14:w="0" w14:cap="flat" w14:cmpd="sng" w14:algn="ctr">
+                                  <w14:noFill/>
+                                  <w14:prstDash w14:val="solid"/>
+                                  <w14:round/>
+                                </w14:textOutline>
+                              </w:rPr>
+                            </w:pPr>
+                            <w:r>
+                              <w:rPr>
+                                <w:color w:val="4472C4" w:themeColor="accent5"/>
+                                <w:sz w:val="36"/>
+                                <w:szCs w:val="72"/>
+                                <w14:shadow w14:blurRad="38100" w14:dist="19050" w14:dir="2700000" w14:sx="100000" w14:sy="100000" w14:kx="0" w14:ky="0" w14:algn="tl">
+                                  <w14:schemeClr w14:val="dk1">
+                                    <w14:alpha w14:val="60000"/>
+                                  </w14:schemeClr>
+                                </w14:shadow>
+                                <w14:textOutline w14:w="0" w14:cap="flat" w14:cmpd="sng" w14:algn="ctr">
+                                  <w14:noFill/>
+                                  <w14:prstDash w14:val="solid"/>
+                                  <w14:round/>
+                                </w14:textOutline>
+                              </w:rPr>
+                              <w:t>3</w:t>
+                            </w:r>
+                          </w:p>
+                        </w:txbxContent>
+                      </wps:txbx>
+                      <wps:bodyPr rot="0" spcFirstLastPara="0" vertOverflow="overflow" horzOverflow="overflow" vert="horz" wrap="square" lIns="91440" tIns="45720" rIns="91440" bIns="45720" numCol="1" spcCol="0" rtlCol="0" fromWordArt="0" anchor="t" anchorCtr="0" forceAA="0" compatLnSpc="1">
+                        <a:prstTxWarp prst="textNoShape">
+                          <a:avLst/>
+                        </a:prstTxWarp>
+                        <a:noAutofit/>
+                      </wps:bodyPr>
+                    </wps:wsp>
+                  </a:graphicData>
+                </a:graphic>
+                <wp14:sizeRelH relativeFrom="margin">
+                  <wp14:pctWidth>0</wp14:pctWidth>
+                </wp14:sizeRelH>
+                <wp14:sizeRelV relativeFrom="margin">
+                  <wp14:pctHeight>0</wp14:pctHeight>
+                </wp14:sizeRelV>
+              </wp:anchor>
+            </w:drawing>
+          </mc:Choice>
+          <mc:Fallback>
+            <w:pict>
+              <v:shape w14:anchorId="41B062A6" id="Zone de texte 3" o:spid="_x0000_s1028" type="#_x0000_t202" style="position:absolute;left:0;text-align:left;margin-left:79.15pt;margin-top:9.95pt;width:36.75pt;height:36pt;z-index:251669504;visibility:visible;mso-wrap-style:square;mso-width-percent:0;mso-height-percent:0;mso-wrap-distance-left:9pt;mso-wrap-distance-top:0;mso-wrap-distance-right:9pt;mso-wrap-distance-bottom:0;mso-position-horizontal:absolute;mso-position-horizontal-relative:margin;mso-position-vertical:absolute;mso-position-vertical-relative:text;mso-width-percent:0;mso-height-percent:0;mso-width-relative:margin;mso-height-relative:margin;v-text-anchor:top" o:gfxdata="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" filled="f" stroked="f">
+                <v:textbox>
+                  <w:txbxContent>
+                    <w:p>
+                      <w:pPr>
+                        <w:jc w:val="center"/>
+                        <w:rPr>
+                          <w:color w:val="4472C4" w:themeColor="accent5"/>
+                          <w:sz w:val="48"/>
+                          <w:szCs w:val="72"/>
+                          <w14:shadow w14:blurRad="38100" w14:dist="19050" w14:dir="2700000" w14:sx="100000" w14:sy="100000" w14:kx="0" w14:ky="0" w14:algn="tl">
+                            <w14:schemeClr w14:val="dk1">
+                              <w14:alpha w14:val="60000"/>
+                            </w14:schemeClr>
+                          </w14:shadow>
+                          <w14:textOutline w14:w="0" w14:cap="flat" w14:cmpd="sng" w14:algn="ctr">
+                            <w14:noFill/>
+                            <w14:prstDash w14:val="solid"/>
+                            <w14:round/>
+                          </w14:textOutline>
+                        </w:rPr>
+                      </w:pPr>
+                      <w:r>
+                        <w:rPr>
+                          <w:color w:val="4472C4" w:themeColor="accent5"/>
+                          <w:sz w:val="36"/>
+                          <w:szCs w:val="72"/>
+                          <w14:shadow w14:blurRad="38100" w14:dist="19050" w14:dir="2700000" w14:sx="100000" w14:sy="100000" w14:kx="0" w14:ky="0" w14:algn="tl">
+                            <w14:schemeClr w14:val="dk1">
+                              <w14:alpha w14:val="60000"/>
+                            </w14:schemeClr>
+                          </w14:shadow>
+                          <w14:textOutline w14:w="0" w14:cap="flat" w14:cmpd="sng" w14:algn="ctr">
+                            <w14:noFill/>
+                            <w14:prstDash w14:val="solid"/>
+                            <w14:round/>
+                          </w14:textOutline>
+                        </w:rPr>
+                        <w:t>3</w:t>
+                      </w:r>
+                    </w:p>
+                  </w:txbxContent>
+                </v:textbox>
+                <w10:wrap anchorx="margin"/>
+              </v:shape>
+            </w:pict>
+          </mc:Fallback>
+        </mc:AlternateContent>
+      </w:r>
+      <w:r>
+        <w:rPr>
+          <w:noProof/>
+          <w:lang w:eastAsia="fr-CH"/>
+        </w:rPr>
+        <mc:AlternateContent>
+          <mc:Choice Requires="wps">
+            <w:drawing>
+              <wp:anchor distT="0" distB="0" distL="114300" distR="114300" simplePos="0" relativeHeight="251681792" behindDoc="0" locked="0" layoutInCell="1" allowOverlap="1" wp14:anchorId="642CD94A" wp14:editId="2D9F5D29">
+                <wp:simplePos x="0" y="0"/>
+                <wp:positionH relativeFrom="margin">
+                  <wp:posOffset>576580</wp:posOffset>
                 </wp:positionH>
                 <wp:positionV relativeFrom="paragraph">
                   <wp:posOffset>120015</wp:posOffset>
@@ -5240,7 +5494,7 @@
           </mc:Choice>
           <mc:Fallback>
             <w:pict>
-              <v:shape w14:anchorId="642CD94A" id="Zone de texte 13" o:spid="_x0000_s1027" type="#_x0000_t202" style="position:absolute;left:0;text-align:left;margin-left:49.9pt;margin-top:9.45pt;width:36.75pt;height:36pt;z-index:251681792;visibility:visible;mso-wrap-style:square;mso-width-percent:0;mso-height-percent:0;mso-wrap-distance-left:9pt;mso-wrap-distance-top:0;mso-wrap-distance-right:9pt;mso-wrap-distance-bottom:0;mso-position-horizontal:absolute;mso-position-horizontal-relative:margin;mso-position-vertical:absolute;mso-position-vertical-relative:text;mso-width-percent:0;mso-height-percent:0;mso-width-relative:margin;mso-height-relative:margin;v-text-anchor:top" o:gfxdata="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" filled="f" stroked="f">
+              <v:shape w14:anchorId="642CD94A" id="Zone de texte 13" o:spid="_x0000_s1029" type="#_x0000_t202" style="position:absolute;left:0;text-align:left;margin-left:45.4pt;margin-top:9.45pt;width:36.75pt;height:36pt;z-index:251681792;visibility:visible;mso-wrap-style:square;mso-width-percent:0;mso-height-percent:0;mso-wrap-distance-left:9pt;mso-wrap-distance-top:0;mso-wrap-distance-right:9pt;mso-wrap-distance-bottom:0;mso-position-horizontal:absolute;mso-position-horizontal-relative:margin;mso-position-vertical:absolute;mso-position-vertical-relative:text;mso-width-percent:0;mso-height-percent:0;mso-width-relative:margin;mso-height-relative:margin;v-text-anchor:top" o:gfxdata="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" filled="f" stroked="f">
                 <v:textbox>
                   <w:txbxContent>
                     <w:p>
@@ -5297,311 +5551,13 @@
         <mc:AlternateContent>
           <mc:Choice Requires="wps">
             <w:drawing>
-              <wp:anchor distT="0" distB="0" distL="114300" distR="114300" simplePos="0" relativeHeight="251671552" behindDoc="0" locked="0" layoutInCell="1" allowOverlap="1" wp14:anchorId="2B089A54" wp14:editId="2D16B370">
+              <wp:anchor distT="0" distB="0" distL="114300" distR="114300" simplePos="0" relativeHeight="251665408" behindDoc="0" locked="0" layoutInCell="1" allowOverlap="1" wp14:anchorId="78880026" wp14:editId="53E983F6">
                 <wp:simplePos x="0" y="0"/>
                 <wp:positionH relativeFrom="margin">
-                  <wp:posOffset>1481455</wp:posOffset>
+                  <wp:posOffset>57150</wp:posOffset>
                 </wp:positionH>
                 <wp:positionV relativeFrom="paragraph">
                   <wp:posOffset>126365</wp:posOffset>
-                </wp:positionV>
-                <wp:extent cx="466725" cy="457200"/>
-                <wp:effectExtent l="0" t="0" r="0" b="0"/>
-                <wp:wrapNone/>
-                <wp:docPr id="4" name="Zone de texte 4"/>
-                <wp:cNvGraphicFramePr/>
-                <a:graphic xmlns:a="http://schemas.openxmlformats.org/drawingml/2006/main">
-                  <a:graphicData uri="http://schemas.microsoft.com/office/word/2010/wordprocessingShape">
-                    <wps:wsp>
-                      <wps:cNvSpPr txBox="1"/>
-                      <wps:spPr>
-                        <a:xfrm>
-                          <a:off x="0" y="0"/>
-                          <a:ext cx="466725" cy="457200"/>
-                        </a:xfrm>
-                        <a:prstGeom prst="rect">
-                          <a:avLst/>
-                        </a:prstGeom>
-                        <a:noFill/>
-                        <a:ln>
-                          <a:noFill/>
-                        </a:ln>
-                      </wps:spPr>
-                      <wps:txbx>
-                        <w:txbxContent>
-                          <w:p>
-                            <w:pPr>
-                              <w:jc w:val="center"/>
-                              <w:rPr>
-                                <w:color w:val="4472C4" w:themeColor="accent5"/>
-                                <w:sz w:val="48"/>
-                                <w:szCs w:val="72"/>
-                                <w14:shadow w14:blurRad="38100" w14:dist="19050" w14:dir="2700000" w14:sx="100000" w14:sy="100000" w14:kx="0" w14:ky="0" w14:algn="tl">
-                                  <w14:schemeClr w14:val="dk1">
-                                    <w14:alpha w14:val="60000"/>
-                                  </w14:schemeClr>
-                                </w14:shadow>
-                                <w14:textOutline w14:w="0" w14:cap="flat" w14:cmpd="sng" w14:algn="ctr">
-                                  <w14:noFill/>
-                                  <w14:prstDash w14:val="solid"/>
-                                  <w14:round/>
-                                </w14:textOutline>
-                              </w:rPr>
-                            </w:pPr>
-                            <w:r>
-                              <w:rPr>
-                                <w:color w:val="4472C4" w:themeColor="accent5"/>
-                                <w:sz w:val="36"/>
-                                <w:szCs w:val="72"/>
-                                <w14:shadow w14:blurRad="38100" w14:dist="19050" w14:dir="2700000" w14:sx="100000" w14:sy="100000" w14:kx="0" w14:ky="0" w14:algn="tl">
-                                  <w14:schemeClr w14:val="dk1">
-                                    <w14:alpha w14:val="60000"/>
-                                  </w14:schemeClr>
-                                </w14:shadow>
-                                <w14:textOutline w14:w="0" w14:cap="flat" w14:cmpd="sng" w14:algn="ctr">
-                                  <w14:noFill/>
-                                  <w14:prstDash w14:val="solid"/>
-                                  <w14:round/>
-                                </w14:textOutline>
-                              </w:rPr>
-                              <w:t>4</w:t>
-                            </w:r>
-                          </w:p>
-                        </w:txbxContent>
-                      </wps:txbx>
-                      <wps:bodyPr rot="0" spcFirstLastPara="0" vertOverflow="overflow" horzOverflow="overflow" vert="horz" wrap="square" lIns="91440" tIns="45720" rIns="91440" bIns="45720" numCol="1" spcCol="0" rtlCol="0" fromWordArt="0" anchor="t" anchorCtr="0" forceAA="0" compatLnSpc="1">
-                        <a:prstTxWarp prst="textNoShape">
-                          <a:avLst/>
-                        </a:prstTxWarp>
-                        <a:noAutofit/>
-                      </wps:bodyPr>
-                    </wps:wsp>
-                  </a:graphicData>
-                </a:graphic>
-                <wp14:sizeRelH relativeFrom="margin">
-                  <wp14:pctWidth>0</wp14:pctWidth>
-                </wp14:sizeRelH>
-                <wp14:sizeRelV relativeFrom="margin">
-                  <wp14:pctHeight>0</wp14:pctHeight>
-                </wp14:sizeRelV>
-              </wp:anchor>
-            </w:drawing>
-          </mc:Choice>
-          <mc:Fallback>
-            <w:pict>
-              <v:shape w14:anchorId="2B089A54" id="Zone de texte 4" o:spid="_x0000_s1028" type="#_x0000_t202" style="position:absolute;left:0;text-align:left;margin-left:116.65pt;margin-top:9.95pt;width:36.75pt;height:36pt;z-index:251671552;visibility:visible;mso-wrap-style:square;mso-width-percent:0;mso-height-percent:0;mso-wrap-distance-left:9pt;mso-wrap-distance-top:0;mso-wrap-distance-right:9pt;mso-wrap-distance-bottom:0;mso-position-horizontal:absolute;mso-position-horizontal-relative:margin;mso-position-vertical:absolute;mso-position-vertical-relative:text;mso-width-percent:0;mso-height-percent:0;mso-width-relative:margin;mso-height-relative:margin;v-text-anchor:top" o:gfxdata="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" filled="f" stroked="f">
-                <v:textbox>
-                  <w:txbxContent>
-                    <w:p>
-                      <w:pPr>
-                        <w:jc w:val="center"/>
-                        <w:rPr>
-                          <w:color w:val="4472C4" w:themeColor="accent5"/>
-                          <w:sz w:val="48"/>
-                          <w:szCs w:val="72"/>
-                          <w14:shadow w14:blurRad="38100" w14:dist="19050" w14:dir="2700000" w14:sx="100000" w14:sy="100000" w14:kx="0" w14:ky="0" w14:algn="tl">
-                            <w14:schemeClr w14:val="dk1">
-                              <w14:alpha w14:val="60000"/>
-                            </w14:schemeClr>
-                          </w14:shadow>
-                          <w14:textOutline w14:w="0" w14:cap="flat" w14:cmpd="sng" w14:algn="ctr">
-                            <w14:noFill/>
-                            <w14:prstDash w14:val="solid"/>
-                            <w14:round/>
-                          </w14:textOutline>
-                        </w:rPr>
-                      </w:pPr>
-                      <w:r>
-                        <w:rPr>
-                          <w:color w:val="4472C4" w:themeColor="accent5"/>
-                          <w:sz w:val="36"/>
-                          <w:szCs w:val="72"/>
-                          <w14:shadow w14:blurRad="38100" w14:dist="19050" w14:dir="2700000" w14:sx="100000" w14:sy="100000" w14:kx="0" w14:ky="0" w14:algn="tl">
-                            <w14:schemeClr w14:val="dk1">
-                              <w14:alpha w14:val="60000"/>
-                            </w14:schemeClr>
-                          </w14:shadow>
-                          <w14:textOutline w14:w="0" w14:cap="flat" w14:cmpd="sng" w14:algn="ctr">
-                            <w14:noFill/>
-                            <w14:prstDash w14:val="solid"/>
-                            <w14:round/>
-                          </w14:textOutline>
-                        </w:rPr>
-                        <w:t>4</w:t>
-                      </w:r>
-                    </w:p>
-                  </w:txbxContent>
-                </v:textbox>
-                <w10:wrap anchorx="margin"/>
-              </v:shape>
-            </w:pict>
-          </mc:Fallback>
-        </mc:AlternateContent>
-      </w:r>
-      <w:r>
-        <w:rPr>
-          <w:noProof/>
-          <w:lang w:eastAsia="fr-CH"/>
-        </w:rPr>
-        <mc:AlternateContent>
-          <mc:Choice Requires="wps">
-            <w:drawing>
-              <wp:anchor distT="0" distB="0" distL="114300" distR="114300" simplePos="0" relativeHeight="251669504" behindDoc="0" locked="0" layoutInCell="1" allowOverlap="1" wp14:anchorId="41B062A6" wp14:editId="5AEEA0AF">
-                <wp:simplePos x="0" y="0"/>
-                <wp:positionH relativeFrom="margin">
-                  <wp:posOffset>1043305</wp:posOffset>
-                </wp:positionH>
-                <wp:positionV relativeFrom="paragraph">
-                  <wp:posOffset>135890</wp:posOffset>
-                </wp:positionV>
-                <wp:extent cx="466725" cy="457200"/>
-                <wp:effectExtent l="0" t="0" r="0" b="0"/>
-                <wp:wrapNone/>
-                <wp:docPr id="3" name="Zone de texte 3"/>
-                <wp:cNvGraphicFramePr/>
-                <a:graphic xmlns:a="http://schemas.openxmlformats.org/drawingml/2006/main">
-                  <a:graphicData uri="http://schemas.microsoft.com/office/word/2010/wordprocessingShape">
-                    <wps:wsp>
-                      <wps:cNvSpPr txBox="1"/>
-                      <wps:spPr>
-                        <a:xfrm>
-                          <a:off x="0" y="0"/>
-                          <a:ext cx="466725" cy="457200"/>
-                        </a:xfrm>
-                        <a:prstGeom prst="rect">
-                          <a:avLst/>
-                        </a:prstGeom>
-                        <a:noFill/>
-                        <a:ln>
-                          <a:noFill/>
-                        </a:ln>
-                      </wps:spPr>
-                      <wps:txbx>
-                        <w:txbxContent>
-                          <w:p>
-                            <w:pPr>
-                              <w:jc w:val="center"/>
-                              <w:rPr>
-                                <w:color w:val="4472C4" w:themeColor="accent5"/>
-                                <w:sz w:val="48"/>
-                                <w:szCs w:val="72"/>
-                                <w14:shadow w14:blurRad="38100" w14:dist="19050" w14:dir="2700000" w14:sx="100000" w14:sy="100000" w14:kx="0" w14:ky="0" w14:algn="tl">
-                                  <w14:schemeClr w14:val="dk1">
-                                    <w14:alpha w14:val="60000"/>
-                                  </w14:schemeClr>
-                                </w14:shadow>
-                                <w14:textOutline w14:w="0" w14:cap="flat" w14:cmpd="sng" w14:algn="ctr">
-                                  <w14:noFill/>
-                                  <w14:prstDash w14:val="solid"/>
-                                  <w14:round/>
-                                </w14:textOutline>
-                              </w:rPr>
-                            </w:pPr>
-                            <w:r>
-                              <w:rPr>
-                                <w:color w:val="4472C4" w:themeColor="accent5"/>
-                                <w:sz w:val="36"/>
-                                <w:szCs w:val="72"/>
-                                <w14:shadow w14:blurRad="38100" w14:dist="19050" w14:dir="2700000" w14:sx="100000" w14:sy="100000" w14:kx="0" w14:ky="0" w14:algn="tl">
-                                  <w14:schemeClr w14:val="dk1">
-                                    <w14:alpha w14:val="60000"/>
-                                  </w14:schemeClr>
-                                </w14:shadow>
-                                <w14:textOutline w14:w="0" w14:cap="flat" w14:cmpd="sng" w14:algn="ctr">
-                                  <w14:noFill/>
-                                  <w14:prstDash w14:val="solid"/>
-                                  <w14:round/>
-                                </w14:textOutline>
-                              </w:rPr>
-                              <w:t>3</w:t>
-                            </w:r>
-                          </w:p>
-                        </w:txbxContent>
-                      </wps:txbx>
-                      <wps:bodyPr rot="0" spcFirstLastPara="0" vertOverflow="overflow" horzOverflow="overflow" vert="horz" wrap="square" lIns="91440" tIns="45720" rIns="91440" bIns="45720" numCol="1" spcCol="0" rtlCol="0" fromWordArt="0" anchor="t" anchorCtr="0" forceAA="0" compatLnSpc="1">
-                        <a:prstTxWarp prst="textNoShape">
-                          <a:avLst/>
-                        </a:prstTxWarp>
-                        <a:noAutofit/>
-                      </wps:bodyPr>
-                    </wps:wsp>
-                  </a:graphicData>
-                </a:graphic>
-                <wp14:sizeRelH relativeFrom="margin">
-                  <wp14:pctWidth>0</wp14:pctWidth>
-                </wp14:sizeRelH>
-                <wp14:sizeRelV relativeFrom="margin">
-                  <wp14:pctHeight>0</wp14:pctHeight>
-                </wp14:sizeRelV>
-              </wp:anchor>
-            </w:drawing>
-          </mc:Choice>
-          <mc:Fallback>
-            <w:pict>
-              <v:shape w14:anchorId="41B062A6" id="Zone de texte 3" o:spid="_x0000_s1029" type="#_x0000_t202" style="position:absolute;left:0;text-align:left;margin-left:82.15pt;margin-top:10.7pt;width:36.75pt;height:36pt;z-index:251669504;visibility:visible;mso-wrap-style:square;mso-width-percent:0;mso-height-percent:0;mso-wrap-distance-left:9pt;mso-wrap-distance-top:0;mso-wrap-distance-right:9pt;mso-wrap-distance-bottom:0;mso-position-horizontal:absolute;mso-position-horizontal-relative:margin;mso-position-vertical:absolute;mso-position-vertical-relative:text;mso-width-percent:0;mso-height-percent:0;mso-width-relative:margin;mso-height-relative:margin;v-text-anchor:top" o:gfxdata="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" filled="f" stroked="f">
-                <v:textbox>
-                  <w:txbxContent>
-                    <w:p>
-                      <w:pPr>
-                        <w:jc w:val="center"/>
-                        <w:rPr>
-                          <w:color w:val="4472C4" w:themeColor="accent5"/>
-                          <w:sz w:val="48"/>
-                          <w:szCs w:val="72"/>
-                          <w14:shadow w14:blurRad="38100" w14:dist="19050" w14:dir="2700000" w14:sx="100000" w14:sy="100000" w14:kx="0" w14:ky="0" w14:algn="tl">
-                            <w14:schemeClr w14:val="dk1">
-                              <w14:alpha w14:val="60000"/>
-                            </w14:schemeClr>
-                          </w14:shadow>
-                          <w14:textOutline w14:w="0" w14:cap="flat" w14:cmpd="sng" w14:algn="ctr">
-                            <w14:noFill/>
-                            <w14:prstDash w14:val="solid"/>
-                            <w14:round/>
-                          </w14:textOutline>
-                        </w:rPr>
-                      </w:pPr>
-                      <w:r>
-                        <w:rPr>
-                          <w:color w:val="4472C4" w:themeColor="accent5"/>
-                          <w:sz w:val="36"/>
-                          <w:szCs w:val="72"/>
-                          <w14:shadow w14:blurRad="38100" w14:dist="19050" w14:dir="2700000" w14:sx="100000" w14:sy="100000" w14:kx="0" w14:ky="0" w14:algn="tl">
-                            <w14:schemeClr w14:val="dk1">
-                              <w14:alpha w14:val="60000"/>
-                            </w14:schemeClr>
-                          </w14:shadow>
-                          <w14:textOutline w14:w="0" w14:cap="flat" w14:cmpd="sng" w14:algn="ctr">
-                            <w14:noFill/>
-                            <w14:prstDash w14:val="solid"/>
-                            <w14:round/>
-                          </w14:textOutline>
-                        </w:rPr>
-                        <w:t>3</w:t>
-                      </w:r>
-                    </w:p>
-                  </w:txbxContent>
-                </v:textbox>
-                <w10:wrap anchorx="margin"/>
-              </v:shape>
-            </w:pict>
-          </mc:Fallback>
-        </mc:AlternateContent>
-      </w:r>
-      <w:r>
-        <w:rPr>
-          <w:noProof/>
-          <w:lang w:eastAsia="fr-CH"/>
-        </w:rPr>
-        <mc:AlternateContent>
-          <mc:Choice Requires="wps">
-            <w:drawing>
-              <wp:anchor distT="0" distB="0" distL="114300" distR="114300" simplePos="0" relativeHeight="251665408" behindDoc="0" locked="0" layoutInCell="1" allowOverlap="1" wp14:anchorId="78880026" wp14:editId="0F9740FB">
-                <wp:simplePos x="0" y="0"/>
-                <wp:positionH relativeFrom="margin">
-                  <wp:posOffset>95250</wp:posOffset>
-                </wp:positionH>
-                <wp:positionV relativeFrom="paragraph">
-                  <wp:posOffset>116840</wp:posOffset>
                 </wp:positionV>
                 <wp:extent cx="466725" cy="457200"/>
                 <wp:effectExtent l="0" t="0" r="0" b="0"/>
@@ -5705,7 +5661,7 @@
           </mc:Choice>
           <mc:Fallback>
             <w:pict>
-              <v:shape w14:anchorId="78880026" id="Zone de texte 1" o:spid="_x0000_s1030" type="#_x0000_t202" style="position:absolute;left:0;text-align:left;margin-left:7.5pt;margin-top:9.2pt;width:36.75pt;height:36pt;z-index:251665408;visibility:visible;mso-wrap-style:square;mso-width-percent:0;mso-height-percent:0;mso-wrap-distance-left:9pt;mso-wrap-distance-top:0;mso-wrap-distance-right:9pt;mso-wrap-distance-bottom:0;mso-position-horizontal:absolute;mso-position-horizontal-relative:margin;mso-position-vertical:absolute;mso-position-vertical-relative:text;mso-width-percent:0;mso-height-percent:0;mso-width-relative:margin;mso-height-relative:margin;v-text-anchor:top" o:gfxdata="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" filled="f" stroked="f">
+              <v:shape w14:anchorId="78880026" id="Zone de texte 1" o:spid="_x0000_s1030" type="#_x0000_t202" style="position:absolute;left:0;text-align:left;margin-left:4.5pt;margin-top:9.95pt;width:36.75pt;height:36pt;z-index:251665408;visibility:visible;mso-wrap-style:square;mso-width-percent:0;mso-height-percent:0;mso-wrap-distance-left:9pt;mso-wrap-distance-top:0;mso-wrap-distance-right:9pt;mso-wrap-distance-bottom:0;mso-position-horizontal:absolute;mso-position-horizontal-relative:margin;mso-position-vertical:absolute;mso-position-vertical-relative:text;mso-width-percent:0;mso-height-percent:0;mso-width-relative:margin;mso-height-relative:margin;v-text-anchor:top" o:gfxdata="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" filled="f" stroked="f">
                 <v:textbox>
                   <w:txbxContent>
                     <w:p>
@@ -5778,10 +5734,10 @@
           <w:lang w:eastAsia="fr-CH"/>
         </w:rPr>
         <w:drawing>
-          <wp:inline distT="0" distB="0" distL="0" distR="0" wp14:anchorId="40B897BC" wp14:editId="38A483C6">
-            <wp:extent cx="5753100" cy="228600"/>
-            <wp:effectExtent l="0" t="0" r="0" b="0"/>
-            <wp:docPr id="5" name="Image 5" descr="C:\Users\ADMINC306\AppData\Local\Microsoft\Windows\INetCache\Content.Word\MockupNavBar.png"/>
+          <wp:inline distT="0" distB="0" distL="0" distR="0" wp14:anchorId="40B897BC" wp14:editId="52667FC6">
+            <wp:extent cx="5753100" cy="224247"/>
+            <wp:effectExtent l="0" t="0" r="0" b="4445"/>
+            <wp:docPr id="5" name="Image 5"/>
             <wp:cNvGraphicFramePr>
               <a:graphicFrameLocks xmlns:a="http://schemas.openxmlformats.org/drawingml/2006/main" noChangeAspect="1"/>
             </wp:cNvGraphicFramePr>
@@ -5795,14 +5751,13 @@
                     </pic:cNvPicPr>
                   </pic:nvPicPr>
                   <pic:blipFill>
-                    <a:blip r:embed="rId16">
+                    <a:blip r:embed="rId15">
                       <a:extLst>
                         <a:ext uri="{28A0092B-C50C-407E-A947-70E740481C1C}">
                           <a14:useLocalDpi xmlns:a14="http://schemas.microsoft.com/office/drawing/2010/main" val="0"/>
                         </a:ext>
                       </a:extLst>
                     </a:blip>
-                    <a:srcRect/>
                     <a:stretch>
                       <a:fillRect/>
                     </a:stretch>
@@ -5810,7 +5765,7 @@
                   <pic:spPr bwMode="auto">
                     <a:xfrm>
                       <a:off x="0" y="0"/>
-                      <a:ext cx="5753100" cy="228600"/>
+                      <a:ext cx="5753100" cy="224247"/>
                     </a:xfrm>
                     <a:prstGeom prst="rect">
                       <a:avLst/>
@@ -5840,14 +5795,27 @@
       <w:r>
         <w:t xml:space="preserve">Fig.  </w:t>
       </w:r>
-      <w:fldSimple w:instr=" SEQ Fig._ \* ARABIC ">
-        <w:r>
-          <w:rPr>
-            <w:noProof/>
-          </w:rPr>
-          <w:t>1</w:t>
-        </w:r>
-      </w:fldSimple>
+      <w:r>
+        <w:fldChar w:fldCharType="begin"/>
+      </w:r>
+      <w:r>
+        <w:instrText xml:space="preserve"> SEQ Fig._ \* ARABIC </w:instrText>
+      </w:r>
+      <w:r>
+        <w:fldChar w:fldCharType="separate"/>
+      </w:r>
+      <w:r>
+        <w:rPr>
+          <w:noProof/>
+        </w:rPr>
+        <w:t>1</w:t>
+      </w:r>
+      <w:r>
+        <w:rPr>
+          <w:noProof/>
+        </w:rPr>
+        <w:fldChar w:fldCharType="end"/>
+      </w:r>
       <w:r>
         <w:t xml:space="preserve"> </w:t>
       </w:r>
@@ -5867,16 +5835,34 @@
         </w:numPr>
       </w:pPr>
       <w:r>
-        <w:t xml:space="preserve">Le lien « A propos » permet à l’utilisateur d’aller à la page d’information du réparateur (voir </w:t>
-      </w:r>
-      <w:r>
-        <w:t>Fig.  3 - Page "A propos"</w:t>
+        <w:t>Le lien « </w:t>
+      </w:r>
+      <w:r>
+        <w:t xml:space="preserve">Accueil </w:t>
+      </w:r>
+      <w:r>
+        <w:t xml:space="preserve">» permet à l’utilisateur d’aller à la page </w:t>
+      </w:r>
+      <w:r>
+        <w:t>d’accueil</w:t>
+      </w:r>
+      <w:r>
+        <w:t xml:space="preserve"> (voir </w:t>
+      </w:r>
+      <w:r>
+        <w:t xml:space="preserve">Fig.  3 </w:t>
+      </w:r>
+      <w:r>
+        <w:t>–</w:t>
+      </w:r>
+      <w:r>
+        <w:t xml:space="preserve"> Page</w:t>
+      </w:r>
+      <w:r>
+        <w:t xml:space="preserve"> d’accueil</w:t>
       </w:r>
       <w:r>
         <w:t>)</w:t>
-      </w:r>
-      <w:r>
-        <w:t>.</w:t>
       </w:r>
     </w:p>
     <w:p>
@@ -5888,10 +5874,19 @@
         </w:numPr>
       </w:pPr>
       <w:r>
-        <w:t xml:space="preserve">Le lien « Contact » permet à l’utilisateur sur la page de contact (voir </w:t>
-      </w:r>
-      <w:r>
-        <w:t>Fig.  4 - Page "Contact"</w:t>
+        <w:t xml:space="preserve">Le lien « Contact » permet à l’utilisateur </w:t>
+      </w:r>
+      <w:r>
+        <w:t xml:space="preserve">d’aller </w:t>
+      </w:r>
+      <w:r>
+        <w:t xml:space="preserve">sur la page de contact (voir </w:t>
+      </w:r>
+      <w:r>
+        <w:t>Fig.  4 - Page de c</w:t>
+      </w:r>
+      <w:r>
+        <w:t>ontact"</w:t>
       </w:r>
       <w:r>
         <w:t>)</w:t>
@@ -5912,7 +5907,10 @@
         <w:t xml:space="preserve">Le lien « Avis » permet à l’utilisateur d’aller sur la page d’avis (voir </w:t>
       </w:r>
       <w:r>
-        <w:t>Fig.  5 - Page "Avis"</w:t>
+        <w:t>Fig.  5 - Page d’</w:t>
+      </w:r>
+      <w:r>
+        <w:t>Avis</w:t>
       </w:r>
       <w:r>
         <w:t>)</w:t>
@@ -5955,13 +5953,13 @@
         <mc:AlternateContent>
           <mc:Choice Requires="wps">
             <w:drawing>
-              <wp:anchor distT="0" distB="0" distL="114300" distR="114300" simplePos="0" relativeHeight="251696128" behindDoc="0" locked="0" layoutInCell="1" allowOverlap="1" wp14:anchorId="57B08176" wp14:editId="1A600B50">
+              <wp:anchor distT="0" distB="0" distL="114300" distR="114300" simplePos="0" relativeHeight="251696128" behindDoc="0" locked="0" layoutInCell="1" allowOverlap="1" wp14:anchorId="57B08176" wp14:editId="0231D0FA">
                 <wp:simplePos x="0" y="0"/>
                 <wp:positionH relativeFrom="margin">
-                  <wp:posOffset>2795905</wp:posOffset>
+                  <wp:posOffset>2786380</wp:posOffset>
                 </wp:positionH>
                 <wp:positionV relativeFrom="paragraph">
-                  <wp:posOffset>88900</wp:posOffset>
+                  <wp:posOffset>184150</wp:posOffset>
                 </wp:positionV>
                 <wp:extent cx="466725" cy="457200"/>
                 <wp:effectExtent l="0" t="0" r="0" b="0"/>
@@ -6065,7 +6063,7 @@
           </mc:Choice>
           <mc:Fallback>
             <w:pict>
-              <v:shape w14:anchorId="57B08176" id="Zone de texte 2" o:spid="_x0000_s1031" type="#_x0000_t202" style="position:absolute;left:0;text-align:left;margin-left:220.15pt;margin-top:7pt;width:36.75pt;height:36pt;z-index:251696128;visibility:visible;mso-wrap-style:square;mso-width-percent:0;mso-height-percent:0;mso-wrap-distance-left:9pt;mso-wrap-distance-top:0;mso-wrap-distance-right:9pt;mso-wrap-distance-bottom:0;mso-position-horizontal:absolute;mso-position-horizontal-relative:margin;mso-position-vertical:absolute;mso-position-vertical-relative:text;mso-width-percent:0;mso-height-percent:0;mso-width-relative:margin;mso-height-relative:margin;v-text-anchor:top" o:gfxdata="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" filled="f" stroked="f">
+              <v:shape w14:anchorId="57B08176" id="Zone de texte 2" o:spid="_x0000_s1031" type="#_x0000_t202" style="position:absolute;left:0;text-align:left;margin-left:219.4pt;margin-top:14.5pt;width:36.75pt;height:36pt;z-index:251696128;visibility:visible;mso-wrap-style:square;mso-width-percent:0;mso-height-percent:0;mso-wrap-distance-left:9pt;mso-wrap-distance-top:0;mso-wrap-distance-right:9pt;mso-wrap-distance-bottom:0;mso-position-horizontal:absolute;mso-position-horizontal-relative:margin;mso-position-vertical:absolute;mso-position-vertical-relative:text;mso-width-percent:0;mso-height-percent:0;mso-width-relative:margin;mso-height-relative:margin;v-text-anchor:top" o:gfxdata="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" filled="f" stroked="f">
                 <v:textbox>
                   <w:txbxContent>
                     <w:p>
@@ -6140,13 +6138,13 @@
         <mc:AlternateContent>
           <mc:Choice Requires="wps">
             <w:drawing>
-              <wp:anchor distT="0" distB="0" distL="114300" distR="114300" simplePos="0" relativeHeight="251673600" behindDoc="0" locked="0" layoutInCell="1" allowOverlap="1" wp14:anchorId="5282198D" wp14:editId="719EC15E">
+              <wp:anchor distT="0" distB="0" distL="114300" distR="114300" simplePos="0" relativeHeight="251673600" behindDoc="0" locked="0" layoutInCell="1" allowOverlap="1" wp14:anchorId="5282198D" wp14:editId="278AA015">
                 <wp:simplePos x="0" y="0"/>
                 <wp:positionH relativeFrom="margin">
-                  <wp:posOffset>2028825</wp:posOffset>
+                  <wp:posOffset>2009775</wp:posOffset>
                 </wp:positionH>
                 <wp:positionV relativeFrom="paragraph">
-                  <wp:posOffset>91440</wp:posOffset>
+                  <wp:posOffset>177165</wp:posOffset>
                 </wp:positionV>
                 <wp:extent cx="466725" cy="457200"/>
                 <wp:effectExtent l="0" t="0" r="0" b="0"/>
@@ -6250,7 +6248,7 @@
           </mc:Choice>
           <mc:Fallback>
             <w:pict>
-              <v:shape w14:anchorId="5282198D" id="Zone de texte 9" o:spid="_x0000_s1032" type="#_x0000_t202" style="position:absolute;left:0;text-align:left;margin-left:159.75pt;margin-top:7.2pt;width:36.75pt;height:36pt;z-index:251673600;visibility:visible;mso-wrap-style:square;mso-width-percent:0;mso-height-percent:0;mso-wrap-distance-left:9pt;mso-wrap-distance-top:0;mso-wrap-distance-right:9pt;mso-wrap-distance-bottom:0;mso-position-horizontal:absolute;mso-position-horizontal-relative:margin;mso-position-vertical:absolute;mso-position-vertical-relative:text;mso-width-percent:0;mso-height-percent:0;mso-width-relative:margin;mso-height-relative:margin;v-text-anchor:top" o:gfxdata="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" filled="f" stroked="f">
+              <v:shape w14:anchorId="5282198D" id="Zone de texte 9" o:spid="_x0000_s1032" type="#_x0000_t202" style="position:absolute;left:0;text-align:left;margin-left:158.25pt;margin-top:13.95pt;width:36.75pt;height:36pt;z-index:251673600;visibility:visible;mso-wrap-style:square;mso-width-percent:0;mso-height-percent:0;mso-wrap-distance-left:9pt;mso-wrap-distance-top:0;mso-wrap-distance-right:9pt;mso-wrap-distance-bottom:0;mso-position-horizontal:absolute;mso-position-horizontal-relative:margin;mso-position-vertical:absolute;mso-position-vertical-relative:text;mso-width-percent:0;mso-height-percent:0;mso-width-relative:margin;mso-height-relative:margin;v-text-anchor:top" o:gfxdata="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" filled="f" stroked="f">
                 <v:textbox>
                   <w:txbxContent>
                     <w:p>
@@ -6333,162 +6331,13 @@
         <mc:AlternateContent>
           <mc:Choice Requires="wps">
             <w:drawing>
-              <wp:anchor distT="0" distB="0" distL="114300" distR="114300" simplePos="0" relativeHeight="251675648" behindDoc="0" locked="0" layoutInCell="1" allowOverlap="1" wp14:anchorId="0D109053" wp14:editId="726D3406">
+              <wp:anchor distT="0" distB="0" distL="114300" distR="114300" simplePos="0" relativeHeight="251676672" behindDoc="0" locked="0" layoutInCell="1" allowOverlap="1" wp14:anchorId="1D9E1893" wp14:editId="5AEFA9C2">
                 <wp:simplePos x="0" y="0"/>
                 <wp:positionH relativeFrom="margin">
-                  <wp:posOffset>2157730</wp:posOffset>
+                  <wp:posOffset>2195830</wp:posOffset>
                 </wp:positionH>
                 <wp:positionV relativeFrom="paragraph">
-                  <wp:posOffset>316865</wp:posOffset>
-                </wp:positionV>
-                <wp:extent cx="466725" cy="457200"/>
-                <wp:effectExtent l="0" t="0" r="0" b="0"/>
-                <wp:wrapNone/>
-                <wp:docPr id="8" name="Zone de texte 8"/>
-                <wp:cNvGraphicFramePr/>
-                <a:graphic xmlns:a="http://schemas.openxmlformats.org/drawingml/2006/main">
-                  <a:graphicData uri="http://schemas.microsoft.com/office/word/2010/wordprocessingShape">
-                    <wps:wsp>
-                      <wps:cNvSpPr txBox="1"/>
-                      <wps:spPr>
-                        <a:xfrm>
-                          <a:off x="0" y="0"/>
-                          <a:ext cx="466725" cy="457200"/>
-                        </a:xfrm>
-                        <a:prstGeom prst="rect">
-                          <a:avLst/>
-                        </a:prstGeom>
-                        <a:noFill/>
-                        <a:ln>
-                          <a:noFill/>
-                        </a:ln>
-                      </wps:spPr>
-                      <wps:txbx>
-                        <w:txbxContent>
-                          <w:p>
-                            <w:pPr>
-                              <w:jc w:val="center"/>
-                              <w:rPr>
-                                <w:color w:val="4472C4" w:themeColor="accent5"/>
-                                <w:sz w:val="36"/>
-                                <w:szCs w:val="72"/>
-                                <w14:shadow w14:blurRad="38100" w14:dist="19050" w14:dir="2700000" w14:sx="100000" w14:sy="100000" w14:kx="0" w14:ky="0" w14:algn="tl">
-                                  <w14:schemeClr w14:val="dk1">
-                                    <w14:alpha w14:val="60000"/>
-                                  </w14:schemeClr>
-                                </w14:shadow>
-                                <w14:textOutline w14:w="0" w14:cap="flat" w14:cmpd="sng" w14:algn="ctr">
-                                  <w14:noFill/>
-                                  <w14:prstDash w14:val="solid"/>
-                                  <w14:round/>
-                                </w14:textOutline>
-                              </w:rPr>
-                            </w:pPr>
-                            <w:r>
-                              <w:rPr>
-                                <w:color w:val="4472C4" w:themeColor="accent5"/>
-                                <w:sz w:val="36"/>
-                                <w:szCs w:val="72"/>
-                                <w14:shadow w14:blurRad="38100" w14:dist="19050" w14:dir="2700000" w14:sx="100000" w14:sy="100000" w14:kx="0" w14:ky="0" w14:algn="tl">
-                                  <w14:schemeClr w14:val="dk1">
-                                    <w14:alpha w14:val="60000"/>
-                                  </w14:schemeClr>
-                                </w14:shadow>
-                                <w14:textOutline w14:w="0" w14:cap="flat" w14:cmpd="sng" w14:algn="ctr">
-                                  <w14:noFill/>
-                                  <w14:prstDash w14:val="solid"/>
-                                  <w14:round/>
-                                </w14:textOutline>
-                              </w:rPr>
-                              <w:t>3</w:t>
-                            </w:r>
-                          </w:p>
-                        </w:txbxContent>
-                      </wps:txbx>
-                      <wps:bodyPr rot="0" spcFirstLastPara="0" vertOverflow="overflow" horzOverflow="overflow" vert="horz" wrap="square" lIns="91440" tIns="45720" rIns="91440" bIns="45720" numCol="1" spcCol="0" rtlCol="0" fromWordArt="0" anchor="t" anchorCtr="0" forceAA="0" compatLnSpc="1">
-                        <a:prstTxWarp prst="textNoShape">
-                          <a:avLst/>
-                        </a:prstTxWarp>
-                        <a:noAutofit/>
-                      </wps:bodyPr>
-                    </wps:wsp>
-                  </a:graphicData>
-                </a:graphic>
-                <wp14:sizeRelH relativeFrom="margin">
-                  <wp14:pctWidth>0</wp14:pctWidth>
-                </wp14:sizeRelH>
-                <wp14:sizeRelV relativeFrom="margin">
-                  <wp14:pctHeight>0</wp14:pctHeight>
-                </wp14:sizeRelV>
-              </wp:anchor>
-            </w:drawing>
-          </mc:Choice>
-          <mc:Fallback>
-            <w:pict>
-              <v:shape w14:anchorId="0D109053" id="Zone de texte 8" o:spid="_x0000_s1033" type="#_x0000_t202" style="position:absolute;left:0;text-align:left;margin-left:169.9pt;margin-top:24.95pt;width:36.75pt;height:36pt;z-index:251675648;visibility:visible;mso-wrap-style:square;mso-width-percent:0;mso-height-percent:0;mso-wrap-distance-left:9pt;mso-wrap-distance-top:0;mso-wrap-distance-right:9pt;mso-wrap-distance-bottom:0;mso-position-horizontal:absolute;mso-position-horizontal-relative:margin;mso-position-vertical:absolute;mso-position-vertical-relative:text;mso-width-percent:0;mso-height-percent:0;mso-width-relative:margin;mso-height-relative:margin;v-text-anchor:top" o:gfxdata="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" filled="f" stroked="f">
-                <v:textbox>
-                  <w:txbxContent>
-                    <w:p>
-                      <w:pPr>
-                        <w:jc w:val="center"/>
-                        <w:rPr>
-                          <w:color w:val="4472C4" w:themeColor="accent5"/>
-                          <w:sz w:val="36"/>
-                          <w:szCs w:val="72"/>
-                          <w14:shadow w14:blurRad="38100" w14:dist="19050" w14:dir="2700000" w14:sx="100000" w14:sy="100000" w14:kx="0" w14:ky="0" w14:algn="tl">
-                            <w14:schemeClr w14:val="dk1">
-                              <w14:alpha w14:val="60000"/>
-                            </w14:schemeClr>
-                          </w14:shadow>
-                          <w14:textOutline w14:w="0" w14:cap="flat" w14:cmpd="sng" w14:algn="ctr">
-                            <w14:noFill/>
-                            <w14:prstDash w14:val="solid"/>
-                            <w14:round/>
-                          </w14:textOutline>
-                        </w:rPr>
-                      </w:pPr>
-                      <w:r>
-                        <w:rPr>
-                          <w:color w:val="4472C4" w:themeColor="accent5"/>
-                          <w:sz w:val="36"/>
-                          <w:szCs w:val="72"/>
-                          <w14:shadow w14:blurRad="38100" w14:dist="19050" w14:dir="2700000" w14:sx="100000" w14:sy="100000" w14:kx="0" w14:ky="0" w14:algn="tl">
-                            <w14:schemeClr w14:val="dk1">
-                              <w14:alpha w14:val="60000"/>
-                            </w14:schemeClr>
-                          </w14:shadow>
-                          <w14:textOutline w14:w="0" w14:cap="flat" w14:cmpd="sng" w14:algn="ctr">
-                            <w14:noFill/>
-                            <w14:prstDash w14:val="solid"/>
-                            <w14:round/>
-                          </w14:textOutline>
-                        </w:rPr>
-                        <w:t>3</w:t>
-                      </w:r>
-                    </w:p>
-                  </w:txbxContent>
-                </v:textbox>
-                <w10:wrap anchorx="margin"/>
-              </v:shape>
-            </w:pict>
-          </mc:Fallback>
-        </mc:AlternateContent>
-      </w:r>
-      <w:r>
-        <w:rPr>
-          <w:noProof/>
-          <w:lang w:eastAsia="fr-CH"/>
-        </w:rPr>
-        <mc:AlternateContent>
-          <mc:Choice Requires="wps">
-            <w:drawing>
-              <wp:anchor distT="0" distB="0" distL="114300" distR="114300" simplePos="0" relativeHeight="251676672" behindDoc="0" locked="0" layoutInCell="1" allowOverlap="1" wp14:anchorId="1D9E1893" wp14:editId="6271B434">
-                <wp:simplePos x="0" y="0"/>
-                <wp:positionH relativeFrom="margin">
-                  <wp:posOffset>2157730</wp:posOffset>
-                </wp:positionH>
-                <wp:positionV relativeFrom="paragraph">
-                  <wp:posOffset>516890</wp:posOffset>
+                  <wp:posOffset>545465</wp:posOffset>
                 </wp:positionV>
                 <wp:extent cx="466725" cy="457200"/>
                 <wp:effectExtent l="0" t="0" r="0" b="0"/>
@@ -6592,7 +6441,7 @@
           </mc:Choice>
           <mc:Fallback>
             <w:pict>
-              <v:shape w14:anchorId="1D9E1893" id="Zone de texte 6" o:spid="_x0000_s1034" type="#_x0000_t202" style="position:absolute;left:0;text-align:left;margin-left:169.9pt;margin-top:40.7pt;width:36.75pt;height:36pt;z-index:251676672;visibility:visible;mso-wrap-style:square;mso-width-percent:0;mso-height-percent:0;mso-wrap-distance-left:9pt;mso-wrap-distance-top:0;mso-wrap-distance-right:9pt;mso-wrap-distance-bottom:0;mso-position-horizontal:absolute;mso-position-horizontal-relative:margin;mso-position-vertical:absolute;mso-position-vertical-relative:text;mso-width-percent:0;mso-height-percent:0;mso-width-relative:margin;mso-height-relative:margin;v-text-anchor:top" o:gfxdata="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" filled="f" stroked="f">
+              <v:shape w14:anchorId="1D9E1893" id="Zone de texte 6" o:spid="_x0000_s1033" type="#_x0000_t202" style="position:absolute;left:0;text-align:left;margin-left:172.9pt;margin-top:42.95pt;width:36.75pt;height:36pt;z-index:251676672;visibility:visible;mso-wrap-style:square;mso-width-percent:0;mso-height-percent:0;mso-wrap-distance-left:9pt;mso-wrap-distance-top:0;mso-wrap-distance-right:9pt;mso-wrap-distance-bottom:0;mso-position-horizontal:absolute;mso-position-horizontal-relative:margin;mso-position-vertical:absolute;mso-position-vertical-relative:text;mso-width-percent:0;mso-height-percent:0;mso-width-relative:margin;mso-height-relative:margin;v-text-anchor:top" o:gfxdata="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" filled="f" stroked="f">
                 <v:textbox>
                   <w:txbxContent>
                     <w:p>
@@ -6667,13 +6516,13 @@
         <mc:AlternateContent>
           <mc:Choice Requires="wps">
             <w:drawing>
-              <wp:anchor distT="0" distB="0" distL="114300" distR="114300" simplePos="0" relativeHeight="251678720" behindDoc="0" locked="0" layoutInCell="1" allowOverlap="1" wp14:anchorId="7EC838D7" wp14:editId="3F1B09A1">
+              <wp:anchor distT="0" distB="0" distL="114300" distR="114300" simplePos="0" relativeHeight="251678720" behindDoc="0" locked="0" layoutInCell="1" allowOverlap="1" wp14:anchorId="7EC838D7" wp14:editId="6451CFDA">
                 <wp:simplePos x="0" y="0"/>
                 <wp:positionH relativeFrom="margin">
-                  <wp:posOffset>2157730</wp:posOffset>
+                  <wp:posOffset>2195830</wp:posOffset>
                 </wp:positionH>
                 <wp:positionV relativeFrom="paragraph">
-                  <wp:posOffset>717550</wp:posOffset>
+                  <wp:posOffset>765175</wp:posOffset>
                 </wp:positionV>
                 <wp:extent cx="466725" cy="457200"/>
                 <wp:effectExtent l="0" t="0" r="0" b="0"/>
@@ -6777,7 +6626,7 @@
           </mc:Choice>
           <mc:Fallback>
             <w:pict>
-              <v:shape w14:anchorId="7EC838D7" id="Zone de texte 11" o:spid="_x0000_s1035" type="#_x0000_t202" style="position:absolute;left:0;text-align:left;margin-left:169.9pt;margin-top:56.5pt;width:36.75pt;height:36pt;z-index:251678720;visibility:visible;mso-wrap-style:square;mso-width-percent:0;mso-height-percent:0;mso-wrap-distance-left:9pt;mso-wrap-distance-top:0;mso-wrap-distance-right:9pt;mso-wrap-distance-bottom:0;mso-position-horizontal:absolute;mso-position-horizontal-relative:margin;mso-position-vertical:absolute;mso-position-vertical-relative:text;mso-width-percent:0;mso-height-percent:0;mso-width-relative:margin;mso-height-relative:margin;v-text-anchor:top" o:gfxdata="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" filled="f" stroked="f">
+              <v:shape w14:anchorId="7EC838D7" id="Zone de texte 11" o:spid="_x0000_s1034" type="#_x0000_t202" style="position:absolute;left:0;text-align:left;margin-left:172.9pt;margin-top:60.25pt;width:36.75pt;height:36pt;z-index:251678720;visibility:visible;mso-wrap-style:square;mso-width-percent:0;mso-height-percent:0;mso-wrap-distance-left:9pt;mso-wrap-distance-top:0;mso-wrap-distance-right:9pt;mso-wrap-distance-bottom:0;mso-position-horizontal:absolute;mso-position-horizontal-relative:margin;mso-position-vertical:absolute;mso-position-vertical-relative:text;mso-width-percent:0;mso-height-percent:0;mso-width-relative:margin;mso-height-relative:margin;v-text-anchor:top" o:gfxdata="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" filled="f" stroked="f">
                 <v:textbox>
                   <w:txbxContent>
                     <w:p>
@@ -6852,16 +6701,165 @@
         <mc:AlternateContent>
           <mc:Choice Requires="wps">
             <w:drawing>
-              <wp:anchor distT="0" distB="0" distL="114300" distR="114300" simplePos="0" relativeHeight="251674624" behindDoc="0" locked="0" layoutInCell="1" allowOverlap="1" wp14:anchorId="2CE03141" wp14:editId="0B4D3E0F">
+              <wp:anchor distT="0" distB="0" distL="114300" distR="114300" simplePos="0" relativeHeight="251675648" behindDoc="0" locked="0" layoutInCell="1" allowOverlap="1" wp14:anchorId="0D109053" wp14:editId="43B60EC3">
                 <wp:simplePos x="0" y="0"/>
                 <wp:positionH relativeFrom="margin">
-                  <wp:posOffset>2157730</wp:posOffset>
+                  <wp:posOffset>2195830</wp:posOffset>
                 </wp:positionH>
                 <wp:positionV relativeFrom="paragraph">
-                  <wp:posOffset>116840</wp:posOffset>
+                  <wp:posOffset>335915</wp:posOffset>
                 </wp:positionV>
                 <wp:extent cx="466725" cy="457200"/>
                 <wp:effectExtent l="0" t="0" r="0" b="0"/>
+                <wp:wrapNone/>
+                <wp:docPr id="8" name="Zone de texte 8"/>
+                <wp:cNvGraphicFramePr/>
+                <a:graphic xmlns:a="http://schemas.openxmlformats.org/drawingml/2006/main">
+                  <a:graphicData uri="http://schemas.microsoft.com/office/word/2010/wordprocessingShape">
+                    <wps:wsp>
+                      <wps:cNvSpPr txBox="1"/>
+                      <wps:spPr>
+                        <a:xfrm>
+                          <a:off x="0" y="0"/>
+                          <a:ext cx="466725" cy="457200"/>
+                        </a:xfrm>
+                        <a:prstGeom prst="rect">
+                          <a:avLst/>
+                        </a:prstGeom>
+                        <a:noFill/>
+                        <a:ln>
+                          <a:noFill/>
+                        </a:ln>
+                      </wps:spPr>
+                      <wps:txbx>
+                        <w:txbxContent>
+                          <w:p>
+                            <w:pPr>
+                              <w:jc w:val="center"/>
+                              <w:rPr>
+                                <w:color w:val="4472C4" w:themeColor="accent5"/>
+                                <w:sz w:val="36"/>
+                                <w:szCs w:val="72"/>
+                                <w14:shadow w14:blurRad="38100" w14:dist="19050" w14:dir="2700000" w14:sx="100000" w14:sy="100000" w14:kx="0" w14:ky="0" w14:algn="tl">
+                                  <w14:schemeClr w14:val="dk1">
+                                    <w14:alpha w14:val="60000"/>
+                                  </w14:schemeClr>
+                                </w14:shadow>
+                                <w14:textOutline w14:w="0" w14:cap="flat" w14:cmpd="sng" w14:algn="ctr">
+                                  <w14:noFill/>
+                                  <w14:prstDash w14:val="solid"/>
+                                  <w14:round/>
+                                </w14:textOutline>
+                              </w:rPr>
+                            </w:pPr>
+                            <w:r>
+                              <w:rPr>
+                                <w:color w:val="4472C4" w:themeColor="accent5"/>
+                                <w:sz w:val="36"/>
+                                <w:szCs w:val="72"/>
+                                <w14:shadow w14:blurRad="38100" w14:dist="19050" w14:dir="2700000" w14:sx="100000" w14:sy="100000" w14:kx="0" w14:ky="0" w14:algn="tl">
+                                  <w14:schemeClr w14:val="dk1">
+                                    <w14:alpha w14:val="60000"/>
+                                  </w14:schemeClr>
+                                </w14:shadow>
+                                <w14:textOutline w14:w="0" w14:cap="flat" w14:cmpd="sng" w14:algn="ctr">
+                                  <w14:noFill/>
+                                  <w14:prstDash w14:val="solid"/>
+                                  <w14:round/>
+                                </w14:textOutline>
+                              </w:rPr>
+                              <w:t>3</w:t>
+                            </w:r>
+                          </w:p>
+                        </w:txbxContent>
+                      </wps:txbx>
+                      <wps:bodyPr rot="0" spcFirstLastPara="0" vertOverflow="overflow" horzOverflow="overflow" vert="horz" wrap="square" lIns="91440" tIns="45720" rIns="91440" bIns="45720" numCol="1" spcCol="0" rtlCol="0" fromWordArt="0" anchor="t" anchorCtr="0" forceAA="0" compatLnSpc="1">
+                        <a:prstTxWarp prst="textNoShape">
+                          <a:avLst/>
+                        </a:prstTxWarp>
+                        <a:noAutofit/>
+                      </wps:bodyPr>
+                    </wps:wsp>
+                  </a:graphicData>
+                </a:graphic>
+                <wp14:sizeRelH relativeFrom="margin">
+                  <wp14:pctWidth>0</wp14:pctWidth>
+                </wp14:sizeRelH>
+                <wp14:sizeRelV relativeFrom="margin">
+                  <wp14:pctHeight>0</wp14:pctHeight>
+                </wp14:sizeRelV>
+              </wp:anchor>
+            </w:drawing>
+          </mc:Choice>
+          <mc:Fallback>
+            <w:pict>
+              <v:shape w14:anchorId="0D109053" id="Zone de texte 8" o:spid="_x0000_s1035" type="#_x0000_t202" style="position:absolute;left:0;text-align:left;margin-left:172.9pt;margin-top:26.45pt;width:36.75pt;height:36pt;z-index:251675648;visibility:visible;mso-wrap-style:square;mso-width-percent:0;mso-height-percent:0;mso-wrap-distance-left:9pt;mso-wrap-distance-top:0;mso-wrap-distance-right:9pt;mso-wrap-distance-bottom:0;mso-position-horizontal:absolute;mso-position-horizontal-relative:margin;mso-position-vertical:absolute;mso-position-vertical-relative:text;mso-width-percent:0;mso-height-percent:0;mso-width-relative:margin;mso-height-relative:margin;v-text-anchor:top" o:gfxdata="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" filled="f" stroked="f">
+                <v:textbox>
+                  <w:txbxContent>
+                    <w:p>
+                      <w:pPr>
+                        <w:jc w:val="center"/>
+                        <w:rPr>
+                          <w:color w:val="4472C4" w:themeColor="accent5"/>
+                          <w:sz w:val="36"/>
+                          <w:szCs w:val="72"/>
+                          <w14:shadow w14:blurRad="38100" w14:dist="19050" w14:dir="2700000" w14:sx="100000" w14:sy="100000" w14:kx="0" w14:ky="0" w14:algn="tl">
+                            <w14:schemeClr w14:val="dk1">
+                              <w14:alpha w14:val="60000"/>
+                            </w14:schemeClr>
+                          </w14:shadow>
+                          <w14:textOutline w14:w="0" w14:cap="flat" w14:cmpd="sng" w14:algn="ctr">
+                            <w14:noFill/>
+                            <w14:prstDash w14:val="solid"/>
+                            <w14:round/>
+                          </w14:textOutline>
+                        </w:rPr>
+                      </w:pPr>
+                      <w:r>
+                        <w:rPr>
+                          <w:color w:val="4472C4" w:themeColor="accent5"/>
+                          <w:sz w:val="36"/>
+                          <w:szCs w:val="72"/>
+                          <w14:shadow w14:blurRad="38100" w14:dist="19050" w14:dir="2700000" w14:sx="100000" w14:sy="100000" w14:kx="0" w14:ky="0" w14:algn="tl">
+                            <w14:schemeClr w14:val="dk1">
+                              <w14:alpha w14:val="60000"/>
+                            </w14:schemeClr>
+                          </w14:shadow>
+                          <w14:textOutline w14:w="0" w14:cap="flat" w14:cmpd="sng" w14:algn="ctr">
+                            <w14:noFill/>
+                            <w14:prstDash w14:val="solid"/>
+                            <w14:round/>
+                          </w14:textOutline>
+                        </w:rPr>
+                        <w:t>3</w:t>
+                      </w:r>
+                    </w:p>
+                  </w:txbxContent>
+                </v:textbox>
+                <w10:wrap anchorx="margin"/>
+              </v:shape>
+            </w:pict>
+          </mc:Fallback>
+        </mc:AlternateContent>
+      </w:r>
+      <w:r>
+        <w:rPr>
+          <w:noProof/>
+          <w:lang w:eastAsia="fr-CH"/>
+        </w:rPr>
+        <mc:AlternateContent>
+          <mc:Choice Requires="wps">
+            <w:drawing>
+              <wp:anchor distT="0" distB="0" distL="114300" distR="114300" simplePos="0" relativeHeight="251674624" behindDoc="0" locked="0" layoutInCell="1" allowOverlap="1" wp14:anchorId="2CE03141" wp14:editId="157E2ED5">
+                <wp:simplePos x="0" y="0"/>
+                <wp:positionH relativeFrom="margin">
+                  <wp:posOffset>2195830</wp:posOffset>
+                </wp:positionH>
+                <wp:positionV relativeFrom="paragraph">
+                  <wp:posOffset>134620</wp:posOffset>
+                </wp:positionV>
+                <wp:extent cx="466725" cy="447675"/>
+                <wp:effectExtent l="0" t="0" r="0" b="9525"/>
                 <wp:wrapNone/>
                 <wp:docPr id="7" name="Zone de texte 7"/>
                 <wp:cNvGraphicFramePr/>
@@ -6872,7 +6870,7 @@
                       <wps:spPr>
                         <a:xfrm>
                           <a:off x="0" y="0"/>
-                          <a:ext cx="466725" cy="457200"/>
+                          <a:ext cx="466725" cy="447675"/>
                         </a:xfrm>
                         <a:prstGeom prst="rect">
                           <a:avLst/>
@@ -6962,7 +6960,7 @@
           </mc:Choice>
           <mc:Fallback>
             <w:pict>
-              <v:shape w14:anchorId="2CE03141" id="Zone de texte 7" o:spid="_x0000_s1036" type="#_x0000_t202" style="position:absolute;left:0;text-align:left;margin-left:169.9pt;margin-top:9.2pt;width:36.75pt;height:36pt;z-index:251674624;visibility:visible;mso-wrap-style:square;mso-width-percent:0;mso-height-percent:0;mso-wrap-distance-left:9pt;mso-wrap-distance-top:0;mso-wrap-distance-right:9pt;mso-wrap-distance-bottom:0;mso-position-horizontal:absolute;mso-position-horizontal-relative:margin;mso-position-vertical:absolute;mso-position-vertical-relative:text;mso-width-percent:0;mso-height-percent:0;mso-width-relative:margin;mso-height-relative:margin;v-text-anchor:top" o:gfxdata="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" filled="f" stroked="f">
+              <v:shape w14:anchorId="2CE03141" id="Zone de texte 7" o:spid="_x0000_s1036" type="#_x0000_t202" style="position:absolute;left:0;text-align:left;margin-left:172.9pt;margin-top:10.6pt;width:36.75pt;height:35.25pt;z-index:251674624;visibility:visible;mso-wrap-style:square;mso-width-percent:0;mso-height-percent:0;mso-wrap-distance-left:9pt;mso-wrap-distance-top:0;mso-wrap-distance-right:9pt;mso-wrap-distance-bottom:0;mso-position-horizontal:absolute;mso-position-horizontal-relative:margin;mso-position-vertical:absolute;mso-position-vertical-relative:text;mso-width-percent:0;mso-height-percent:0;mso-width-relative:margin;mso-height-relative:margin;v-text-anchor:top" o:gfxdata="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" filled="f" stroked="f">
                 <v:textbox>
                   <w:txbxContent>
                     <w:p>
@@ -7035,9 +7033,9 @@
           <w:lang w:eastAsia="fr-CH"/>
         </w:rPr>
         <w:drawing>
-          <wp:inline distT="0" distB="0" distL="0" distR="0" wp14:anchorId="1869F06C" wp14:editId="2D526D63">
-            <wp:extent cx="5724525" cy="1046418"/>
-            <wp:effectExtent l="0" t="0" r="0" b="1905"/>
+          <wp:inline distT="0" distB="0" distL="0" distR="0" wp14:anchorId="1869F06C" wp14:editId="6FF5291A">
+            <wp:extent cx="5903038" cy="1079050"/>
+            <wp:effectExtent l="0" t="0" r="2540" b="6985"/>
             <wp:docPr id="10" name="Image 10"/>
             <wp:cNvGraphicFramePr>
               <a:graphicFrameLocks xmlns:a="http://schemas.openxmlformats.org/drawingml/2006/main" noChangeAspect="1"/>
@@ -7052,7 +7050,7 @@
                     </pic:cNvPicPr>
                   </pic:nvPicPr>
                   <pic:blipFill>
-                    <a:blip r:embed="rId17">
+                    <a:blip r:embed="rId16">
                       <a:extLst>
                         <a:ext uri="{28A0092B-C50C-407E-A947-70E740481C1C}">
                           <a14:useLocalDpi xmlns:a14="http://schemas.microsoft.com/office/drawing/2010/main" val="0"/>
@@ -7066,7 +7064,7 @@
                   <pic:spPr bwMode="auto">
                     <a:xfrm>
                       <a:off x="0" y="0"/>
-                      <a:ext cx="5903041" cy="1079050"/>
+                      <a:ext cx="5903038" cy="1079050"/>
                     </a:xfrm>
                     <a:prstGeom prst="rect">
                       <a:avLst/>
@@ -7082,13 +7080,13 @@
           </wp:inline>
         </w:drawing>
       </w:r>
-      <w:commentRangeStart w:id="27"/>
-      <w:commentRangeEnd w:id="27"/>
+      <w:commentRangeStart w:id="26"/>
+      <w:commentRangeEnd w:id="26"/>
       <w:r>
         <w:rPr>
           <w:rStyle w:val="Marquedecommentaire"/>
         </w:rPr>
-        <w:commentReference w:id="27"/>
+        <w:commentReference w:id="26"/>
       </w:r>
     </w:p>
     <w:p>
@@ -7099,14 +7097,27 @@
       <w:r>
         <w:t xml:space="preserve">Fig.  </w:t>
       </w:r>
-      <w:fldSimple w:instr=" SEQ Fig._ \* ARABIC ">
-        <w:r>
-          <w:rPr>
-            <w:noProof/>
-          </w:rPr>
-          <w:t>2</w:t>
-        </w:r>
-      </w:fldSimple>
+      <w:r>
+        <w:fldChar w:fldCharType="begin"/>
+      </w:r>
+      <w:r>
+        <w:instrText xml:space="preserve"> SEQ Fig._ \* ARABIC </w:instrText>
+      </w:r>
+      <w:r>
+        <w:fldChar w:fldCharType="separate"/>
+      </w:r>
+      <w:r>
+        <w:rPr>
+          <w:noProof/>
+        </w:rPr>
+        <w:t>2</w:t>
+      </w:r>
+      <w:r>
+        <w:rPr>
+          <w:noProof/>
+        </w:rPr>
+        <w:fldChar w:fldCharType="end"/>
+      </w:r>
       <w:r>
         <w:t xml:space="preserve"> </w:t>
       </w:r>
@@ -7207,18 +7218,33 @@
         </w:numPr>
       </w:pPr>
       <w:r>
-        <w:t>Le lien « Déconnexion »</w:t>
+        <w:t>Le lien « Déconnexion</w:t>
+      </w:r>
+      <w:r>
+        <w:t> »</w:t>
+      </w:r>
+      <w:r>
+        <w:t> </w:t>
+      </w:r>
+      <w:r>
+        <w:t xml:space="preserve">permet à l’utilisateur de se déconnecter du </w:t>
+      </w:r>
+      <w:r>
+        <w:t>site.</w:t>
       </w:r>
     </w:p>
     <w:p>
       <w:pPr>
         <w:pStyle w:val="Titre3"/>
       </w:pPr>
-      <w:bookmarkStart w:id="28" w:name="_Toc8578630"/>
-      <w:r>
-        <w:t>Page « A propos »</w:t>
-      </w:r>
-      <w:bookmarkEnd w:id="28"/>
+      <w:bookmarkStart w:id="27" w:name="_Toc8578630"/>
+      <w:r>
+        <w:t xml:space="preserve">Page </w:t>
+      </w:r>
+      <w:bookmarkEnd w:id="27"/>
+      <w:r>
+        <w:t>d’accueil</w:t>
+      </w:r>
     </w:p>
     <w:p>
       <w:pPr>
@@ -7230,9 +7256,9 @@
           <w:lang w:eastAsia="fr-CH"/>
         </w:rPr>
         <w:drawing>
-          <wp:inline distT="0" distB="0" distL="0" distR="0" wp14:anchorId="33B17233" wp14:editId="4E3B41AF">
-            <wp:extent cx="5760720" cy="4398010"/>
-            <wp:effectExtent l="0" t="0" r="0" b="2540"/>
+          <wp:inline distT="0" distB="0" distL="0" distR="0" wp14:anchorId="33B17233" wp14:editId="1925120A">
+            <wp:extent cx="5760720" cy="4397969"/>
+            <wp:effectExtent l="0" t="0" r="0" b="3175"/>
             <wp:docPr id="14" name="Image 14"/>
             <wp:cNvGraphicFramePr>
               <a:graphicFrameLocks xmlns:a="http://schemas.openxmlformats.org/drawingml/2006/main" noChangeAspect="1"/>
@@ -7245,7 +7271,7 @@
                     <pic:cNvPicPr/>
                   </pic:nvPicPr>
                   <pic:blipFill>
-                    <a:blip r:embed="rId18">
+                    <a:blip r:embed="rId17">
                       <a:extLst>
                         <a:ext uri="{28A0092B-C50C-407E-A947-70E740481C1C}">
                           <a14:useLocalDpi xmlns:a14="http://schemas.microsoft.com/office/drawing/2010/main" val="0"/>
@@ -7259,7 +7285,7 @@
                   <pic:spPr>
                     <a:xfrm>
                       <a:off x="0" y="0"/>
-                      <a:ext cx="5760720" cy="4398010"/>
+                      <a:ext cx="5760720" cy="4397969"/>
                     </a:xfrm>
                     <a:prstGeom prst="rect">
                       <a:avLst/>
@@ -7280,33 +7306,61 @@
       <w:r>
         <w:t xml:space="preserve">Fig.  </w:t>
       </w:r>
-      <w:fldSimple w:instr=" SEQ Fig._ \* ARABIC ">
-        <w:r>
-          <w:rPr>
-            <w:noProof/>
-          </w:rPr>
-          <w:t>3</w:t>
-        </w:r>
-      </w:fldSimple>
-      <w:r>
-        <w:t xml:space="preserve"> - Page "A propos"</w:t>
+      <w:r>
+        <w:fldChar w:fldCharType="begin"/>
+      </w:r>
+      <w:r>
+        <w:instrText xml:space="preserve"> SEQ Fig._ \* ARABIC </w:instrText>
+      </w:r>
+      <w:r>
+        <w:fldChar w:fldCharType="separate"/>
+      </w:r>
+      <w:r>
+        <w:rPr>
+          <w:noProof/>
+        </w:rPr>
+        <w:t>3</w:t>
+      </w:r>
+      <w:r>
+        <w:rPr>
+          <w:noProof/>
+        </w:rPr>
+        <w:fldChar w:fldCharType="end"/>
+      </w:r>
+      <w:r>
+        <w:t xml:space="preserve"> - Page </w:t>
+      </w:r>
+      <w:r>
+        <w:t>d’accueil</w:t>
       </w:r>
     </w:p>
     <w:p>
       <w:r>
         <w:lastRenderedPageBreak/>
-        <w:t>La page « A propos » est la page d’accueil du site, elle permet à l’utilisateur de consulter les informations personnelles du réparateur.</w:t>
+        <w:t xml:space="preserve">La page </w:t>
+      </w:r>
+      <w:r>
+        <w:t>d’accueil accueille l’utilisateur</w:t>
+      </w:r>
+      <w:r>
+        <w:t xml:space="preserve"> et lui permet</w:t>
+      </w:r>
+      <w:r>
+        <w:t xml:space="preserve"> de consulter les informations personnelles du réparateur.</w:t>
       </w:r>
     </w:p>
     <w:p>
       <w:pPr>
         <w:pStyle w:val="Titre3"/>
       </w:pPr>
-      <w:bookmarkStart w:id="29" w:name="_Toc8578631"/>
-      <w:r>
-        <w:t>Page « Contact »</w:t>
-      </w:r>
-      <w:bookmarkEnd w:id="29"/>
+      <w:bookmarkStart w:id="28" w:name="_Toc8578631"/>
+      <w:r>
+        <w:t xml:space="preserve">Page </w:t>
+      </w:r>
+      <w:bookmarkEnd w:id="28"/>
+      <w:r>
+        <w:t>de contact</w:t>
+      </w:r>
     </w:p>
     <w:p>
       <w:pPr>
@@ -7320,13 +7374,13 @@
         <mc:AlternateContent>
           <mc:Choice Requires="wps">
             <w:drawing>
-              <wp:anchor distT="0" distB="0" distL="114300" distR="114300" simplePos="0" relativeHeight="251683840" behindDoc="0" locked="0" layoutInCell="1" allowOverlap="1" wp14:anchorId="1E9E13C6" wp14:editId="5253C4CB">
+              <wp:anchor distT="0" distB="0" distL="114300" distR="114300" simplePos="0" relativeHeight="251683840" behindDoc="0" locked="0" layoutInCell="1" allowOverlap="1" wp14:anchorId="1E9E13C6" wp14:editId="41F43E5B">
                 <wp:simplePos x="0" y="0"/>
                 <wp:positionH relativeFrom="margin">
                   <wp:posOffset>1057275</wp:posOffset>
                 </wp:positionH>
                 <wp:positionV relativeFrom="paragraph">
-                  <wp:posOffset>3533775</wp:posOffset>
+                  <wp:posOffset>3543300</wp:posOffset>
                 </wp:positionV>
                 <wp:extent cx="466725" cy="457200"/>
                 <wp:effectExtent l="0" t="0" r="0" b="0"/>
@@ -7430,7 +7484,7 @@
           </mc:Choice>
           <mc:Fallback>
             <w:pict>
-              <v:shape w14:anchorId="1E9E13C6" id="Zone de texte 17" o:spid="_x0000_s1037" type="#_x0000_t202" style="position:absolute;left:0;text-align:left;margin-left:83.25pt;margin-top:278.25pt;width:36.75pt;height:36pt;z-index:251683840;visibility:visible;mso-wrap-style:square;mso-width-percent:0;mso-height-percent:0;mso-wrap-distance-left:9pt;mso-wrap-distance-top:0;mso-wrap-distance-right:9pt;mso-wrap-distance-bottom:0;mso-position-horizontal:absolute;mso-position-horizontal-relative:margin;mso-position-vertical:absolute;mso-position-vertical-relative:text;mso-width-percent:0;mso-height-percent:0;mso-width-relative:margin;mso-height-relative:margin;v-text-anchor:top" o:gfxdata="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" filled="f" stroked="f">
+              <v:shape w14:anchorId="1E9E13C6" id="Zone de texte 17" o:spid="_x0000_s1037" type="#_x0000_t202" style="position:absolute;left:0;text-align:left;margin-left:83.25pt;margin-top:279pt;width:36.75pt;height:36pt;z-index:251683840;visibility:visible;mso-wrap-style:square;mso-width-percent:0;mso-height-percent:0;mso-wrap-distance-left:9pt;mso-wrap-distance-top:0;mso-wrap-distance-right:9pt;mso-wrap-distance-bottom:0;mso-position-horizontal:absolute;mso-position-horizontal-relative:margin;mso-position-vertical:absolute;mso-position-vertical-relative:text;mso-width-percent:0;mso-height-percent:0;mso-width-relative:margin;mso-height-relative:margin;v-text-anchor:top" o:gfxdata="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" filled="f" stroked="f">
                 <v:textbox>
                   <w:txbxContent>
                     <w:p>
@@ -7503,9 +7557,9 @@
           <w:lang w:eastAsia="fr-CH"/>
         </w:rPr>
         <w:drawing>
-          <wp:inline distT="0" distB="0" distL="0" distR="0" wp14:anchorId="33A41D11" wp14:editId="72B18100">
-            <wp:extent cx="5760720" cy="4398010"/>
-            <wp:effectExtent l="0" t="0" r="0" b="2540"/>
+          <wp:inline distT="0" distB="0" distL="0" distR="0" wp14:anchorId="33A41D11" wp14:editId="6613D18B">
+            <wp:extent cx="5760720" cy="4397969"/>
+            <wp:effectExtent l="0" t="0" r="0" b="3175"/>
             <wp:docPr id="16" name="Image 16"/>
             <wp:cNvGraphicFramePr>
               <a:graphicFrameLocks xmlns:a="http://schemas.openxmlformats.org/drawingml/2006/main" noChangeAspect="1"/>
@@ -7518,7 +7572,7 @@
                     <pic:cNvPicPr/>
                   </pic:nvPicPr>
                   <pic:blipFill>
-                    <a:blip r:embed="rId19">
+                    <a:blip r:embed="rId18">
                       <a:extLst>
                         <a:ext uri="{28A0092B-C50C-407E-A947-70E740481C1C}">
                           <a14:useLocalDpi xmlns:a14="http://schemas.microsoft.com/office/drawing/2010/main" val="0"/>
@@ -7532,7 +7586,7 @@
                   <pic:spPr>
                     <a:xfrm>
                       <a:off x="0" y="0"/>
-                      <a:ext cx="5760720" cy="4398010"/>
+                      <a:ext cx="5760720" cy="4397969"/>
                     </a:xfrm>
                     <a:prstGeom prst="rect">
                       <a:avLst/>
@@ -7553,14 +7607,27 @@
       <w:r>
         <w:t xml:space="preserve">Fig.  </w:t>
       </w:r>
-      <w:fldSimple w:instr=" SEQ Fig._ \* ARABIC ">
-        <w:r>
-          <w:rPr>
-            <w:noProof/>
-          </w:rPr>
-          <w:t>4</w:t>
-        </w:r>
-      </w:fldSimple>
+      <w:r>
+        <w:fldChar w:fldCharType="begin"/>
+      </w:r>
+      <w:r>
+        <w:instrText xml:space="preserve"> SEQ Fig._ \* ARABIC </w:instrText>
+      </w:r>
+      <w:r>
+        <w:fldChar w:fldCharType="separate"/>
+      </w:r>
+      <w:r>
+        <w:rPr>
+          <w:noProof/>
+        </w:rPr>
+        <w:t>4</w:t>
+      </w:r>
+      <w:r>
+        <w:rPr>
+          <w:noProof/>
+        </w:rPr>
+        <w:fldChar w:fldCharType="end"/>
+      </w:r>
       <w:r>
         <w:t xml:space="preserve"> - Page "Contact"</w:t>
       </w:r>
@@ -7607,12 +7674,15 @@
       <w:pPr>
         <w:pStyle w:val="Titre3"/>
       </w:pPr>
-      <w:bookmarkStart w:id="30" w:name="_Toc8578632"/>
+      <w:bookmarkStart w:id="29" w:name="_Toc8578632"/>
       <w:r>
         <w:lastRenderedPageBreak/>
-        <w:t>Page « Avis »</w:t>
-      </w:r>
-      <w:bookmarkEnd w:id="30"/>
+        <w:t>Page d’a</w:t>
+      </w:r>
+      <w:r>
+        <w:t>vis</w:t>
+      </w:r>
+      <w:bookmarkEnd w:id="29"/>
     </w:p>
     <w:p>
       <w:pPr>
@@ -7626,13 +7696,13 @@
         <mc:AlternateContent>
           <mc:Choice Requires="wps">
             <w:drawing>
-              <wp:anchor distT="0" distB="0" distL="114300" distR="114300" simplePos="0" relativeHeight="251685888" behindDoc="0" locked="0" layoutInCell="1" allowOverlap="1" wp14:anchorId="11ED740A" wp14:editId="1EAED45D">
+              <wp:anchor distT="0" distB="0" distL="114300" distR="114300" simplePos="0" relativeHeight="251685888" behindDoc="0" locked="0" layoutInCell="1" allowOverlap="1" wp14:anchorId="11ED740A" wp14:editId="0A790FAA">
                 <wp:simplePos x="0" y="0"/>
                 <wp:positionH relativeFrom="margin">
                   <wp:posOffset>1409700</wp:posOffset>
                 </wp:positionH>
                 <wp:positionV relativeFrom="paragraph">
-                  <wp:posOffset>1867535</wp:posOffset>
+                  <wp:posOffset>1877060</wp:posOffset>
                 </wp:positionV>
                 <wp:extent cx="466725" cy="457200"/>
                 <wp:effectExtent l="0" t="0" r="0" b="0"/>
@@ -7736,7 +7806,7 @@
           </mc:Choice>
           <mc:Fallback>
             <w:pict>
-              <v:shape w14:anchorId="11ED740A" id="Zone de texte 20" o:spid="_x0000_s1038" type="#_x0000_t202" style="position:absolute;left:0;text-align:left;margin-left:111pt;margin-top:147.05pt;width:36.75pt;height:36pt;z-index:251685888;visibility:visible;mso-wrap-style:square;mso-width-percent:0;mso-height-percent:0;mso-wrap-distance-left:9pt;mso-wrap-distance-top:0;mso-wrap-distance-right:9pt;mso-wrap-distance-bottom:0;mso-position-horizontal:absolute;mso-position-horizontal-relative:margin;mso-position-vertical:absolute;mso-position-vertical-relative:text;mso-width-percent:0;mso-height-percent:0;mso-width-relative:margin;mso-height-relative:margin;v-text-anchor:top" o:gfxdata="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" filled="f" stroked="f">
+              <v:shape w14:anchorId="11ED740A" id="Zone de texte 20" o:spid="_x0000_s1038" type="#_x0000_t202" style="position:absolute;left:0;text-align:left;margin-left:111pt;margin-top:147.8pt;width:36.75pt;height:36pt;z-index:251685888;visibility:visible;mso-wrap-style:square;mso-width-percent:0;mso-height-percent:0;mso-wrap-distance-left:9pt;mso-wrap-distance-top:0;mso-wrap-distance-right:9pt;mso-wrap-distance-bottom:0;mso-position-horizontal:absolute;mso-position-horizontal-relative:margin;mso-position-vertical:absolute;mso-position-vertical-relative:text;mso-width-percent:0;mso-height-percent:0;mso-width-relative:margin;mso-height-relative:margin;v-text-anchor:top" o:gfxdata="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" filled="f" stroked="f">
                 <v:textbox>
                   <w:txbxContent>
                     <w:p>
@@ -7809,9 +7879,9 @@
           <w:lang w:eastAsia="fr-CH"/>
         </w:rPr>
         <w:drawing>
-          <wp:inline distT="0" distB="0" distL="0" distR="0" wp14:anchorId="7C60767E" wp14:editId="3415B4E6">
-            <wp:extent cx="5760720" cy="4398010"/>
-            <wp:effectExtent l="0" t="0" r="0" b="2540"/>
+          <wp:inline distT="0" distB="0" distL="0" distR="0" wp14:anchorId="7C60767E" wp14:editId="119A0DA0">
+            <wp:extent cx="5760720" cy="4397969"/>
+            <wp:effectExtent l="0" t="0" r="0" b="3175"/>
             <wp:docPr id="19" name="Image 19"/>
             <wp:cNvGraphicFramePr>
               <a:graphicFrameLocks xmlns:a="http://schemas.openxmlformats.org/drawingml/2006/main" noChangeAspect="1"/>
@@ -7824,7 +7894,7 @@
                     <pic:cNvPicPr/>
                   </pic:nvPicPr>
                   <pic:blipFill>
-                    <a:blip r:embed="rId20">
+                    <a:blip r:embed="rId19">
                       <a:extLst>
                         <a:ext uri="{28A0092B-C50C-407E-A947-70E740481C1C}">
                           <a14:useLocalDpi xmlns:a14="http://schemas.microsoft.com/office/drawing/2010/main" val="0"/>
@@ -7838,7 +7908,7 @@
                   <pic:spPr>
                     <a:xfrm>
                       <a:off x="0" y="0"/>
-                      <a:ext cx="5760720" cy="4398010"/>
+                      <a:ext cx="5760720" cy="4397969"/>
                     </a:xfrm>
                     <a:prstGeom prst="rect">
                       <a:avLst/>
@@ -7850,6 +7920,8 @@
           </wp:inline>
         </w:drawing>
       </w:r>
+      <w:bookmarkStart w:id="30" w:name="_GoBack"/>
+      <w:bookmarkEnd w:id="30"/>
     </w:p>
     <w:p>
       <w:pPr>
@@ -7859,16 +7931,29 @@
       <w:r>
         <w:t xml:space="preserve">Fig.  </w:t>
       </w:r>
-      <w:fldSimple w:instr=" SEQ Fig._ \* ARABIC ">
-        <w:r>
-          <w:rPr>
-            <w:noProof/>
-          </w:rPr>
-          <w:t>5</w:t>
-        </w:r>
-      </w:fldSimple>
-      <w:r>
-        <w:t xml:space="preserve"> - Page "Avis"</w:t>
+      <w:r>
+        <w:fldChar w:fldCharType="begin"/>
+      </w:r>
+      <w:r>
+        <w:instrText xml:space="preserve"> SEQ Fig._ \* ARABIC </w:instrText>
+      </w:r>
+      <w:r>
+        <w:fldChar w:fldCharType="separate"/>
+      </w:r>
+      <w:r>
+        <w:rPr>
+          <w:noProof/>
+        </w:rPr>
+        <w:t>5</w:t>
+      </w:r>
+      <w:r>
+        <w:rPr>
+          <w:noProof/>
+        </w:rPr>
+        <w:fldChar w:fldCharType="end"/>
+      </w:r>
+      <w:r>
+        <w:t xml:space="preserve"> - Page d’avis</w:t>
       </w:r>
     </w:p>
     <w:p>
@@ -8028,7 +8113,7 @@
               </wp:anchor>
             </w:drawing>
           </mc:Choice>
-          <mc:Fallback>
+          <mc:Fallback xmlns:w16cid="http://schemas.microsoft.com/office/word/2016/wordml/cid" xmlns:am3d="http://schemas.microsoft.com/office/drawing/2017/model3d" xmlns:aink="http://schemas.microsoft.com/office/drawing/2016/ink" xmlns:cx8="http://schemas.microsoft.com/office/drawing/2016/5/14/chartex" xmlns:cx7="http://schemas.microsoft.com/office/drawing/2016/5/13/chartex" xmlns:cx6="http://schemas.microsoft.com/office/drawing/2016/5/12/chartex" xmlns:cx5="http://schemas.microsoft.com/office/drawing/2016/5/11/chartex" xmlns:cx4="http://schemas.microsoft.com/office/drawing/2016/5/10/chartex" xmlns:cx3="http://schemas.microsoft.com/office/drawing/2016/5/9/chartex" xmlns:cx2="http://schemas.microsoft.com/office/drawing/2015/10/21/chartex" xmlns:cx1="http://schemas.microsoft.com/office/drawing/2015/9/8/chartex">
             <w:pict>
               <v:shape w14:anchorId="16FF8E7D" id="Zone de texte 22" o:spid="_x0000_s1039" type="#_x0000_t202" style="position:absolute;left:0;text-align:left;margin-left:286.9pt;margin-top:167.6pt;width:36.75pt;height:36pt;z-index:251687936;visibility:visible;mso-wrap-style:square;mso-width-percent:0;mso-height-percent:0;mso-wrap-distance-left:9pt;mso-wrap-distance-top:0;mso-wrap-distance-right:9pt;mso-wrap-distance-bottom:0;mso-position-horizontal:absolute;mso-position-horizontal-relative:margin;mso-position-vertical:absolute;mso-position-vertical-relative:text;mso-width-percent:0;mso-height-percent:0;mso-width-relative:margin;mso-height-relative:margin;v-text-anchor:top" o:gfxdata="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" filled="f" stroked="f">
                 <v:textbox>
@@ -8103,9 +8188,9 @@
           <w:lang w:eastAsia="fr-CH"/>
         </w:rPr>
         <w:drawing>
-          <wp:inline distT="0" distB="0" distL="0" distR="0" wp14:anchorId="4D6A1EA0" wp14:editId="375D9F95">
-            <wp:extent cx="5760720" cy="4398010"/>
-            <wp:effectExtent l="0" t="0" r="0" b="2540"/>
+          <wp:inline distT="0" distB="0" distL="0" distR="0" wp14:anchorId="4D6A1EA0" wp14:editId="74EDD27E">
+            <wp:extent cx="5760720" cy="4397969"/>
+            <wp:effectExtent l="0" t="0" r="0" b="3175"/>
             <wp:docPr id="21" name="Image 21"/>
             <wp:cNvGraphicFramePr>
               <a:graphicFrameLocks xmlns:a="http://schemas.openxmlformats.org/drawingml/2006/main" noChangeAspect="1"/>
@@ -8118,7 +8203,7 @@
                     <pic:cNvPicPr/>
                   </pic:nvPicPr>
                   <pic:blipFill>
-                    <a:blip r:embed="rId21">
+                    <a:blip r:embed="rId20">
                       <a:extLst>
                         <a:ext uri="{28A0092B-C50C-407E-A947-70E740481C1C}">
                           <a14:useLocalDpi xmlns:a14="http://schemas.microsoft.com/office/drawing/2010/main" val="0"/>
@@ -8132,7 +8217,7 @@
                   <pic:spPr>
                     <a:xfrm>
                       <a:off x="0" y="0"/>
-                      <a:ext cx="5760720" cy="4398010"/>
+                      <a:ext cx="5760720" cy="4397969"/>
                     </a:xfrm>
                     <a:prstGeom prst="rect">
                       <a:avLst/>
@@ -8153,14 +8238,27 @@
       <w:r>
         <w:t xml:space="preserve">Fig.  </w:t>
       </w:r>
-      <w:fldSimple w:instr=" SEQ Fig._ \* ARABIC ">
-        <w:r>
-          <w:rPr>
-            <w:noProof/>
-          </w:rPr>
-          <w:t>6</w:t>
-        </w:r>
-      </w:fldSimple>
+      <w:r>
+        <w:fldChar w:fldCharType="begin"/>
+      </w:r>
+      <w:r>
+        <w:instrText xml:space="preserve"> SEQ Fig._ \* ARABIC </w:instrText>
+      </w:r>
+      <w:r>
+        <w:fldChar w:fldCharType="separate"/>
+      </w:r>
+      <w:r>
+        <w:rPr>
+          <w:noProof/>
+        </w:rPr>
+        <w:t>6</w:t>
+      </w:r>
+      <w:r>
+        <w:rPr>
+          <w:noProof/>
+        </w:rPr>
+        <w:fldChar w:fldCharType="end"/>
+      </w:r>
       <w:r>
         <w:t xml:space="preserve"> - Page de connexion</w:t>
       </w:r>
@@ -8189,9 +8287,26 @@
       <w:bookmarkStart w:id="32" w:name="_Toc8578634"/>
       <w:r>
         <w:lastRenderedPageBreak/>
-        <w:t>Page « Calendrier »</w:t>
+        <w:t xml:space="preserve">Page </w:t>
+      </w:r>
+      <w:commentRangeStart w:id="33"/>
+      <w:r>
+        <w:t>c</w:t>
+      </w:r>
+      <w:r>
+        <w:t>alendrier</w:t>
       </w:r>
       <w:bookmarkEnd w:id="32"/>
+      <w:commentRangeEnd w:id="33"/>
+      <w:r>
+        <w:rPr>
+          <w:rStyle w:val="Marquedecommentaire"/>
+          <w:rFonts w:eastAsiaTheme="minorHAnsi" w:cstheme="minorBidi"/>
+          <w:b w:val="0"/>
+          <w:color w:val="auto"/>
+        </w:rPr>
+        <w:commentReference w:id="33"/>
+      </w:r>
     </w:p>
     <w:p>
       <w:pPr>
@@ -8313,7 +8428,7 @@
               </wp:anchor>
             </w:drawing>
           </mc:Choice>
-          <mc:Fallback>
+          <mc:Fallback xmlns:w16cid="http://schemas.microsoft.com/office/word/2016/wordml/cid" xmlns:am3d="http://schemas.microsoft.com/office/drawing/2017/model3d" xmlns:aink="http://schemas.microsoft.com/office/drawing/2016/ink" xmlns:cx8="http://schemas.microsoft.com/office/drawing/2016/5/14/chartex" xmlns:cx7="http://schemas.microsoft.com/office/drawing/2016/5/13/chartex" xmlns:cx6="http://schemas.microsoft.com/office/drawing/2016/5/12/chartex" xmlns:cx5="http://schemas.microsoft.com/office/drawing/2016/5/11/chartex" xmlns:cx4="http://schemas.microsoft.com/office/drawing/2016/5/10/chartex" xmlns:cx3="http://schemas.microsoft.com/office/drawing/2016/5/9/chartex" xmlns:cx2="http://schemas.microsoft.com/office/drawing/2015/10/21/chartex" xmlns:cx1="http://schemas.microsoft.com/office/drawing/2015/9/8/chartex">
             <w:pict>
               <v:shape w14:anchorId="73D18E14" id="Zone de texte 24" o:spid="_x0000_s1040" type="#_x0000_t202" style="position:absolute;left:0;text-align:left;margin-left:157.5pt;margin-top:141.95pt;width:36.75pt;height:36pt;z-index:251689984;visibility:visible;mso-wrap-style:square;mso-width-percent:0;mso-height-percent:0;mso-wrap-distance-left:9pt;mso-wrap-distance-top:0;mso-wrap-distance-right:9pt;mso-wrap-distance-bottom:0;mso-position-horizontal:absolute;mso-position-horizontal-relative:margin;mso-position-vertical:absolute;mso-position-vertical-relative:text;mso-width-percent:0;mso-height-percent:0;mso-width-relative:margin;mso-height-relative:margin;v-text-anchor:top" o:gfxdata="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" filled="f" stroked="f">
                 <v:textbox>
@@ -8403,7 +8518,7 @@
                     <pic:cNvPicPr/>
                   </pic:nvPicPr>
                   <pic:blipFill>
-                    <a:blip r:embed="rId22">
+                    <a:blip r:embed="rId21">
                       <a:extLst>
                         <a:ext uri="{28A0092B-C50C-407E-A947-70E740481C1C}">
                           <a14:useLocalDpi xmlns:a14="http://schemas.microsoft.com/office/drawing/2010/main" val="0"/>
@@ -8438,16 +8553,29 @@
       <w:r>
         <w:t xml:space="preserve">Fig.  </w:t>
       </w:r>
-      <w:fldSimple w:instr=" SEQ Fig._ \* ARABIC ">
-        <w:r>
-          <w:rPr>
-            <w:noProof/>
-          </w:rPr>
-          <w:t>7</w:t>
-        </w:r>
-      </w:fldSimple>
-      <w:r>
-        <w:t xml:space="preserve"> - Page "Calendrier"</w:t>
+      <w:r>
+        <w:fldChar w:fldCharType="begin"/>
+      </w:r>
+      <w:r>
+        <w:instrText xml:space="preserve"> SEQ Fig._ \* ARABIC </w:instrText>
+      </w:r>
+      <w:r>
+        <w:fldChar w:fldCharType="separate"/>
+      </w:r>
+      <w:r>
+        <w:rPr>
+          <w:noProof/>
+        </w:rPr>
+        <w:t>7</w:t>
+      </w:r>
+      <w:r>
+        <w:rPr>
+          <w:noProof/>
+        </w:rPr>
+        <w:fldChar w:fldCharType="end"/>
+      </w:r>
+      <w:r>
+        <w:t xml:space="preserve"> - Page calendrier</w:t>
       </w:r>
     </w:p>
     <w:p>
@@ -8471,12 +8599,12 @@
       <w:pPr>
         <w:pStyle w:val="Titre3"/>
       </w:pPr>
-      <w:bookmarkStart w:id="33" w:name="_Toc8578635"/>
+      <w:bookmarkStart w:id="34" w:name="_Toc8578635"/>
       <w:r>
         <w:lastRenderedPageBreak/>
         <w:t>Page « Demande »</w:t>
       </w:r>
-      <w:bookmarkEnd w:id="33"/>
+      <w:bookmarkEnd w:id="34"/>
     </w:p>
     <w:p>
       <w:pPr>
@@ -8598,7 +8726,7 @@
               </wp:anchor>
             </w:drawing>
           </mc:Choice>
-          <mc:Fallback>
+          <mc:Fallback xmlns:w16cid="http://schemas.microsoft.com/office/word/2016/wordml/cid" xmlns:am3d="http://schemas.microsoft.com/office/drawing/2017/model3d" xmlns:aink="http://schemas.microsoft.com/office/drawing/2016/ink" xmlns:cx8="http://schemas.microsoft.com/office/drawing/2016/5/14/chartex" xmlns:cx7="http://schemas.microsoft.com/office/drawing/2016/5/13/chartex" xmlns:cx6="http://schemas.microsoft.com/office/drawing/2016/5/12/chartex" xmlns:cx5="http://schemas.microsoft.com/office/drawing/2016/5/11/chartex" xmlns:cx4="http://schemas.microsoft.com/office/drawing/2016/5/10/chartex" xmlns:cx3="http://schemas.microsoft.com/office/drawing/2016/5/9/chartex" xmlns:cx2="http://schemas.microsoft.com/office/drawing/2015/10/21/chartex" xmlns:cx1="http://schemas.microsoft.com/office/drawing/2015/9/8/chartex">
             <w:pict>
               <v:shape w14:anchorId="11CA7948" id="Zone de texte 28" o:spid="_x0000_s1041" type="#_x0000_t202" style="position:absolute;left:0;text-align:left;margin-left:388.9pt;margin-top:125.6pt;width:36.75pt;height:36pt;z-index:251694080;visibility:visible;mso-wrap-style:square;mso-width-percent:0;mso-height-percent:0;mso-wrap-distance-left:9pt;mso-wrap-distance-top:0;mso-wrap-distance-right:9pt;mso-wrap-distance-bottom:0;mso-position-horizontal:absolute;mso-position-horizontal-relative:margin;mso-position-vertical:absolute;mso-position-vertical-relative:text;mso-width-percent:0;mso-height-percent:0;mso-width-relative:margin;mso-height-relative:margin;v-text-anchor:top" o:gfxdata="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" filled="f" stroked="f">
                 <v:textbox>
@@ -8688,7 +8816,7 @@
                     <pic:cNvPicPr/>
                   </pic:nvPicPr>
                   <pic:blipFill>
-                    <a:blip r:embed="rId23">
+                    <a:blip r:embed="rId22">
                       <a:extLst>
                         <a:ext uri="{28A0092B-C50C-407E-A947-70E740481C1C}">
                           <a14:useLocalDpi xmlns:a14="http://schemas.microsoft.com/office/drawing/2010/main" val="0"/>
@@ -8723,14 +8851,27 @@
       <w:r>
         <w:t xml:space="preserve">Fig.  </w:t>
       </w:r>
-      <w:fldSimple w:instr=" SEQ Fig._ \* ARABIC ">
-        <w:r>
-          <w:rPr>
-            <w:noProof/>
-          </w:rPr>
-          <w:t>8</w:t>
-        </w:r>
-      </w:fldSimple>
+      <w:r>
+        <w:fldChar w:fldCharType="begin"/>
+      </w:r>
+      <w:r>
+        <w:instrText xml:space="preserve"> SEQ Fig._ \* ARABIC </w:instrText>
+      </w:r>
+      <w:r>
+        <w:fldChar w:fldCharType="separate"/>
+      </w:r>
+      <w:r>
+        <w:rPr>
+          <w:noProof/>
+        </w:rPr>
+        <w:t>8</w:t>
+      </w:r>
+      <w:r>
+        <w:rPr>
+          <w:noProof/>
+        </w:rPr>
+        <w:fldChar w:fldCharType="end"/>
+      </w:r>
       <w:r>
         <w:t xml:space="preserve"> - Page "Demande"</w:t>
       </w:r>
@@ -8775,51 +8916,51 @@
       <w:pPr>
         <w:pStyle w:val="Titre2"/>
       </w:pPr>
-      <w:bookmarkStart w:id="34" w:name="_Toc8578636"/>
+      <w:bookmarkStart w:id="35" w:name="_Toc8578636"/>
       <w:r>
         <w:t>Cas d’utilisation</w:t>
       </w:r>
-      <w:bookmarkEnd w:id="34"/>
+      <w:bookmarkEnd w:id="35"/>
     </w:p>
     <w:p>
       <w:pPr>
         <w:pStyle w:val="Titre3"/>
       </w:pPr>
-      <w:bookmarkStart w:id="35" w:name="_Toc8578637"/>
+      <w:bookmarkStart w:id="36" w:name="_Toc8578637"/>
       <w:r>
         <w:t>Diagramme des cas d’utilisation</w:t>
       </w:r>
-      <w:bookmarkEnd w:id="35"/>
+      <w:bookmarkEnd w:id="36"/>
     </w:p>
     <w:p>
       <w:pPr>
         <w:pStyle w:val="Titre3"/>
       </w:pPr>
-      <w:bookmarkStart w:id="36" w:name="_Toc8578638"/>
+      <w:bookmarkStart w:id="37" w:name="_Toc8578638"/>
       <w:r>
         <w:t>Utilisateur</w:t>
       </w:r>
-      <w:bookmarkEnd w:id="36"/>
+      <w:bookmarkEnd w:id="37"/>
     </w:p>
     <w:p>
       <w:pPr>
         <w:pStyle w:val="Titre1"/>
       </w:pPr>
-      <w:bookmarkStart w:id="37" w:name="_Toc8578639"/>
+      <w:bookmarkStart w:id="38" w:name="_Toc8578639"/>
       <w:r>
         <w:t>Analyse organique</w:t>
       </w:r>
-      <w:bookmarkEnd w:id="37"/>
+      <w:bookmarkEnd w:id="38"/>
     </w:p>
     <w:p/>
     <w:p/>
     <w:sectPr>
-      <w:headerReference w:type="even" r:id="rId24"/>
-      <w:headerReference w:type="default" r:id="rId25"/>
-      <w:footerReference w:type="even" r:id="rId26"/>
-      <w:footerReference w:type="default" r:id="rId27"/>
-      <w:headerReference w:type="first" r:id="rId28"/>
-      <w:footerReference w:type="first" r:id="rId29"/>
+      <w:headerReference w:type="even" r:id="rId23"/>
+      <w:headerReference w:type="default" r:id="rId24"/>
+      <w:footerReference w:type="even" r:id="rId25"/>
+      <w:footerReference w:type="default" r:id="rId26"/>
+      <w:headerReference w:type="first" r:id="rId27"/>
+      <w:footerReference w:type="first" r:id="rId28"/>
       <w:pgSz w:w="11906" w:h="16838"/>
       <w:pgMar w:top="1417" w:right="1417" w:bottom="1417" w:left="1417" w:header="708" w:footer="708" w:gutter="0"/>
       <w:pgNumType w:start="0"/>
@@ -8832,8 +8973,8 @@
 </file>
 
 <file path=word/comments.xml><?xml version="1.0" encoding="utf-8"?>
-<w:comments xmlns:wpc="http://schemas.microsoft.com/office/word/2010/wordprocessingCanvas" xmlns:cx="http://schemas.microsoft.com/office/drawing/2014/chartex" xmlns:cx1="http://schemas.microsoft.com/office/drawing/2015/9/8/chartex" xmlns:cx2="http://schemas.microsoft.com/office/drawing/2015/10/21/chartex" xmlns:cx3="http://schemas.microsoft.com/office/drawing/2016/5/9/chartex" xmlns:cx4="http://schemas.microsoft.com/office/drawing/2016/5/10/chartex" xmlns:cx5="http://schemas.microsoft.com/office/drawing/2016/5/11/chartex" xmlns:cx6="http://schemas.microsoft.com/office/drawing/2016/5/12/chartex" xmlns:cx7="http://schemas.microsoft.com/office/drawing/2016/5/13/chartex" xmlns:cx8="http://schemas.microsoft.com/office/drawing/2016/5/14/chartex" xmlns:mc="http://schemas.openxmlformats.org/markup-compatibility/2006" xmlns:aink="http://schemas.microsoft.com/office/drawing/2016/ink" xmlns:am3d="http://schemas.microsoft.com/office/drawing/2017/model3d" xmlns:o="urn:schemas-microsoft-com:office:office" xmlns:r="http://schemas.openxmlformats.org/officeDocument/2006/relationships" xmlns:m="http://schemas.openxmlformats.org/officeDocument/2006/math" xmlns:v="urn:schemas-microsoft-com:vml" xmlns:wp14="http://schemas.microsoft.com/office/word/2010/wordprocessingDrawing" xmlns:wp="http://schemas.openxmlformats.org/drawingml/2006/wordprocessingDrawing" xmlns:w10="urn:schemas-microsoft-com:office:word" xmlns:w="http://schemas.openxmlformats.org/wordprocessingml/2006/main" xmlns:w14="http://schemas.microsoft.com/office/word/2010/wordml" xmlns:w15="http://schemas.microsoft.com/office/word/2012/wordml" xmlns:w16cid="http://schemas.microsoft.com/office/word/2016/wordml/cid" xmlns:w16se="http://schemas.microsoft.com/office/word/2015/wordml/symex" xmlns:wpg="http://schemas.microsoft.com/office/word/2010/wordprocessingGroup" xmlns:wpi="http://schemas.microsoft.com/office/word/2010/wordprocessingInk" xmlns:wne="http://schemas.microsoft.com/office/word/2006/wordml" xmlns:wps="http://schemas.microsoft.com/office/word/2010/wordprocessingShape" mc:Ignorable="w14 w15 w16se w16cid wp14">
-  <w:comment w:id="25" w:author="JO-PC" w:date="2019-05-12T18:39:00Z" w:initials="J">
+<w:comments xmlns:wpc="http://schemas.microsoft.com/office/word/2010/wordprocessingCanvas" xmlns:cx="http://schemas.microsoft.com/office/drawing/2014/chartex" xmlns:mc="http://schemas.openxmlformats.org/markup-compatibility/2006" xmlns:o="urn:schemas-microsoft-com:office:office" xmlns:r="http://schemas.openxmlformats.org/officeDocument/2006/relationships" xmlns:m="http://schemas.openxmlformats.org/officeDocument/2006/math" xmlns:v="urn:schemas-microsoft-com:vml" xmlns:wp14="http://schemas.microsoft.com/office/word/2010/wordprocessingDrawing" xmlns:wp="http://schemas.openxmlformats.org/drawingml/2006/wordprocessingDrawing" xmlns:w10="urn:schemas-microsoft-com:office:word" xmlns:w="http://schemas.openxmlformats.org/wordprocessingml/2006/main" xmlns:w14="http://schemas.microsoft.com/office/word/2010/wordml" xmlns:w15="http://schemas.microsoft.com/office/word/2012/wordml" xmlns:w16se="http://schemas.microsoft.com/office/word/2015/wordml/symex" xmlns:wpg="http://schemas.microsoft.com/office/word/2010/wordprocessingGroup" xmlns:wpi="http://schemas.microsoft.com/office/word/2010/wordprocessingInk" xmlns:wne="http://schemas.microsoft.com/office/word/2006/wordml" xmlns:wps="http://schemas.microsoft.com/office/word/2010/wordprocessingShape" mc:Ignorable="w14 w15 w16se wp14">
+  <w:comment w:id="24" w:author="JO-PC" w:date="2019-05-12T18:39:00Z" w:initials="J">
     <w:p>
       <w:pPr>
         <w:pStyle w:val="Commentaire"/>
@@ -8857,7 +8998,7 @@
       </w:r>
     </w:p>
   </w:comment>
-  <w:comment w:id="27" w:author="ADMINC306" w:date="2019-05-09T16:20:00Z" w:initials="A">
+  <w:comment w:id="26" w:author="ADMINC306" w:date="2019-05-09T16:20:00Z" w:initials="A">
     <w:p>
       <w:pPr>
         <w:pStyle w:val="Commentaire"/>
@@ -8876,15 +9017,32 @@
         <w:t> »connexion</w:t>
       </w:r>
       <w:proofErr w:type="gramEnd"/>
+    </w:p>
+  </w:comment>
+  <w:comment w:id="33" w:author="ADMINC306" w:date="2019-05-13T16:40:00Z" w:initials="A">
+    <w:p>
+      <w:pPr>
+        <w:pStyle w:val="Commentaire"/>
+      </w:pPr>
+      <w:r>
+        <w:rPr>
+          <w:rStyle w:val="Marquedecommentaire"/>
+        </w:rPr>
+        <w:annotationRef/>
+      </w:r>
+      <w:r>
+        <w:t>Je suis ici</w:t>
+      </w:r>
     </w:p>
   </w:comment>
 </w:comments>
 </file>
 
 <file path=word/commentsExtended.xml><?xml version="1.0" encoding="utf-8"?>
-<w15:commentsEx xmlns:wpc="http://schemas.microsoft.com/office/word/2010/wordprocessingCanvas" xmlns:cx="http://schemas.microsoft.com/office/drawing/2014/chartex" xmlns:cx1="http://schemas.microsoft.com/office/drawing/2015/9/8/chartex" xmlns:cx2="http://schemas.microsoft.com/office/drawing/2015/10/21/chartex" xmlns:cx3="http://schemas.microsoft.com/office/drawing/2016/5/9/chartex" xmlns:cx4="http://schemas.microsoft.com/office/drawing/2016/5/10/chartex" xmlns:cx5="http://schemas.microsoft.com/office/drawing/2016/5/11/chartex" xmlns:cx6="http://schemas.microsoft.com/office/drawing/2016/5/12/chartex" xmlns:cx7="http://schemas.microsoft.com/office/drawing/2016/5/13/chartex" xmlns:cx8="http://schemas.microsoft.com/office/drawing/2016/5/14/chartex" xmlns:mc="http://schemas.openxmlformats.org/markup-compatibility/2006" xmlns:aink="http://schemas.microsoft.com/office/drawing/2016/ink" xmlns:am3d="http://schemas.microsoft.com/office/drawing/2017/model3d" xmlns:o="urn:schemas-microsoft-com:office:office" xmlns:r="http://schemas.openxmlformats.org/officeDocument/2006/relationships" xmlns:m="http://schemas.openxmlformats.org/officeDocument/2006/math" xmlns:v="urn:schemas-microsoft-com:vml" xmlns:wp14="http://schemas.microsoft.com/office/word/2010/wordprocessingDrawing" xmlns:wp="http://schemas.openxmlformats.org/drawingml/2006/wordprocessingDrawing" xmlns:w10="urn:schemas-microsoft-com:office:word" xmlns:w="http://schemas.openxmlformats.org/wordprocessingml/2006/main" xmlns:w14="http://schemas.microsoft.com/office/word/2010/wordml" xmlns:w15="http://schemas.microsoft.com/office/word/2012/wordml" xmlns:w16cid="http://schemas.microsoft.com/office/word/2016/wordml/cid" xmlns:w16se="http://schemas.microsoft.com/office/word/2015/wordml/symex" xmlns:wpg="http://schemas.microsoft.com/office/word/2010/wordprocessingGroup" xmlns:wpi="http://schemas.microsoft.com/office/word/2010/wordprocessingInk" xmlns:wne="http://schemas.microsoft.com/office/word/2006/wordml" xmlns:wps="http://schemas.microsoft.com/office/word/2010/wordprocessingShape" mc:Ignorable="w14 w15 w16se w16cid wp14">
+<w15:commentsEx xmlns:wpc="http://schemas.microsoft.com/office/word/2010/wordprocessingCanvas" xmlns:cx="http://schemas.microsoft.com/office/drawing/2014/chartex" xmlns:mc="http://schemas.openxmlformats.org/markup-compatibility/2006" xmlns:o="urn:schemas-microsoft-com:office:office" xmlns:r="http://schemas.openxmlformats.org/officeDocument/2006/relationships" xmlns:m="http://schemas.openxmlformats.org/officeDocument/2006/math" xmlns:v="urn:schemas-microsoft-com:vml" xmlns:wp14="http://schemas.microsoft.com/office/word/2010/wordprocessingDrawing" xmlns:wp="http://schemas.openxmlformats.org/drawingml/2006/wordprocessingDrawing" xmlns:w10="urn:schemas-microsoft-com:office:word" xmlns:w="http://schemas.openxmlformats.org/wordprocessingml/2006/main" xmlns:w14="http://schemas.microsoft.com/office/word/2010/wordml" xmlns:w15="http://schemas.microsoft.com/office/word/2012/wordml" xmlns:w16se="http://schemas.microsoft.com/office/word/2015/wordml/symex" xmlns:wpg="http://schemas.microsoft.com/office/word/2010/wordprocessingGroup" xmlns:wpi="http://schemas.microsoft.com/office/word/2010/wordprocessingInk" xmlns:wne="http://schemas.microsoft.com/office/word/2006/wordml" xmlns:wps="http://schemas.microsoft.com/office/word/2010/wordprocessingShape" mc:Ignorable="w14 w15 w16se wp14">
   <w15:commentEx w15:paraId="6DB65DD5" w15:done="0"/>
   <w15:commentEx w15:paraId="67D6C4AE" w15:done="0"/>
+  <w15:commentEx w15:paraId="42F16F18" w15:done="0"/>
 </w15:commentsEx>
 </file>
 
@@ -8896,7 +9054,7 @@
 </file>
 
 <file path=word/endnotes.xml><?xml version="1.0" encoding="utf-8"?>
-<w:endnotes xmlns:wpc="http://schemas.microsoft.com/office/word/2010/wordprocessingCanvas" xmlns:cx="http://schemas.microsoft.com/office/drawing/2014/chartex" xmlns:cx1="http://schemas.microsoft.com/office/drawing/2015/9/8/chartex" xmlns:cx2="http://schemas.microsoft.com/office/drawing/2015/10/21/chartex" xmlns:cx3="http://schemas.microsoft.com/office/drawing/2016/5/9/chartex" xmlns:cx4="http://schemas.microsoft.com/office/drawing/2016/5/10/chartex" xmlns:cx5="http://schemas.microsoft.com/office/drawing/2016/5/11/chartex" xmlns:cx6="http://schemas.microsoft.com/office/drawing/2016/5/12/chartex" xmlns:cx7="http://schemas.microsoft.com/office/drawing/2016/5/13/chartex" xmlns:cx8="http://schemas.microsoft.com/office/drawing/2016/5/14/chartex" xmlns:mc="http://schemas.openxmlformats.org/markup-compatibility/2006" xmlns:aink="http://schemas.microsoft.com/office/drawing/2016/ink" xmlns:am3d="http://schemas.microsoft.com/office/drawing/2017/model3d" xmlns:o="urn:schemas-microsoft-com:office:office" xmlns:r="http://schemas.openxmlformats.org/officeDocument/2006/relationships" xmlns:m="http://schemas.openxmlformats.org/officeDocument/2006/math" xmlns:v="urn:schemas-microsoft-com:vml" xmlns:wp14="http://schemas.microsoft.com/office/word/2010/wordprocessingDrawing" xmlns:wp="http://schemas.openxmlformats.org/drawingml/2006/wordprocessingDrawing" xmlns:w10="urn:schemas-microsoft-com:office:word" xmlns:w="http://schemas.openxmlformats.org/wordprocessingml/2006/main" xmlns:w14="http://schemas.microsoft.com/office/word/2010/wordml" xmlns:w15="http://schemas.microsoft.com/office/word/2012/wordml" xmlns:w16cid="http://schemas.microsoft.com/office/word/2016/wordml/cid" xmlns:w16se="http://schemas.microsoft.com/office/word/2015/wordml/symex" xmlns:wpg="http://schemas.microsoft.com/office/word/2010/wordprocessingGroup" xmlns:wpi="http://schemas.microsoft.com/office/word/2010/wordprocessingInk" xmlns:wne="http://schemas.microsoft.com/office/word/2006/wordml" xmlns:wps="http://schemas.microsoft.com/office/word/2010/wordprocessingShape" mc:Ignorable="w14 w15 w16se w16cid wp14">
+<w:endnotes xmlns:wpc="http://schemas.microsoft.com/office/word/2010/wordprocessingCanvas" xmlns:cx="http://schemas.microsoft.com/office/drawing/2014/chartex" xmlns:mc="http://schemas.openxmlformats.org/markup-compatibility/2006" xmlns:o="urn:schemas-microsoft-com:office:office" xmlns:r="http://schemas.openxmlformats.org/officeDocument/2006/relationships" xmlns:m="http://schemas.openxmlformats.org/officeDocument/2006/math" xmlns:v="urn:schemas-microsoft-com:vml" xmlns:wp14="http://schemas.microsoft.com/office/word/2010/wordprocessingDrawing" xmlns:wp="http://schemas.openxmlformats.org/drawingml/2006/wordprocessingDrawing" xmlns:w10="urn:schemas-microsoft-com:office:word" xmlns:w="http://schemas.openxmlformats.org/wordprocessingml/2006/main" xmlns:w14="http://schemas.microsoft.com/office/word/2010/wordml" xmlns:w15="http://schemas.microsoft.com/office/word/2012/wordml" xmlns:w16se="http://schemas.microsoft.com/office/word/2015/wordml/symex" xmlns:wpg="http://schemas.microsoft.com/office/word/2010/wordprocessingGroup" xmlns:wpi="http://schemas.microsoft.com/office/word/2010/wordprocessingInk" xmlns:wne="http://schemas.microsoft.com/office/word/2006/wordml" xmlns:wps="http://schemas.microsoft.com/office/word/2010/wordprocessingShape" mc:Ignorable="w14 w15 w16se wp14">
   <w:endnote w:type="separator" w:id="-1">
     <w:p>
       <w:pPr>
@@ -8921,7 +9079,7 @@
 </file>
 
 <file path=word/footer1.xml><?xml version="1.0" encoding="utf-8"?>
-<w:ftr xmlns:wpc="http://schemas.microsoft.com/office/word/2010/wordprocessingCanvas" xmlns:cx="http://schemas.microsoft.com/office/drawing/2014/chartex" xmlns:cx1="http://schemas.microsoft.com/office/drawing/2015/9/8/chartex" xmlns:cx2="http://schemas.microsoft.com/office/drawing/2015/10/21/chartex" xmlns:cx3="http://schemas.microsoft.com/office/drawing/2016/5/9/chartex" xmlns:cx4="http://schemas.microsoft.com/office/drawing/2016/5/10/chartex" xmlns:cx5="http://schemas.microsoft.com/office/drawing/2016/5/11/chartex" xmlns:cx6="http://schemas.microsoft.com/office/drawing/2016/5/12/chartex" xmlns:cx7="http://schemas.microsoft.com/office/drawing/2016/5/13/chartex" xmlns:cx8="http://schemas.microsoft.com/office/drawing/2016/5/14/chartex" xmlns:mc="http://schemas.openxmlformats.org/markup-compatibility/2006" xmlns:aink="http://schemas.microsoft.com/office/drawing/2016/ink" xmlns:am3d="http://schemas.microsoft.com/office/drawing/2017/model3d" xmlns:o="urn:schemas-microsoft-com:office:office" xmlns:r="http://schemas.openxmlformats.org/officeDocument/2006/relationships" xmlns:m="http://schemas.openxmlformats.org/officeDocument/2006/math" xmlns:v="urn:schemas-microsoft-com:vml" xmlns:wp14="http://schemas.microsoft.com/office/word/2010/wordprocessingDrawing" xmlns:wp="http://schemas.openxmlformats.org/drawingml/2006/wordprocessingDrawing" xmlns:w10="urn:schemas-microsoft-com:office:word" xmlns:w="http://schemas.openxmlformats.org/wordprocessingml/2006/main" xmlns:w14="http://schemas.microsoft.com/office/word/2010/wordml" xmlns:w15="http://schemas.microsoft.com/office/word/2012/wordml" xmlns:w16cid="http://schemas.microsoft.com/office/word/2016/wordml/cid" xmlns:w16se="http://schemas.microsoft.com/office/word/2015/wordml/symex" xmlns:wpg="http://schemas.microsoft.com/office/word/2010/wordprocessingGroup" xmlns:wpi="http://schemas.microsoft.com/office/word/2010/wordprocessingInk" xmlns:wne="http://schemas.microsoft.com/office/word/2006/wordml" xmlns:wps="http://schemas.microsoft.com/office/word/2010/wordprocessingShape" mc:Ignorable="w14 w15 w16se w16cid wp14">
+<w:ftr xmlns:wpc="http://schemas.microsoft.com/office/word/2010/wordprocessingCanvas" xmlns:cx="http://schemas.microsoft.com/office/drawing/2014/chartex" xmlns:mc="http://schemas.openxmlformats.org/markup-compatibility/2006" xmlns:o="urn:schemas-microsoft-com:office:office" xmlns:r="http://schemas.openxmlformats.org/officeDocument/2006/relationships" xmlns:m="http://schemas.openxmlformats.org/officeDocument/2006/math" xmlns:v="urn:schemas-microsoft-com:vml" xmlns:wp14="http://schemas.microsoft.com/office/word/2010/wordprocessingDrawing" xmlns:wp="http://schemas.openxmlformats.org/drawingml/2006/wordprocessingDrawing" xmlns:w10="urn:schemas-microsoft-com:office:word" xmlns:w="http://schemas.openxmlformats.org/wordprocessingml/2006/main" xmlns:w14="http://schemas.microsoft.com/office/word/2010/wordml" xmlns:w15="http://schemas.microsoft.com/office/word/2012/wordml" xmlns:w16se="http://schemas.microsoft.com/office/word/2015/wordml/symex" xmlns:wpg="http://schemas.microsoft.com/office/word/2010/wordprocessingGroup" xmlns:wpi="http://schemas.microsoft.com/office/word/2010/wordprocessingInk" xmlns:wne="http://schemas.microsoft.com/office/word/2006/wordml" xmlns:wps="http://schemas.microsoft.com/office/word/2010/wordprocessingShape" mc:Ignorable="w14 w15 w16se wp14">
   <w:p>
     <w:pPr>
       <w:pStyle w:val="Pieddepage"/>
@@ -8931,7 +9089,7 @@
 </file>
 
 <file path=word/footer2.xml><?xml version="1.0" encoding="utf-8"?>
-<w:ftr xmlns:wpc="http://schemas.microsoft.com/office/word/2010/wordprocessingCanvas" xmlns:cx="http://schemas.microsoft.com/office/drawing/2014/chartex" xmlns:cx1="http://schemas.microsoft.com/office/drawing/2015/9/8/chartex" xmlns:cx2="http://schemas.microsoft.com/office/drawing/2015/10/21/chartex" xmlns:cx3="http://schemas.microsoft.com/office/drawing/2016/5/9/chartex" xmlns:cx4="http://schemas.microsoft.com/office/drawing/2016/5/10/chartex" xmlns:cx5="http://schemas.microsoft.com/office/drawing/2016/5/11/chartex" xmlns:cx6="http://schemas.microsoft.com/office/drawing/2016/5/12/chartex" xmlns:cx7="http://schemas.microsoft.com/office/drawing/2016/5/13/chartex" xmlns:cx8="http://schemas.microsoft.com/office/drawing/2016/5/14/chartex" xmlns:mc="http://schemas.openxmlformats.org/markup-compatibility/2006" xmlns:aink="http://schemas.microsoft.com/office/drawing/2016/ink" xmlns:am3d="http://schemas.microsoft.com/office/drawing/2017/model3d" xmlns:o="urn:schemas-microsoft-com:office:office" xmlns:r="http://schemas.openxmlformats.org/officeDocument/2006/relationships" xmlns:m="http://schemas.openxmlformats.org/officeDocument/2006/math" xmlns:v="urn:schemas-microsoft-com:vml" xmlns:wp14="http://schemas.microsoft.com/office/word/2010/wordprocessingDrawing" xmlns:wp="http://schemas.openxmlformats.org/drawingml/2006/wordprocessingDrawing" xmlns:w10="urn:schemas-microsoft-com:office:word" xmlns:w="http://schemas.openxmlformats.org/wordprocessingml/2006/main" xmlns:w14="http://schemas.microsoft.com/office/word/2010/wordml" xmlns:w15="http://schemas.microsoft.com/office/word/2012/wordml" xmlns:w16cid="http://schemas.microsoft.com/office/word/2016/wordml/cid" xmlns:w16se="http://schemas.microsoft.com/office/word/2015/wordml/symex" xmlns:wpg="http://schemas.microsoft.com/office/word/2010/wordprocessingGroup" xmlns:wpi="http://schemas.microsoft.com/office/word/2010/wordprocessingInk" xmlns:wne="http://schemas.microsoft.com/office/word/2006/wordml" xmlns:wps="http://schemas.microsoft.com/office/word/2010/wordprocessingShape" mc:Ignorable="w14 w15 w16se w16cid wp14">
+<w:ftr xmlns:wpc="http://schemas.microsoft.com/office/word/2010/wordprocessingCanvas" xmlns:cx="http://schemas.microsoft.com/office/drawing/2014/chartex" xmlns:mc="http://schemas.openxmlformats.org/markup-compatibility/2006" xmlns:o="urn:schemas-microsoft-com:office:office" xmlns:r="http://schemas.openxmlformats.org/officeDocument/2006/relationships" xmlns:m="http://schemas.openxmlformats.org/officeDocument/2006/math" xmlns:v="urn:schemas-microsoft-com:vml" xmlns:wp14="http://schemas.microsoft.com/office/word/2010/wordprocessingDrawing" xmlns:wp="http://schemas.openxmlformats.org/drawingml/2006/wordprocessingDrawing" xmlns:w10="urn:schemas-microsoft-com:office:word" xmlns:w="http://schemas.openxmlformats.org/wordprocessingml/2006/main" xmlns:w14="http://schemas.microsoft.com/office/word/2010/wordml" xmlns:w15="http://schemas.microsoft.com/office/word/2012/wordml" xmlns:w16se="http://schemas.microsoft.com/office/word/2015/wordml/symex" xmlns:wpg="http://schemas.microsoft.com/office/word/2010/wordprocessingGroup" xmlns:wpi="http://schemas.microsoft.com/office/word/2010/wordprocessingInk" xmlns:wne="http://schemas.microsoft.com/office/word/2006/wordml" xmlns:wps="http://schemas.microsoft.com/office/word/2010/wordprocessingShape" mc:Ignorable="w14 w15 w16se wp14">
   <w:p>
     <w:pPr>
       <w:pStyle w:val="Pieddepage"/>
@@ -8976,7 +9134,7 @@
         <w:noProof/>
         <w:lang w:val="fr-FR"/>
       </w:rPr>
-      <w:t>11</w:t>
+      <w:t>9</w:t>
     </w:r>
     <w:r>
       <w:rPr>
@@ -9046,7 +9204,7 @@
 </file>
 
 <file path=word/footer3.xml><?xml version="1.0" encoding="utf-8"?>
-<w:ftr xmlns:wpc="http://schemas.microsoft.com/office/word/2010/wordprocessingCanvas" xmlns:cx="http://schemas.microsoft.com/office/drawing/2014/chartex" xmlns:cx1="http://schemas.microsoft.com/office/drawing/2015/9/8/chartex" xmlns:cx2="http://schemas.microsoft.com/office/drawing/2015/10/21/chartex" xmlns:cx3="http://schemas.microsoft.com/office/drawing/2016/5/9/chartex" xmlns:cx4="http://schemas.microsoft.com/office/drawing/2016/5/10/chartex" xmlns:cx5="http://schemas.microsoft.com/office/drawing/2016/5/11/chartex" xmlns:cx6="http://schemas.microsoft.com/office/drawing/2016/5/12/chartex" xmlns:cx7="http://schemas.microsoft.com/office/drawing/2016/5/13/chartex" xmlns:cx8="http://schemas.microsoft.com/office/drawing/2016/5/14/chartex" xmlns:mc="http://schemas.openxmlformats.org/markup-compatibility/2006" xmlns:aink="http://schemas.microsoft.com/office/drawing/2016/ink" xmlns:am3d="http://schemas.microsoft.com/office/drawing/2017/model3d" xmlns:o="urn:schemas-microsoft-com:office:office" xmlns:r="http://schemas.openxmlformats.org/officeDocument/2006/relationships" xmlns:m="http://schemas.openxmlformats.org/officeDocument/2006/math" xmlns:v="urn:schemas-microsoft-com:vml" xmlns:wp14="http://schemas.microsoft.com/office/word/2010/wordprocessingDrawing" xmlns:wp="http://schemas.openxmlformats.org/drawingml/2006/wordprocessingDrawing" xmlns:w10="urn:schemas-microsoft-com:office:word" xmlns:w="http://schemas.openxmlformats.org/wordprocessingml/2006/main" xmlns:w14="http://schemas.microsoft.com/office/word/2010/wordml" xmlns:w15="http://schemas.microsoft.com/office/word/2012/wordml" xmlns:w16cid="http://schemas.microsoft.com/office/word/2016/wordml/cid" xmlns:w16se="http://schemas.microsoft.com/office/word/2015/wordml/symex" xmlns:wpg="http://schemas.microsoft.com/office/word/2010/wordprocessingGroup" xmlns:wpi="http://schemas.microsoft.com/office/word/2010/wordprocessingInk" xmlns:wne="http://schemas.microsoft.com/office/word/2006/wordml" xmlns:wps="http://schemas.microsoft.com/office/word/2010/wordprocessingShape" mc:Ignorable="w14 w15 w16se w16cid wp14">
+<w:ftr xmlns:wpc="http://schemas.microsoft.com/office/word/2010/wordprocessingCanvas" xmlns:cx="http://schemas.microsoft.com/office/drawing/2014/chartex" xmlns:mc="http://schemas.openxmlformats.org/markup-compatibility/2006" xmlns:o="urn:schemas-microsoft-com:office:office" xmlns:r="http://schemas.openxmlformats.org/officeDocument/2006/relationships" xmlns:m="http://schemas.openxmlformats.org/officeDocument/2006/math" xmlns:v="urn:schemas-microsoft-com:vml" xmlns:wp14="http://schemas.microsoft.com/office/word/2010/wordprocessingDrawing" xmlns:wp="http://schemas.openxmlformats.org/drawingml/2006/wordprocessingDrawing" xmlns:w10="urn:schemas-microsoft-com:office:word" xmlns:w="http://schemas.openxmlformats.org/wordprocessingml/2006/main" xmlns:w14="http://schemas.microsoft.com/office/word/2010/wordml" xmlns:w15="http://schemas.microsoft.com/office/word/2012/wordml" xmlns:w16se="http://schemas.microsoft.com/office/word/2015/wordml/symex" xmlns:wpg="http://schemas.microsoft.com/office/word/2010/wordprocessingGroup" xmlns:wpi="http://schemas.microsoft.com/office/word/2010/wordprocessingInk" xmlns:wne="http://schemas.microsoft.com/office/word/2006/wordml" xmlns:wps="http://schemas.microsoft.com/office/word/2010/wordprocessingShape" mc:Ignorable="w14 w15 w16se wp14">
   <w:p>
     <w:pPr>
       <w:pStyle w:val="Pieddepage"/>
@@ -9056,7 +9214,7 @@
 </file>
 
 <file path=word/footnotes.xml><?xml version="1.0" encoding="utf-8"?>
-<w:footnotes xmlns:wpc="http://schemas.microsoft.com/office/word/2010/wordprocessingCanvas" xmlns:cx="http://schemas.microsoft.com/office/drawing/2014/chartex" xmlns:cx1="http://schemas.microsoft.com/office/drawing/2015/9/8/chartex" xmlns:cx2="http://schemas.microsoft.com/office/drawing/2015/10/21/chartex" xmlns:cx3="http://schemas.microsoft.com/office/drawing/2016/5/9/chartex" xmlns:cx4="http://schemas.microsoft.com/office/drawing/2016/5/10/chartex" xmlns:cx5="http://schemas.microsoft.com/office/drawing/2016/5/11/chartex" xmlns:cx6="http://schemas.microsoft.com/office/drawing/2016/5/12/chartex" xmlns:cx7="http://schemas.microsoft.com/office/drawing/2016/5/13/chartex" xmlns:cx8="http://schemas.microsoft.com/office/drawing/2016/5/14/chartex" xmlns:mc="http://schemas.openxmlformats.org/markup-compatibility/2006" xmlns:aink="http://schemas.microsoft.com/office/drawing/2016/ink" xmlns:am3d="http://schemas.microsoft.com/office/drawing/2017/model3d" xmlns:o="urn:schemas-microsoft-com:office:office" xmlns:r="http://schemas.openxmlformats.org/officeDocument/2006/relationships" xmlns:m="http://schemas.openxmlformats.org/officeDocument/2006/math" xmlns:v="urn:schemas-microsoft-com:vml" xmlns:wp14="http://schemas.microsoft.com/office/word/2010/wordprocessingDrawing" xmlns:wp="http://schemas.openxmlformats.org/drawingml/2006/wordprocessingDrawing" xmlns:w10="urn:schemas-microsoft-com:office:word" xmlns:w="http://schemas.openxmlformats.org/wordprocessingml/2006/main" xmlns:w14="http://schemas.microsoft.com/office/word/2010/wordml" xmlns:w15="http://schemas.microsoft.com/office/word/2012/wordml" xmlns:w16cid="http://schemas.microsoft.com/office/word/2016/wordml/cid" xmlns:w16se="http://schemas.microsoft.com/office/word/2015/wordml/symex" xmlns:wpg="http://schemas.microsoft.com/office/word/2010/wordprocessingGroup" xmlns:wpi="http://schemas.microsoft.com/office/word/2010/wordprocessingInk" xmlns:wne="http://schemas.microsoft.com/office/word/2006/wordml" xmlns:wps="http://schemas.microsoft.com/office/word/2010/wordprocessingShape" mc:Ignorable="w14 w15 w16se w16cid wp14">
+<w:footnotes xmlns:wpc="http://schemas.microsoft.com/office/word/2010/wordprocessingCanvas" xmlns:cx="http://schemas.microsoft.com/office/drawing/2014/chartex" xmlns:mc="http://schemas.openxmlformats.org/markup-compatibility/2006" xmlns:o="urn:schemas-microsoft-com:office:office" xmlns:r="http://schemas.openxmlformats.org/officeDocument/2006/relationships" xmlns:m="http://schemas.openxmlformats.org/officeDocument/2006/math" xmlns:v="urn:schemas-microsoft-com:vml" xmlns:wp14="http://schemas.microsoft.com/office/word/2010/wordprocessingDrawing" xmlns:wp="http://schemas.openxmlformats.org/drawingml/2006/wordprocessingDrawing" xmlns:w10="urn:schemas-microsoft-com:office:word" xmlns:w="http://schemas.openxmlformats.org/wordprocessingml/2006/main" xmlns:w14="http://schemas.microsoft.com/office/word/2010/wordml" xmlns:w15="http://schemas.microsoft.com/office/word/2012/wordml" xmlns:w16se="http://schemas.microsoft.com/office/word/2015/wordml/symex" xmlns:wpg="http://schemas.microsoft.com/office/word/2010/wordprocessingGroup" xmlns:wpi="http://schemas.microsoft.com/office/word/2010/wordprocessingInk" xmlns:wne="http://schemas.microsoft.com/office/word/2006/wordml" xmlns:wps="http://schemas.microsoft.com/office/word/2010/wordprocessingShape" mc:Ignorable="w14 w15 w16se wp14">
   <w:footnote w:type="separator" w:id="-1">
     <w:p>
       <w:pPr>
@@ -9081,7 +9239,7 @@
 </file>
 
 <file path=word/header1.xml><?xml version="1.0" encoding="utf-8"?>
-<w:hdr xmlns:wpc="http://schemas.microsoft.com/office/word/2010/wordprocessingCanvas" xmlns:cx="http://schemas.microsoft.com/office/drawing/2014/chartex" xmlns:cx1="http://schemas.microsoft.com/office/drawing/2015/9/8/chartex" xmlns:cx2="http://schemas.microsoft.com/office/drawing/2015/10/21/chartex" xmlns:cx3="http://schemas.microsoft.com/office/drawing/2016/5/9/chartex" xmlns:cx4="http://schemas.microsoft.com/office/drawing/2016/5/10/chartex" xmlns:cx5="http://schemas.microsoft.com/office/drawing/2016/5/11/chartex" xmlns:cx6="http://schemas.microsoft.com/office/drawing/2016/5/12/chartex" xmlns:cx7="http://schemas.microsoft.com/office/drawing/2016/5/13/chartex" xmlns:cx8="http://schemas.microsoft.com/office/drawing/2016/5/14/chartex" xmlns:mc="http://schemas.openxmlformats.org/markup-compatibility/2006" xmlns:aink="http://schemas.microsoft.com/office/drawing/2016/ink" xmlns:am3d="http://schemas.microsoft.com/office/drawing/2017/model3d" xmlns:o="urn:schemas-microsoft-com:office:office" xmlns:r="http://schemas.openxmlformats.org/officeDocument/2006/relationships" xmlns:m="http://schemas.openxmlformats.org/officeDocument/2006/math" xmlns:v="urn:schemas-microsoft-com:vml" xmlns:wp14="http://schemas.microsoft.com/office/word/2010/wordprocessingDrawing" xmlns:wp="http://schemas.openxmlformats.org/drawingml/2006/wordprocessingDrawing" xmlns:w10="urn:schemas-microsoft-com:office:word" xmlns:w="http://schemas.openxmlformats.org/wordprocessingml/2006/main" xmlns:w14="http://schemas.microsoft.com/office/word/2010/wordml" xmlns:w15="http://schemas.microsoft.com/office/word/2012/wordml" xmlns:w16cid="http://schemas.microsoft.com/office/word/2016/wordml/cid" xmlns:w16se="http://schemas.microsoft.com/office/word/2015/wordml/symex" xmlns:wpg="http://schemas.microsoft.com/office/word/2010/wordprocessingGroup" xmlns:wpi="http://schemas.microsoft.com/office/word/2010/wordprocessingInk" xmlns:wne="http://schemas.microsoft.com/office/word/2006/wordml" xmlns:wps="http://schemas.microsoft.com/office/word/2010/wordprocessingShape" mc:Ignorable="w14 w15 w16se w16cid wp14">
+<w:hdr xmlns:wpc="http://schemas.microsoft.com/office/word/2010/wordprocessingCanvas" xmlns:cx="http://schemas.microsoft.com/office/drawing/2014/chartex" xmlns:mc="http://schemas.openxmlformats.org/markup-compatibility/2006" xmlns:o="urn:schemas-microsoft-com:office:office" xmlns:r="http://schemas.openxmlformats.org/officeDocument/2006/relationships" xmlns:m="http://schemas.openxmlformats.org/officeDocument/2006/math" xmlns:v="urn:schemas-microsoft-com:vml" xmlns:wp14="http://schemas.microsoft.com/office/word/2010/wordprocessingDrawing" xmlns:wp="http://schemas.openxmlformats.org/drawingml/2006/wordprocessingDrawing" xmlns:w10="urn:schemas-microsoft-com:office:word" xmlns:w="http://schemas.openxmlformats.org/wordprocessingml/2006/main" xmlns:w14="http://schemas.microsoft.com/office/word/2010/wordml" xmlns:w15="http://schemas.microsoft.com/office/word/2012/wordml" xmlns:w16se="http://schemas.microsoft.com/office/word/2015/wordml/symex" xmlns:wpg="http://schemas.microsoft.com/office/word/2010/wordprocessingGroup" xmlns:wpi="http://schemas.microsoft.com/office/word/2010/wordprocessingInk" xmlns:wne="http://schemas.microsoft.com/office/word/2006/wordml" xmlns:wps="http://schemas.microsoft.com/office/word/2010/wordprocessingShape" mc:Ignorable="w14 w15 w16se wp14">
   <w:p>
     <w:pPr>
       <w:pStyle w:val="En-tte"/>
@@ -9091,7 +9249,7 @@
 </file>
 
 <file path=word/header2.xml><?xml version="1.0" encoding="utf-8"?>
-<w:hdr xmlns:wpc="http://schemas.microsoft.com/office/word/2010/wordprocessingCanvas" xmlns:cx="http://schemas.microsoft.com/office/drawing/2014/chartex" xmlns:cx1="http://schemas.microsoft.com/office/drawing/2015/9/8/chartex" xmlns:cx2="http://schemas.microsoft.com/office/drawing/2015/10/21/chartex" xmlns:cx3="http://schemas.microsoft.com/office/drawing/2016/5/9/chartex" xmlns:cx4="http://schemas.microsoft.com/office/drawing/2016/5/10/chartex" xmlns:cx5="http://schemas.microsoft.com/office/drawing/2016/5/11/chartex" xmlns:cx6="http://schemas.microsoft.com/office/drawing/2016/5/12/chartex" xmlns:cx7="http://schemas.microsoft.com/office/drawing/2016/5/13/chartex" xmlns:cx8="http://schemas.microsoft.com/office/drawing/2016/5/14/chartex" xmlns:mc="http://schemas.openxmlformats.org/markup-compatibility/2006" xmlns:aink="http://schemas.microsoft.com/office/drawing/2016/ink" xmlns:am3d="http://schemas.microsoft.com/office/drawing/2017/model3d" xmlns:o="urn:schemas-microsoft-com:office:office" xmlns:r="http://schemas.openxmlformats.org/officeDocument/2006/relationships" xmlns:m="http://schemas.openxmlformats.org/officeDocument/2006/math" xmlns:v="urn:schemas-microsoft-com:vml" xmlns:wp14="http://schemas.microsoft.com/office/word/2010/wordprocessingDrawing" xmlns:wp="http://schemas.openxmlformats.org/drawingml/2006/wordprocessingDrawing" xmlns:w10="urn:schemas-microsoft-com:office:word" xmlns:w="http://schemas.openxmlformats.org/wordprocessingml/2006/main" xmlns:w14="http://schemas.microsoft.com/office/word/2010/wordml" xmlns:w15="http://schemas.microsoft.com/office/word/2012/wordml" xmlns:w16cid="http://schemas.microsoft.com/office/word/2016/wordml/cid" xmlns:w16se="http://schemas.microsoft.com/office/word/2015/wordml/symex" xmlns:wpg="http://schemas.microsoft.com/office/word/2010/wordprocessingGroup" xmlns:wpi="http://schemas.microsoft.com/office/word/2010/wordprocessingInk" xmlns:wne="http://schemas.microsoft.com/office/word/2006/wordml" xmlns:wps="http://schemas.microsoft.com/office/word/2010/wordprocessingShape" mc:Ignorable="w14 w15 w16se w16cid wp14">
+<w:hdr xmlns:wpc="http://schemas.microsoft.com/office/word/2010/wordprocessingCanvas" xmlns:cx="http://schemas.microsoft.com/office/drawing/2014/chartex" xmlns:mc="http://schemas.openxmlformats.org/markup-compatibility/2006" xmlns:o="urn:schemas-microsoft-com:office:office" xmlns:r="http://schemas.openxmlformats.org/officeDocument/2006/relationships" xmlns:m="http://schemas.openxmlformats.org/officeDocument/2006/math" xmlns:v="urn:schemas-microsoft-com:vml" xmlns:wp14="http://schemas.microsoft.com/office/word/2010/wordprocessingDrawing" xmlns:wp="http://schemas.openxmlformats.org/drawingml/2006/wordprocessingDrawing" xmlns:w10="urn:schemas-microsoft-com:office:word" xmlns:w="http://schemas.openxmlformats.org/wordprocessingml/2006/main" xmlns:w14="http://schemas.microsoft.com/office/word/2010/wordml" xmlns:w15="http://schemas.microsoft.com/office/word/2012/wordml" xmlns:w16se="http://schemas.microsoft.com/office/word/2015/wordml/symex" xmlns:wpg="http://schemas.microsoft.com/office/word/2010/wordprocessingGroup" xmlns:wpi="http://schemas.microsoft.com/office/word/2010/wordprocessingInk" xmlns:wne="http://schemas.microsoft.com/office/word/2006/wordml" xmlns:wps="http://schemas.microsoft.com/office/word/2010/wordprocessingShape" mc:Ignorable="w14 w15 w16se wp14">
   <w:p>
     <w:pPr>
       <w:pStyle w:val="En-tte"/>
@@ -9119,7 +9277,7 @@
       <w:rPr>
         <w:noProof/>
       </w:rPr>
-      <w:t>12.05.2019</w:t>
+      <w:t>13.05.2019</w:t>
     </w:r>
     <w:r>
       <w:fldChar w:fldCharType="end"/>
@@ -9129,7 +9287,7 @@
 </file>
 
 <file path=word/header3.xml><?xml version="1.0" encoding="utf-8"?>
-<w:hdr xmlns:wpc="http://schemas.microsoft.com/office/word/2010/wordprocessingCanvas" xmlns:cx="http://schemas.microsoft.com/office/drawing/2014/chartex" xmlns:cx1="http://schemas.microsoft.com/office/drawing/2015/9/8/chartex" xmlns:cx2="http://schemas.microsoft.com/office/drawing/2015/10/21/chartex" xmlns:cx3="http://schemas.microsoft.com/office/drawing/2016/5/9/chartex" xmlns:cx4="http://schemas.microsoft.com/office/drawing/2016/5/10/chartex" xmlns:cx5="http://schemas.microsoft.com/office/drawing/2016/5/11/chartex" xmlns:cx6="http://schemas.microsoft.com/office/drawing/2016/5/12/chartex" xmlns:cx7="http://schemas.microsoft.com/office/drawing/2016/5/13/chartex" xmlns:cx8="http://schemas.microsoft.com/office/drawing/2016/5/14/chartex" xmlns:mc="http://schemas.openxmlformats.org/markup-compatibility/2006" xmlns:aink="http://schemas.microsoft.com/office/drawing/2016/ink" xmlns:am3d="http://schemas.microsoft.com/office/drawing/2017/model3d" xmlns:o="urn:schemas-microsoft-com:office:office" xmlns:r="http://schemas.openxmlformats.org/officeDocument/2006/relationships" xmlns:m="http://schemas.openxmlformats.org/officeDocument/2006/math" xmlns:v="urn:schemas-microsoft-com:vml" xmlns:wp14="http://schemas.microsoft.com/office/word/2010/wordprocessingDrawing" xmlns:wp="http://schemas.openxmlformats.org/drawingml/2006/wordprocessingDrawing" xmlns:w10="urn:schemas-microsoft-com:office:word" xmlns:w="http://schemas.openxmlformats.org/wordprocessingml/2006/main" xmlns:w14="http://schemas.microsoft.com/office/word/2010/wordml" xmlns:w15="http://schemas.microsoft.com/office/word/2012/wordml" xmlns:w16cid="http://schemas.microsoft.com/office/word/2016/wordml/cid" xmlns:w16se="http://schemas.microsoft.com/office/word/2015/wordml/symex" xmlns:wpg="http://schemas.microsoft.com/office/word/2010/wordprocessingGroup" xmlns:wpi="http://schemas.microsoft.com/office/word/2010/wordprocessingInk" xmlns:wne="http://schemas.microsoft.com/office/word/2006/wordml" xmlns:wps="http://schemas.microsoft.com/office/word/2010/wordprocessingShape" mc:Ignorable="w14 w15 w16se w16cid wp14">
+<w:hdr xmlns:wpc="http://schemas.microsoft.com/office/word/2010/wordprocessingCanvas" xmlns:cx="http://schemas.microsoft.com/office/drawing/2014/chartex" xmlns:mc="http://schemas.openxmlformats.org/markup-compatibility/2006" xmlns:o="urn:schemas-microsoft-com:office:office" xmlns:r="http://schemas.openxmlformats.org/officeDocument/2006/relationships" xmlns:m="http://schemas.openxmlformats.org/officeDocument/2006/math" xmlns:v="urn:schemas-microsoft-com:vml" xmlns:wp14="http://schemas.microsoft.com/office/word/2010/wordprocessingDrawing" xmlns:wp="http://schemas.openxmlformats.org/drawingml/2006/wordprocessingDrawing" xmlns:w10="urn:schemas-microsoft-com:office:word" xmlns:w="http://schemas.openxmlformats.org/wordprocessingml/2006/main" xmlns:w14="http://schemas.microsoft.com/office/word/2010/wordml" xmlns:w15="http://schemas.microsoft.com/office/word/2012/wordml" xmlns:w16se="http://schemas.microsoft.com/office/word/2015/wordml/symex" xmlns:wpg="http://schemas.microsoft.com/office/word/2010/wordprocessingGroup" xmlns:wpi="http://schemas.microsoft.com/office/word/2010/wordprocessingInk" xmlns:wne="http://schemas.microsoft.com/office/word/2006/wordml" xmlns:wps="http://schemas.microsoft.com/office/word/2010/wordprocessingShape" mc:Ignorable="w14 w15 w16se wp14">
   <w:p>
     <w:pPr>
       <w:pStyle w:val="En-tte"/>
@@ -9139,7 +9297,7 @@
 </file>
 
 <file path=word/numbering.xml><?xml version="1.0" encoding="utf-8"?>
-<w:numbering xmlns:wpc="http://schemas.microsoft.com/office/word/2010/wordprocessingCanvas" xmlns:cx="http://schemas.microsoft.com/office/drawing/2014/chartex" xmlns:cx1="http://schemas.microsoft.com/office/drawing/2015/9/8/chartex" xmlns:cx2="http://schemas.microsoft.com/office/drawing/2015/10/21/chartex" xmlns:cx3="http://schemas.microsoft.com/office/drawing/2016/5/9/chartex" xmlns:cx4="http://schemas.microsoft.com/office/drawing/2016/5/10/chartex" xmlns:cx5="http://schemas.microsoft.com/office/drawing/2016/5/11/chartex" xmlns:cx6="http://schemas.microsoft.com/office/drawing/2016/5/12/chartex" xmlns:cx7="http://schemas.microsoft.com/office/drawing/2016/5/13/chartex" xmlns:cx8="http://schemas.microsoft.com/office/drawing/2016/5/14/chartex" xmlns:mc="http://schemas.openxmlformats.org/markup-compatibility/2006" xmlns:aink="http://schemas.microsoft.com/office/drawing/2016/ink" xmlns:am3d="http://schemas.microsoft.com/office/drawing/2017/model3d" xmlns:o="urn:schemas-microsoft-com:office:office" xmlns:r="http://schemas.openxmlformats.org/officeDocument/2006/relationships" xmlns:m="http://schemas.openxmlformats.org/officeDocument/2006/math" xmlns:v="urn:schemas-microsoft-com:vml" xmlns:wp14="http://schemas.microsoft.com/office/word/2010/wordprocessingDrawing" xmlns:wp="http://schemas.openxmlformats.org/drawingml/2006/wordprocessingDrawing" xmlns:w10="urn:schemas-microsoft-com:office:word" xmlns:w="http://schemas.openxmlformats.org/wordprocessingml/2006/main" xmlns:w14="http://schemas.microsoft.com/office/word/2010/wordml" xmlns:w15="http://schemas.microsoft.com/office/word/2012/wordml" xmlns:w16cid="http://schemas.microsoft.com/office/word/2016/wordml/cid" xmlns:w16se="http://schemas.microsoft.com/office/word/2015/wordml/symex" xmlns:wpg="http://schemas.microsoft.com/office/word/2010/wordprocessingGroup" xmlns:wpi="http://schemas.microsoft.com/office/word/2010/wordprocessingInk" xmlns:wne="http://schemas.microsoft.com/office/word/2006/wordml" xmlns:wps="http://schemas.microsoft.com/office/word/2010/wordprocessingShape" mc:Ignorable="w14 w15 w16se w16cid wp14">
+<w:numbering xmlns:wpc="http://schemas.microsoft.com/office/word/2010/wordprocessingCanvas" xmlns:cx="http://schemas.microsoft.com/office/drawing/2014/chartex" xmlns:mc="http://schemas.openxmlformats.org/markup-compatibility/2006" xmlns:o="urn:schemas-microsoft-com:office:office" xmlns:r="http://schemas.openxmlformats.org/officeDocument/2006/relationships" xmlns:m="http://schemas.openxmlformats.org/officeDocument/2006/math" xmlns:v="urn:schemas-microsoft-com:vml" xmlns:wp14="http://schemas.microsoft.com/office/word/2010/wordprocessingDrawing" xmlns:wp="http://schemas.openxmlformats.org/drawingml/2006/wordprocessingDrawing" xmlns:w10="urn:schemas-microsoft-com:office:word" xmlns:w="http://schemas.openxmlformats.org/wordprocessingml/2006/main" xmlns:w14="http://schemas.microsoft.com/office/word/2010/wordml" xmlns:w15="http://schemas.microsoft.com/office/word/2012/wordml" xmlns:w16se="http://schemas.microsoft.com/office/word/2015/wordml/symex" xmlns:wpg="http://schemas.microsoft.com/office/word/2010/wordprocessingGroup" xmlns:wpi="http://schemas.microsoft.com/office/word/2010/wordprocessingInk" xmlns:wne="http://schemas.microsoft.com/office/word/2006/wordml" xmlns:wps="http://schemas.microsoft.com/office/word/2010/wordprocessingShape" mc:Ignorable="w14 w15 w16se wp14">
   <w:abstractNum w:abstractNumId="0" w15:restartNumberingAfterBreak="0">
     <w:nsid w:val="02AF1DF4"/>
     <w:multiLevelType w:val="hybridMultilevel"/>
@@ -11587,7 +11745,7 @@
 </file>
 
 <file path=word/people.xml><?xml version="1.0" encoding="utf-8"?>
-<w15:people xmlns:wpc="http://schemas.microsoft.com/office/word/2010/wordprocessingCanvas" xmlns:cx="http://schemas.microsoft.com/office/drawing/2014/chartex" xmlns:cx1="http://schemas.microsoft.com/office/drawing/2015/9/8/chartex" xmlns:cx2="http://schemas.microsoft.com/office/drawing/2015/10/21/chartex" xmlns:cx3="http://schemas.microsoft.com/office/drawing/2016/5/9/chartex" xmlns:cx4="http://schemas.microsoft.com/office/drawing/2016/5/10/chartex" xmlns:cx5="http://schemas.microsoft.com/office/drawing/2016/5/11/chartex" xmlns:cx6="http://schemas.microsoft.com/office/drawing/2016/5/12/chartex" xmlns:cx7="http://schemas.microsoft.com/office/drawing/2016/5/13/chartex" xmlns:cx8="http://schemas.microsoft.com/office/drawing/2016/5/14/chartex" xmlns:mc="http://schemas.openxmlformats.org/markup-compatibility/2006" xmlns:aink="http://schemas.microsoft.com/office/drawing/2016/ink" xmlns:am3d="http://schemas.microsoft.com/office/drawing/2017/model3d" xmlns:o="urn:schemas-microsoft-com:office:office" xmlns:r="http://schemas.openxmlformats.org/officeDocument/2006/relationships" xmlns:m="http://schemas.openxmlformats.org/officeDocument/2006/math" xmlns:v="urn:schemas-microsoft-com:vml" xmlns:wp14="http://schemas.microsoft.com/office/word/2010/wordprocessingDrawing" xmlns:wp="http://schemas.openxmlformats.org/drawingml/2006/wordprocessingDrawing" xmlns:w10="urn:schemas-microsoft-com:office:word" xmlns:w="http://schemas.openxmlformats.org/wordprocessingml/2006/main" xmlns:w14="http://schemas.microsoft.com/office/word/2010/wordml" xmlns:w15="http://schemas.microsoft.com/office/word/2012/wordml" xmlns:w16cid="http://schemas.microsoft.com/office/word/2016/wordml/cid" xmlns:w16se="http://schemas.microsoft.com/office/word/2015/wordml/symex" xmlns:wpg="http://schemas.microsoft.com/office/word/2010/wordprocessingGroup" xmlns:wpi="http://schemas.microsoft.com/office/word/2010/wordprocessingInk" xmlns:wne="http://schemas.microsoft.com/office/word/2006/wordml" xmlns:wps="http://schemas.microsoft.com/office/word/2010/wordprocessingShape" mc:Ignorable="w14 w15 w16se w16cid wp14">
+<w15:people xmlns:wpc="http://schemas.microsoft.com/office/word/2010/wordprocessingCanvas" xmlns:cx="http://schemas.microsoft.com/office/drawing/2014/chartex" xmlns:mc="http://schemas.openxmlformats.org/markup-compatibility/2006" xmlns:o="urn:schemas-microsoft-com:office:office" xmlns:r="http://schemas.openxmlformats.org/officeDocument/2006/relationships" xmlns:m="http://schemas.openxmlformats.org/officeDocument/2006/math" xmlns:v="urn:schemas-microsoft-com:vml" xmlns:wp14="http://schemas.microsoft.com/office/word/2010/wordprocessingDrawing" xmlns:wp="http://schemas.openxmlformats.org/drawingml/2006/wordprocessingDrawing" xmlns:w10="urn:schemas-microsoft-com:office:word" xmlns:w="http://schemas.openxmlformats.org/wordprocessingml/2006/main" xmlns:w14="http://schemas.microsoft.com/office/word/2010/wordml" xmlns:w15="http://schemas.microsoft.com/office/word/2012/wordml" xmlns:w16se="http://schemas.microsoft.com/office/word/2015/wordml/symex" xmlns:wpg="http://schemas.microsoft.com/office/word/2010/wordprocessingGroup" xmlns:wpi="http://schemas.microsoft.com/office/word/2010/wordprocessingInk" xmlns:wne="http://schemas.microsoft.com/office/word/2006/wordml" xmlns:wps="http://schemas.microsoft.com/office/word/2010/wordprocessingShape" mc:Ignorable="w14 w15 w16se wp14">
   <w15:person w15:author="JO-PC">
     <w15:presenceInfo w15:providerId="None" w15:userId="JO-PC"/>
   </w15:person>
@@ -11598,7 +11756,7 @@
 </file>
 
 <file path=word/styles.xml><?xml version="1.0" encoding="utf-8"?>
-<w:styles xmlns:mc="http://schemas.openxmlformats.org/markup-compatibility/2006" xmlns:r="http://schemas.openxmlformats.org/officeDocument/2006/relationships" xmlns:w="http://schemas.openxmlformats.org/wordprocessingml/2006/main" xmlns:w14="http://schemas.microsoft.com/office/word/2010/wordml" xmlns:w15="http://schemas.microsoft.com/office/word/2012/wordml" xmlns:w16cid="http://schemas.microsoft.com/office/word/2016/wordml/cid" xmlns:w16se="http://schemas.microsoft.com/office/word/2015/wordml/symex" mc:Ignorable="w14 w15 w16se w16cid">
+<w:styles xmlns:mc="http://schemas.openxmlformats.org/markup-compatibility/2006" xmlns:r="http://schemas.openxmlformats.org/officeDocument/2006/relationships" xmlns:w="http://schemas.openxmlformats.org/wordprocessingml/2006/main" xmlns:w14="http://schemas.microsoft.com/office/word/2010/wordml" xmlns:w15="http://schemas.microsoft.com/office/word/2012/wordml" xmlns:w16se="http://schemas.microsoft.com/office/word/2015/wordml/symex" mc:Ignorable="w14 w15 w16se">
   <w:docDefaults>
     <w:rPrDefault>
       <w:rPr>
@@ -11614,7 +11772,7 @@
       </w:pPr>
     </w:pPrDefault>
   </w:docDefaults>
-  <w:latentStyles w:defLockedState="0" w:defUIPriority="99" w:defSemiHidden="0" w:defUnhideWhenUsed="0" w:defQFormat="0" w:count="376">
+  <w:latentStyles w:defLockedState="0" w:defUIPriority="99" w:defSemiHidden="0" w:defUnhideWhenUsed="0" w:defQFormat="0" w:count="371">
     <w:lsdException w:name="Normal" w:uiPriority="0" w:qFormat="1"/>
     <w:lsdException w:name="heading 1" w:uiPriority="9" w:qFormat="1"/>
     <w:lsdException w:name="heading 2" w:semiHidden="1" w:uiPriority="9" w:unhideWhenUsed="1" w:qFormat="1"/>
@@ -11720,6 +11878,7 @@
     <w:lsdException w:name="HTML Sample" w:semiHidden="1" w:unhideWhenUsed="1"/>
     <w:lsdException w:name="HTML Typewriter" w:semiHidden="1" w:unhideWhenUsed="1"/>
     <w:lsdException w:name="HTML Variable" w:semiHidden="1" w:unhideWhenUsed="1"/>
+    <w:lsdException w:name="Normal Table" w:semiHidden="1" w:unhideWhenUsed="1"/>
     <w:lsdException w:name="annotation subject" w:semiHidden="1" w:unhideWhenUsed="1"/>
     <w:lsdException w:name="No List" w:semiHidden="1" w:unhideWhenUsed="1"/>
     <w:lsdException w:name="Outline List 1" w:semiHidden="1" w:unhideWhenUsed="1"/>
@@ -11762,8 +11921,11 @@
     <w:lsdException w:name="Table Contemporary" w:semiHidden="1" w:unhideWhenUsed="1"/>
     <w:lsdException w:name="Table Elegant" w:semiHidden="1" w:unhideWhenUsed="1"/>
     <w:lsdException w:name="Table Professional" w:semiHidden="1" w:unhideWhenUsed="1"/>
+    <w:lsdException w:name="Table Subtle 1" w:semiHidden="1" w:unhideWhenUsed="1"/>
     <w:lsdException w:name="Table Subtle 2" w:semiHidden="1" w:unhideWhenUsed="1"/>
     <w:lsdException w:name="Table Web 1" w:semiHidden="1" w:unhideWhenUsed="1"/>
+    <w:lsdException w:name="Table Web 2" w:semiHidden="1" w:unhideWhenUsed="1"/>
+    <w:lsdException w:name="Table Web 3" w:semiHidden="1" w:unhideWhenUsed="1"/>
     <w:lsdException w:name="Balloon Text" w:semiHidden="1" w:unhideWhenUsed="1"/>
     <w:lsdException w:name="Table Grid" w:uiPriority="39"/>
     <w:lsdException w:name="Table Theme" w:semiHidden="1" w:unhideWhenUsed="1"/>
@@ -11982,11 +12144,6 @@
     <w:lsdException w:name="List Table 5 Dark Accent 6" w:uiPriority="50"/>
     <w:lsdException w:name="List Table 6 Colorful Accent 6" w:uiPriority="51"/>
     <w:lsdException w:name="List Table 7 Colorful Accent 6" w:uiPriority="52"/>
-    <w:lsdException w:name="Mention" w:semiHidden="1" w:unhideWhenUsed="1"/>
-    <w:lsdException w:name="Smart Hyperlink" w:semiHidden="1" w:unhideWhenUsed="1"/>
-    <w:lsdException w:name="Hashtag" w:semiHidden="1" w:unhideWhenUsed="1"/>
-    <w:lsdException w:name="Unresolved Mention" w:semiHidden="1" w:unhideWhenUsed="1"/>
-    <w:lsdException w:name="Smart Link" w:semiHidden="1" w:unhideWhenUsed="1"/>
   </w:latentStyles>
   <w:style w:type="paragraph" w:default="1" w:styleId="Normal">
     <w:name w:val="Normal"/>
@@ -12768,7 +12925,7 @@
       <w:szCs w:val="20"/>
     </w:rPr>
   </w:style>
-  <w:style w:type="character" w:styleId="Mentionnonrsolue">
+  <w:style w:type="character" w:customStyle="1" w:styleId="UnresolvedMention">
     <w:name w:val="Unresolved Mention"/>
     <w:basedOn w:val="Policepardfaut"/>
     <w:uiPriority w:val="99"/>
@@ -13061,7 +13218,7 @@
 </file>
 
 <file path=customXml/itemProps1.xml><?xml version="1.0" encoding="utf-8"?>
-<ds:datastoreItem xmlns:ds="http://schemas.openxmlformats.org/officeDocument/2006/customXml" ds:itemID="{49DB9A2C-582D-4AAF-86EA-0DAD73D1A177}">
+<ds:datastoreItem xmlns:ds="http://schemas.openxmlformats.org/officeDocument/2006/customXml" ds:itemID="{635F1335-875E-4711-B76C-C018643B8211}">
   <ds:schemaRefs>
     <ds:schemaRef ds:uri="http://schemas.openxmlformats.org/officeDocument/2006/bibliography"/>
   </ds:schemaRefs>

</xml_diff>

<commit_message>
Travail maison 16/05/2019 soirée
Suite de documentation des fonctions et début de doc sur les tests
</commit_message>
<xml_diff>
--- a/TPI/docs/Documentation/BJ_DocumentationTPI.docx
+++ b/TPI/docs/Documentation/BJ_DocumentationTPI.docx
@@ -1,6 +1,6 @@
 
 <file path=word/document.xml><?xml version="1.0" encoding="utf-8"?>
-<w:document xmlns:wpc="http://schemas.microsoft.com/office/word/2010/wordprocessingCanvas" xmlns:cx="http://schemas.microsoft.com/office/drawing/2014/chartex" xmlns:mc="http://schemas.openxmlformats.org/markup-compatibility/2006" xmlns:o="urn:schemas-microsoft-com:office:office" xmlns:r="http://schemas.openxmlformats.org/officeDocument/2006/relationships" xmlns:m="http://schemas.openxmlformats.org/officeDocument/2006/math" xmlns:v="urn:schemas-microsoft-com:vml" xmlns:wp14="http://schemas.microsoft.com/office/word/2010/wordprocessingDrawing" xmlns:wp="http://schemas.openxmlformats.org/drawingml/2006/wordprocessingDrawing" xmlns:w10="urn:schemas-microsoft-com:office:word" xmlns:w="http://schemas.openxmlformats.org/wordprocessingml/2006/main" xmlns:w14="http://schemas.microsoft.com/office/word/2010/wordml" xmlns:w15="http://schemas.microsoft.com/office/word/2012/wordml" xmlns:w16se="http://schemas.microsoft.com/office/word/2015/wordml/symex" xmlns:wpg="http://schemas.microsoft.com/office/word/2010/wordprocessingGroup" xmlns:wpi="http://schemas.microsoft.com/office/word/2010/wordprocessingInk" xmlns:wne="http://schemas.microsoft.com/office/word/2006/wordml" xmlns:wps="http://schemas.microsoft.com/office/word/2010/wordprocessingShape" mc:Ignorable="w14 w15 w16se wp14">
+<w:document xmlns:wpc="http://schemas.microsoft.com/office/word/2010/wordprocessingCanvas" xmlns:cx="http://schemas.microsoft.com/office/drawing/2014/chartex" xmlns:cx1="http://schemas.microsoft.com/office/drawing/2015/9/8/chartex" xmlns:cx2="http://schemas.microsoft.com/office/drawing/2015/10/21/chartex" xmlns:cx3="http://schemas.microsoft.com/office/drawing/2016/5/9/chartex" xmlns:cx4="http://schemas.microsoft.com/office/drawing/2016/5/10/chartex" xmlns:cx5="http://schemas.microsoft.com/office/drawing/2016/5/11/chartex" xmlns:cx6="http://schemas.microsoft.com/office/drawing/2016/5/12/chartex" xmlns:cx7="http://schemas.microsoft.com/office/drawing/2016/5/13/chartex" xmlns:cx8="http://schemas.microsoft.com/office/drawing/2016/5/14/chartex" xmlns:mc="http://schemas.openxmlformats.org/markup-compatibility/2006" xmlns:aink="http://schemas.microsoft.com/office/drawing/2016/ink" xmlns:am3d="http://schemas.microsoft.com/office/drawing/2017/model3d" xmlns:o="urn:schemas-microsoft-com:office:office" xmlns:r="http://schemas.openxmlformats.org/officeDocument/2006/relationships" xmlns:m="http://schemas.openxmlformats.org/officeDocument/2006/math" xmlns:v="urn:schemas-microsoft-com:vml" xmlns:wp14="http://schemas.microsoft.com/office/word/2010/wordprocessingDrawing" xmlns:wp="http://schemas.openxmlformats.org/drawingml/2006/wordprocessingDrawing" xmlns:w10="urn:schemas-microsoft-com:office:word" xmlns:w="http://schemas.openxmlformats.org/wordprocessingml/2006/main" xmlns:w14="http://schemas.microsoft.com/office/word/2010/wordml" xmlns:w15="http://schemas.microsoft.com/office/word/2012/wordml" xmlns:w16cid="http://schemas.microsoft.com/office/word/2016/wordml/cid" xmlns:w16se="http://schemas.microsoft.com/office/word/2015/wordml/symex" xmlns:wpg="http://schemas.microsoft.com/office/word/2010/wordprocessingGroup" xmlns:wpi="http://schemas.microsoft.com/office/word/2010/wordprocessingInk" xmlns:wne="http://schemas.microsoft.com/office/word/2006/wordml" xmlns:wps="http://schemas.microsoft.com/office/word/2010/wordprocessingShape" mc:Ignorable="w14 w15 w16se w16cid wp14">
   <w:body>
     <w:p>
       <w:r>
@@ -887,7 +887,7 @@
             <w:noProof/>
             <w:webHidden/>
           </w:rPr>
-          <w:t>1</w:t>
+          <w:t>2</w:t>
         </w:r>
         <w:r>
           <w:rPr>
@@ -985,7 +985,7 @@
             <w:noProof/>
             <w:webHidden/>
           </w:rPr>
-          <w:t>1</w:t>
+          <w:t>2</w:t>
         </w:r>
         <w:r>
           <w:rPr>
@@ -1075,7 +1075,7 @@
             <w:noProof/>
             <w:webHidden/>
           </w:rPr>
-          <w:t>1</w:t>
+          <w:t>2</w:t>
         </w:r>
         <w:r>
           <w:rPr>
@@ -1165,7 +1165,7 @@
             <w:noProof/>
             <w:webHidden/>
           </w:rPr>
-          <w:t>1</w:t>
+          <w:t>2</w:t>
         </w:r>
         <w:r>
           <w:rPr>
@@ -1255,7 +1255,7 @@
             <w:noProof/>
             <w:webHidden/>
           </w:rPr>
-          <w:t>1</w:t>
+          <w:t>2</w:t>
         </w:r>
         <w:r>
           <w:rPr>
@@ -1345,7 +1345,7 @@
             <w:noProof/>
             <w:webHidden/>
           </w:rPr>
-          <w:t>1</w:t>
+          <w:t>3</w:t>
         </w:r>
         <w:r>
           <w:rPr>
@@ -1435,7 +1435,7 @@
             <w:noProof/>
             <w:webHidden/>
           </w:rPr>
-          <w:t>1</w:t>
+          <w:t>3</w:t>
         </w:r>
         <w:r>
           <w:rPr>
@@ -1525,7 +1525,7 @@
             <w:noProof/>
             <w:webHidden/>
           </w:rPr>
-          <w:t>1</w:t>
+          <w:t>3</w:t>
         </w:r>
         <w:r>
           <w:rPr>
@@ -1623,7 +1623,7 @@
             <w:noProof/>
             <w:webHidden/>
           </w:rPr>
-          <w:t>1</w:t>
+          <w:t>4</w:t>
         </w:r>
         <w:r>
           <w:rPr>
@@ -1713,7 +1713,7 @@
             <w:noProof/>
             <w:webHidden/>
           </w:rPr>
-          <w:t>1</w:t>
+          <w:t>4</w:t>
         </w:r>
         <w:r>
           <w:rPr>
@@ -1803,7 +1803,7 @@
             <w:noProof/>
             <w:webHidden/>
           </w:rPr>
-          <w:t>1</w:t>
+          <w:t>4</w:t>
         </w:r>
         <w:r>
           <w:rPr>
@@ -1893,7 +1893,7 @@
             <w:noProof/>
             <w:webHidden/>
           </w:rPr>
-          <w:t>1</w:t>
+          <w:t>4</w:t>
         </w:r>
         <w:r>
           <w:rPr>
@@ -1983,7 +1983,7 @@
             <w:noProof/>
             <w:webHidden/>
           </w:rPr>
-          <w:t>1</w:t>
+          <w:t>4</w:t>
         </w:r>
         <w:r>
           <w:rPr>
@@ -2073,7 +2073,7 @@
             <w:noProof/>
             <w:webHidden/>
           </w:rPr>
-          <w:t>1</w:t>
+          <w:t>4</w:t>
         </w:r>
         <w:r>
           <w:rPr>
@@ -2163,7 +2163,7 @@
             <w:noProof/>
             <w:webHidden/>
           </w:rPr>
-          <w:t>1</w:t>
+          <w:t>4</w:t>
         </w:r>
         <w:r>
           <w:rPr>
@@ -2253,7 +2253,7 @@
             <w:noProof/>
             <w:webHidden/>
           </w:rPr>
-          <w:t>1</w:t>
+          <w:t>4</w:t>
         </w:r>
         <w:r>
           <w:rPr>
@@ -2343,7 +2343,7 @@
             <w:noProof/>
             <w:webHidden/>
           </w:rPr>
-          <w:t>1</w:t>
+          <w:t>5</w:t>
         </w:r>
         <w:r>
           <w:rPr>
@@ -2433,7 +2433,7 @@
             <w:noProof/>
             <w:webHidden/>
           </w:rPr>
-          <w:t>1</w:t>
+          <w:t>5</w:t>
         </w:r>
         <w:r>
           <w:rPr>
@@ -2523,7 +2523,7 @@
             <w:noProof/>
             <w:webHidden/>
           </w:rPr>
-          <w:t>1</w:t>
+          <w:t>5</w:t>
         </w:r>
         <w:r>
           <w:rPr>
@@ -2613,7 +2613,7 @@
             <w:noProof/>
             <w:webHidden/>
           </w:rPr>
-          <w:t>1</w:t>
+          <w:t>5</w:t>
         </w:r>
         <w:r>
           <w:rPr>
@@ -2703,7 +2703,7 @@
             <w:noProof/>
             <w:webHidden/>
           </w:rPr>
-          <w:t>1</w:t>
+          <w:t>5</w:t>
         </w:r>
         <w:r>
           <w:rPr>
@@ -2793,7 +2793,7 @@
             <w:noProof/>
             <w:webHidden/>
           </w:rPr>
-          <w:t>1</w:t>
+          <w:t>5</w:t>
         </w:r>
         <w:r>
           <w:rPr>
@@ -2883,7 +2883,7 @@
             <w:noProof/>
             <w:webHidden/>
           </w:rPr>
-          <w:t>1</w:t>
+          <w:t>5</w:t>
         </w:r>
         <w:r>
           <w:rPr>
@@ -2973,7 +2973,7 @@
             <w:noProof/>
             <w:webHidden/>
           </w:rPr>
-          <w:t>1</w:t>
+          <w:t>6</w:t>
         </w:r>
         <w:r>
           <w:rPr>
@@ -3063,7 +3063,7 @@
             <w:noProof/>
             <w:webHidden/>
           </w:rPr>
-          <w:t>1</w:t>
+          <w:t>7</w:t>
         </w:r>
         <w:r>
           <w:rPr>
@@ -3153,7 +3153,7 @@
             <w:noProof/>
             <w:webHidden/>
           </w:rPr>
-          <w:t>1</w:t>
+          <w:t>8</w:t>
         </w:r>
         <w:r>
           <w:rPr>
@@ -3243,7 +3243,7 @@
             <w:noProof/>
             <w:webHidden/>
           </w:rPr>
-          <w:t>1</w:t>
+          <w:t>9</w:t>
         </w:r>
         <w:r>
           <w:rPr>
@@ -3333,7 +3333,7 @@
             <w:noProof/>
             <w:webHidden/>
           </w:rPr>
-          <w:t>1</w:t>
+          <w:t>10</w:t>
         </w:r>
         <w:r>
           <w:rPr>
@@ -3423,7 +3423,7 @@
             <w:noProof/>
             <w:webHidden/>
           </w:rPr>
-          <w:t>1</w:t>
+          <w:t>11</w:t>
         </w:r>
         <w:r>
           <w:rPr>
@@ -3513,7 +3513,7 @@
             <w:noProof/>
             <w:webHidden/>
           </w:rPr>
-          <w:t>1</w:t>
+          <w:t>12</w:t>
         </w:r>
         <w:r>
           <w:rPr>
@@ -3603,7 +3603,7 @@
             <w:noProof/>
             <w:webHidden/>
           </w:rPr>
-          <w:t>1</w:t>
+          <w:t>13</w:t>
         </w:r>
         <w:r>
           <w:rPr>
@@ -3693,7 +3693,7 @@
             <w:noProof/>
             <w:webHidden/>
           </w:rPr>
-          <w:t>1</w:t>
+          <w:t>14</w:t>
         </w:r>
         <w:r>
           <w:rPr>
@@ -3783,7 +3783,7 @@
             <w:noProof/>
             <w:webHidden/>
           </w:rPr>
-          <w:t>1</w:t>
+          <w:t>15</w:t>
         </w:r>
         <w:r>
           <w:rPr>
@@ -3873,7 +3873,7 @@
             <w:noProof/>
             <w:webHidden/>
           </w:rPr>
-          <w:t>1</w:t>
+          <w:t>15</w:t>
         </w:r>
         <w:r>
           <w:rPr>
@@ -3971,7 +3971,7 @@
             <w:noProof/>
             <w:webHidden/>
           </w:rPr>
-          <w:t>1</w:t>
+          <w:t>16</w:t>
         </w:r>
         <w:r>
           <w:rPr>
@@ -4061,7 +4061,7 @@
             <w:noProof/>
             <w:webHidden/>
           </w:rPr>
-          <w:t>1</w:t>
+          <w:t>16</w:t>
         </w:r>
         <w:r>
           <w:rPr>
@@ -4151,7 +4151,7 @@
             <w:noProof/>
             <w:webHidden/>
           </w:rPr>
-          <w:t>1</w:t>
+          <w:t>16</w:t>
         </w:r>
         <w:r>
           <w:rPr>
@@ -4241,7 +4241,7 @@
             <w:noProof/>
             <w:webHidden/>
           </w:rPr>
-          <w:t>1</w:t>
+          <w:t>16</w:t>
         </w:r>
         <w:r>
           <w:rPr>
@@ -4331,7 +4331,7 @@
             <w:noProof/>
             <w:webHidden/>
           </w:rPr>
-          <w:t>1</w:t>
+          <w:t>18</w:t>
         </w:r>
         <w:r>
           <w:rPr>
@@ -4421,7 +4421,7 @@
             <w:noProof/>
             <w:webHidden/>
           </w:rPr>
-          <w:t>1</w:t>
+          <w:t>18</w:t>
         </w:r>
         <w:r>
           <w:rPr>
@@ -4511,7 +4511,7 @@
             <w:noProof/>
             <w:webHidden/>
           </w:rPr>
-          <w:t>1</w:t>
+          <w:t>18</w:t>
         </w:r>
         <w:r>
           <w:rPr>
@@ -4976,7 +4976,39 @@
         </w:numPr>
       </w:pPr>
       <w:r>
-        <w:t>Serveur Web et SGBD à choix (EasyPHP, Wamp, Laragon, Adminr, phpMyAdmin, autre)</w:t>
+        <w:t>Serveur Web et SGBD à choix (</w:t>
+      </w:r>
+      <w:proofErr w:type="spellStart"/>
+      <w:r>
+        <w:t>EasyPHP</w:t>
+      </w:r>
+      <w:proofErr w:type="spellEnd"/>
+      <w:r>
+        <w:t xml:space="preserve">, </w:t>
+      </w:r>
+      <w:proofErr w:type="spellStart"/>
+      <w:r>
+        <w:t>Wamp</w:t>
+      </w:r>
+      <w:proofErr w:type="spellEnd"/>
+      <w:r>
+        <w:t xml:space="preserve">, </w:t>
+      </w:r>
+      <w:proofErr w:type="spellStart"/>
+      <w:r>
+        <w:t>Laragon</w:t>
+      </w:r>
+      <w:proofErr w:type="spellEnd"/>
+      <w:r>
+        <w:t xml:space="preserve">, </w:t>
+      </w:r>
+      <w:proofErr w:type="spellStart"/>
+      <w:r>
+        <w:t>Adminr</w:t>
+      </w:r>
+      <w:proofErr w:type="spellEnd"/>
+      <w:r>
+        <w:t>, phpMyAdmin, autre)</w:t>
       </w:r>
     </w:p>
     <w:p>
@@ -4988,7 +5020,15 @@
         </w:numPr>
       </w:pPr>
       <w:r>
-        <w:t>IDE à choix (NetBeans, Visual Studio Code, PHPStorm, autre)</w:t>
+        <w:t xml:space="preserve">IDE à choix (NetBeans, Visual Studio Code, </w:t>
+      </w:r>
+      <w:proofErr w:type="spellStart"/>
+      <w:r>
+        <w:t>PHPStorm</w:t>
+      </w:r>
+      <w:proofErr w:type="spellEnd"/>
+      <w:r>
+        <w:t>, autre)</w:t>
       </w:r>
     </w:p>
     <w:p>
@@ -5000,7 +5040,15 @@
         </w:numPr>
       </w:pPr>
       <w:r>
-        <w:t>Logiciel de création de schémas (Visio, Gliffy, autre)</w:t>
+        <w:t xml:space="preserve">Logiciel de création de schémas (Visio, </w:t>
+      </w:r>
+      <w:proofErr w:type="spellStart"/>
+      <w:r>
+        <w:t>Gliffy</w:t>
+      </w:r>
+      <w:proofErr w:type="spellEnd"/>
+      <w:r>
+        <w:t>, autre)</w:t>
       </w:r>
     </w:p>
     <w:p>
@@ -5012,7 +5060,31 @@
         </w:numPr>
       </w:pPr>
       <w:r>
-        <w:t>Outil de versionnage de code (Git, avec dépôt distant sur Github / Bitbucket / GitLab)</w:t>
+        <w:t xml:space="preserve">Outil de versionnage de code (Git, avec dépôt distant sur </w:t>
+      </w:r>
+      <w:proofErr w:type="spellStart"/>
+      <w:r>
+        <w:t>Github</w:t>
+      </w:r>
+      <w:proofErr w:type="spellEnd"/>
+      <w:r>
+        <w:t xml:space="preserve"> / </w:t>
+      </w:r>
+      <w:proofErr w:type="spellStart"/>
+      <w:r>
+        <w:t>Bitbucket</w:t>
+      </w:r>
+      <w:proofErr w:type="spellEnd"/>
+      <w:r>
+        <w:t xml:space="preserve"> / </w:t>
+      </w:r>
+      <w:proofErr w:type="spellStart"/>
+      <w:r>
+        <w:t>GitLab</w:t>
+      </w:r>
+      <w:proofErr w:type="spellEnd"/>
+      <w:r>
+        <w:t>)</w:t>
       </w:r>
     </w:p>
     <w:p>
@@ -5048,7 +5120,15 @@
         </w:numPr>
       </w:pPr>
       <w:r>
-        <w:t>Outil bureautique à choix pour les documents (Google Docs, MSOffice, OpenOffice)</w:t>
+        <w:t xml:space="preserve">Outil bureautique à choix pour les documents (Google Docs, </w:t>
+      </w:r>
+      <w:proofErr w:type="spellStart"/>
+      <w:r>
+        <w:t>MSOffice</w:t>
+      </w:r>
+      <w:proofErr w:type="spellEnd"/>
+      <w:r>
+        <w:t>, OpenOffice)</w:t>
       </w:r>
     </w:p>
     <w:p>
@@ -5149,7 +5229,15 @@
         </w:numPr>
       </w:pPr>
       <w:r>
-        <w:t xml:space="preserve">Carol Quarroz, </w:t>
+        <w:t xml:space="preserve">Carol </w:t>
+      </w:r>
+      <w:proofErr w:type="spellStart"/>
+      <w:r>
+        <w:t>Quarroz</w:t>
+      </w:r>
+      <w:proofErr w:type="spellEnd"/>
+      <w:r>
+        <w:t xml:space="preserve">, </w:t>
       </w:r>
       <w:hyperlink r:id="rId11" w:history="1">
         <w:r>
@@ -5169,7 +5257,15 @@
         </w:numPr>
       </w:pPr>
       <w:r>
-        <w:t xml:space="preserve">Nicolas Terrond, </w:t>
+        <w:t xml:space="preserve">Nicolas </w:t>
+      </w:r>
+      <w:proofErr w:type="spellStart"/>
+      <w:r>
+        <w:t>Terrond</w:t>
+      </w:r>
+      <w:proofErr w:type="spellEnd"/>
+      <w:r>
+        <w:t xml:space="preserve">, </w:t>
       </w:r>
       <w:hyperlink r:id="rId12" w:history="1">
         <w:r>
@@ -5274,7 +5370,15 @@
         </w:numPr>
       </w:pPr>
       <w:r>
-        <w:t>Un readme explicitant l’installation du projet en local</w:t>
+        <w:t xml:space="preserve">Un </w:t>
+      </w:r>
+      <w:proofErr w:type="spellStart"/>
+      <w:r>
+        <w:t>readme</w:t>
+      </w:r>
+      <w:proofErr w:type="spellEnd"/>
+      <w:r>
+        <w:t xml:space="preserve"> explicitant l’installation du projet en local</w:t>
       </w:r>
     </w:p>
     <w:p>
@@ -5769,31 +5873,20 @@
         <w:pStyle w:val="Titre2"/>
       </w:pPr>
       <w:bookmarkStart w:id="23" w:name="_Toc8816586"/>
-      <w:commentRangeStart w:id="24"/>
       <w:r>
         <w:t>Interfaces</w:t>
       </w:r>
-      <w:commentRangeEnd w:id="24"/>
-      <w:r>
-        <w:rPr>
-          <w:rStyle w:val="Marquedecommentaire"/>
-          <w:rFonts w:eastAsiaTheme="minorHAnsi" w:cstheme="minorBidi"/>
-          <w:b w:val="0"/>
-          <w:color w:val="auto"/>
-        </w:rPr>
-        <w:commentReference w:id="24"/>
-      </w:r>
       <w:bookmarkEnd w:id="23"/>
     </w:p>
     <w:p>
       <w:pPr>
         <w:pStyle w:val="Titre3"/>
       </w:pPr>
-      <w:bookmarkStart w:id="25" w:name="_Toc8816587"/>
+      <w:bookmarkStart w:id="24" w:name="_Toc8816587"/>
       <w:r>
         <w:t>Barre de navigation</w:t>
       </w:r>
-      <w:bookmarkEnd w:id="25"/>
+      <w:bookmarkEnd w:id="24"/>
     </w:p>
     <w:p>
       <w:pPr>
@@ -6462,7 +6555,7 @@
                     </pic:cNvPicPr>
                   </pic:nvPicPr>
                   <pic:blipFill>
-                    <a:blip r:embed="rId15">
+                    <a:blip r:embed="rId13">
                       <a:extLst>
                         <a:ext uri="{28A0092B-C50C-407E-A947-70E740481C1C}">
                           <a14:useLocalDpi xmlns:a14="http://schemas.microsoft.com/office/drawing/2010/main" val="0"/>
@@ -7761,7 +7854,7 @@
                     </pic:cNvPicPr>
                   </pic:nvPicPr>
                   <pic:blipFill>
-                    <a:blip r:embed="rId16">
+                    <a:blip r:embed="rId14">
                       <a:extLst>
                         <a:ext uri="{28A0092B-C50C-407E-A947-70E740481C1C}">
                           <a14:useLocalDpi xmlns:a14="http://schemas.microsoft.com/office/drawing/2010/main" val="0"/>
@@ -7791,14 +7884,6 @@
           </wp:inline>
         </w:drawing>
       </w:r>
-      <w:commentRangeStart w:id="26"/>
-      <w:commentRangeEnd w:id="26"/>
-      <w:r>
-        <w:rPr>
-          <w:rStyle w:val="Marquedecommentaire"/>
-        </w:rPr>
-        <w:commentReference w:id="26"/>
-      </w:r>
     </w:p>
     <w:p>
       <w:pPr>
@@ -7960,10 +8045,19 @@
         <w:ind w:left="714" w:hanging="357"/>
       </w:pPr>
       <w:r>
-        <w:t xml:space="preserve">Le lien « Statistique » permet à l’utilisateur d’accéder la page de statistique (voir </w:t>
+        <w:t>Le lien « Statistique » permet à l’utilisateur d’accéder la page de statistique</w:t>
+      </w:r>
+      <w:r>
+        <w:t>s</w:t>
+      </w:r>
+      <w:r>
+        <w:t xml:space="preserve"> (voir </w:t>
       </w:r>
       <w:r>
         <w:t>Fig.  11 - Page de statistique</w:t>
+      </w:r>
+      <w:r>
+        <w:t>s</w:t>
       </w:r>
       <w:r>
         <w:t>).</w:t>
@@ -7999,15 +8093,15 @@
       <w:pPr>
         <w:pStyle w:val="Titre3"/>
       </w:pPr>
-      <w:bookmarkStart w:id="27" w:name="_Toc8816588"/>
+      <w:bookmarkStart w:id="25" w:name="_Toc8816588"/>
       <w:r>
         <w:t xml:space="preserve">Page </w:t>
       </w:r>
-      <w:commentRangeStart w:id="28"/>
+      <w:commentRangeStart w:id="26"/>
       <w:r>
         <w:t>d’accueil</w:t>
       </w:r>
-      <w:commentRangeEnd w:id="28"/>
+      <w:commentRangeEnd w:id="26"/>
       <w:r>
         <w:rPr>
           <w:rStyle w:val="Marquedecommentaire"/>
@@ -8015,9 +8109,9 @@
           <w:b w:val="0"/>
           <w:color w:val="auto"/>
         </w:rPr>
-        <w:commentReference w:id="28"/>
-      </w:r>
-      <w:bookmarkEnd w:id="27"/>
+        <w:commentReference w:id="26"/>
+      </w:r>
+      <w:bookmarkEnd w:id="25"/>
     </w:p>
     <w:p>
       <w:pPr>
@@ -8044,7 +8138,7 @@
                     <pic:cNvPicPr/>
                   </pic:nvPicPr>
                   <pic:blipFill>
-                    <a:blip r:embed="rId17">
+                    <a:blip r:embed="rId18">
                       <a:extLst>
                         <a:ext uri="{28A0092B-C50C-407E-A947-70E740481C1C}">
                           <a14:useLocalDpi xmlns:a14="http://schemas.microsoft.com/office/drawing/2010/main" val="0"/>
@@ -8126,14 +8220,14 @@
       <w:pPr>
         <w:pStyle w:val="Titre3"/>
       </w:pPr>
-      <w:bookmarkStart w:id="29" w:name="_Toc8816589"/>
+      <w:bookmarkStart w:id="27" w:name="_Toc8816589"/>
       <w:r>
         <w:t xml:space="preserve">Page </w:t>
       </w:r>
       <w:r>
         <w:t>de contact</w:t>
       </w:r>
-      <w:bookmarkEnd w:id="29"/>
+      <w:bookmarkEnd w:id="27"/>
     </w:p>
     <w:p>
       <w:pPr>
@@ -8345,7 +8439,7 @@
                     <pic:cNvPicPr/>
                   </pic:nvPicPr>
                   <pic:blipFill>
-                    <a:blip r:embed="rId18">
+                    <a:blip r:embed="rId19">
                       <a:extLst>
                         <a:ext uri="{28A0092B-C50C-407E-A947-70E740481C1C}">
                           <a14:useLocalDpi xmlns:a14="http://schemas.microsoft.com/office/drawing/2010/main" val="0"/>
@@ -8453,7 +8547,7 @@
       <w:pPr>
         <w:pStyle w:val="Titre3"/>
       </w:pPr>
-      <w:bookmarkStart w:id="30" w:name="_Toc8816590"/>
+      <w:bookmarkStart w:id="28" w:name="_Toc8816590"/>
       <w:r>
         <w:lastRenderedPageBreak/>
         <w:t>Page d’a</w:t>
@@ -8461,7 +8555,7 @@
       <w:r>
         <w:t>vis</w:t>
       </w:r>
-      <w:bookmarkEnd w:id="30"/>
+      <w:bookmarkEnd w:id="28"/>
     </w:p>
     <w:p>
       <w:pPr>
@@ -8673,7 +8767,7 @@
                     <pic:cNvPicPr/>
                   </pic:nvPicPr>
                   <pic:blipFill>
-                    <a:blip r:embed="rId19">
+                    <a:blip r:embed="rId20">
                       <a:extLst>
                         <a:ext uri="{28A0092B-C50C-407E-A947-70E740481C1C}">
                           <a14:useLocalDpi xmlns:a14="http://schemas.microsoft.com/office/drawing/2010/main" val="0"/>
@@ -8763,12 +8857,12 @@
       <w:pPr>
         <w:pStyle w:val="Titre3"/>
       </w:pPr>
-      <w:bookmarkStart w:id="31" w:name="_Toc8816591"/>
+      <w:bookmarkStart w:id="29" w:name="_Toc8816591"/>
       <w:r>
         <w:lastRenderedPageBreak/>
         <w:t>Page de connexion</w:t>
       </w:r>
-      <w:bookmarkEnd w:id="31"/>
+      <w:bookmarkEnd w:id="29"/>
     </w:p>
     <w:p>
       <w:pPr>
@@ -8980,7 +9074,7 @@
                     <pic:cNvPicPr/>
                   </pic:nvPicPr>
                   <pic:blipFill>
-                    <a:blip r:embed="rId20">
+                    <a:blip r:embed="rId21">
                       <a:extLst>
                         <a:ext uri="{28A0092B-C50C-407E-A947-70E740481C1C}">
                           <a14:useLocalDpi xmlns:a14="http://schemas.microsoft.com/office/drawing/2010/main" val="0"/>
@@ -9061,19 +9155,19 @@
       <w:pPr>
         <w:pStyle w:val="Titre3"/>
       </w:pPr>
-      <w:bookmarkStart w:id="32" w:name="_Toc8816592"/>
+      <w:bookmarkStart w:id="30" w:name="_Toc8816592"/>
       <w:r>
         <w:lastRenderedPageBreak/>
         <w:t xml:space="preserve">Page </w:t>
       </w:r>
-      <w:commentRangeStart w:id="33"/>
+      <w:commentRangeStart w:id="31"/>
       <w:r>
         <w:t>c</w:t>
       </w:r>
       <w:r>
         <w:t>alendrier</w:t>
       </w:r>
-      <w:commentRangeEnd w:id="33"/>
+      <w:commentRangeEnd w:id="31"/>
       <w:r>
         <w:rPr>
           <w:rStyle w:val="Marquedecommentaire"/>
@@ -9081,9 +9175,9 @@
           <w:b w:val="0"/>
           <w:color w:val="auto"/>
         </w:rPr>
-        <w:commentReference w:id="33"/>
-      </w:r>
-      <w:bookmarkEnd w:id="32"/>
+        <w:commentReference w:id="31"/>
+      </w:r>
+      <w:bookmarkEnd w:id="30"/>
     </w:p>
     <w:p>
       <w:pPr>
@@ -10184,7 +10278,7 @@
                     <pic:cNvPicPr/>
                   </pic:nvPicPr>
                   <pic:blipFill>
-                    <a:blip r:embed="rId21">
+                    <a:blip r:embed="rId22">
                       <a:extLst>
                         <a:ext uri="{28A0092B-C50C-407E-A947-70E740481C1C}">
                           <a14:useLocalDpi xmlns:a14="http://schemas.microsoft.com/office/drawing/2010/main" val="0"/>
@@ -10284,16 +10378,16 @@
           <w:numId w:val="21"/>
         </w:numPr>
       </w:pPr>
-      <w:commentRangeStart w:id="34"/>
+      <w:commentRangeStart w:id="32"/>
       <w:r>
         <w:t>Liste de choix</w:t>
       </w:r>
-      <w:commentRangeEnd w:id="34"/>
+      <w:commentRangeEnd w:id="32"/>
       <w:r>
         <w:rPr>
           <w:rStyle w:val="Marquedecommentaire"/>
         </w:rPr>
-        <w:commentReference w:id="34"/>
+        <w:commentReference w:id="32"/>
       </w:r>
       <w:r>
         <w:t xml:space="preserve"> pour l’heure du rendez-vous à planifier.</w:t>
@@ -10348,7 +10442,7 @@
       <w:pPr>
         <w:pStyle w:val="Titre3"/>
       </w:pPr>
-      <w:bookmarkStart w:id="35" w:name="_Toc8816593"/>
+      <w:bookmarkStart w:id="33" w:name="_Toc8816593"/>
       <w:r>
         <w:lastRenderedPageBreak/>
         <w:t xml:space="preserve">Page </w:t>
@@ -10356,7 +10450,7 @@
       <w:r>
         <w:t>d’administration des demandes</w:t>
       </w:r>
-      <w:bookmarkEnd w:id="35"/>
+      <w:bookmarkEnd w:id="33"/>
     </w:p>
     <w:p>
       <w:pPr>
@@ -10568,7 +10662,7 @@
                     <pic:cNvPicPr/>
                   </pic:nvPicPr>
                   <pic:blipFill>
-                    <a:blip r:embed="rId22">
+                    <a:blip r:embed="rId23">
                       <a:extLst>
                         <a:ext uri="{28A0092B-C50C-407E-A947-70E740481C1C}">
                           <a14:useLocalDpi xmlns:a14="http://schemas.microsoft.com/office/drawing/2010/main" val="0"/>
@@ -10697,12 +10791,12 @@
       <w:pPr>
         <w:pStyle w:val="Titre3"/>
       </w:pPr>
-      <w:bookmarkStart w:id="36" w:name="_Toc8816594"/>
+      <w:bookmarkStart w:id="34" w:name="_Toc8816594"/>
       <w:r>
         <w:lastRenderedPageBreak/>
         <w:t>Page de modification des informations personnelles</w:t>
       </w:r>
-      <w:bookmarkEnd w:id="36"/>
+      <w:bookmarkEnd w:id="34"/>
     </w:p>
     <w:p>
       <w:pPr>
@@ -10914,7 +11008,7 @@
                     <pic:cNvPicPr/>
                   </pic:nvPicPr>
                   <pic:blipFill>
-                    <a:blip r:embed="rId23">
+                    <a:blip r:embed="rId24">
                       <a:extLst>
                         <a:ext uri="{28A0092B-C50C-407E-A947-70E740481C1C}">
                           <a14:useLocalDpi xmlns:a14="http://schemas.microsoft.com/office/drawing/2010/main" val="0"/>
@@ -11005,12 +11099,12 @@
       <w:pPr>
         <w:pStyle w:val="Titre3"/>
       </w:pPr>
-      <w:bookmarkStart w:id="37" w:name="_Toc8816595"/>
+      <w:bookmarkStart w:id="35" w:name="_Toc8816595"/>
       <w:r>
         <w:lastRenderedPageBreak/>
         <w:t>Page d’administration des avis</w:t>
       </w:r>
-      <w:bookmarkEnd w:id="37"/>
+      <w:bookmarkEnd w:id="35"/>
     </w:p>
     <w:p>
       <w:pPr>
@@ -11407,7 +11501,7 @@
                     <pic:cNvPicPr/>
                   </pic:nvPicPr>
                   <pic:blipFill>
-                    <a:blip r:embed="rId24">
+                    <a:blip r:embed="rId25">
                       <a:extLst>
                         <a:ext uri="{28A0092B-C50C-407E-A947-70E740481C1C}">
                           <a14:useLocalDpi xmlns:a14="http://schemas.microsoft.com/office/drawing/2010/main" val="0"/>
@@ -11504,25 +11598,14 @@
         <w:lastRenderedPageBreak/>
         <w:t xml:space="preserve"> </w:t>
       </w:r>
-      <w:bookmarkStart w:id="38" w:name="_Toc8816596"/>
-      <w:r>
-        <w:t xml:space="preserve">Page de </w:t>
-      </w:r>
-      <w:commentRangeStart w:id="39"/>
-      <w:r>
-        <w:t>statistique</w:t>
-      </w:r>
-      <w:commentRangeEnd w:id="39"/>
-      <w:r>
-        <w:rPr>
-          <w:rStyle w:val="Marquedecommentaire"/>
-          <w:rFonts w:eastAsiaTheme="minorHAnsi" w:cstheme="minorBidi"/>
-          <w:b w:val="0"/>
-          <w:color w:val="auto"/>
-        </w:rPr>
-        <w:commentReference w:id="39"/>
-      </w:r>
-      <w:bookmarkEnd w:id="38"/>
+      <w:bookmarkStart w:id="36" w:name="_Toc8816596"/>
+      <w:r>
+        <w:t>Page de statistique</w:t>
+      </w:r>
+      <w:bookmarkEnd w:id="36"/>
+      <w:r>
+        <w:t>s</w:t>
+      </w:r>
     </w:p>
     <w:p>
       <w:pPr>
@@ -11919,7 +12002,7 @@
                     <pic:cNvPicPr/>
                   </pic:nvPicPr>
                   <pic:blipFill>
-                    <a:blip r:embed="rId25">
+                    <a:blip r:embed="rId26">
                       <a:extLst>
                         <a:ext uri="{28A0092B-C50C-407E-A947-70E740481C1C}">
                           <a14:useLocalDpi xmlns:a14="http://schemas.microsoft.com/office/drawing/2010/main" val="0"/>
@@ -11978,6 +12061,9 @@
       <w:r>
         <w:t xml:space="preserve"> - Page de statistique</w:t>
       </w:r>
+      <w:r>
+        <w:t>s</w:t>
+      </w:r>
     </w:p>
     <w:p>
       <w:pPr>
@@ -11987,7 +12073,19 @@
         </w:rPr>
       </w:pPr>
       <w:r>
-        <w:t xml:space="preserve">La page statistique permet au réparateur de consulté le nombre de réparation faite par mois </w:t>
+        <w:t xml:space="preserve">La page </w:t>
+      </w:r>
+      <w:r>
+        <w:t xml:space="preserve">de </w:t>
+      </w:r>
+      <w:r>
+        <w:t>statistique</w:t>
+      </w:r>
+      <w:r>
+        <w:t>s</w:t>
+      </w:r>
+      <w:r>
+        <w:t xml:space="preserve"> permet au réparateur de consulté le nombre de réparation faite par mois </w:t>
       </w:r>
       <w:r>
         <w:t>durant une année sélectionnée</w:t>
@@ -12032,22 +12130,39 @@
       <w:pPr>
         <w:pStyle w:val="Titre2"/>
       </w:pPr>
-      <w:bookmarkStart w:id="40" w:name="_Toc8816597"/>
+      <w:bookmarkStart w:id="37" w:name="_Toc8816597"/>
       <w:r>
         <w:lastRenderedPageBreak/>
         <w:t>Cas d’utilisation</w:t>
       </w:r>
-      <w:bookmarkEnd w:id="40"/>
+      <w:bookmarkEnd w:id="37"/>
     </w:p>
     <w:p>
       <w:pPr>
         <w:pStyle w:val="Titre3"/>
       </w:pPr>
-      <w:bookmarkStart w:id="41" w:name="_Toc8816598"/>
-      <w:r>
-        <w:t>Diagramme des cas d’utilisation</w:t>
-      </w:r>
-      <w:bookmarkEnd w:id="41"/>
+      <w:bookmarkStart w:id="38" w:name="_Toc8816598"/>
+      <w:r>
+        <w:t xml:space="preserve">Diagramme </w:t>
+      </w:r>
+      <w:commentRangeStart w:id="39"/>
+      <w:r>
+        <w:t>des</w:t>
+      </w:r>
+      <w:commentRangeEnd w:id="39"/>
+      <w:r>
+        <w:rPr>
+          <w:rStyle w:val="Marquedecommentaire"/>
+          <w:rFonts w:eastAsiaTheme="minorHAnsi" w:cstheme="minorBidi"/>
+          <w:b w:val="0"/>
+          <w:color w:val="auto"/>
+        </w:rPr>
+        <w:commentReference w:id="39"/>
+      </w:r>
+      <w:r>
+        <w:t xml:space="preserve"> cas d’utilisation</w:t>
+      </w:r>
+      <w:bookmarkEnd w:id="38"/>
     </w:p>
     <w:p>
       <w:pPr>
@@ -12075,7 +12190,7 @@
                     <pic:cNvPicPr/>
                   </pic:nvPicPr>
                   <pic:blipFill>
-                    <a:blip r:embed="rId26">
+                    <a:blip r:embed="rId27">
                       <a:extLst>
                         <a:ext uri="{28A0092B-C50C-407E-A947-70E740481C1C}">
                           <a14:useLocalDpi xmlns:a14="http://schemas.microsoft.com/office/drawing/2010/main" val="0"/>
@@ -12139,36 +12254,36 @@
       <w:pPr>
         <w:pStyle w:val="Titre1"/>
       </w:pPr>
-      <w:bookmarkStart w:id="42" w:name="_Toc8816599"/>
+      <w:bookmarkStart w:id="40" w:name="_Toc8816599"/>
       <w:r>
         <w:lastRenderedPageBreak/>
         <w:t>Analyse organique</w:t>
       </w:r>
-      <w:bookmarkEnd w:id="42"/>
+      <w:bookmarkEnd w:id="40"/>
     </w:p>
     <w:p>
       <w:pPr>
         <w:pStyle w:val="Titre2"/>
       </w:pPr>
-      <w:bookmarkStart w:id="43" w:name="_Toc8816600"/>
+      <w:bookmarkStart w:id="41" w:name="_Toc8816600"/>
       <w:r>
         <w:t>Base de données</w:t>
       </w:r>
-      <w:bookmarkEnd w:id="43"/>
+      <w:bookmarkEnd w:id="41"/>
     </w:p>
     <w:p>
       <w:pPr>
         <w:pStyle w:val="Titre3"/>
       </w:pPr>
-      <w:bookmarkStart w:id="44" w:name="_Toc8816601"/>
+      <w:bookmarkStart w:id="42" w:name="_Toc8816601"/>
       <w:r>
         <w:t xml:space="preserve">Modèle </w:t>
       </w:r>
-      <w:commentRangeStart w:id="45"/>
+      <w:commentRangeStart w:id="43"/>
       <w:r>
         <w:t>physique</w:t>
       </w:r>
-      <w:commentRangeEnd w:id="45"/>
+      <w:commentRangeEnd w:id="43"/>
       <w:r>
         <w:rPr>
           <w:rStyle w:val="Marquedecommentaire"/>
@@ -12176,7 +12291,7 @@
           <w:b w:val="0"/>
           <w:color w:val="auto"/>
         </w:rPr>
-        <w:commentReference w:id="45"/>
+        <w:commentReference w:id="43"/>
       </w:r>
       <w:r>
         <w:t xml:space="preserve"> de </w:t>
@@ -12184,7 +12299,7 @@
       <w:r>
         <w:t>données</w:t>
       </w:r>
-      <w:bookmarkEnd w:id="44"/>
+      <w:bookmarkEnd w:id="42"/>
     </w:p>
     <w:p>
       <w:pPr>
@@ -12212,7 +12327,7 @@
                     <pic:cNvPicPr/>
                   </pic:nvPicPr>
                   <pic:blipFill>
-                    <a:blip r:embed="rId27">
+                    <a:blip r:embed="rId28">
                       <a:extLst>
                         <a:ext uri="{28A0092B-C50C-407E-A947-70E740481C1C}">
                           <a14:useLocalDpi xmlns:a14="http://schemas.microsoft.com/office/drawing/2010/main" val="0"/>
@@ -12280,11 +12395,11 @@
       <w:pPr>
         <w:pStyle w:val="Titre3"/>
       </w:pPr>
-      <w:bookmarkStart w:id="46" w:name="_Toc8816602"/>
+      <w:bookmarkStart w:id="44" w:name="_Toc8816602"/>
       <w:r>
         <w:t>Détails des tables</w:t>
       </w:r>
-      <w:bookmarkEnd w:id="46"/>
+      <w:bookmarkEnd w:id="44"/>
     </w:p>
     <w:tbl>
       <w:tblPr>
@@ -12513,112 +12628,6 @@
                     <pic:cNvPicPr/>
                   </pic:nvPicPr>
                   <pic:blipFill>
-                    <a:blip r:embed="rId28">
-                      <a:extLst>
-                        <a:ext uri="{28A0092B-C50C-407E-A947-70E740481C1C}">
-                          <a14:useLocalDpi xmlns:a14="http://schemas.microsoft.com/office/drawing/2010/main" val="0"/>
-                        </a:ext>
-                      </a:extLst>
-                    </a:blip>
-                    <a:stretch>
-                      <a:fillRect/>
-                    </a:stretch>
-                  </pic:blipFill>
-                  <pic:spPr>
-                    <a:xfrm>
-                      <a:off x="0" y="0"/>
-                      <a:ext cx="5039428" cy="933580"/>
-                    </a:xfrm>
-                    <a:prstGeom prst="rect">
-                      <a:avLst/>
-                    </a:prstGeom>
-                  </pic:spPr>
-                </pic:pic>
-              </a:graphicData>
-            </a:graphic>
-          </wp:inline>
-        </w:drawing>
-      </w:r>
-    </w:p>
-    <w:p>
-      <w:pPr>
-        <w:pStyle w:val="Lgende"/>
-        <w:jc w:val="center"/>
-      </w:pPr>
-      <w:r>
-        <w:t xml:space="preserve">Fig.  </w:t>
-      </w:r>
-      <w:r>
-        <w:fldChar w:fldCharType="begin"/>
-      </w:r>
-      <w:r>
-        <w:instrText xml:space="preserve"> SEQ Fig._ \* ARABIC </w:instrText>
-      </w:r>
-      <w:r>
-        <w:fldChar w:fldCharType="separate"/>
-      </w:r>
-      <w:r>
-        <w:rPr>
-          <w:noProof/>
-        </w:rPr>
-        <w:t>14</w:t>
-      </w:r>
-      <w:r>
-        <w:rPr>
-          <w:noProof/>
-        </w:rPr>
-        <w:fldChar w:fldCharType="end"/>
-      </w:r>
-      <w:r>
-        <w:t xml:space="preserve"> - Table </w:t>
-      </w:r>
-      <w:r>
-        <w:t>« </w:t>
-      </w:r>
-      <w:r>
-        <w:t>clients</w:t>
-      </w:r>
-      <w:r>
-        <w:rPr>
-          <w:noProof/>
-        </w:rPr>
-        <w:t> »</w:t>
-      </w:r>
-    </w:p>
-    <w:p>
-      <w:pPr>
-        <w:pStyle w:val="Titre4"/>
-      </w:pPr>
-      <w:r>
-        <w:t>Table « avis »</w:t>
-      </w:r>
-    </w:p>
-    <w:p>
-      <w:pPr>
-        <w:keepNext/>
-        <w:jc w:val="left"/>
-      </w:pPr>
-      <w:r>
-        <w:rPr>
-          <w:noProof/>
-          <w:lang w:eastAsia="fr-CH"/>
-        </w:rPr>
-        <w:drawing>
-          <wp:inline distT="0" distB="0" distL="0" distR="0" wp14:anchorId="127BE1BE" wp14:editId="3C361C90">
-            <wp:extent cx="5039428" cy="933580"/>
-            <wp:effectExtent l="0" t="0" r="8890" b="0"/>
-            <wp:docPr id="39" name="Image 39"/>
-            <wp:cNvGraphicFramePr>
-              <a:graphicFrameLocks xmlns:a="http://schemas.openxmlformats.org/drawingml/2006/main" noChangeAspect="1"/>
-            </wp:cNvGraphicFramePr>
-            <a:graphic xmlns:a="http://schemas.openxmlformats.org/drawingml/2006/main">
-              <a:graphicData uri="http://schemas.openxmlformats.org/drawingml/2006/picture">
-                <pic:pic xmlns:pic="http://schemas.openxmlformats.org/drawingml/2006/picture">
-                  <pic:nvPicPr>
-                    <pic:cNvPr id="39" name="Table_avis.PNG"/>
-                    <pic:cNvPicPr/>
-                  </pic:nvPicPr>
-                  <pic:blipFill>
                     <a:blip r:embed="rId29">
                       <a:extLst>
                         <a:ext uri="{28A0092B-C50C-407E-A947-70E740481C1C}">
@@ -12667,6 +12676,112 @@
         <w:rPr>
           <w:noProof/>
         </w:rPr>
+        <w:t>14</w:t>
+      </w:r>
+      <w:r>
+        <w:rPr>
+          <w:noProof/>
+        </w:rPr>
+        <w:fldChar w:fldCharType="end"/>
+      </w:r>
+      <w:r>
+        <w:t xml:space="preserve"> - Table </w:t>
+      </w:r>
+      <w:r>
+        <w:t>« </w:t>
+      </w:r>
+      <w:r>
+        <w:t>clients</w:t>
+      </w:r>
+      <w:r>
+        <w:rPr>
+          <w:noProof/>
+        </w:rPr>
+        <w:t> »</w:t>
+      </w:r>
+    </w:p>
+    <w:p>
+      <w:pPr>
+        <w:pStyle w:val="Titre4"/>
+      </w:pPr>
+      <w:r>
+        <w:t>Table « avis »</w:t>
+      </w:r>
+    </w:p>
+    <w:p>
+      <w:pPr>
+        <w:keepNext/>
+        <w:jc w:val="left"/>
+      </w:pPr>
+      <w:r>
+        <w:rPr>
+          <w:noProof/>
+          <w:lang w:eastAsia="fr-CH"/>
+        </w:rPr>
+        <w:drawing>
+          <wp:inline distT="0" distB="0" distL="0" distR="0" wp14:anchorId="127BE1BE" wp14:editId="3C361C90">
+            <wp:extent cx="5039428" cy="933580"/>
+            <wp:effectExtent l="0" t="0" r="8890" b="0"/>
+            <wp:docPr id="39" name="Image 39"/>
+            <wp:cNvGraphicFramePr>
+              <a:graphicFrameLocks xmlns:a="http://schemas.openxmlformats.org/drawingml/2006/main" noChangeAspect="1"/>
+            </wp:cNvGraphicFramePr>
+            <a:graphic xmlns:a="http://schemas.openxmlformats.org/drawingml/2006/main">
+              <a:graphicData uri="http://schemas.openxmlformats.org/drawingml/2006/picture">
+                <pic:pic xmlns:pic="http://schemas.openxmlformats.org/drawingml/2006/picture">
+                  <pic:nvPicPr>
+                    <pic:cNvPr id="39" name="Table_avis.PNG"/>
+                    <pic:cNvPicPr/>
+                  </pic:nvPicPr>
+                  <pic:blipFill>
+                    <a:blip r:embed="rId30">
+                      <a:extLst>
+                        <a:ext uri="{28A0092B-C50C-407E-A947-70E740481C1C}">
+                          <a14:useLocalDpi xmlns:a14="http://schemas.microsoft.com/office/drawing/2010/main" val="0"/>
+                        </a:ext>
+                      </a:extLst>
+                    </a:blip>
+                    <a:stretch>
+                      <a:fillRect/>
+                    </a:stretch>
+                  </pic:blipFill>
+                  <pic:spPr>
+                    <a:xfrm>
+                      <a:off x="0" y="0"/>
+                      <a:ext cx="5039428" cy="933580"/>
+                    </a:xfrm>
+                    <a:prstGeom prst="rect">
+                      <a:avLst/>
+                    </a:prstGeom>
+                  </pic:spPr>
+                </pic:pic>
+              </a:graphicData>
+            </a:graphic>
+          </wp:inline>
+        </w:drawing>
+      </w:r>
+    </w:p>
+    <w:p>
+      <w:pPr>
+        <w:pStyle w:val="Lgende"/>
+        <w:jc w:val="center"/>
+      </w:pPr>
+      <w:r>
+        <w:t xml:space="preserve">Fig.  </w:t>
+      </w:r>
+      <w:r>
+        <w:fldChar w:fldCharType="begin"/>
+      </w:r>
+      <w:r>
+        <w:instrText xml:space="preserve"> SEQ Fig._ \* ARABIC </w:instrText>
+      </w:r>
+      <w:r>
+        <w:fldChar w:fldCharType="separate"/>
+      </w:r>
+      <w:r>
+        <w:rPr>
+          <w:noProof/>
+        </w:rPr>
         <w:t>15</w:t>
       </w:r>
       <w:r>
@@ -12722,7 +12837,7 @@
                     <pic:cNvPicPr/>
                   </pic:nvPicPr>
                   <pic:blipFill>
-                    <a:blip r:embed="rId30">
+                    <a:blip r:embed="rId31">
                       <a:extLst>
                         <a:ext uri="{28A0092B-C50C-407E-A947-70E740481C1C}">
                           <a14:useLocalDpi xmlns:a14="http://schemas.microsoft.com/office/drawing/2010/main" val="0"/>
@@ -12825,7 +12940,7 @@
                     <pic:cNvPicPr/>
                   </pic:nvPicPr>
                   <pic:blipFill>
-                    <a:blip r:embed="rId31">
+                    <a:blip r:embed="rId32">
                       <a:extLst>
                         <a:ext uri="{28A0092B-C50C-407E-A947-70E740481C1C}">
                           <a14:useLocalDpi xmlns:a14="http://schemas.microsoft.com/office/drawing/2010/main" val="0"/>
@@ -12918,7 +13033,7 @@
                     <pic:cNvPicPr/>
                   </pic:nvPicPr>
                   <pic:blipFill>
-                    <a:blip r:embed="rId32">
+                    <a:blip r:embed="rId33">
                       <a:extLst>
                         <a:ext uri="{28A0092B-C50C-407E-A947-70E740481C1C}">
                           <a14:useLocalDpi xmlns:a14="http://schemas.microsoft.com/office/drawing/2010/main" val="0"/>
@@ -13014,7 +13129,7 @@
                     <pic:cNvPicPr/>
                   </pic:nvPicPr>
                   <pic:blipFill>
-                    <a:blip r:embed="rId33">
+                    <a:blip r:embed="rId34">
                       <a:extLst>
                         <a:ext uri="{28A0092B-C50C-407E-A947-70E740481C1C}">
                           <a14:useLocalDpi xmlns:a14="http://schemas.microsoft.com/office/drawing/2010/main" val="0"/>
@@ -13077,35 +13192,35 @@
       <w:pPr>
         <w:pStyle w:val="Titre2"/>
       </w:pPr>
-      <w:bookmarkStart w:id="47" w:name="_Toc8816603"/>
+      <w:bookmarkStart w:id="45" w:name="_Toc8816603"/>
       <w:r>
         <w:lastRenderedPageBreak/>
         <w:t>Architecture du code</w:t>
       </w:r>
+      <w:bookmarkEnd w:id="45"/>
+    </w:p>
+    <w:p>
+      <w:pPr>
+        <w:pStyle w:val="Titre3"/>
+      </w:pPr>
+      <w:bookmarkStart w:id="46" w:name="_Toc8816604"/>
+      <w:r>
+        <w:t>Arborescence de fichier</w:t>
+      </w:r>
+      <w:bookmarkEnd w:id="46"/>
+    </w:p>
+    <w:p>
+      <w:pPr>
+        <w:pStyle w:val="Titre3"/>
+      </w:pPr>
+      <w:bookmarkStart w:id="47" w:name="_Toc8816605"/>
+      <w:r>
+        <w:t>Classe</w:t>
+      </w:r>
+      <w:r>
+        <w:t xml:space="preserve"> POO</w:t>
+      </w:r>
       <w:bookmarkEnd w:id="47"/>
-    </w:p>
-    <w:p>
-      <w:pPr>
-        <w:pStyle w:val="Titre3"/>
-      </w:pPr>
-      <w:bookmarkStart w:id="48" w:name="_Toc8816604"/>
-      <w:r>
-        <w:t>Arborescence de fichier</w:t>
-      </w:r>
-      <w:bookmarkEnd w:id="48"/>
-    </w:p>
-    <w:p>
-      <w:pPr>
-        <w:pStyle w:val="Titre3"/>
-      </w:pPr>
-      <w:bookmarkStart w:id="49" w:name="_Toc8816605"/>
-      <w:r>
-        <w:t>Classe</w:t>
-      </w:r>
-      <w:r>
-        <w:t xml:space="preserve"> POO</w:t>
-      </w:r>
-      <w:bookmarkEnd w:id="49"/>
     </w:p>
     <w:p>
       <w:r>
@@ -13155,7 +13270,7 @@
                     <pic:cNvPicPr/>
                   </pic:nvPicPr>
                   <pic:blipFill>
-                    <a:blip r:embed="rId34">
+                    <a:blip r:embed="rId35">
                       <a:extLst>
                         <a:ext uri="{28A0092B-C50C-407E-A947-70E740481C1C}">
                           <a14:useLocalDpi xmlns:a14="http://schemas.microsoft.com/office/drawing/2010/main" val="0"/>
@@ -13363,9 +13478,11 @@
             <w:pPr>
               <w:jc w:val="left"/>
             </w:pPr>
+            <w:proofErr w:type="spellStart"/>
             <w:r>
               <w:t>id_about</w:t>
             </w:r>
+            <w:proofErr w:type="spellEnd"/>
           </w:p>
         </w:tc>
         <w:tc>
@@ -13377,9 +13494,11 @@
             <w:pPr>
               <w:jc w:val="left"/>
             </w:pPr>
+            <w:proofErr w:type="spellStart"/>
             <w:r>
               <w:t>int</w:t>
             </w:r>
+            <w:proofErr w:type="spellEnd"/>
           </w:p>
         </w:tc>
         <w:tc>
@@ -13802,6 +13921,7 @@
         </w:rPr>
         <w:t>-&gt;</w:t>
       </w:r>
+      <w:proofErr w:type="spellStart"/>
       <w:r>
         <w:rPr>
           <w:rFonts w:ascii="Courier New" w:eastAsia="Times New Roman" w:hAnsi="Courier New" w:cs="Courier New"/>
@@ -13814,6 +13934,7 @@
         </w:rPr>
         <w:t>id_about</w:t>
       </w:r>
+      <w:proofErr w:type="spellEnd"/>
       <w:r>
         <w:rPr>
           <w:rFonts w:ascii="Courier New" w:eastAsia="Times New Roman" w:hAnsi="Courier New" w:cs="Courier New"/>
@@ -14560,7 +14681,14 @@
         <w:rPr>
           <w:color w:val="0000E6"/>
         </w:rPr>
-        <w:t>"50 - 100 CHF"</w:t>
+        <w:t xml:space="preserve">"50 - 100 </w:t>
+      </w:r>
+      <w:proofErr w:type="spellStart"/>
+      <w:r>
+        <w:rPr>
+          <w:color w:val="0000E6"/>
+        </w:rPr>
+        <w:t>CHF"</w:t>
       </w:r>
       <w:r>
         <w:rPr>
@@ -14572,7 +14700,14 @@
         <w:rPr>
           <w:color w:val="0000E6"/>
         </w:rPr>
-        <w:t>"Bonjour, je m'appelle Thierry Borel-Jaquet et je suis la solut.."</w:t>
+        <w:t>"Bonjour</w:t>
+      </w:r>
+      <w:proofErr w:type="spellEnd"/>
+      <w:r>
+        <w:rPr>
+          <w:color w:val="0000E6"/>
+        </w:rPr>
+        <w:t>, je m'appelle Thierry Borel-Jaquet et je suis la solut.."</w:t>
       </w:r>
       <w:r>
         <w:rPr>
@@ -14741,9 +14876,11 @@
             <w:pPr>
               <w:jc w:val="left"/>
             </w:pPr>
+            <w:proofErr w:type="spellStart"/>
             <w:r>
               <w:t>id_client</w:t>
             </w:r>
+            <w:proofErr w:type="spellEnd"/>
           </w:p>
         </w:tc>
         <w:tc>
@@ -14755,9 +14892,11 @@
             <w:pPr>
               <w:jc w:val="left"/>
             </w:pPr>
+            <w:proofErr w:type="spellStart"/>
             <w:r>
               <w:t>int</w:t>
             </w:r>
+            <w:proofErr w:type="spellEnd"/>
           </w:p>
         </w:tc>
         <w:tc>
@@ -15087,6 +15226,7 @@
         </w:rPr>
         <w:t>-&gt;</w:t>
       </w:r>
+      <w:proofErr w:type="spellStart"/>
       <w:r>
         <w:rPr>
           <w:b/>
@@ -15095,6 +15235,7 @@
         </w:rPr>
         <w:t>id_client</w:t>
       </w:r>
+      <w:proofErr w:type="spellEnd"/>
       <w:r>
         <w:rPr>
           <w:color w:val="000000"/>
@@ -15186,8 +15327,16 @@
         <w:rPr>
           <w:color w:val="0000E6"/>
         </w:rPr>
-        <w:t>"Coptère</w:t>
-      </w:r>
+        <w:t>"</w:t>
+      </w:r>
+      <w:proofErr w:type="spellStart"/>
+      <w:r>
+        <w:rPr>
+          <w:color w:val="0000E6"/>
+        </w:rPr>
+        <w:t>Coptère</w:t>
+      </w:r>
+      <w:proofErr w:type="spellEnd"/>
       <w:proofErr w:type="gramStart"/>
       <w:r>
         <w:rPr>
@@ -15531,7 +15680,14 @@
         <w:rPr>
           <w:color w:val="000000"/>
         </w:rPr>
-        <w:t xml:space="preserve"> Client</w:t>
+        <w:t xml:space="preserve"> </w:t>
+      </w:r>
+      <w:proofErr w:type="gramStart"/>
+      <w:r>
+        <w:rPr>
+          <w:color w:val="000000"/>
+        </w:rPr>
+        <w:t>Client</w:t>
       </w:r>
       <w:r>
         <w:rPr>
@@ -15539,6 +15695,7 @@
         </w:rPr>
         <w:t>(</w:t>
       </w:r>
+      <w:proofErr w:type="gramEnd"/>
       <w:r>
         <w:rPr>
           <w:color w:val="800000"/>
@@ -15593,14 +15750,12 @@
         </w:rPr>
         <w:t>"077 421 34 20"</w:t>
       </w:r>
-      <w:proofErr w:type="gramStart"/>
       <w:r>
         <w:rPr>
           <w:color w:val="0000FF"/>
         </w:rPr>
         <w:t>);</w:t>
       </w:r>
-      <w:proofErr w:type="gramEnd"/>
     </w:p>
     <w:p>
       <w:pPr>
@@ -15766,9 +15921,11 @@
             <w:pPr>
               <w:jc w:val="left"/>
             </w:pPr>
+            <w:proofErr w:type="spellStart"/>
             <w:r>
               <w:t>int</w:t>
             </w:r>
+            <w:proofErr w:type="spellEnd"/>
           </w:p>
         </w:tc>
         <w:tc>
@@ -15893,9 +16050,11 @@
             <w:pPr>
               <w:jc w:val="left"/>
             </w:pPr>
+            <w:proofErr w:type="spellStart"/>
             <w:r>
               <w:t>is_validate</w:t>
             </w:r>
+            <w:proofErr w:type="spellEnd"/>
           </w:p>
         </w:tc>
         <w:tc>
@@ -15907,9 +16066,11 @@
             <w:pPr>
               <w:jc w:val="left"/>
             </w:pPr>
+            <w:proofErr w:type="spellStart"/>
             <w:r>
               <w:t>bool</w:t>
             </w:r>
+            <w:proofErr w:type="spellEnd"/>
           </w:p>
         </w:tc>
         <w:tc>
@@ -15940,12 +16101,14 @@
             <w:pPr>
               <w:jc w:val="left"/>
             </w:pPr>
+            <w:proofErr w:type="spellStart"/>
             <w:r>
               <w:t>i</w:t>
             </w:r>
             <w:r>
               <w:t>d_repairer</w:t>
             </w:r>
+            <w:proofErr w:type="spellEnd"/>
           </w:p>
         </w:tc>
         <w:tc>
@@ -15957,9 +16120,11 @@
             <w:pPr>
               <w:jc w:val="left"/>
             </w:pPr>
+            <w:proofErr w:type="spellStart"/>
             <w:r>
               <w:t>int</w:t>
             </w:r>
+            <w:proofErr w:type="spellEnd"/>
           </w:p>
         </w:tc>
         <w:tc>
@@ -16320,6 +16485,7 @@
         </w:rPr>
         <w:t>-&gt;</w:t>
       </w:r>
+      <w:proofErr w:type="spellStart"/>
       <w:r>
         <w:rPr>
           <w:b/>
@@ -16328,6 +16494,7 @@
         </w:rPr>
         <w:t>is_validate</w:t>
       </w:r>
+      <w:proofErr w:type="spellEnd"/>
       <w:r>
         <w:rPr>
           <w:color w:val="000000"/>
@@ -16389,6 +16556,7 @@
         </w:rPr>
         <w:t>-&gt;</w:t>
       </w:r>
+      <w:proofErr w:type="spellStart"/>
       <w:r>
         <w:rPr>
           <w:b/>
@@ -16397,6 +16565,7 @@
         </w:rPr>
         <w:t>id_repairer</w:t>
       </w:r>
+      <w:proofErr w:type="spellEnd"/>
       <w:r>
         <w:rPr>
           <w:color w:val="000000"/>
@@ -16638,8 +16807,13 @@
       </w:pPr>
       <w:r>
         <w:lastRenderedPageBreak/>
-        <w:t>Classe Request</w:t>
-      </w:r>
+        <w:t xml:space="preserve">Classe </w:t>
+      </w:r>
+      <w:proofErr w:type="spellStart"/>
+      <w:r>
+        <w:t>Request</w:t>
+      </w:r>
+      <w:proofErr w:type="spellEnd"/>
     </w:p>
     <w:p>
       <w:r>
@@ -16688,6 +16862,7 @@
               </w:rPr>
               <w:t xml:space="preserve">Class </w:t>
             </w:r>
+            <w:proofErr w:type="spellStart"/>
             <w:r>
               <w:rPr>
                 <w:b/>
@@ -16695,6 +16870,7 @@
               </w:rPr>
               <w:t>Request</w:t>
             </w:r>
+            <w:proofErr w:type="spellEnd"/>
           </w:p>
         </w:tc>
       </w:tr>
@@ -16793,9 +16969,11 @@
             <w:pPr>
               <w:jc w:val="left"/>
             </w:pPr>
+            <w:proofErr w:type="spellStart"/>
             <w:r>
               <w:t>int</w:t>
             </w:r>
+            <w:proofErr w:type="spellEnd"/>
           </w:p>
         </w:tc>
         <w:tc>
@@ -16826,9 +17004,11 @@
             <w:pPr>
               <w:jc w:val="left"/>
             </w:pPr>
+            <w:proofErr w:type="spellStart"/>
             <w:r>
               <w:t>id_client</w:t>
             </w:r>
+            <w:proofErr w:type="spellEnd"/>
           </w:p>
         </w:tc>
         <w:tc>
@@ -16840,9 +17020,11 @@
             <w:pPr>
               <w:jc w:val="left"/>
             </w:pPr>
+            <w:proofErr w:type="spellStart"/>
             <w:r>
               <w:t>int</w:t>
             </w:r>
+            <w:proofErr w:type="spellEnd"/>
           </w:p>
         </w:tc>
         <w:tc>
@@ -17032,6 +17214,7 @@
         </w:rPr>
         <w:t xml:space="preserve"> </w:t>
       </w:r>
+      <w:proofErr w:type="spellStart"/>
       <w:proofErr w:type="gramStart"/>
       <w:r>
         <w:rPr>
@@ -17039,6 +17222,7 @@
         </w:rPr>
         <w:t>Request</w:t>
       </w:r>
+      <w:proofErr w:type="spellEnd"/>
       <w:r>
         <w:rPr>
           <w:color w:val="0000FF"/>
@@ -17150,6 +17334,7 @@
         </w:rPr>
         <w:t>-&gt;</w:t>
       </w:r>
+      <w:proofErr w:type="spellStart"/>
       <w:r>
         <w:rPr>
           <w:b/>
@@ -17158,6 +17343,7 @@
         </w:rPr>
         <w:t>id_client</w:t>
       </w:r>
+      <w:proofErr w:type="spellEnd"/>
       <w:r>
         <w:rPr>
           <w:color w:val="000000"/>
@@ -17446,6 +17632,7 @@
         </w:rPr>
         <w:t xml:space="preserve"> </w:t>
       </w:r>
+      <w:proofErr w:type="spellStart"/>
       <w:proofErr w:type="gramStart"/>
       <w:r>
         <w:rPr>
@@ -17453,6 +17640,7 @@
         </w:rPr>
         <w:t>Request</w:t>
       </w:r>
+      <w:proofErr w:type="spellEnd"/>
       <w:r>
         <w:rPr>
           <w:color w:val="0000FF"/>
@@ -17720,8 +17908,33 @@
     <w:p>
       <w:pPr>
         <w:pStyle w:val="Titre4"/>
-      </w:pPr>
-      <w:r>
+        <w:numPr>
+          <w:ilvl w:val="0"/>
+          <w:numId w:val="0"/>
+        </w:numPr>
+        <w:ind w:left="864" w:hanging="864"/>
+      </w:pPr>
+    </w:p>
+    <w:p>
+      <w:pPr>
+        <w:spacing w:after="160"/>
+        <w:jc w:val="left"/>
+        <w:rPr>
+          <w:rFonts w:asciiTheme="majorHAnsi" w:eastAsiaTheme="majorEastAsia" w:hAnsiTheme="majorHAnsi" w:cstheme="majorBidi"/>
+          <w:iCs/>
+          <w:color w:val="2E74B5" w:themeColor="accent1" w:themeShade="BF"/>
+        </w:rPr>
+      </w:pPr>
+      <w:r>
+        <w:br w:type="page"/>
+      </w:r>
+    </w:p>
+    <w:p>
+      <w:pPr>
+        <w:pStyle w:val="Titre4"/>
+      </w:pPr>
+      <w:r>
+        <w:lastRenderedPageBreak/>
         <w:t>ClientManager</w:t>
       </w:r>
     </w:p>
@@ -17773,7 +17986,6 @@
               <w:rPr>
                 <w:b/>
               </w:rPr>
-              <w:lastRenderedPageBreak/>
               <w:t>Nom de la fonction</w:t>
             </w:r>
           </w:p>
@@ -17867,6 +18079,9 @@
             </w:pPr>
             <w:r>
               <w:t>Enregistre les informations d’un client dans la base de données</w:t>
+            </w:r>
+            <w:r>
+              <w:t>.</w:t>
             </w:r>
           </w:p>
         </w:tc>
@@ -18054,6 +18269,9 @@
             <w:r>
               <w:t xml:space="preserve"> FullCalendar</w:t>
             </w:r>
+            <w:r>
+              <w:t>.</w:t>
+            </w:r>
           </w:p>
         </w:tc>
       </w:tr>
@@ -18065,8 +18283,6 @@
       <w:r>
         <w:t>MailerManager</w:t>
       </w:r>
-      <w:bookmarkStart w:id="50" w:name="_GoBack"/>
-      <w:bookmarkEnd w:id="50"/>
     </w:p>
     <w:p>
       <w:r>
@@ -18187,7 +18403,13 @@
               <w:jc w:val="center"/>
             </w:pPr>
             <w:r>
-              <w:t>Enregistre un événement et modifie le statut d'une demande dans la base de données.</w:t>
+              <w:t xml:space="preserve">Envoie un mail </w:t>
+            </w:r>
+            <w:r>
+              <w:t xml:space="preserve">en utilisant </w:t>
+            </w:r>
+            <w:r>
+              <w:t>la librairie Swift Mailer.</w:t>
             </w:r>
           </w:p>
         </w:tc>
@@ -18195,9 +18417,24 @@
     </w:tbl>
     <w:p>
       <w:pPr>
+        <w:spacing w:after="160"/>
+        <w:jc w:val="left"/>
+        <w:rPr>
+          <w:rFonts w:asciiTheme="majorHAnsi" w:eastAsiaTheme="majorEastAsia" w:hAnsiTheme="majorHAnsi" w:cstheme="majorBidi"/>
+          <w:iCs/>
+          <w:color w:val="2E74B5" w:themeColor="accent1" w:themeShade="BF"/>
+        </w:rPr>
+      </w:pPr>
+      <w:r>
+        <w:br w:type="page"/>
+      </w:r>
+    </w:p>
+    <w:p>
+      <w:pPr>
         <w:pStyle w:val="Titre4"/>
       </w:pPr>
       <w:r>
+        <w:lastRenderedPageBreak/>
         <w:t>OpinionManager</w:t>
       </w:r>
     </w:p>
@@ -18278,7 +18515,16 @@
               <w:jc w:val="center"/>
             </w:pPr>
             <w:r>
-              <w:t>SendMail($desinataire, $subject, $textMessage)</w:t>
+              <w:t>AddOpinion(</w:t>
+            </w:r>
+            <w:r>
+              <w:rPr>
+                <w:b/>
+              </w:rPr>
+              <w:t>$comment</w:t>
+            </w:r>
+            <w:r>
+              <w:t>)</w:t>
             </w:r>
           </w:p>
         </w:tc>
@@ -18293,7 +18539,1948 @@
               <w:jc w:val="center"/>
             </w:pPr>
             <w:r>
-              <w:t>Enregistre un événement et modifie le statut d'une demande dans la base de données.</w:t>
+              <w:t>Enregistre un avis non validé dans la base de données.</w:t>
+            </w:r>
+          </w:p>
+        </w:tc>
+      </w:tr>
+      <w:tr>
+        <w:trPr>
+          <w:trHeight w:val="841"/>
+        </w:trPr>
+        <w:tc>
+          <w:tcPr>
+            <w:tcW w:w="4591" w:type="dxa"/>
+            <w:shd w:val="clear" w:color="auto" w:fill="FFFFFF" w:themeFill="background1"/>
+            <w:vAlign w:val="center"/>
+          </w:tcPr>
+          <w:p>
+            <w:pPr>
+              <w:jc w:val="center"/>
+            </w:pPr>
+            <w:r>
+              <w:t>GetOpinionValidate()</w:t>
+            </w:r>
+          </w:p>
+        </w:tc>
+        <w:tc>
+          <w:tcPr>
+            <w:tcW w:w="4591" w:type="dxa"/>
+            <w:shd w:val="clear" w:color="auto" w:fill="FFFFFF" w:themeFill="background1"/>
+            <w:vAlign w:val="center"/>
+          </w:tcPr>
+          <w:p>
+            <w:pPr>
+              <w:jc w:val="center"/>
+            </w:pPr>
+            <w:r>
+              <w:t>Récupère tous les avis validés de la base de données.</w:t>
+            </w:r>
+          </w:p>
+        </w:tc>
+      </w:tr>
+      <w:tr>
+        <w:trPr>
+          <w:trHeight w:val="841"/>
+        </w:trPr>
+        <w:tc>
+          <w:tcPr>
+            <w:tcW w:w="4591" w:type="dxa"/>
+            <w:shd w:val="clear" w:color="auto" w:fill="FFFFFF" w:themeFill="background1"/>
+            <w:vAlign w:val="center"/>
+          </w:tcPr>
+          <w:p>
+            <w:pPr>
+              <w:jc w:val="center"/>
+            </w:pPr>
+            <w:r>
+              <w:t>GetOpinionNotValidate()</w:t>
+            </w:r>
+          </w:p>
+        </w:tc>
+        <w:tc>
+          <w:tcPr>
+            <w:tcW w:w="4591" w:type="dxa"/>
+            <w:shd w:val="clear" w:color="auto" w:fill="FFFFFF" w:themeFill="background1"/>
+            <w:vAlign w:val="center"/>
+          </w:tcPr>
+          <w:p>
+            <w:pPr>
+              <w:jc w:val="center"/>
+            </w:pPr>
+            <w:r>
+              <w:t>Récupère tous les avis non validés de la base de données</w:t>
+            </w:r>
+          </w:p>
+        </w:tc>
+      </w:tr>
+      <w:tr>
+        <w:trPr>
+          <w:trHeight w:val="841"/>
+        </w:trPr>
+        <w:tc>
+          <w:tcPr>
+            <w:tcW w:w="4591" w:type="dxa"/>
+            <w:shd w:val="clear" w:color="auto" w:fill="FFFFFF" w:themeFill="background1"/>
+            <w:vAlign w:val="center"/>
+          </w:tcPr>
+          <w:p>
+            <w:pPr>
+              <w:jc w:val="center"/>
+            </w:pPr>
+            <w:r>
+              <w:t>ValidateOpinionById(</w:t>
+            </w:r>
+            <w:r>
+              <w:rPr>
+                <w:b/>
+              </w:rPr>
+              <w:t>$id_opinion</w:t>
+            </w:r>
+            <w:r>
+              <w:t>)</w:t>
+            </w:r>
+          </w:p>
+        </w:tc>
+        <w:tc>
+          <w:tcPr>
+            <w:tcW w:w="4591" w:type="dxa"/>
+            <w:shd w:val="clear" w:color="auto" w:fill="FFFFFF" w:themeFill="background1"/>
+            <w:vAlign w:val="center"/>
+          </w:tcPr>
+          <w:p>
+            <w:pPr>
+              <w:jc w:val="center"/>
+            </w:pPr>
+            <w:r>
+              <w:t>Valide un avis dans la base de données en utilisant son identifiant.</w:t>
+            </w:r>
+          </w:p>
+        </w:tc>
+      </w:tr>
+      <w:tr>
+        <w:trPr>
+          <w:trHeight w:val="841"/>
+        </w:trPr>
+        <w:tc>
+          <w:tcPr>
+            <w:tcW w:w="4591" w:type="dxa"/>
+            <w:shd w:val="clear" w:color="auto" w:fill="FFFFFF" w:themeFill="background1"/>
+            <w:vAlign w:val="center"/>
+          </w:tcPr>
+          <w:p>
+            <w:pPr>
+              <w:jc w:val="center"/>
+            </w:pPr>
+            <w:r>
+              <w:t>DeleteOpinionById(</w:t>
+            </w:r>
+            <w:r>
+              <w:rPr>
+                <w:b/>
+              </w:rPr>
+              <w:t>$id_opinion</w:t>
+            </w:r>
+            <w:r>
+              <w:t>)</w:t>
+            </w:r>
+          </w:p>
+        </w:tc>
+        <w:tc>
+          <w:tcPr>
+            <w:tcW w:w="4591" w:type="dxa"/>
+            <w:shd w:val="clear" w:color="auto" w:fill="FFFFFF" w:themeFill="background1"/>
+            <w:vAlign w:val="center"/>
+          </w:tcPr>
+          <w:p>
+            <w:pPr>
+              <w:jc w:val="center"/>
+            </w:pPr>
+            <w:r>
+              <w:t>Supprime un avis dans la base de données en utilisant son identifiant.</w:t>
+            </w:r>
+          </w:p>
+        </w:tc>
+      </w:tr>
+    </w:tbl>
+    <w:p>
+      <w:pPr>
+        <w:pStyle w:val="Titre4"/>
+      </w:pPr>
+      <w:r>
+        <w:t>RequestManager</w:t>
+      </w:r>
+    </w:p>
+    <w:p>
+      <w:r>
+        <w:t>La classe RequestManager contient les fonctions en rapport avec les demandes de réparations créé par les clients, plus précisément de la table « demandes ».</w:t>
+      </w:r>
+    </w:p>
+    <w:tbl>
+      <w:tblPr>
+        <w:tblStyle w:val="Grilledutableau"/>
+        <w:tblW w:w="9182" w:type="dxa"/>
+        <w:tblLook w:val="04A0" w:firstRow="1" w:lastRow="0" w:firstColumn="1" w:lastColumn="0" w:noHBand="0" w:noVBand="1"/>
+      </w:tblPr>
+      <w:tblGrid>
+        <w:gridCol w:w="5438"/>
+        <w:gridCol w:w="3744"/>
+      </w:tblGrid>
+      <w:tr>
+        <w:trPr>
+          <w:trHeight w:val="841"/>
+        </w:trPr>
+        <w:tc>
+          <w:tcPr>
+            <w:tcW w:w="4591" w:type="dxa"/>
+            <w:shd w:val="clear" w:color="auto" w:fill="BFBFBF" w:themeFill="background1" w:themeFillShade="BF"/>
+            <w:vAlign w:val="center"/>
+          </w:tcPr>
+          <w:p>
+            <w:pPr>
+              <w:jc w:val="center"/>
+              <w:rPr>
+                <w:b/>
+              </w:rPr>
+            </w:pPr>
+            <w:r>
+              <w:rPr>
+                <w:b/>
+              </w:rPr>
+              <w:t>Nom de la fonction</w:t>
+            </w:r>
+          </w:p>
+        </w:tc>
+        <w:tc>
+          <w:tcPr>
+            <w:tcW w:w="4591" w:type="dxa"/>
+            <w:shd w:val="clear" w:color="auto" w:fill="BFBFBF" w:themeFill="background1" w:themeFillShade="BF"/>
+            <w:vAlign w:val="center"/>
+          </w:tcPr>
+          <w:p>
+            <w:pPr>
+              <w:jc w:val="center"/>
+              <w:rPr>
+                <w:b/>
+              </w:rPr>
+            </w:pPr>
+            <w:r>
+              <w:rPr>
+                <w:b/>
+              </w:rPr>
+              <w:t>Description</w:t>
+            </w:r>
+          </w:p>
+        </w:tc>
+      </w:tr>
+      <w:tr>
+        <w:trPr>
+          <w:trHeight w:val="841"/>
+        </w:trPr>
+        <w:tc>
+          <w:tcPr>
+            <w:tcW w:w="4591" w:type="dxa"/>
+            <w:shd w:val="clear" w:color="auto" w:fill="FFFFFF" w:themeFill="background1"/>
+            <w:vAlign w:val="center"/>
+          </w:tcPr>
+          <w:p>
+            <w:pPr>
+              <w:jc w:val="center"/>
+            </w:pPr>
+            <w:r>
+              <w:t>AddRequest(</w:t>
+            </w:r>
+            <w:r>
+              <w:rPr>
+                <w:b/>
+              </w:rPr>
+              <w:t>$firstName</w:t>
+            </w:r>
+            <w:r>
+              <w:t xml:space="preserve">, </w:t>
+            </w:r>
+            <w:r>
+              <w:rPr>
+                <w:b/>
+              </w:rPr>
+              <w:t>$secondName</w:t>
+            </w:r>
+            <w:r>
+              <w:t xml:space="preserve">, </w:t>
+            </w:r>
+            <w:r>
+              <w:rPr>
+                <w:b/>
+              </w:rPr>
+              <w:t>$email</w:t>
+            </w:r>
+            <w:r>
+              <w:t xml:space="preserve">, </w:t>
+            </w:r>
+            <w:r>
+              <w:rPr>
+                <w:b/>
+              </w:rPr>
+              <w:t>$phoneNumber</w:t>
+            </w:r>
+            <w:r>
+              <w:t xml:space="preserve">, </w:t>
+            </w:r>
+            <w:r>
+              <w:rPr>
+                <w:b/>
+              </w:rPr>
+              <w:t>$description</w:t>
+            </w:r>
+            <w:r>
+              <w:t>)</w:t>
+            </w:r>
+          </w:p>
+        </w:tc>
+        <w:tc>
+          <w:tcPr>
+            <w:tcW w:w="4591" w:type="dxa"/>
+            <w:shd w:val="clear" w:color="auto" w:fill="FFFFFF" w:themeFill="background1"/>
+            <w:vAlign w:val="center"/>
+          </w:tcPr>
+          <w:p>
+            <w:pPr>
+              <w:jc w:val="center"/>
+            </w:pPr>
+            <w:r>
+              <w:t>Enregistre une demande de réparation et un client dans la base de données.</w:t>
+            </w:r>
+          </w:p>
+        </w:tc>
+      </w:tr>
+      <w:tr>
+        <w:trPr>
+          <w:trHeight w:val="841"/>
+        </w:trPr>
+        <w:tc>
+          <w:tcPr>
+            <w:tcW w:w="4591" w:type="dxa"/>
+            <w:shd w:val="clear" w:color="auto" w:fill="FFFFFF" w:themeFill="background1"/>
+            <w:vAlign w:val="center"/>
+          </w:tcPr>
+          <w:p>
+            <w:pPr>
+              <w:jc w:val="center"/>
+            </w:pPr>
+            <w:r>
+              <w:t>GetAllRequest()</w:t>
+            </w:r>
+          </w:p>
+        </w:tc>
+        <w:tc>
+          <w:tcPr>
+            <w:tcW w:w="4591" w:type="dxa"/>
+            <w:shd w:val="clear" w:color="auto" w:fill="FFFFFF" w:themeFill="background1"/>
+            <w:vAlign w:val="center"/>
+          </w:tcPr>
+          <w:p>
+            <w:pPr>
+              <w:jc w:val="center"/>
+            </w:pPr>
+            <w:r>
+              <w:t>Récupère toutes les demandes de réparation de la base de données</w:t>
+            </w:r>
+          </w:p>
+        </w:tc>
+      </w:tr>
+      <w:tr>
+        <w:trPr>
+          <w:trHeight w:val="841"/>
+        </w:trPr>
+        <w:tc>
+          <w:tcPr>
+            <w:tcW w:w="4591" w:type="dxa"/>
+            <w:shd w:val="clear" w:color="auto" w:fill="FFFFFF" w:themeFill="background1"/>
+            <w:vAlign w:val="center"/>
+          </w:tcPr>
+          <w:p>
+            <w:pPr>
+              <w:jc w:val="center"/>
+            </w:pPr>
+            <w:r>
+              <w:t>UpdateRequestStatusById(</w:t>
+            </w:r>
+            <w:r>
+              <w:rPr>
+                <w:b/>
+              </w:rPr>
+              <w:t>$id_request</w:t>
+            </w:r>
+            <w:r>
+              <w:t xml:space="preserve">, </w:t>
+            </w:r>
+            <w:r>
+              <w:rPr>
+                <w:b/>
+              </w:rPr>
+              <w:t>$status</w:t>
+            </w:r>
+            <w:r>
+              <w:t>)</w:t>
+            </w:r>
+          </w:p>
+        </w:tc>
+        <w:tc>
+          <w:tcPr>
+            <w:tcW w:w="4591" w:type="dxa"/>
+            <w:shd w:val="clear" w:color="auto" w:fill="FFFFFF" w:themeFill="background1"/>
+            <w:vAlign w:val="center"/>
+          </w:tcPr>
+          <w:p>
+            <w:pPr>
+              <w:jc w:val="center"/>
+            </w:pPr>
+            <w:r>
+              <w:t>Modifie le statut d'une demande de réparation.</w:t>
+            </w:r>
+          </w:p>
+        </w:tc>
+      </w:tr>
+      <w:tr>
+        <w:trPr>
+          <w:trHeight w:val="841"/>
+        </w:trPr>
+        <w:tc>
+          <w:tcPr>
+            <w:tcW w:w="4591" w:type="dxa"/>
+            <w:shd w:val="clear" w:color="auto" w:fill="FFFFFF" w:themeFill="background1"/>
+            <w:vAlign w:val="center"/>
+          </w:tcPr>
+          <w:p>
+            <w:pPr>
+              <w:jc w:val="center"/>
+            </w:pPr>
+            <w:r>
+              <w:t>GetOpenRequest()</w:t>
+            </w:r>
+          </w:p>
+        </w:tc>
+        <w:tc>
+          <w:tcPr>
+            <w:tcW w:w="4591" w:type="dxa"/>
+            <w:shd w:val="clear" w:color="auto" w:fill="FFFFFF" w:themeFill="background1"/>
+            <w:vAlign w:val="center"/>
+          </w:tcPr>
+          <w:p>
+            <w:pPr>
+              <w:jc w:val="center"/>
+            </w:pPr>
+            <w:r>
+              <w:t>Récupère toutes les demandes de réparation de statut "ouverte" de la base de données.</w:t>
+            </w:r>
+          </w:p>
+        </w:tc>
+      </w:tr>
+      <w:tr>
+        <w:trPr>
+          <w:trHeight w:val="841"/>
+        </w:trPr>
+        <w:tc>
+          <w:tcPr>
+            <w:tcW w:w="4591" w:type="dxa"/>
+            <w:shd w:val="clear" w:color="auto" w:fill="FFFFFF" w:themeFill="background1"/>
+            <w:vAlign w:val="center"/>
+          </w:tcPr>
+          <w:p>
+            <w:pPr>
+              <w:jc w:val="center"/>
+            </w:pPr>
+            <w:r>
+              <w:t>GetProcessedRequestOrderByMonthAndYear(</w:t>
+            </w:r>
+            <w:r>
+              <w:rPr>
+                <w:b/>
+              </w:rPr>
+              <w:t>$year</w:t>
+            </w:r>
+            <w:r>
+              <w:t>)</w:t>
+            </w:r>
+          </w:p>
+        </w:tc>
+        <w:tc>
+          <w:tcPr>
+            <w:tcW w:w="4591" w:type="dxa"/>
+            <w:shd w:val="clear" w:color="auto" w:fill="FFFFFF" w:themeFill="background1"/>
+            <w:vAlign w:val="center"/>
+          </w:tcPr>
+          <w:p>
+            <w:pPr>
+              <w:jc w:val="center"/>
+            </w:pPr>
+            <w:r>
+              <w:t>Récupère les demandes de statut "traitée" de la base de données triée par mois et par année.</w:t>
+            </w:r>
+          </w:p>
+        </w:tc>
+      </w:tr>
+    </w:tbl>
+    <w:p>
+      <w:pPr>
+        <w:pStyle w:val="Titre4"/>
+      </w:pPr>
+      <w:r>
+        <w:lastRenderedPageBreak/>
+        <w:t>StyleManager</w:t>
+      </w:r>
+    </w:p>
+    <w:p>
+      <w:r>
+        <w:t>La classe StyleManager contient les fonctions permettant de rendre le site plus esthétique et lisible.</w:t>
+      </w:r>
+    </w:p>
+    <w:tbl>
+      <w:tblPr>
+        <w:tblStyle w:val="Grilledutableau"/>
+        <w:tblW w:w="9182" w:type="dxa"/>
+        <w:tblLook w:val="04A0" w:firstRow="1" w:lastRow="0" w:firstColumn="1" w:lastColumn="0" w:noHBand="0" w:noVBand="1"/>
+      </w:tblPr>
+      <w:tblGrid>
+        <w:gridCol w:w="4591"/>
+        <w:gridCol w:w="4591"/>
+      </w:tblGrid>
+      <w:tr>
+        <w:trPr>
+          <w:trHeight w:val="841"/>
+        </w:trPr>
+        <w:tc>
+          <w:tcPr>
+            <w:tcW w:w="4591" w:type="dxa"/>
+            <w:shd w:val="clear" w:color="auto" w:fill="BFBFBF" w:themeFill="background1" w:themeFillShade="BF"/>
+            <w:vAlign w:val="center"/>
+          </w:tcPr>
+          <w:p>
+            <w:pPr>
+              <w:jc w:val="center"/>
+              <w:rPr>
+                <w:b/>
+              </w:rPr>
+            </w:pPr>
+            <w:r>
+              <w:rPr>
+                <w:b/>
+              </w:rPr>
+              <w:t>Nom de la fonction</w:t>
+            </w:r>
+          </w:p>
+        </w:tc>
+        <w:tc>
+          <w:tcPr>
+            <w:tcW w:w="4591" w:type="dxa"/>
+            <w:shd w:val="clear" w:color="auto" w:fill="BFBFBF" w:themeFill="background1" w:themeFillShade="BF"/>
+            <w:vAlign w:val="center"/>
+          </w:tcPr>
+          <w:p>
+            <w:pPr>
+              <w:jc w:val="center"/>
+              <w:rPr>
+                <w:b/>
+              </w:rPr>
+            </w:pPr>
+            <w:r>
+              <w:rPr>
+                <w:b/>
+              </w:rPr>
+              <w:t>Description</w:t>
+            </w:r>
+          </w:p>
+        </w:tc>
+      </w:tr>
+      <w:tr>
+        <w:trPr>
+          <w:trHeight w:val="841"/>
+        </w:trPr>
+        <w:tc>
+          <w:tcPr>
+            <w:tcW w:w="4591" w:type="dxa"/>
+            <w:shd w:val="clear" w:color="auto" w:fill="FFFFFF" w:themeFill="background1"/>
+            <w:vAlign w:val="center"/>
+          </w:tcPr>
+          <w:p>
+            <w:pPr>
+              <w:jc w:val="center"/>
+            </w:pPr>
+            <w:r>
+              <w:t>ColorStatus(</w:t>
+            </w:r>
+            <w:r>
+              <w:rPr>
+                <w:b/>
+              </w:rPr>
+              <w:t>$status</w:t>
+            </w:r>
+            <w:r>
+              <w:t>)</w:t>
+            </w:r>
+          </w:p>
+        </w:tc>
+        <w:tc>
+          <w:tcPr>
+            <w:tcW w:w="4591" w:type="dxa"/>
+            <w:shd w:val="clear" w:color="auto" w:fill="FFFFFF" w:themeFill="background1"/>
+            <w:vAlign w:val="center"/>
+          </w:tcPr>
+          <w:p>
+            <w:pPr>
+              <w:jc w:val="center"/>
+            </w:pPr>
+            <w:r>
+              <w:t>Retourne la bonne couleur pour un statut</w:t>
+            </w:r>
+            <w:r>
+              <w:t>.</w:t>
+            </w:r>
+          </w:p>
+        </w:tc>
+      </w:tr>
+      <w:tr>
+        <w:trPr>
+          <w:trHeight w:val="841"/>
+        </w:trPr>
+        <w:tc>
+          <w:tcPr>
+            <w:tcW w:w="4591" w:type="dxa"/>
+            <w:shd w:val="clear" w:color="auto" w:fill="FFFFFF" w:themeFill="background1"/>
+            <w:vAlign w:val="center"/>
+          </w:tcPr>
+          <w:p>
+            <w:pPr>
+              <w:jc w:val="center"/>
+            </w:pPr>
+            <w:r>
+              <w:t>SqlDateToWritten(</w:t>
+            </w:r>
+            <w:r>
+              <w:rPr>
+                <w:b/>
+              </w:rPr>
+              <w:t>$date</w:t>
+            </w:r>
+            <w:r>
+              <w:t>)</w:t>
+            </w:r>
+          </w:p>
+        </w:tc>
+        <w:tc>
+          <w:tcPr>
+            <w:tcW w:w="4591" w:type="dxa"/>
+            <w:shd w:val="clear" w:color="auto" w:fill="FFFFFF" w:themeFill="background1"/>
+            <w:vAlign w:val="center"/>
+          </w:tcPr>
+          <w:p>
+            <w:pPr>
+              <w:jc w:val="center"/>
+            </w:pPr>
+            <w:r>
+              <w:t>Retourne le bon format d'une date récupéré en base de données.</w:t>
+            </w:r>
+          </w:p>
+        </w:tc>
+      </w:tr>
+    </w:tbl>
+    <w:p>
+      <w:pPr>
+        <w:pStyle w:val="Titre4"/>
+      </w:pPr>
+      <w:r>
+        <w:t>UserManager</w:t>
+      </w:r>
+    </w:p>
+    <w:p>
+      <w:r>
+        <w:t>La classe UserManager contient une fonction permettant de connecter l’utilisateur au site web.</w:t>
+      </w:r>
+    </w:p>
+    <w:tbl>
+      <w:tblPr>
+        <w:tblStyle w:val="Grilledutableau"/>
+        <w:tblW w:w="9182" w:type="dxa"/>
+        <w:tblLook w:val="04A0" w:firstRow="1" w:lastRow="0" w:firstColumn="1" w:lastColumn="0" w:noHBand="0" w:noVBand="1"/>
+      </w:tblPr>
+      <w:tblGrid>
+        <w:gridCol w:w="4591"/>
+        <w:gridCol w:w="4591"/>
+      </w:tblGrid>
+      <w:tr>
+        <w:trPr>
+          <w:trHeight w:val="841"/>
+        </w:trPr>
+        <w:tc>
+          <w:tcPr>
+            <w:tcW w:w="4591" w:type="dxa"/>
+            <w:shd w:val="clear" w:color="auto" w:fill="BFBFBF" w:themeFill="background1" w:themeFillShade="BF"/>
+            <w:vAlign w:val="center"/>
+          </w:tcPr>
+          <w:p>
+            <w:pPr>
+              <w:jc w:val="center"/>
+              <w:rPr>
+                <w:b/>
+              </w:rPr>
+            </w:pPr>
+            <w:r>
+              <w:rPr>
+                <w:b/>
+              </w:rPr>
+              <w:t>Nom de la fonction</w:t>
+            </w:r>
+          </w:p>
+        </w:tc>
+        <w:tc>
+          <w:tcPr>
+            <w:tcW w:w="4591" w:type="dxa"/>
+            <w:shd w:val="clear" w:color="auto" w:fill="BFBFBF" w:themeFill="background1" w:themeFillShade="BF"/>
+            <w:vAlign w:val="center"/>
+          </w:tcPr>
+          <w:p>
+            <w:pPr>
+              <w:jc w:val="center"/>
+              <w:rPr>
+                <w:b/>
+              </w:rPr>
+            </w:pPr>
+            <w:r>
+              <w:rPr>
+                <w:b/>
+              </w:rPr>
+              <w:t>Description</w:t>
+            </w:r>
+          </w:p>
+        </w:tc>
+      </w:tr>
+      <w:tr>
+        <w:trPr>
+          <w:trHeight w:val="841"/>
+        </w:trPr>
+        <w:tc>
+          <w:tcPr>
+            <w:tcW w:w="4591" w:type="dxa"/>
+            <w:shd w:val="clear" w:color="auto" w:fill="FFFFFF" w:themeFill="background1"/>
+            <w:vAlign w:val="center"/>
+          </w:tcPr>
+          <w:p>
+            <w:pPr>
+              <w:jc w:val="center"/>
+            </w:pPr>
+            <w:r>
+              <w:t>Connection(</w:t>
+            </w:r>
+            <w:r>
+              <w:rPr>
+                <w:b/>
+              </w:rPr>
+              <w:t>$pseudo</w:t>
+            </w:r>
+            <w:r>
+              <w:t xml:space="preserve">, </w:t>
+            </w:r>
+            <w:r>
+              <w:rPr>
+                <w:b/>
+              </w:rPr>
+              <w:t>$pwd</w:t>
+            </w:r>
+            <w:r>
+              <w:t>)</w:t>
+            </w:r>
+          </w:p>
+        </w:tc>
+        <w:tc>
+          <w:tcPr>
+            <w:tcW w:w="4591" w:type="dxa"/>
+            <w:shd w:val="clear" w:color="auto" w:fill="FFFFFF" w:themeFill="background1"/>
+            <w:vAlign w:val="center"/>
+          </w:tcPr>
+          <w:p>
+            <w:pPr>
+              <w:jc w:val="center"/>
+            </w:pPr>
+            <w:r>
+              <w:t xml:space="preserve">Valide la connexion d'un réparateur au site </w:t>
+            </w:r>
+            <w:r>
+              <w:t>web.</w:t>
+            </w:r>
+          </w:p>
+        </w:tc>
+      </w:tr>
+    </w:tbl>
+    <w:p>
+      <w:pPr>
+        <w:sectPr>
+          <w:headerReference w:type="default" r:id="rId36"/>
+          <w:footerReference w:type="default" r:id="rId37"/>
+          <w:pgSz w:w="11906" w:h="16838"/>
+          <w:pgMar w:top="1417" w:right="1417" w:bottom="1417" w:left="1417" w:header="708" w:footer="708" w:gutter="0"/>
+          <w:pgNumType w:start="0"/>
+          <w:cols w:space="708"/>
+          <w:titlePg/>
+          <w:docGrid w:linePitch="360"/>
+        </w:sectPr>
+      </w:pPr>
+    </w:p>
+    <w:p>
+      <w:pPr>
+        <w:pStyle w:val="Titre1"/>
+      </w:pPr>
+      <w:r>
+        <w:lastRenderedPageBreak/>
+        <w:t>Tests</w:t>
+      </w:r>
+      <w:bookmarkStart w:id="48" w:name="_GoBack"/>
+      <w:bookmarkEnd w:id="48"/>
+    </w:p>
+    <w:p>
+      <w:pPr>
+        <w:pStyle w:val="Titre2"/>
+      </w:pPr>
+      <w:r>
+        <w:t xml:space="preserve">Utilisateur non-connecté </w:t>
+      </w:r>
+    </w:p>
+    <w:p>
+      <w:pPr>
+        <w:pStyle w:val="Titre3"/>
+      </w:pPr>
+      <w:r>
+        <w:t>Connexion et déconnexion</w:t>
+      </w:r>
+    </w:p>
+    <w:tbl>
+      <w:tblPr>
+        <w:tblStyle w:val="Grilledutableau"/>
+        <w:tblW w:w="10337" w:type="dxa"/>
+        <w:tblInd w:w="-628" w:type="dxa"/>
+        <w:tblLayout w:type="fixed"/>
+        <w:tblLook w:val="04A0" w:firstRow="1" w:lastRow="0" w:firstColumn="1" w:lastColumn="0" w:noHBand="0" w:noVBand="1"/>
+      </w:tblPr>
+      <w:tblGrid>
+        <w:gridCol w:w="916"/>
+        <w:gridCol w:w="2192"/>
+        <w:gridCol w:w="1910"/>
+        <w:gridCol w:w="2484"/>
+        <w:gridCol w:w="1276"/>
+        <w:gridCol w:w="1559"/>
+      </w:tblGrid>
+      <w:tr>
+        <w:trPr>
+          <w:trHeight w:val="895"/>
+        </w:trPr>
+        <w:tc>
+          <w:tcPr>
+            <w:tcW w:w="916" w:type="dxa"/>
+            <w:shd w:val="clear" w:color="auto" w:fill="BFBFBF" w:themeFill="background1" w:themeFillShade="BF"/>
+            <w:vAlign w:val="center"/>
+          </w:tcPr>
+          <w:p>
+            <w:pPr>
+              <w:jc w:val="center"/>
+              <w:rPr>
+                <w:b/>
+              </w:rPr>
+            </w:pPr>
+            <w:r>
+              <w:rPr>
+                <w:b/>
+              </w:rPr>
+              <w:t>N°</w:t>
+            </w:r>
+          </w:p>
+        </w:tc>
+        <w:tc>
+          <w:tcPr>
+            <w:tcW w:w="2192" w:type="dxa"/>
+            <w:shd w:val="clear" w:color="auto" w:fill="BFBFBF" w:themeFill="background1" w:themeFillShade="BF"/>
+            <w:vAlign w:val="center"/>
+          </w:tcPr>
+          <w:p>
+            <w:pPr>
+              <w:jc w:val="center"/>
+              <w:rPr>
+                <w:b/>
+              </w:rPr>
+            </w:pPr>
+            <w:r>
+              <w:rPr>
+                <w:b/>
+              </w:rPr>
+              <w:t>A tester</w:t>
+            </w:r>
+          </w:p>
+        </w:tc>
+        <w:tc>
+          <w:tcPr>
+            <w:tcW w:w="1910" w:type="dxa"/>
+            <w:shd w:val="clear" w:color="auto" w:fill="BFBFBF" w:themeFill="background1" w:themeFillShade="BF"/>
+            <w:vAlign w:val="center"/>
+          </w:tcPr>
+          <w:p>
+            <w:pPr>
+              <w:jc w:val="center"/>
+              <w:rPr>
+                <w:b/>
+              </w:rPr>
+            </w:pPr>
+            <w:r>
+              <w:rPr>
+                <w:b/>
+              </w:rPr>
+              <w:t>Comment ?</w:t>
+            </w:r>
+          </w:p>
+        </w:tc>
+        <w:tc>
+          <w:tcPr>
+            <w:tcW w:w="2484" w:type="dxa"/>
+            <w:shd w:val="clear" w:color="auto" w:fill="BFBFBF" w:themeFill="background1" w:themeFillShade="BF"/>
+            <w:vAlign w:val="center"/>
+          </w:tcPr>
+          <w:p>
+            <w:pPr>
+              <w:jc w:val="center"/>
+              <w:rPr>
+                <w:b/>
+              </w:rPr>
+            </w:pPr>
+            <w:r>
+              <w:rPr>
+                <w:b/>
+              </w:rPr>
+              <w:t>Résultat attendu ?</w:t>
+            </w:r>
+          </w:p>
+        </w:tc>
+        <w:tc>
+          <w:tcPr>
+            <w:tcW w:w="1276" w:type="dxa"/>
+            <w:shd w:val="clear" w:color="auto" w:fill="BFBFBF" w:themeFill="background1" w:themeFillShade="BF"/>
+            <w:vAlign w:val="center"/>
+          </w:tcPr>
+          <w:p>
+            <w:pPr>
+              <w:jc w:val="center"/>
+              <w:rPr>
+                <w:b/>
+              </w:rPr>
+            </w:pPr>
+            <w:r>
+              <w:rPr>
+                <w:b/>
+              </w:rPr>
+              <w:t>Résultat</w:t>
+            </w:r>
+          </w:p>
+        </w:tc>
+        <w:tc>
+          <w:tcPr>
+            <w:tcW w:w="1559" w:type="dxa"/>
+            <w:shd w:val="clear" w:color="auto" w:fill="BFBFBF" w:themeFill="background1" w:themeFillShade="BF"/>
+            <w:vAlign w:val="center"/>
+          </w:tcPr>
+          <w:p>
+            <w:pPr>
+              <w:jc w:val="center"/>
+              <w:rPr>
+                <w:b/>
+              </w:rPr>
+            </w:pPr>
+            <w:r>
+              <w:rPr>
+                <w:b/>
+              </w:rPr>
+              <w:t>Bug ?</w:t>
+            </w:r>
+          </w:p>
+        </w:tc>
+      </w:tr>
+      <w:tr>
+        <w:trPr>
+          <w:trHeight w:val="895"/>
+        </w:trPr>
+        <w:tc>
+          <w:tcPr>
+            <w:tcW w:w="916" w:type="dxa"/>
+            <w:shd w:val="clear" w:color="auto" w:fill="BFBFBF" w:themeFill="background1" w:themeFillShade="BF"/>
+            <w:vAlign w:val="center"/>
+          </w:tcPr>
+          <w:p>
+            <w:pPr>
+              <w:jc w:val="center"/>
+              <w:rPr>
+                <w:b/>
+              </w:rPr>
+            </w:pPr>
+            <w:r>
+              <w:rPr>
+                <w:b/>
+              </w:rPr>
+              <w:t>1</w:t>
+            </w:r>
+          </w:p>
+        </w:tc>
+        <w:tc>
+          <w:tcPr>
+            <w:tcW w:w="2192" w:type="dxa"/>
+            <w:shd w:val="clear" w:color="auto" w:fill="FFFFFF" w:themeFill="background1"/>
+            <w:vAlign w:val="center"/>
+          </w:tcPr>
+          <w:p>
+            <w:pPr>
+              <w:jc w:val="center"/>
+            </w:pPr>
+            <w:r>
+              <w:t>Connexion au site</w:t>
+            </w:r>
+          </w:p>
+        </w:tc>
+        <w:tc>
+          <w:tcPr>
+            <w:tcW w:w="1910" w:type="dxa"/>
+            <w:shd w:val="clear" w:color="auto" w:fill="FFFFFF" w:themeFill="background1"/>
+            <w:vAlign w:val="center"/>
+          </w:tcPr>
+          <w:p>
+            <w:pPr>
+              <w:jc w:val="center"/>
+            </w:pPr>
+            <w:r>
+              <w:t>Remplir le formulaire de connexion correctement.</w:t>
+            </w:r>
+          </w:p>
+        </w:tc>
+        <w:tc>
+          <w:tcPr>
+            <w:tcW w:w="2484" w:type="dxa"/>
+            <w:shd w:val="clear" w:color="auto" w:fill="FFFFFF" w:themeFill="background1"/>
+            <w:vAlign w:val="center"/>
+          </w:tcPr>
+          <w:p>
+            <w:pPr>
+              <w:jc w:val="center"/>
+            </w:pPr>
+            <w:r>
+              <w:t>L’utilisateur est redirigé vers la page d’accueil et le bouton d’administration et de déconnexion sont visible dans la barre de navigation.</w:t>
+            </w:r>
+          </w:p>
+        </w:tc>
+        <w:tc>
+          <w:tcPr>
+            <w:tcW w:w="1276" w:type="dxa"/>
+            <w:shd w:val="clear" w:color="auto" w:fill="FFFFFF" w:themeFill="background1"/>
+            <w:vAlign w:val="center"/>
+          </w:tcPr>
+          <w:p>
+            <w:pPr>
+              <w:jc w:val="center"/>
+            </w:pPr>
+            <w:r>
+              <w:t>Ok</w:t>
+            </w:r>
+          </w:p>
+        </w:tc>
+        <w:tc>
+          <w:tcPr>
+            <w:tcW w:w="1559" w:type="dxa"/>
+            <w:shd w:val="clear" w:color="auto" w:fill="FFFFFF" w:themeFill="background1"/>
+            <w:vAlign w:val="center"/>
+          </w:tcPr>
+          <w:p>
+            <w:pPr>
+              <w:jc w:val="center"/>
+            </w:pPr>
+            <w:r>
+              <w:rPr>
+                <w:rFonts w:ascii="Cambria Math" w:hAnsi="Cambria Math" w:cs="Cambria Math"/>
+              </w:rPr>
+              <w:t>∅</w:t>
+            </w:r>
+          </w:p>
+        </w:tc>
+      </w:tr>
+      <w:tr>
+        <w:trPr>
+          <w:trHeight w:val="895"/>
+        </w:trPr>
+        <w:tc>
+          <w:tcPr>
+            <w:tcW w:w="916" w:type="dxa"/>
+            <w:shd w:val="clear" w:color="auto" w:fill="BFBFBF" w:themeFill="background1" w:themeFillShade="BF"/>
+            <w:vAlign w:val="center"/>
+          </w:tcPr>
+          <w:p>
+            <w:pPr>
+              <w:jc w:val="center"/>
+              <w:rPr>
+                <w:b/>
+              </w:rPr>
+            </w:pPr>
+            <w:r>
+              <w:rPr>
+                <w:b/>
+              </w:rPr>
+              <w:t>2</w:t>
+            </w:r>
+          </w:p>
+        </w:tc>
+        <w:tc>
+          <w:tcPr>
+            <w:tcW w:w="2192" w:type="dxa"/>
+            <w:shd w:val="clear" w:color="auto" w:fill="FFFFFF" w:themeFill="background1"/>
+            <w:vAlign w:val="center"/>
+          </w:tcPr>
+          <w:p>
+            <w:pPr>
+              <w:jc w:val="center"/>
+            </w:pPr>
+            <w:r>
+              <w:t>Mauvais pseudo ou mot de passe</w:t>
+            </w:r>
+          </w:p>
+        </w:tc>
+        <w:tc>
+          <w:tcPr>
+            <w:tcW w:w="1910" w:type="dxa"/>
+            <w:shd w:val="clear" w:color="auto" w:fill="FFFFFF" w:themeFill="background1"/>
+            <w:vAlign w:val="center"/>
+          </w:tcPr>
+          <w:p>
+            <w:pPr>
+              <w:jc w:val="center"/>
+            </w:pPr>
+            <w:r>
+              <w:t>Remplir le formulaire de connexion avec les mauvaises informations.</w:t>
+            </w:r>
+          </w:p>
+        </w:tc>
+        <w:tc>
+          <w:tcPr>
+            <w:tcW w:w="2484" w:type="dxa"/>
+            <w:shd w:val="clear" w:color="auto" w:fill="FFFFFF" w:themeFill="background1"/>
+            <w:vAlign w:val="center"/>
+          </w:tcPr>
+          <w:p>
+            <w:pPr>
+              <w:jc w:val="center"/>
+            </w:pPr>
+            <w:r>
+              <w:t>Un message d’erreur « </w:t>
+            </w:r>
+            <w:r>
+              <w:t xml:space="preserve">Mot de passe ou pseudo </w:t>
+            </w:r>
+            <w:r>
+              <w:t>incorrect</w:t>
+            </w:r>
+            <w:r>
+              <w:t xml:space="preserve"> » est affiché.</w:t>
+            </w:r>
+          </w:p>
+        </w:tc>
+        <w:tc>
+          <w:tcPr>
+            <w:tcW w:w="1276" w:type="dxa"/>
+            <w:shd w:val="clear" w:color="auto" w:fill="FFFFFF" w:themeFill="background1"/>
+            <w:vAlign w:val="center"/>
+          </w:tcPr>
+          <w:p>
+            <w:pPr>
+              <w:jc w:val="center"/>
+            </w:pPr>
+            <w:r>
+              <w:t>Ok</w:t>
+            </w:r>
+          </w:p>
+        </w:tc>
+        <w:tc>
+          <w:tcPr>
+            <w:tcW w:w="1559" w:type="dxa"/>
+            <w:shd w:val="clear" w:color="auto" w:fill="FFFFFF" w:themeFill="background1"/>
+            <w:vAlign w:val="center"/>
+          </w:tcPr>
+          <w:p>
+            <w:pPr>
+              <w:jc w:val="center"/>
+            </w:pPr>
+            <w:r>
+              <w:rPr>
+                <w:rFonts w:ascii="Cambria Math" w:hAnsi="Cambria Math" w:cs="Cambria Math"/>
+              </w:rPr>
+              <w:t>∅</w:t>
+            </w:r>
+          </w:p>
+        </w:tc>
+      </w:tr>
+      <w:tr>
+        <w:trPr>
+          <w:trHeight w:val="895"/>
+        </w:trPr>
+        <w:tc>
+          <w:tcPr>
+            <w:tcW w:w="916" w:type="dxa"/>
+            <w:shd w:val="clear" w:color="auto" w:fill="BFBFBF" w:themeFill="background1" w:themeFillShade="BF"/>
+            <w:vAlign w:val="center"/>
+          </w:tcPr>
+          <w:p>
+            <w:pPr>
+              <w:jc w:val="center"/>
+              <w:rPr>
+                <w:b/>
+              </w:rPr>
+            </w:pPr>
+            <w:r>
+              <w:rPr>
+                <w:b/>
+              </w:rPr>
+              <w:t>3</w:t>
+            </w:r>
+          </w:p>
+        </w:tc>
+        <w:tc>
+          <w:tcPr>
+            <w:tcW w:w="2192" w:type="dxa"/>
+            <w:shd w:val="clear" w:color="auto" w:fill="FFFFFF" w:themeFill="background1"/>
+            <w:vAlign w:val="center"/>
+          </w:tcPr>
+          <w:p>
+            <w:pPr>
+              <w:jc w:val="center"/>
+            </w:pPr>
+            <w:r>
+              <w:t>Déconnexion</w:t>
+            </w:r>
+          </w:p>
+        </w:tc>
+        <w:tc>
+          <w:tcPr>
+            <w:tcW w:w="1910" w:type="dxa"/>
+            <w:shd w:val="clear" w:color="auto" w:fill="FFFFFF" w:themeFill="background1"/>
+            <w:vAlign w:val="center"/>
+          </w:tcPr>
+          <w:p>
+            <w:pPr>
+              <w:jc w:val="center"/>
+            </w:pPr>
+            <w:r>
+              <w:t>Cliquer sur le bouton « déconnexion » de la barre de navigation.</w:t>
+            </w:r>
+          </w:p>
+        </w:tc>
+        <w:tc>
+          <w:tcPr>
+            <w:tcW w:w="2484" w:type="dxa"/>
+            <w:shd w:val="clear" w:color="auto" w:fill="FFFFFF" w:themeFill="background1"/>
+            <w:vAlign w:val="center"/>
+          </w:tcPr>
+          <w:p>
+            <w:pPr>
+              <w:jc w:val="center"/>
+            </w:pPr>
+            <w:r>
+              <w:t>L’utilisateur est redirigé vers la page de connexion et le bouton de connexion est affiché dans la barre de navigation.</w:t>
+            </w:r>
+          </w:p>
+        </w:tc>
+        <w:tc>
+          <w:tcPr>
+            <w:tcW w:w="1276" w:type="dxa"/>
+            <w:shd w:val="clear" w:color="auto" w:fill="FFFFFF" w:themeFill="background1"/>
+            <w:vAlign w:val="center"/>
+          </w:tcPr>
+          <w:p>
+            <w:pPr>
+              <w:jc w:val="center"/>
+            </w:pPr>
+            <w:r>
+              <w:t>Ok</w:t>
+            </w:r>
+          </w:p>
+        </w:tc>
+        <w:tc>
+          <w:tcPr>
+            <w:tcW w:w="1559" w:type="dxa"/>
+            <w:shd w:val="clear" w:color="auto" w:fill="FFFFFF" w:themeFill="background1"/>
+            <w:vAlign w:val="center"/>
+          </w:tcPr>
+          <w:p>
+            <w:pPr>
+              <w:jc w:val="center"/>
+              <w:rPr>
+                <w:rFonts w:ascii="Cambria Math" w:hAnsi="Cambria Math" w:cs="Cambria Math"/>
+              </w:rPr>
+            </w:pPr>
+            <w:r>
+              <w:rPr>
+                <w:rFonts w:ascii="Cambria Math" w:hAnsi="Cambria Math" w:cs="Cambria Math"/>
+              </w:rPr>
+              <w:t>∅</w:t>
+            </w:r>
+          </w:p>
+        </w:tc>
+      </w:tr>
+    </w:tbl>
+    <w:p>
+      <w:pPr>
+        <w:pStyle w:val="Titre3"/>
+      </w:pPr>
+      <w:r>
+        <w:t xml:space="preserve">Création d’une demande de </w:t>
+      </w:r>
+      <w:commentRangeStart w:id="49"/>
+      <w:r>
+        <w:t>réparation</w:t>
+      </w:r>
+      <w:commentRangeEnd w:id="49"/>
+      <w:r>
+        <w:rPr>
+          <w:rStyle w:val="Marquedecommentaire"/>
+          <w:rFonts w:eastAsiaTheme="minorHAnsi" w:cstheme="minorBidi"/>
+          <w:b w:val="0"/>
+          <w:color w:val="auto"/>
+        </w:rPr>
+        <w:commentReference w:id="49"/>
+      </w:r>
+      <w:r>
+        <w:t xml:space="preserve"> informatique</w:t>
+      </w:r>
+    </w:p>
+    <w:p/>
+    <w:p/>
+    <w:p/>
+    <w:tbl>
+      <w:tblPr>
+        <w:tblStyle w:val="Grilledutableau"/>
+        <w:tblW w:w="14125" w:type="dxa"/>
+        <w:tblInd w:w="-658" w:type="dxa"/>
+        <w:tblLook w:val="04A0" w:firstRow="1" w:lastRow="0" w:firstColumn="1" w:lastColumn="0" w:noHBand="0" w:noVBand="1"/>
+      </w:tblPr>
+      <w:tblGrid>
+        <w:gridCol w:w="2017"/>
+        <w:gridCol w:w="2018"/>
+        <w:gridCol w:w="2018"/>
+        <w:gridCol w:w="2018"/>
+        <w:gridCol w:w="2018"/>
+        <w:gridCol w:w="2018"/>
+        <w:gridCol w:w="2018"/>
+      </w:tblGrid>
+      <w:tr>
+        <w:trPr>
+          <w:trHeight w:val="895"/>
+        </w:trPr>
+        <w:tc>
+          <w:tcPr>
+            <w:tcW w:w="2017" w:type="dxa"/>
+            <w:shd w:val="clear" w:color="auto" w:fill="BFBFBF" w:themeFill="background1" w:themeFillShade="BF"/>
+            <w:vAlign w:val="center"/>
+          </w:tcPr>
+          <w:p>
+            <w:pPr>
+              <w:jc w:val="center"/>
+              <w:rPr>
+                <w:b/>
+              </w:rPr>
+            </w:pPr>
+            <w:r>
+              <w:rPr>
+                <w:b/>
+              </w:rPr>
+              <w:t>N°</w:t>
+            </w:r>
+          </w:p>
+        </w:tc>
+        <w:tc>
+          <w:tcPr>
+            <w:tcW w:w="2018" w:type="dxa"/>
+            <w:shd w:val="clear" w:color="auto" w:fill="BFBFBF" w:themeFill="background1" w:themeFillShade="BF"/>
+            <w:vAlign w:val="center"/>
+          </w:tcPr>
+          <w:p>
+            <w:pPr>
+              <w:jc w:val="center"/>
+              <w:rPr>
+                <w:b/>
+              </w:rPr>
+            </w:pPr>
+            <w:r>
+              <w:rPr>
+                <w:b/>
+              </w:rPr>
+              <w:t>A tester</w:t>
+            </w:r>
+          </w:p>
+        </w:tc>
+        <w:tc>
+          <w:tcPr>
+            <w:tcW w:w="2018" w:type="dxa"/>
+            <w:shd w:val="clear" w:color="auto" w:fill="BFBFBF" w:themeFill="background1" w:themeFillShade="BF"/>
+            <w:vAlign w:val="center"/>
+          </w:tcPr>
+          <w:p>
+            <w:pPr>
+              <w:jc w:val="center"/>
+              <w:rPr>
+                <w:b/>
+              </w:rPr>
+            </w:pPr>
+            <w:r>
+              <w:rPr>
+                <w:b/>
+              </w:rPr>
+              <w:t>Comment ?</w:t>
+            </w:r>
+          </w:p>
+        </w:tc>
+        <w:tc>
+          <w:tcPr>
+            <w:tcW w:w="2018" w:type="dxa"/>
+            <w:shd w:val="clear" w:color="auto" w:fill="BFBFBF" w:themeFill="background1" w:themeFillShade="BF"/>
+            <w:vAlign w:val="center"/>
+          </w:tcPr>
+          <w:p>
+            <w:pPr>
+              <w:jc w:val="center"/>
+              <w:rPr>
+                <w:b/>
+              </w:rPr>
+            </w:pPr>
+            <w:r>
+              <w:rPr>
+                <w:b/>
+              </w:rPr>
+              <w:t>Résultat attendu ?</w:t>
+            </w:r>
+          </w:p>
+        </w:tc>
+        <w:tc>
+          <w:tcPr>
+            <w:tcW w:w="2018" w:type="dxa"/>
+            <w:shd w:val="clear" w:color="auto" w:fill="BFBFBF" w:themeFill="background1" w:themeFillShade="BF"/>
+            <w:vAlign w:val="center"/>
+          </w:tcPr>
+          <w:p>
+            <w:pPr>
+              <w:jc w:val="center"/>
+              <w:rPr>
+                <w:b/>
+              </w:rPr>
+            </w:pPr>
+            <w:r>
+              <w:rPr>
+                <w:b/>
+              </w:rPr>
+              <w:t>Résultat</w:t>
+            </w:r>
+          </w:p>
+        </w:tc>
+        <w:tc>
+          <w:tcPr>
+            <w:tcW w:w="2018" w:type="dxa"/>
+            <w:shd w:val="clear" w:color="auto" w:fill="BFBFBF" w:themeFill="background1" w:themeFillShade="BF"/>
+            <w:vAlign w:val="center"/>
+          </w:tcPr>
+          <w:p>
+            <w:pPr>
+              <w:jc w:val="center"/>
+              <w:rPr>
+                <w:b/>
+              </w:rPr>
+            </w:pPr>
+            <w:r>
+              <w:rPr>
+                <w:b/>
+              </w:rPr>
+              <w:t>Bug ?</w:t>
+            </w:r>
+          </w:p>
+        </w:tc>
+        <w:tc>
+          <w:tcPr>
+            <w:tcW w:w="2018" w:type="dxa"/>
+            <w:shd w:val="clear" w:color="auto" w:fill="BFBFBF" w:themeFill="background1" w:themeFillShade="BF"/>
+            <w:vAlign w:val="center"/>
+          </w:tcPr>
+          <w:p>
+            <w:pPr>
+              <w:jc w:val="center"/>
+              <w:rPr>
+                <w:b/>
+              </w:rPr>
+            </w:pPr>
+            <w:r>
+              <w:rPr>
+                <w:b/>
+              </w:rPr>
+              <w:t>Solution si problème ?</w:t>
+            </w:r>
+          </w:p>
+        </w:tc>
+      </w:tr>
+      <w:tr>
+        <w:trPr>
+          <w:trHeight w:val="895"/>
+        </w:trPr>
+        <w:tc>
+          <w:tcPr>
+            <w:tcW w:w="2017" w:type="dxa"/>
+            <w:shd w:val="clear" w:color="auto" w:fill="BFBFBF" w:themeFill="background1" w:themeFillShade="BF"/>
+            <w:vAlign w:val="center"/>
+          </w:tcPr>
+          <w:p>
+            <w:pPr>
+              <w:jc w:val="center"/>
+              <w:rPr>
+                <w:b/>
+              </w:rPr>
+            </w:pPr>
+            <w:r>
+              <w:rPr>
+                <w:b/>
+              </w:rPr>
+              <w:t>1</w:t>
+            </w:r>
+          </w:p>
+        </w:tc>
+        <w:tc>
+          <w:tcPr>
+            <w:tcW w:w="2018" w:type="dxa"/>
+            <w:shd w:val="clear" w:color="auto" w:fill="FFFFFF" w:themeFill="background1"/>
+            <w:vAlign w:val="center"/>
+          </w:tcPr>
+          <w:p>
+            <w:pPr>
+              <w:jc w:val="center"/>
+            </w:pPr>
+            <w:r>
+              <w:t>Envoyer une demande de réparation informatique au réparateur</w:t>
+            </w:r>
+          </w:p>
+        </w:tc>
+        <w:tc>
+          <w:tcPr>
+            <w:tcW w:w="2018" w:type="dxa"/>
+            <w:shd w:val="clear" w:color="auto" w:fill="FFFFFF" w:themeFill="background1"/>
+            <w:vAlign w:val="center"/>
+          </w:tcPr>
+          <w:p>
+            <w:pPr>
+              <w:jc w:val="center"/>
+            </w:pPr>
+            <w:r>
+              <w:t xml:space="preserve">Remplir le formulaire de </w:t>
+            </w:r>
+            <w:r>
+              <w:t>demande</w:t>
+            </w:r>
+            <w:r>
+              <w:t xml:space="preserve"> correctement.</w:t>
+            </w:r>
+          </w:p>
+        </w:tc>
+        <w:tc>
+          <w:tcPr>
+            <w:tcW w:w="2018" w:type="dxa"/>
+            <w:shd w:val="clear" w:color="auto" w:fill="FFFFFF" w:themeFill="background1"/>
+            <w:vAlign w:val="center"/>
+          </w:tcPr>
+          <w:p>
+            <w:pPr>
+              <w:jc w:val="center"/>
+            </w:pPr>
+            <w:r>
+              <w:t xml:space="preserve">Un message </w:t>
+            </w:r>
+            <w:r>
+              <w:t>de confirmation « </w:t>
+            </w:r>
+            <w:r>
+              <w:t>Votre demande a été envoyée au réparateur</w:t>
+            </w:r>
+            <w:r>
+              <w:t> » est affiché.</w:t>
+            </w:r>
+          </w:p>
+        </w:tc>
+        <w:tc>
+          <w:tcPr>
+            <w:tcW w:w="2018" w:type="dxa"/>
+            <w:shd w:val="clear" w:color="auto" w:fill="FFFFFF" w:themeFill="background1"/>
+            <w:vAlign w:val="center"/>
+          </w:tcPr>
+          <w:p>
+            <w:pPr>
+              <w:jc w:val="center"/>
+            </w:pPr>
+            <w:r>
+              <w:t>Ok</w:t>
+            </w:r>
+          </w:p>
+        </w:tc>
+        <w:tc>
+          <w:tcPr>
+            <w:tcW w:w="2018" w:type="dxa"/>
+            <w:shd w:val="clear" w:color="auto" w:fill="FFFFFF" w:themeFill="background1"/>
+            <w:vAlign w:val="center"/>
+          </w:tcPr>
+          <w:p>
+            <w:pPr>
+              <w:jc w:val="center"/>
+            </w:pPr>
+            <w:r>
+              <w:rPr>
+                <w:rFonts w:ascii="Cambria Math" w:hAnsi="Cambria Math" w:cs="Cambria Math"/>
+              </w:rPr>
+              <w:t>∅</w:t>
+            </w:r>
+          </w:p>
+        </w:tc>
+        <w:tc>
+          <w:tcPr>
+            <w:tcW w:w="2018" w:type="dxa"/>
+            <w:shd w:val="clear" w:color="auto" w:fill="FFFFFF" w:themeFill="background1"/>
+            <w:vAlign w:val="center"/>
+          </w:tcPr>
+          <w:p>
+            <w:pPr>
+              <w:jc w:val="center"/>
+            </w:pPr>
+            <w:r>
+              <w:rPr>
+                <w:rFonts w:ascii="Cambria Math" w:hAnsi="Cambria Math" w:cs="Cambria Math"/>
+              </w:rPr>
+              <w:t>∅</w:t>
+            </w:r>
+          </w:p>
+        </w:tc>
+      </w:tr>
+    </w:tbl>
+    <w:p>
+      <w:pPr>
+        <w:pStyle w:val="Titre3"/>
+      </w:pPr>
+      <w:r>
+        <w:lastRenderedPageBreak/>
+        <w:t xml:space="preserve">Création </w:t>
+      </w:r>
+      <w:commentRangeStart w:id="50"/>
+      <w:r>
+        <w:t>d’un</w:t>
+      </w:r>
+      <w:commentRangeEnd w:id="50"/>
+      <w:r>
+        <w:rPr>
+          <w:rStyle w:val="Marquedecommentaire"/>
+          <w:rFonts w:eastAsiaTheme="minorHAnsi" w:cstheme="minorBidi"/>
+          <w:b w:val="0"/>
+          <w:color w:val="auto"/>
+        </w:rPr>
+        <w:commentReference w:id="50"/>
+      </w:r>
+      <w:r>
+        <w:t xml:space="preserve"> avis</w:t>
+      </w:r>
+    </w:p>
+    <w:tbl>
+      <w:tblPr>
+        <w:tblStyle w:val="Grilledutableau"/>
+        <w:tblW w:w="14125" w:type="dxa"/>
+        <w:tblLook w:val="04A0" w:firstRow="1" w:lastRow="0" w:firstColumn="1" w:lastColumn="0" w:noHBand="0" w:noVBand="1"/>
+      </w:tblPr>
+      <w:tblGrid>
+        <w:gridCol w:w="2017"/>
+        <w:gridCol w:w="2018"/>
+        <w:gridCol w:w="2018"/>
+        <w:gridCol w:w="2018"/>
+        <w:gridCol w:w="2018"/>
+        <w:gridCol w:w="2018"/>
+        <w:gridCol w:w="2018"/>
+      </w:tblGrid>
+      <w:tr>
+        <w:trPr>
+          <w:trHeight w:val="895"/>
+        </w:trPr>
+        <w:tc>
+          <w:tcPr>
+            <w:tcW w:w="2017" w:type="dxa"/>
+            <w:shd w:val="clear" w:color="auto" w:fill="BFBFBF" w:themeFill="background1" w:themeFillShade="BF"/>
+            <w:vAlign w:val="center"/>
+          </w:tcPr>
+          <w:p>
+            <w:pPr>
+              <w:jc w:val="center"/>
+              <w:rPr>
+                <w:b/>
+              </w:rPr>
+            </w:pPr>
+            <w:r>
+              <w:rPr>
+                <w:b/>
+              </w:rPr>
+              <w:t>N°</w:t>
+            </w:r>
+          </w:p>
+        </w:tc>
+        <w:tc>
+          <w:tcPr>
+            <w:tcW w:w="2018" w:type="dxa"/>
+            <w:shd w:val="clear" w:color="auto" w:fill="BFBFBF" w:themeFill="background1" w:themeFillShade="BF"/>
+            <w:vAlign w:val="center"/>
+          </w:tcPr>
+          <w:p>
+            <w:pPr>
+              <w:jc w:val="center"/>
+              <w:rPr>
+                <w:b/>
+              </w:rPr>
+            </w:pPr>
+            <w:r>
+              <w:rPr>
+                <w:b/>
+              </w:rPr>
+              <w:t>A tester</w:t>
+            </w:r>
+          </w:p>
+        </w:tc>
+        <w:tc>
+          <w:tcPr>
+            <w:tcW w:w="2018" w:type="dxa"/>
+            <w:shd w:val="clear" w:color="auto" w:fill="BFBFBF" w:themeFill="background1" w:themeFillShade="BF"/>
+            <w:vAlign w:val="center"/>
+          </w:tcPr>
+          <w:p>
+            <w:pPr>
+              <w:jc w:val="center"/>
+              <w:rPr>
+                <w:b/>
+              </w:rPr>
+            </w:pPr>
+            <w:r>
+              <w:rPr>
+                <w:b/>
+              </w:rPr>
+              <w:t>Comment ?</w:t>
+            </w:r>
+          </w:p>
+        </w:tc>
+        <w:tc>
+          <w:tcPr>
+            <w:tcW w:w="2018" w:type="dxa"/>
+            <w:shd w:val="clear" w:color="auto" w:fill="BFBFBF" w:themeFill="background1" w:themeFillShade="BF"/>
+            <w:vAlign w:val="center"/>
+          </w:tcPr>
+          <w:p>
+            <w:pPr>
+              <w:jc w:val="center"/>
+              <w:rPr>
+                <w:b/>
+              </w:rPr>
+            </w:pPr>
+            <w:r>
+              <w:rPr>
+                <w:b/>
+              </w:rPr>
+              <w:t>Résultat attendu ?</w:t>
+            </w:r>
+          </w:p>
+        </w:tc>
+        <w:tc>
+          <w:tcPr>
+            <w:tcW w:w="2018" w:type="dxa"/>
+            <w:shd w:val="clear" w:color="auto" w:fill="BFBFBF" w:themeFill="background1" w:themeFillShade="BF"/>
+            <w:vAlign w:val="center"/>
+          </w:tcPr>
+          <w:p>
+            <w:pPr>
+              <w:jc w:val="center"/>
+              <w:rPr>
+                <w:b/>
+              </w:rPr>
+            </w:pPr>
+            <w:r>
+              <w:rPr>
+                <w:b/>
+              </w:rPr>
+              <w:t>Résultat</w:t>
+            </w:r>
+          </w:p>
+        </w:tc>
+        <w:tc>
+          <w:tcPr>
+            <w:tcW w:w="2018" w:type="dxa"/>
+            <w:shd w:val="clear" w:color="auto" w:fill="BFBFBF" w:themeFill="background1" w:themeFillShade="BF"/>
+            <w:vAlign w:val="center"/>
+          </w:tcPr>
+          <w:p>
+            <w:pPr>
+              <w:jc w:val="center"/>
+              <w:rPr>
+                <w:b/>
+              </w:rPr>
+            </w:pPr>
+            <w:r>
+              <w:rPr>
+                <w:b/>
+              </w:rPr>
+              <w:t>Bug ?</w:t>
+            </w:r>
+          </w:p>
+        </w:tc>
+        <w:tc>
+          <w:tcPr>
+            <w:tcW w:w="2018" w:type="dxa"/>
+            <w:shd w:val="clear" w:color="auto" w:fill="BFBFBF" w:themeFill="background1" w:themeFillShade="BF"/>
+            <w:vAlign w:val="center"/>
+          </w:tcPr>
+          <w:p>
+            <w:pPr>
+              <w:jc w:val="center"/>
+              <w:rPr>
+                <w:b/>
+              </w:rPr>
+            </w:pPr>
+            <w:r>
+              <w:rPr>
+                <w:b/>
+              </w:rPr>
+              <w:t>Solution si problème ?</w:t>
+            </w:r>
+          </w:p>
+        </w:tc>
+      </w:tr>
+      <w:tr>
+        <w:trPr>
+          <w:trHeight w:val="895"/>
+        </w:trPr>
+        <w:tc>
+          <w:tcPr>
+            <w:tcW w:w="2017" w:type="dxa"/>
+            <w:shd w:val="clear" w:color="auto" w:fill="BFBFBF" w:themeFill="background1" w:themeFillShade="BF"/>
+            <w:vAlign w:val="center"/>
+          </w:tcPr>
+          <w:p>
+            <w:pPr>
+              <w:jc w:val="center"/>
+              <w:rPr>
+                <w:b/>
+              </w:rPr>
+            </w:pPr>
+            <w:r>
+              <w:rPr>
+                <w:b/>
+              </w:rPr>
+              <w:t>1</w:t>
+            </w:r>
+          </w:p>
+        </w:tc>
+        <w:tc>
+          <w:tcPr>
+            <w:tcW w:w="2018" w:type="dxa"/>
+            <w:shd w:val="clear" w:color="auto" w:fill="FFFFFF" w:themeFill="background1"/>
+            <w:vAlign w:val="center"/>
+          </w:tcPr>
+          <w:p>
+            <w:pPr>
+              <w:jc w:val="center"/>
+            </w:pPr>
+            <w:r>
+              <w:t>Poster un avis sur la potentiel réparation du réparateur.</w:t>
+            </w:r>
+          </w:p>
+        </w:tc>
+        <w:tc>
+          <w:tcPr>
+            <w:tcW w:w="2018" w:type="dxa"/>
+            <w:shd w:val="clear" w:color="auto" w:fill="FFFFFF" w:themeFill="background1"/>
+            <w:vAlign w:val="center"/>
+          </w:tcPr>
+          <w:p>
+            <w:pPr>
+              <w:jc w:val="center"/>
+            </w:pPr>
+            <w:r>
+              <w:t>Remplir le formulaire d’avis correctement.</w:t>
+            </w:r>
+          </w:p>
+        </w:tc>
+        <w:tc>
+          <w:tcPr>
+            <w:tcW w:w="2018" w:type="dxa"/>
+            <w:shd w:val="clear" w:color="auto" w:fill="FFFFFF" w:themeFill="background1"/>
+            <w:vAlign w:val="center"/>
+          </w:tcPr>
+          <w:p>
+            <w:pPr>
+              <w:jc w:val="center"/>
+            </w:pPr>
+            <w:r>
+              <w:t>Un message de confirmation « </w:t>
+            </w:r>
+            <w:r>
+              <w:t xml:space="preserve">Votre avis est en attente de </w:t>
+            </w:r>
+            <w:r>
+              <w:t>validation</w:t>
+            </w:r>
+            <w:r>
+              <w:t xml:space="preserve"> »</w:t>
+            </w:r>
+            <w:r>
+              <w:t xml:space="preserve"> est affiché.</w:t>
+            </w:r>
+          </w:p>
+        </w:tc>
+        <w:tc>
+          <w:tcPr>
+            <w:tcW w:w="2018" w:type="dxa"/>
+            <w:shd w:val="clear" w:color="auto" w:fill="FFFFFF" w:themeFill="background1"/>
+            <w:vAlign w:val="center"/>
+          </w:tcPr>
+          <w:p>
+            <w:pPr>
+              <w:jc w:val="center"/>
+            </w:pPr>
+            <w:r>
+              <w:t>Ok</w:t>
+            </w:r>
+          </w:p>
+        </w:tc>
+        <w:tc>
+          <w:tcPr>
+            <w:tcW w:w="2018" w:type="dxa"/>
+            <w:shd w:val="clear" w:color="auto" w:fill="FFFFFF" w:themeFill="background1"/>
+            <w:vAlign w:val="center"/>
+          </w:tcPr>
+          <w:p>
+            <w:pPr>
+              <w:jc w:val="center"/>
+            </w:pPr>
+            <w:r>
+              <w:rPr>
+                <w:rFonts w:ascii="Cambria Math" w:hAnsi="Cambria Math" w:cs="Cambria Math"/>
+              </w:rPr>
+              <w:t>∅</w:t>
+            </w:r>
+          </w:p>
+        </w:tc>
+        <w:tc>
+          <w:tcPr>
+            <w:tcW w:w="2018" w:type="dxa"/>
+            <w:shd w:val="clear" w:color="auto" w:fill="FFFFFF" w:themeFill="background1"/>
+            <w:vAlign w:val="center"/>
+          </w:tcPr>
+          <w:p>
+            <w:pPr>
+              <w:jc w:val="center"/>
+            </w:pPr>
+            <w:r>
+              <w:rPr>
+                <w:rFonts w:ascii="Cambria Math" w:hAnsi="Cambria Math" w:cs="Cambria Math"/>
+              </w:rPr>
+              <w:t>∅</w:t>
             </w:r>
           </w:p>
         </w:tc>
@@ -18301,10 +20488,8 @@
     </w:tbl>
     <w:p/>
     <w:sectPr>
-      <w:headerReference w:type="default" r:id="rId35"/>
-      <w:footerReference w:type="default" r:id="rId36"/>
       <w:pgSz w:w="11906" w:h="16838"/>
-      <w:pgMar w:top="1417" w:right="1417" w:bottom="1417" w:left="1417" w:header="708" w:footer="708" w:gutter="0"/>
+      <w:pgMar w:top="1418" w:right="1418" w:bottom="1418" w:left="1418" w:header="709" w:footer="709" w:gutter="0"/>
       <w:pgNumType w:start="0"/>
       <w:cols w:space="708"/>
       <w:titlePg/>
@@ -18315,63 +20500,54 @@
 </file>
 
 <file path=word/comments.xml><?xml version="1.0" encoding="utf-8"?>
-<w:comments xmlns:wpc="http://schemas.microsoft.com/office/word/2010/wordprocessingCanvas" xmlns:cx="http://schemas.microsoft.com/office/drawing/2014/chartex" xmlns:mc="http://schemas.openxmlformats.org/markup-compatibility/2006" xmlns:o="urn:schemas-microsoft-com:office:office" xmlns:r="http://schemas.openxmlformats.org/officeDocument/2006/relationships" xmlns:m="http://schemas.openxmlformats.org/officeDocument/2006/math" xmlns:v="urn:schemas-microsoft-com:vml" xmlns:wp14="http://schemas.microsoft.com/office/word/2010/wordprocessingDrawing" xmlns:wp="http://schemas.openxmlformats.org/drawingml/2006/wordprocessingDrawing" xmlns:w10="urn:schemas-microsoft-com:office:word" xmlns:w="http://schemas.openxmlformats.org/wordprocessingml/2006/main" xmlns:w14="http://schemas.microsoft.com/office/word/2010/wordml" xmlns:w15="http://schemas.microsoft.com/office/word/2012/wordml" xmlns:w16se="http://schemas.microsoft.com/office/word/2015/wordml/symex" xmlns:wpg="http://schemas.microsoft.com/office/word/2010/wordprocessingGroup" xmlns:wpi="http://schemas.microsoft.com/office/word/2010/wordprocessingInk" xmlns:wne="http://schemas.microsoft.com/office/word/2006/wordml" xmlns:wps="http://schemas.microsoft.com/office/word/2010/wordprocessingShape" mc:Ignorable="w14 w15 w16se wp14">
-  <w:comment w:id="24" w:author="JO-PC" w:date="2019-05-12T18:39:00Z" w:initials="J">
+<w:comments xmlns:wpc="http://schemas.microsoft.com/office/word/2010/wordprocessingCanvas" xmlns:cx="http://schemas.microsoft.com/office/drawing/2014/chartex" xmlns:cx1="http://schemas.microsoft.com/office/drawing/2015/9/8/chartex" xmlns:cx2="http://schemas.microsoft.com/office/drawing/2015/10/21/chartex" xmlns:cx3="http://schemas.microsoft.com/office/drawing/2016/5/9/chartex" xmlns:cx4="http://schemas.microsoft.com/office/drawing/2016/5/10/chartex" xmlns:cx5="http://schemas.microsoft.com/office/drawing/2016/5/11/chartex" xmlns:cx6="http://schemas.microsoft.com/office/drawing/2016/5/12/chartex" xmlns:cx7="http://schemas.microsoft.com/office/drawing/2016/5/13/chartex" xmlns:cx8="http://schemas.microsoft.com/office/drawing/2016/5/14/chartex" xmlns:mc="http://schemas.openxmlformats.org/markup-compatibility/2006" xmlns:aink="http://schemas.microsoft.com/office/drawing/2016/ink" xmlns:am3d="http://schemas.microsoft.com/office/drawing/2017/model3d" xmlns:o="urn:schemas-microsoft-com:office:office" xmlns:r="http://schemas.openxmlformats.org/officeDocument/2006/relationships" xmlns:m="http://schemas.openxmlformats.org/officeDocument/2006/math" xmlns:v="urn:schemas-microsoft-com:vml" xmlns:wp14="http://schemas.microsoft.com/office/word/2010/wordprocessingDrawing" xmlns:wp="http://schemas.openxmlformats.org/drawingml/2006/wordprocessingDrawing" xmlns:w10="urn:schemas-microsoft-com:office:word" xmlns:w="http://schemas.openxmlformats.org/wordprocessingml/2006/main" xmlns:w14="http://schemas.microsoft.com/office/word/2010/wordml" xmlns:w15="http://schemas.microsoft.com/office/word/2012/wordml" xmlns:w16cid="http://schemas.microsoft.com/office/word/2016/wordml/cid" xmlns:w16se="http://schemas.microsoft.com/office/word/2015/wordml/symex" xmlns:wpg="http://schemas.microsoft.com/office/word/2010/wordprocessingGroup" xmlns:wpi="http://schemas.microsoft.com/office/word/2010/wordprocessingInk" xmlns:wne="http://schemas.microsoft.com/office/word/2006/wordml" xmlns:wps="http://schemas.microsoft.com/office/word/2010/wordprocessingShape" mc:Ignorable="w14 w15 w16se w16cid wp14">
+  <w:comment w:id="26" w:author="JO-PC" w:date="2019-05-14T21:18:00Z" w:initials="J">
     <w:p>
       <w:pPr>
         <w:pStyle w:val="Commentaire"/>
-      </w:pPr>
-      <w:r>
         <w:rPr>
           <w:rStyle w:val="Marquedecommentaire"/>
         </w:rPr>
+      </w:pPr>
+      <w:r>
+        <w:rPr>
+          <w:rStyle w:val="Marquedecommentaire"/>
+        </w:rPr>
         <w:annotationRef/>
       </w:r>
       <w:r>
-        <w:t xml:space="preserve">Modifier les mockups et continuer l’analyse fonctionnelle </w:t>
-      </w:r>
-    </w:p>
-  </w:comment>
-  <w:comment w:id="26" w:author="ADMINC306" w:date="2019-05-09T16:20:00Z" w:initials="A">
-    <w:p>
-      <w:pPr>
-        <w:pStyle w:val="Commentaire"/>
-      </w:pPr>
-      <w:r>
         <w:rPr>
           <w:rStyle w:val="Marquedecommentaire"/>
         </w:rPr>
-        <w:annotationRef/>
-      </w:r>
-      <w:r>
-        <w:t>D « é</w:t>
-      </w:r>
-      <w:proofErr w:type="gramStart"/>
-      <w:r>
-        <w:t> »connexion</w:t>
-      </w:r>
-      <w:proofErr w:type="gramEnd"/>
-    </w:p>
-  </w:comment>
-  <w:comment w:id="28" w:author="JO-PC" w:date="2019-05-14T21:18:00Z" w:initials="J">
-    <w:p>
-      <w:pPr>
-        <w:pStyle w:val="Commentaire"/>
+        <w:t xml:space="preserve">Ajout du bouton modifier directement sur ce </w:t>
+      </w:r>
+      <w:proofErr w:type="spellStart"/>
+      <w:r>
         <w:rPr>
           <w:rStyle w:val="Marquedecommentaire"/>
         </w:rPr>
-      </w:pPr>
+        <w:t>mockup</w:t>
+      </w:r>
+      <w:proofErr w:type="spellEnd"/>
       <w:r>
         <w:rPr>
           <w:rStyle w:val="Marquedecommentaire"/>
         </w:rPr>
-        <w:annotationRef/>
-      </w:r>
+        <w:t xml:space="preserve"> en signalant qu’uniquement le réparateur peut y accéder ou recréer un </w:t>
+      </w:r>
+      <w:proofErr w:type="spellStart"/>
       <w:r>
         <w:rPr>
           <w:rStyle w:val="Marquedecommentaire"/>
         </w:rPr>
-        <w:t>Ajout du bouton modifier directement sur ce mockup en signalant qu’uniquement le réparateur peut y accéder ou recréer un mockup ?</w:t>
+        <w:t>mockup</w:t>
+      </w:r>
+      <w:proofErr w:type="spellEnd"/>
+      <w:r>
+        <w:rPr>
+          <w:rStyle w:val="Marquedecommentaire"/>
+        </w:rPr>
+        <w:t> ?</w:t>
       </w:r>
     </w:p>
     <w:p>
@@ -18402,7 +20578,7 @@
       </w:r>
     </w:p>
   </w:comment>
-  <w:comment w:id="33" w:author="ADMINC306" w:date="2019-05-13T16:40:00Z" w:initials="A">
+  <w:comment w:id="31" w:author="ADMINC306" w:date="2019-05-13T16:40:00Z" w:initials="A">
     <w:p>
       <w:pPr>
         <w:pStyle w:val="Commentaire"/>
@@ -18424,7 +20600,7 @@
       </w:r>
     </w:p>
   </w:comment>
-  <w:comment w:id="34" w:author="JO-PC" w:date="2019-05-14T19:23:00Z" w:initials="J">
+  <w:comment w:id="32" w:author="JO-PC" w:date="2019-05-14T19:23:00Z" w:initials="J">
     <w:p>
       <w:pPr>
         <w:pStyle w:val="Commentaire"/>
@@ -18440,15 +20616,25 @@
       </w:r>
       <w:r>
         <w:br/>
-        <w:t>Liste de choix ou ComboBox</w:t>
-      </w:r>
+        <w:t xml:space="preserve">Liste de choix ou </w:t>
+      </w:r>
+      <w:proofErr w:type="spellStart"/>
+      <w:r>
+        <w:t>ComboBox</w:t>
+      </w:r>
+      <w:proofErr w:type="spellEnd"/>
       <w:r>
         <w:br/>
-        <w:t>Zone de texte ou input type texte?</w:t>
-      </w:r>
+        <w:t xml:space="preserve">Zone de texte ou input type </w:t>
+      </w:r>
+      <w:proofErr w:type="gramStart"/>
+      <w:r>
+        <w:t>texte?</w:t>
+      </w:r>
+      <w:proofErr w:type="gramEnd"/>
     </w:p>
   </w:comment>
-  <w:comment w:id="39" w:author="JO-PC" w:date="2019-05-14T20:16:00Z" w:initials="J">
+  <w:comment w:id="39" w:author="JO-PC" w:date="2019-05-16T19:10:00Z" w:initials="J">
     <w:p>
       <w:pPr>
         <w:pStyle w:val="Commentaire"/>
@@ -18460,11 +20646,11 @@
         <w:annotationRef/>
       </w:r>
       <w:r>
-        <w:t>Pas encore réalisé</w:t>
+        <w:t>Vraiment nécessaire ?</w:t>
       </w:r>
     </w:p>
   </w:comment>
-  <w:comment w:id="45" w:author="ADMINC306" w:date="2019-05-15T13:49:00Z" w:initials="A">
+  <w:comment w:id="43" w:author="ADMINC306" w:date="2019-05-15T13:49:00Z" w:initials="A">
     <w:p>
       <w:pPr>
         <w:pStyle w:val="Commentaire"/>
@@ -18477,6 +20663,41 @@
       </w:r>
       <w:r>
         <w:t>Ajouter le modèle physique de données final avec les modifications</w:t>
+      </w:r>
+    </w:p>
+  </w:comment>
+  <w:comment w:id="49" w:author="JO-PC" w:date="2019-05-16T19:53:00Z" w:initials="J">
+    <w:p>
+      <w:pPr>
+        <w:pStyle w:val="Commentaire"/>
+      </w:pPr>
+      <w:r>
+        <w:rPr>
+          <w:rStyle w:val="Marquedecommentaire"/>
+        </w:rPr>
+        <w:annotationRef/>
+      </w:r>
+      <w:r>
+        <w:rPr>
+          <w:rStyle w:val="Marquedecommentaire"/>
+        </w:rPr>
+        <w:t>Tester s’il y a un problème, mais comment peut-il y a voir un problème ?</w:t>
+      </w:r>
+    </w:p>
+  </w:comment>
+  <w:comment w:id="50" w:author="JO-PC" w:date="2019-05-16T19:56:00Z" w:initials="J">
+    <w:p>
+      <w:pPr>
+        <w:pStyle w:val="Commentaire"/>
+      </w:pPr>
+      <w:r>
+        <w:rPr>
+          <w:rStyle w:val="Marquedecommentaire"/>
+        </w:rPr>
+        <w:annotationRef/>
+      </w:r>
+      <w:r>
+        <w:t>Pareil</w:t>
       </w:r>
     </w:p>
   </w:comment>
@@ -18484,30 +20705,31 @@
 </file>
 
 <file path=word/commentsExtended.xml><?xml version="1.0" encoding="utf-8"?>
-<w15:commentsEx xmlns:wpc="http://schemas.microsoft.com/office/word/2010/wordprocessingCanvas" xmlns:cx="http://schemas.microsoft.com/office/drawing/2014/chartex" xmlns:mc="http://schemas.openxmlformats.org/markup-compatibility/2006" xmlns:o="urn:schemas-microsoft-com:office:office" xmlns:r="http://schemas.openxmlformats.org/officeDocument/2006/relationships" xmlns:m="http://schemas.openxmlformats.org/officeDocument/2006/math" xmlns:v="urn:schemas-microsoft-com:vml" xmlns:wp14="http://schemas.microsoft.com/office/word/2010/wordprocessingDrawing" xmlns:wp="http://schemas.openxmlformats.org/drawingml/2006/wordprocessingDrawing" xmlns:w10="urn:schemas-microsoft-com:office:word" xmlns:w="http://schemas.openxmlformats.org/wordprocessingml/2006/main" xmlns:w14="http://schemas.microsoft.com/office/word/2010/wordml" xmlns:w15="http://schemas.microsoft.com/office/word/2012/wordml" xmlns:w16se="http://schemas.microsoft.com/office/word/2015/wordml/symex" xmlns:wpg="http://schemas.microsoft.com/office/word/2010/wordprocessingGroup" xmlns:wpi="http://schemas.microsoft.com/office/word/2010/wordprocessingInk" xmlns:wne="http://schemas.microsoft.com/office/word/2006/wordml" xmlns:wps="http://schemas.microsoft.com/office/word/2010/wordprocessingShape" mc:Ignorable="w14 w15 w16se wp14">
-  <w15:commentEx w15:paraId="6DB65DD5" w15:done="0"/>
-  <w15:commentEx w15:paraId="67D6C4AE" w15:done="0"/>
+<w15:commentsEx xmlns:wpc="http://schemas.microsoft.com/office/word/2010/wordprocessingCanvas" xmlns:cx="http://schemas.microsoft.com/office/drawing/2014/chartex" xmlns:cx1="http://schemas.microsoft.com/office/drawing/2015/9/8/chartex" xmlns:cx2="http://schemas.microsoft.com/office/drawing/2015/10/21/chartex" xmlns:cx3="http://schemas.microsoft.com/office/drawing/2016/5/9/chartex" xmlns:cx4="http://schemas.microsoft.com/office/drawing/2016/5/10/chartex" xmlns:cx5="http://schemas.microsoft.com/office/drawing/2016/5/11/chartex" xmlns:cx6="http://schemas.microsoft.com/office/drawing/2016/5/12/chartex" xmlns:cx7="http://schemas.microsoft.com/office/drawing/2016/5/13/chartex" xmlns:cx8="http://schemas.microsoft.com/office/drawing/2016/5/14/chartex" xmlns:mc="http://schemas.openxmlformats.org/markup-compatibility/2006" xmlns:aink="http://schemas.microsoft.com/office/drawing/2016/ink" xmlns:am3d="http://schemas.microsoft.com/office/drawing/2017/model3d" xmlns:o="urn:schemas-microsoft-com:office:office" xmlns:r="http://schemas.openxmlformats.org/officeDocument/2006/relationships" xmlns:m="http://schemas.openxmlformats.org/officeDocument/2006/math" xmlns:v="urn:schemas-microsoft-com:vml" xmlns:wp14="http://schemas.microsoft.com/office/word/2010/wordprocessingDrawing" xmlns:wp="http://schemas.openxmlformats.org/drawingml/2006/wordprocessingDrawing" xmlns:w10="urn:schemas-microsoft-com:office:word" xmlns:w="http://schemas.openxmlformats.org/wordprocessingml/2006/main" xmlns:w14="http://schemas.microsoft.com/office/word/2010/wordml" xmlns:w15="http://schemas.microsoft.com/office/word/2012/wordml" xmlns:w16cid="http://schemas.microsoft.com/office/word/2016/wordml/cid" xmlns:w16se="http://schemas.microsoft.com/office/word/2015/wordml/symex" xmlns:wpg="http://schemas.microsoft.com/office/word/2010/wordprocessingGroup" xmlns:wpi="http://schemas.microsoft.com/office/word/2010/wordprocessingInk" xmlns:wne="http://schemas.microsoft.com/office/word/2006/wordml" xmlns:wps="http://schemas.microsoft.com/office/word/2010/wordprocessingShape" mc:Ignorable="w14 w15 w16se w16cid wp14">
   <w15:commentEx w15:paraId="3F182269" w15:done="0"/>
   <w15:commentEx w15:paraId="42F16F18" w15:done="0"/>
   <w15:commentEx w15:paraId="068BC455" w15:done="0"/>
-  <w15:commentEx w15:paraId="0CE23FFB" w15:done="0"/>
+  <w15:commentEx w15:paraId="46DB8270" w15:done="0"/>
   <w15:commentEx w15:paraId="7DF13539" w15:done="0"/>
+  <w15:commentEx w15:paraId="51EA1ECB" w15:done="0"/>
+  <w15:commentEx w15:paraId="6DCA8F64" w15:done="0"/>
 </w15:commentsEx>
 </file>
 
 <file path=word/commentsIds.xml><?xml version="1.0" encoding="utf-8"?>
 <w16cid:commentsIds xmlns:wpc="http://schemas.microsoft.com/office/word/2010/wordprocessingCanvas" xmlns:cx="http://schemas.microsoft.com/office/drawing/2014/chartex" xmlns:cx1="http://schemas.microsoft.com/office/drawing/2015/9/8/chartex" xmlns:cx2="http://schemas.microsoft.com/office/drawing/2015/10/21/chartex" xmlns:cx3="http://schemas.microsoft.com/office/drawing/2016/5/9/chartex" xmlns:cx4="http://schemas.microsoft.com/office/drawing/2016/5/10/chartex" xmlns:cx5="http://schemas.microsoft.com/office/drawing/2016/5/11/chartex" xmlns:cx6="http://schemas.microsoft.com/office/drawing/2016/5/12/chartex" xmlns:cx7="http://schemas.microsoft.com/office/drawing/2016/5/13/chartex" xmlns:cx8="http://schemas.microsoft.com/office/drawing/2016/5/14/chartex" xmlns:mc="http://schemas.openxmlformats.org/markup-compatibility/2006" xmlns:aink="http://schemas.microsoft.com/office/drawing/2016/ink" xmlns:am3d="http://schemas.microsoft.com/office/drawing/2017/model3d" xmlns:o="urn:schemas-microsoft-com:office:office" xmlns:r="http://schemas.openxmlformats.org/officeDocument/2006/relationships" xmlns:m="http://schemas.openxmlformats.org/officeDocument/2006/math" xmlns:v="urn:schemas-microsoft-com:vml" xmlns:wp14="http://schemas.microsoft.com/office/word/2010/wordprocessingDrawing" xmlns:wp="http://schemas.openxmlformats.org/drawingml/2006/wordprocessingDrawing" xmlns:w10="urn:schemas-microsoft-com:office:word" xmlns:w="http://schemas.openxmlformats.org/wordprocessingml/2006/main" xmlns:w14="http://schemas.microsoft.com/office/word/2010/wordml" xmlns:w15="http://schemas.microsoft.com/office/word/2012/wordml" xmlns:w16cid="http://schemas.microsoft.com/office/word/2016/wordml/cid" xmlns:w16se="http://schemas.microsoft.com/office/word/2015/wordml/symex" xmlns:wpg="http://schemas.microsoft.com/office/word/2010/wordprocessingGroup" xmlns:wpi="http://schemas.microsoft.com/office/word/2010/wordprocessingInk" xmlns:wne="http://schemas.microsoft.com/office/word/2006/wordml" xmlns:wps="http://schemas.microsoft.com/office/word/2010/wordprocessingShape" mc:Ignorable="w14 w15 w16se w16cid wp14">
-  <w16cid:commentId w16cid:paraId="6DB65DD5" w16cid:durableId="2082E6EA"/>
-  <w16cid:commentId w16cid:paraId="67D6C4AE" w16cid:durableId="2082DB21"/>
   <w16cid:commentId w16cid:paraId="3F182269" w16cid:durableId="2085AF1C"/>
   <w16cid:commentId w16cid:paraId="42F16F18" w16cid:durableId="20858E56"/>
   <w16cid:commentId w16cid:paraId="068BC455" w16cid:durableId="2085943B"/>
-  <w16cid:commentId w16cid:paraId="0CE23FFB" w16cid:durableId="2085A0A9"/>
+  <w16cid:commentId w16cid:paraId="46DB8270" w16cid:durableId="20883413"/>
+  <w16cid:commentId w16cid:paraId="7DF13539" w16cid:durableId="20882DA6"/>
+  <w16cid:commentId w16cid:paraId="51EA1ECB" w16cid:durableId="20883E3B"/>
+  <w16cid:commentId w16cid:paraId="6DCA8F64" w16cid:durableId="20883EF3"/>
 </w16cid:commentsIds>
 </file>
 
 <file path=word/endnotes.xml><?xml version="1.0" encoding="utf-8"?>
-<w:endnotes xmlns:wpc="http://schemas.microsoft.com/office/word/2010/wordprocessingCanvas" xmlns:cx="http://schemas.microsoft.com/office/drawing/2014/chartex" xmlns:mc="http://schemas.openxmlformats.org/markup-compatibility/2006" xmlns:o="urn:schemas-microsoft-com:office:office" xmlns:r="http://schemas.openxmlformats.org/officeDocument/2006/relationships" xmlns:m="http://schemas.openxmlformats.org/officeDocument/2006/math" xmlns:v="urn:schemas-microsoft-com:vml" xmlns:wp14="http://schemas.microsoft.com/office/word/2010/wordprocessingDrawing" xmlns:wp="http://schemas.openxmlformats.org/drawingml/2006/wordprocessingDrawing" xmlns:w10="urn:schemas-microsoft-com:office:word" xmlns:w="http://schemas.openxmlformats.org/wordprocessingml/2006/main" xmlns:w14="http://schemas.microsoft.com/office/word/2010/wordml" xmlns:w15="http://schemas.microsoft.com/office/word/2012/wordml" xmlns:w16se="http://schemas.microsoft.com/office/word/2015/wordml/symex" xmlns:wpg="http://schemas.microsoft.com/office/word/2010/wordprocessingGroup" xmlns:wpi="http://schemas.microsoft.com/office/word/2010/wordprocessingInk" xmlns:wne="http://schemas.microsoft.com/office/word/2006/wordml" xmlns:wps="http://schemas.microsoft.com/office/word/2010/wordprocessingShape" mc:Ignorable="w14 w15 w16se wp14">
+<w:endnotes xmlns:wpc="http://schemas.microsoft.com/office/word/2010/wordprocessingCanvas" xmlns:cx="http://schemas.microsoft.com/office/drawing/2014/chartex" xmlns:cx1="http://schemas.microsoft.com/office/drawing/2015/9/8/chartex" xmlns:cx2="http://schemas.microsoft.com/office/drawing/2015/10/21/chartex" xmlns:cx3="http://schemas.microsoft.com/office/drawing/2016/5/9/chartex" xmlns:cx4="http://schemas.microsoft.com/office/drawing/2016/5/10/chartex" xmlns:cx5="http://schemas.microsoft.com/office/drawing/2016/5/11/chartex" xmlns:cx6="http://schemas.microsoft.com/office/drawing/2016/5/12/chartex" xmlns:cx7="http://schemas.microsoft.com/office/drawing/2016/5/13/chartex" xmlns:cx8="http://schemas.microsoft.com/office/drawing/2016/5/14/chartex" xmlns:mc="http://schemas.openxmlformats.org/markup-compatibility/2006" xmlns:aink="http://schemas.microsoft.com/office/drawing/2016/ink" xmlns:am3d="http://schemas.microsoft.com/office/drawing/2017/model3d" xmlns:o="urn:schemas-microsoft-com:office:office" xmlns:r="http://schemas.openxmlformats.org/officeDocument/2006/relationships" xmlns:m="http://schemas.openxmlformats.org/officeDocument/2006/math" xmlns:v="urn:schemas-microsoft-com:vml" xmlns:wp14="http://schemas.microsoft.com/office/word/2010/wordprocessingDrawing" xmlns:wp="http://schemas.openxmlformats.org/drawingml/2006/wordprocessingDrawing" xmlns:w10="urn:schemas-microsoft-com:office:word" xmlns:w="http://schemas.openxmlformats.org/wordprocessingml/2006/main" xmlns:w14="http://schemas.microsoft.com/office/word/2010/wordml" xmlns:w15="http://schemas.microsoft.com/office/word/2012/wordml" xmlns:w16cid="http://schemas.microsoft.com/office/word/2016/wordml/cid" xmlns:w16se="http://schemas.microsoft.com/office/word/2015/wordml/symex" xmlns:wpg="http://schemas.microsoft.com/office/word/2010/wordprocessingGroup" xmlns:wpi="http://schemas.microsoft.com/office/word/2010/wordprocessingInk" xmlns:wne="http://schemas.microsoft.com/office/word/2006/wordml" xmlns:wps="http://schemas.microsoft.com/office/word/2010/wordprocessingShape" mc:Ignorable="w14 w15 w16se w16cid wp14">
   <w:endnote w:type="separator" w:id="-1">
     <w:p>
       <w:pPr>
@@ -18532,7 +20754,7 @@
 </file>
 
 <file path=word/footer1.xml><?xml version="1.0" encoding="utf-8"?>
-<w:ftr xmlns:wpc="http://schemas.microsoft.com/office/word/2010/wordprocessingCanvas" xmlns:cx="http://schemas.microsoft.com/office/drawing/2014/chartex" xmlns:mc="http://schemas.openxmlformats.org/markup-compatibility/2006" xmlns:o="urn:schemas-microsoft-com:office:office" xmlns:r="http://schemas.openxmlformats.org/officeDocument/2006/relationships" xmlns:m="http://schemas.openxmlformats.org/officeDocument/2006/math" xmlns:v="urn:schemas-microsoft-com:vml" xmlns:wp14="http://schemas.microsoft.com/office/word/2010/wordprocessingDrawing" xmlns:wp="http://schemas.openxmlformats.org/drawingml/2006/wordprocessingDrawing" xmlns:w10="urn:schemas-microsoft-com:office:word" xmlns:w="http://schemas.openxmlformats.org/wordprocessingml/2006/main" xmlns:w14="http://schemas.microsoft.com/office/word/2010/wordml" xmlns:w15="http://schemas.microsoft.com/office/word/2012/wordml" xmlns:w16se="http://schemas.microsoft.com/office/word/2015/wordml/symex" xmlns:wpg="http://schemas.microsoft.com/office/word/2010/wordprocessingGroup" xmlns:wpi="http://schemas.microsoft.com/office/word/2010/wordprocessingInk" xmlns:wne="http://schemas.microsoft.com/office/word/2006/wordml" xmlns:wps="http://schemas.microsoft.com/office/word/2010/wordprocessingShape" mc:Ignorable="w14 w15 w16se wp14">
+<w:ftr xmlns:wpc="http://schemas.microsoft.com/office/word/2010/wordprocessingCanvas" xmlns:cx="http://schemas.microsoft.com/office/drawing/2014/chartex" xmlns:cx1="http://schemas.microsoft.com/office/drawing/2015/9/8/chartex" xmlns:cx2="http://schemas.microsoft.com/office/drawing/2015/10/21/chartex" xmlns:cx3="http://schemas.microsoft.com/office/drawing/2016/5/9/chartex" xmlns:cx4="http://schemas.microsoft.com/office/drawing/2016/5/10/chartex" xmlns:cx5="http://schemas.microsoft.com/office/drawing/2016/5/11/chartex" xmlns:cx6="http://schemas.microsoft.com/office/drawing/2016/5/12/chartex" xmlns:cx7="http://schemas.microsoft.com/office/drawing/2016/5/13/chartex" xmlns:cx8="http://schemas.microsoft.com/office/drawing/2016/5/14/chartex" xmlns:mc="http://schemas.openxmlformats.org/markup-compatibility/2006" xmlns:aink="http://schemas.microsoft.com/office/drawing/2016/ink" xmlns:am3d="http://schemas.microsoft.com/office/drawing/2017/model3d" xmlns:o="urn:schemas-microsoft-com:office:office" xmlns:r="http://schemas.openxmlformats.org/officeDocument/2006/relationships" xmlns:m="http://schemas.openxmlformats.org/officeDocument/2006/math" xmlns:v="urn:schemas-microsoft-com:vml" xmlns:wp14="http://schemas.microsoft.com/office/word/2010/wordprocessingDrawing" xmlns:wp="http://schemas.openxmlformats.org/drawingml/2006/wordprocessingDrawing" xmlns:w10="urn:schemas-microsoft-com:office:word" xmlns:w="http://schemas.openxmlformats.org/wordprocessingml/2006/main" xmlns:w14="http://schemas.microsoft.com/office/word/2010/wordml" xmlns:w15="http://schemas.microsoft.com/office/word/2012/wordml" xmlns:w16cid="http://schemas.microsoft.com/office/word/2016/wordml/cid" xmlns:w16se="http://schemas.microsoft.com/office/word/2015/wordml/symex" xmlns:wpg="http://schemas.microsoft.com/office/word/2010/wordprocessingGroup" xmlns:wpi="http://schemas.microsoft.com/office/word/2010/wordprocessingInk" xmlns:wne="http://schemas.microsoft.com/office/word/2006/wordml" xmlns:wps="http://schemas.microsoft.com/office/word/2010/wordprocessingShape" mc:Ignorable="w14 w15 w16se w16cid wp14">
   <w:p>
     <w:pPr>
       <w:pStyle w:val="Pieddepage"/>
@@ -18647,7 +20869,7 @@
 </file>
 
 <file path=word/footnotes.xml><?xml version="1.0" encoding="utf-8"?>
-<w:footnotes xmlns:wpc="http://schemas.microsoft.com/office/word/2010/wordprocessingCanvas" xmlns:cx="http://schemas.microsoft.com/office/drawing/2014/chartex" xmlns:mc="http://schemas.openxmlformats.org/markup-compatibility/2006" xmlns:o="urn:schemas-microsoft-com:office:office" xmlns:r="http://schemas.openxmlformats.org/officeDocument/2006/relationships" xmlns:m="http://schemas.openxmlformats.org/officeDocument/2006/math" xmlns:v="urn:schemas-microsoft-com:vml" xmlns:wp14="http://schemas.microsoft.com/office/word/2010/wordprocessingDrawing" xmlns:wp="http://schemas.openxmlformats.org/drawingml/2006/wordprocessingDrawing" xmlns:w10="urn:schemas-microsoft-com:office:word" xmlns:w="http://schemas.openxmlformats.org/wordprocessingml/2006/main" xmlns:w14="http://schemas.microsoft.com/office/word/2010/wordml" xmlns:w15="http://schemas.microsoft.com/office/word/2012/wordml" xmlns:w16se="http://schemas.microsoft.com/office/word/2015/wordml/symex" xmlns:wpg="http://schemas.microsoft.com/office/word/2010/wordprocessingGroup" xmlns:wpi="http://schemas.microsoft.com/office/word/2010/wordprocessingInk" xmlns:wne="http://schemas.microsoft.com/office/word/2006/wordml" xmlns:wps="http://schemas.microsoft.com/office/word/2010/wordprocessingShape" mc:Ignorable="w14 w15 w16se wp14">
+<w:footnotes xmlns:wpc="http://schemas.microsoft.com/office/word/2010/wordprocessingCanvas" xmlns:cx="http://schemas.microsoft.com/office/drawing/2014/chartex" xmlns:cx1="http://schemas.microsoft.com/office/drawing/2015/9/8/chartex" xmlns:cx2="http://schemas.microsoft.com/office/drawing/2015/10/21/chartex" xmlns:cx3="http://schemas.microsoft.com/office/drawing/2016/5/9/chartex" xmlns:cx4="http://schemas.microsoft.com/office/drawing/2016/5/10/chartex" xmlns:cx5="http://schemas.microsoft.com/office/drawing/2016/5/11/chartex" xmlns:cx6="http://schemas.microsoft.com/office/drawing/2016/5/12/chartex" xmlns:cx7="http://schemas.microsoft.com/office/drawing/2016/5/13/chartex" xmlns:cx8="http://schemas.microsoft.com/office/drawing/2016/5/14/chartex" xmlns:mc="http://schemas.openxmlformats.org/markup-compatibility/2006" xmlns:aink="http://schemas.microsoft.com/office/drawing/2016/ink" xmlns:am3d="http://schemas.microsoft.com/office/drawing/2017/model3d" xmlns:o="urn:schemas-microsoft-com:office:office" xmlns:r="http://schemas.openxmlformats.org/officeDocument/2006/relationships" xmlns:m="http://schemas.openxmlformats.org/officeDocument/2006/math" xmlns:v="urn:schemas-microsoft-com:vml" xmlns:wp14="http://schemas.microsoft.com/office/word/2010/wordprocessingDrawing" xmlns:wp="http://schemas.openxmlformats.org/drawingml/2006/wordprocessingDrawing" xmlns:w10="urn:schemas-microsoft-com:office:word" xmlns:w="http://schemas.openxmlformats.org/wordprocessingml/2006/main" xmlns:w14="http://schemas.microsoft.com/office/word/2010/wordml" xmlns:w15="http://schemas.microsoft.com/office/word/2012/wordml" xmlns:w16cid="http://schemas.microsoft.com/office/word/2016/wordml/cid" xmlns:w16se="http://schemas.microsoft.com/office/word/2015/wordml/symex" xmlns:wpg="http://schemas.microsoft.com/office/word/2010/wordprocessingGroup" xmlns:wpi="http://schemas.microsoft.com/office/word/2010/wordprocessingInk" xmlns:wne="http://schemas.microsoft.com/office/word/2006/wordml" xmlns:wps="http://schemas.microsoft.com/office/word/2010/wordprocessingShape" mc:Ignorable="w14 w15 w16se w16cid wp14">
   <w:footnote w:type="separator" w:id="-1">
     <w:p>
       <w:pPr>
@@ -18672,7 +20894,7 @@
 </file>
 
 <file path=word/header1.xml><?xml version="1.0" encoding="utf-8"?>
-<w:hdr xmlns:wpc="http://schemas.microsoft.com/office/word/2010/wordprocessingCanvas" xmlns:cx="http://schemas.microsoft.com/office/drawing/2014/chartex" xmlns:mc="http://schemas.openxmlformats.org/markup-compatibility/2006" xmlns:o="urn:schemas-microsoft-com:office:office" xmlns:r="http://schemas.openxmlformats.org/officeDocument/2006/relationships" xmlns:m="http://schemas.openxmlformats.org/officeDocument/2006/math" xmlns:v="urn:schemas-microsoft-com:vml" xmlns:wp14="http://schemas.microsoft.com/office/word/2010/wordprocessingDrawing" xmlns:wp="http://schemas.openxmlformats.org/drawingml/2006/wordprocessingDrawing" xmlns:w10="urn:schemas-microsoft-com:office:word" xmlns:w="http://schemas.openxmlformats.org/wordprocessingml/2006/main" xmlns:w14="http://schemas.microsoft.com/office/word/2010/wordml" xmlns:w15="http://schemas.microsoft.com/office/word/2012/wordml" xmlns:w16se="http://schemas.microsoft.com/office/word/2015/wordml/symex" xmlns:wpg="http://schemas.microsoft.com/office/word/2010/wordprocessingGroup" xmlns:wpi="http://schemas.microsoft.com/office/word/2010/wordprocessingInk" xmlns:wne="http://schemas.microsoft.com/office/word/2006/wordml" xmlns:wps="http://schemas.microsoft.com/office/word/2010/wordprocessingShape" mc:Ignorable="w14 w15 w16se wp14">
+<w:hdr xmlns:wpc="http://schemas.microsoft.com/office/word/2010/wordprocessingCanvas" xmlns:cx="http://schemas.microsoft.com/office/drawing/2014/chartex" xmlns:cx1="http://schemas.microsoft.com/office/drawing/2015/9/8/chartex" xmlns:cx2="http://schemas.microsoft.com/office/drawing/2015/10/21/chartex" xmlns:cx3="http://schemas.microsoft.com/office/drawing/2016/5/9/chartex" xmlns:cx4="http://schemas.microsoft.com/office/drawing/2016/5/10/chartex" xmlns:cx5="http://schemas.microsoft.com/office/drawing/2016/5/11/chartex" xmlns:cx6="http://schemas.microsoft.com/office/drawing/2016/5/12/chartex" xmlns:cx7="http://schemas.microsoft.com/office/drawing/2016/5/13/chartex" xmlns:cx8="http://schemas.microsoft.com/office/drawing/2016/5/14/chartex" xmlns:mc="http://schemas.openxmlformats.org/markup-compatibility/2006" xmlns:aink="http://schemas.microsoft.com/office/drawing/2016/ink" xmlns:am3d="http://schemas.microsoft.com/office/drawing/2017/model3d" xmlns:o="urn:schemas-microsoft-com:office:office" xmlns:r="http://schemas.openxmlformats.org/officeDocument/2006/relationships" xmlns:m="http://schemas.openxmlformats.org/officeDocument/2006/math" xmlns:v="urn:schemas-microsoft-com:vml" xmlns:wp14="http://schemas.microsoft.com/office/word/2010/wordprocessingDrawing" xmlns:wp="http://schemas.openxmlformats.org/drawingml/2006/wordprocessingDrawing" xmlns:w10="urn:schemas-microsoft-com:office:word" xmlns:w="http://schemas.openxmlformats.org/wordprocessingml/2006/main" xmlns:w14="http://schemas.microsoft.com/office/word/2010/wordml" xmlns:w15="http://schemas.microsoft.com/office/word/2012/wordml" xmlns:w16cid="http://schemas.microsoft.com/office/word/2016/wordml/cid" xmlns:w16se="http://schemas.microsoft.com/office/word/2015/wordml/symex" xmlns:wpg="http://schemas.microsoft.com/office/word/2010/wordprocessingGroup" xmlns:wpi="http://schemas.microsoft.com/office/word/2010/wordprocessingInk" xmlns:wne="http://schemas.microsoft.com/office/word/2006/wordml" xmlns:wps="http://schemas.microsoft.com/office/word/2010/wordprocessingShape" mc:Ignorable="w14 w15 w16se w16cid wp14">
   <w:p>
     <w:pPr>
       <w:pStyle w:val="En-tte"/>
@@ -18710,7 +20932,7 @@
 </file>
 
 <file path=word/numbering.xml><?xml version="1.0" encoding="utf-8"?>
-<w:numbering xmlns:wpc="http://schemas.microsoft.com/office/word/2010/wordprocessingCanvas" xmlns:cx="http://schemas.microsoft.com/office/drawing/2014/chartex" xmlns:mc="http://schemas.openxmlformats.org/markup-compatibility/2006" xmlns:o="urn:schemas-microsoft-com:office:office" xmlns:r="http://schemas.openxmlformats.org/officeDocument/2006/relationships" xmlns:m="http://schemas.openxmlformats.org/officeDocument/2006/math" xmlns:v="urn:schemas-microsoft-com:vml" xmlns:wp14="http://schemas.microsoft.com/office/word/2010/wordprocessingDrawing" xmlns:wp="http://schemas.openxmlformats.org/drawingml/2006/wordprocessingDrawing" xmlns:w10="urn:schemas-microsoft-com:office:word" xmlns:w="http://schemas.openxmlformats.org/wordprocessingml/2006/main" xmlns:w14="http://schemas.microsoft.com/office/word/2010/wordml" xmlns:w15="http://schemas.microsoft.com/office/word/2012/wordml" xmlns:w16se="http://schemas.microsoft.com/office/word/2015/wordml/symex" xmlns:wpg="http://schemas.microsoft.com/office/word/2010/wordprocessingGroup" xmlns:wpi="http://schemas.microsoft.com/office/word/2010/wordprocessingInk" xmlns:wne="http://schemas.microsoft.com/office/word/2006/wordml" xmlns:wps="http://schemas.microsoft.com/office/word/2010/wordprocessingShape" mc:Ignorable="w14 w15 w16se wp14">
+<w:numbering xmlns:wpc="http://schemas.microsoft.com/office/word/2010/wordprocessingCanvas" xmlns:cx="http://schemas.microsoft.com/office/drawing/2014/chartex" xmlns:cx1="http://schemas.microsoft.com/office/drawing/2015/9/8/chartex" xmlns:cx2="http://schemas.microsoft.com/office/drawing/2015/10/21/chartex" xmlns:cx3="http://schemas.microsoft.com/office/drawing/2016/5/9/chartex" xmlns:cx4="http://schemas.microsoft.com/office/drawing/2016/5/10/chartex" xmlns:cx5="http://schemas.microsoft.com/office/drawing/2016/5/11/chartex" xmlns:cx6="http://schemas.microsoft.com/office/drawing/2016/5/12/chartex" xmlns:cx7="http://schemas.microsoft.com/office/drawing/2016/5/13/chartex" xmlns:cx8="http://schemas.microsoft.com/office/drawing/2016/5/14/chartex" xmlns:mc="http://schemas.openxmlformats.org/markup-compatibility/2006" xmlns:aink="http://schemas.microsoft.com/office/drawing/2016/ink" xmlns:am3d="http://schemas.microsoft.com/office/drawing/2017/model3d" xmlns:o="urn:schemas-microsoft-com:office:office" xmlns:r="http://schemas.openxmlformats.org/officeDocument/2006/relationships" xmlns:m="http://schemas.openxmlformats.org/officeDocument/2006/math" xmlns:v="urn:schemas-microsoft-com:vml" xmlns:wp14="http://schemas.microsoft.com/office/word/2010/wordprocessingDrawing" xmlns:wp="http://schemas.openxmlformats.org/drawingml/2006/wordprocessingDrawing" xmlns:w10="urn:schemas-microsoft-com:office:word" xmlns:w="http://schemas.openxmlformats.org/wordprocessingml/2006/main" xmlns:w14="http://schemas.microsoft.com/office/word/2010/wordml" xmlns:w15="http://schemas.microsoft.com/office/word/2012/wordml" xmlns:w16cid="http://schemas.microsoft.com/office/word/2016/wordml/cid" xmlns:w16se="http://schemas.microsoft.com/office/word/2015/wordml/symex" xmlns:wpg="http://schemas.microsoft.com/office/word/2010/wordprocessingGroup" xmlns:wpi="http://schemas.microsoft.com/office/word/2010/wordprocessingInk" xmlns:wne="http://schemas.microsoft.com/office/word/2006/wordml" xmlns:wps="http://schemas.microsoft.com/office/word/2010/wordprocessingShape" mc:Ignorable="w14 w15 w16se w16cid wp14">
   <w:abstractNum w:abstractNumId="0" w15:restartNumberingAfterBreak="0">
     <w:nsid w:val="02AF1DF4"/>
     <w:multiLevelType w:val="hybridMultilevel"/>
@@ -21425,7 +23647,7 @@
 </file>
 
 <file path=word/people.xml><?xml version="1.0" encoding="utf-8"?>
-<w15:people xmlns:wpc="http://schemas.microsoft.com/office/word/2010/wordprocessingCanvas" xmlns:cx="http://schemas.microsoft.com/office/drawing/2014/chartex" xmlns:mc="http://schemas.openxmlformats.org/markup-compatibility/2006" xmlns:o="urn:schemas-microsoft-com:office:office" xmlns:r="http://schemas.openxmlformats.org/officeDocument/2006/relationships" xmlns:m="http://schemas.openxmlformats.org/officeDocument/2006/math" xmlns:v="urn:schemas-microsoft-com:vml" xmlns:wp14="http://schemas.microsoft.com/office/word/2010/wordprocessingDrawing" xmlns:wp="http://schemas.openxmlformats.org/drawingml/2006/wordprocessingDrawing" xmlns:w10="urn:schemas-microsoft-com:office:word" xmlns:w="http://schemas.openxmlformats.org/wordprocessingml/2006/main" xmlns:w14="http://schemas.microsoft.com/office/word/2010/wordml" xmlns:w15="http://schemas.microsoft.com/office/word/2012/wordml" xmlns:w16se="http://schemas.microsoft.com/office/word/2015/wordml/symex" xmlns:wpg="http://schemas.microsoft.com/office/word/2010/wordprocessingGroup" xmlns:wpi="http://schemas.microsoft.com/office/word/2010/wordprocessingInk" xmlns:wne="http://schemas.microsoft.com/office/word/2006/wordml" xmlns:wps="http://schemas.microsoft.com/office/word/2010/wordprocessingShape" mc:Ignorable="w14 w15 w16se wp14">
+<w15:people xmlns:wpc="http://schemas.microsoft.com/office/word/2010/wordprocessingCanvas" xmlns:cx="http://schemas.microsoft.com/office/drawing/2014/chartex" xmlns:cx1="http://schemas.microsoft.com/office/drawing/2015/9/8/chartex" xmlns:cx2="http://schemas.microsoft.com/office/drawing/2015/10/21/chartex" xmlns:cx3="http://schemas.microsoft.com/office/drawing/2016/5/9/chartex" xmlns:cx4="http://schemas.microsoft.com/office/drawing/2016/5/10/chartex" xmlns:cx5="http://schemas.microsoft.com/office/drawing/2016/5/11/chartex" xmlns:cx6="http://schemas.microsoft.com/office/drawing/2016/5/12/chartex" xmlns:cx7="http://schemas.microsoft.com/office/drawing/2016/5/13/chartex" xmlns:cx8="http://schemas.microsoft.com/office/drawing/2016/5/14/chartex" xmlns:mc="http://schemas.openxmlformats.org/markup-compatibility/2006" xmlns:aink="http://schemas.microsoft.com/office/drawing/2016/ink" xmlns:am3d="http://schemas.microsoft.com/office/drawing/2017/model3d" xmlns:o="urn:schemas-microsoft-com:office:office" xmlns:r="http://schemas.openxmlformats.org/officeDocument/2006/relationships" xmlns:m="http://schemas.openxmlformats.org/officeDocument/2006/math" xmlns:v="urn:schemas-microsoft-com:vml" xmlns:wp14="http://schemas.microsoft.com/office/word/2010/wordprocessingDrawing" xmlns:wp="http://schemas.openxmlformats.org/drawingml/2006/wordprocessingDrawing" xmlns:w10="urn:schemas-microsoft-com:office:word" xmlns:w="http://schemas.openxmlformats.org/wordprocessingml/2006/main" xmlns:w14="http://schemas.microsoft.com/office/word/2010/wordml" xmlns:w15="http://schemas.microsoft.com/office/word/2012/wordml" xmlns:w16cid="http://schemas.microsoft.com/office/word/2016/wordml/cid" xmlns:w16se="http://schemas.microsoft.com/office/word/2015/wordml/symex" xmlns:wpg="http://schemas.microsoft.com/office/word/2010/wordprocessingGroup" xmlns:wpi="http://schemas.microsoft.com/office/word/2010/wordprocessingInk" xmlns:wne="http://schemas.microsoft.com/office/word/2006/wordml" xmlns:wps="http://schemas.microsoft.com/office/word/2010/wordprocessingShape" mc:Ignorable="w14 w15 w16se w16cid wp14">
   <w15:person w15:author="JO-PC">
     <w15:presenceInfo w15:providerId="None" w15:userId="JO-PC"/>
   </w15:person>
@@ -21436,7 +23658,7 @@
 </file>
 
 <file path=word/styles.xml><?xml version="1.0" encoding="utf-8"?>
-<w:styles xmlns:mc="http://schemas.openxmlformats.org/markup-compatibility/2006" xmlns:r="http://schemas.openxmlformats.org/officeDocument/2006/relationships" xmlns:w="http://schemas.openxmlformats.org/wordprocessingml/2006/main" xmlns:w14="http://schemas.microsoft.com/office/word/2010/wordml" xmlns:w15="http://schemas.microsoft.com/office/word/2012/wordml" xmlns:w16se="http://schemas.microsoft.com/office/word/2015/wordml/symex" mc:Ignorable="w14 w15 w16se">
+<w:styles xmlns:mc="http://schemas.openxmlformats.org/markup-compatibility/2006" xmlns:r="http://schemas.openxmlformats.org/officeDocument/2006/relationships" xmlns:w="http://schemas.openxmlformats.org/wordprocessingml/2006/main" xmlns:w14="http://schemas.microsoft.com/office/word/2010/wordml" xmlns:w15="http://schemas.microsoft.com/office/word/2012/wordml" xmlns:w16cid="http://schemas.microsoft.com/office/word/2016/wordml/cid" xmlns:w16se="http://schemas.microsoft.com/office/word/2015/wordml/symex" mc:Ignorable="w14 w15 w16se w16cid">
   <w:docDefaults>
     <w:rPrDefault>
       <w:rPr>
@@ -21452,7 +23674,7 @@
       </w:pPr>
     </w:pPrDefault>
   </w:docDefaults>
-  <w:latentStyles w:defLockedState="0" w:defUIPriority="99" w:defSemiHidden="0" w:defUnhideWhenUsed="0" w:defQFormat="0" w:count="371">
+  <w:latentStyles w:defLockedState="0" w:defUIPriority="99" w:defSemiHidden="0" w:defUnhideWhenUsed="0" w:defQFormat="0" w:count="376">
     <w:lsdException w:name="Normal" w:uiPriority="0" w:qFormat="1"/>
     <w:lsdException w:name="heading 1" w:uiPriority="9" w:qFormat="1"/>
     <w:lsdException w:name="heading 2" w:semiHidden="1" w:uiPriority="9" w:unhideWhenUsed="1" w:qFormat="1"/>
@@ -21558,7 +23780,6 @@
     <w:lsdException w:name="HTML Sample" w:semiHidden="1" w:unhideWhenUsed="1"/>
     <w:lsdException w:name="HTML Typewriter" w:semiHidden="1" w:unhideWhenUsed="1"/>
     <w:lsdException w:name="HTML Variable" w:semiHidden="1" w:unhideWhenUsed="1"/>
-    <w:lsdException w:name="Normal Table" w:semiHidden="1" w:unhideWhenUsed="1"/>
     <w:lsdException w:name="annotation subject" w:semiHidden="1" w:unhideWhenUsed="1"/>
     <w:lsdException w:name="No List" w:semiHidden="1" w:unhideWhenUsed="1"/>
     <w:lsdException w:name="Outline List 1" w:semiHidden="1" w:unhideWhenUsed="1"/>
@@ -21601,11 +23822,8 @@
     <w:lsdException w:name="Table Contemporary" w:semiHidden="1" w:unhideWhenUsed="1"/>
     <w:lsdException w:name="Table Elegant" w:semiHidden="1" w:unhideWhenUsed="1"/>
     <w:lsdException w:name="Table Professional" w:semiHidden="1" w:unhideWhenUsed="1"/>
-    <w:lsdException w:name="Table Subtle 1" w:semiHidden="1" w:unhideWhenUsed="1"/>
     <w:lsdException w:name="Table Subtle 2" w:semiHidden="1" w:unhideWhenUsed="1"/>
     <w:lsdException w:name="Table Web 1" w:semiHidden="1" w:unhideWhenUsed="1"/>
-    <w:lsdException w:name="Table Web 2" w:semiHidden="1" w:unhideWhenUsed="1"/>
-    <w:lsdException w:name="Table Web 3" w:semiHidden="1" w:unhideWhenUsed="1"/>
     <w:lsdException w:name="Balloon Text" w:semiHidden="1" w:unhideWhenUsed="1"/>
     <w:lsdException w:name="Table Grid" w:uiPriority="39"/>
     <w:lsdException w:name="Table Theme" w:semiHidden="1" w:unhideWhenUsed="1"/>
@@ -21824,6 +24042,11 @@
     <w:lsdException w:name="List Table 5 Dark Accent 6" w:uiPriority="50"/>
     <w:lsdException w:name="List Table 6 Colorful Accent 6" w:uiPriority="51"/>
     <w:lsdException w:name="List Table 7 Colorful Accent 6" w:uiPriority="52"/>
+    <w:lsdException w:name="Mention" w:semiHidden="1" w:unhideWhenUsed="1"/>
+    <w:lsdException w:name="Smart Hyperlink" w:semiHidden="1" w:unhideWhenUsed="1"/>
+    <w:lsdException w:name="Hashtag" w:semiHidden="1" w:unhideWhenUsed="1"/>
+    <w:lsdException w:name="Unresolved Mention" w:semiHidden="1" w:unhideWhenUsed="1"/>
+    <w:lsdException w:name="Smart Link" w:semiHidden="1" w:unhideWhenUsed="1"/>
   </w:latentStyles>
   <w:style w:type="paragraph" w:default="1" w:styleId="Normal">
     <w:name w:val="Normal"/>
@@ -22968,7 +25191,7 @@
 </file>
 
 <file path=customXml/itemProps1.xml><?xml version="1.0" encoding="utf-8"?>
-<ds:datastoreItem xmlns:ds="http://schemas.openxmlformats.org/officeDocument/2006/customXml" ds:itemID="{60ED3F76-A6D3-4946-A9CF-292B13D61326}">
+<ds:datastoreItem xmlns:ds="http://schemas.openxmlformats.org/officeDocument/2006/customXml" ds:itemID="{00CF6072-08CE-428C-95AC-639E02FB810E}">
   <ds:schemaRefs>
     <ds:schemaRef ds:uri="http://schemas.openxmlformats.org/officeDocument/2006/bibliography"/>
   </ds:schemaRefs>

</xml_diff>